<commit_message>
minor clean-up in input instructions for consistency
</commit_message>
<xml_diff>
--- a/doc/Input_Instructions.docx
+++ b/doc/Input_Instructions.docx
@@ -1,6 +1,6 @@
 
 <file path=word/document.xml><?xml version="1.0" encoding="utf-8"?>
-<w:document xmlns:wpc="http://schemas.microsoft.com/office/word/2010/wordprocessingCanvas" xmlns:cx="http://schemas.microsoft.com/office/drawing/2014/chartex" xmlns:mc="http://schemas.openxmlformats.org/markup-compatibility/2006" xmlns:o="urn:schemas-microsoft-com:office:office" xmlns:r="http://schemas.openxmlformats.org/officeDocument/2006/relationships" xmlns:m="http://schemas.openxmlformats.org/officeDocument/2006/math" xmlns:v="urn:schemas-microsoft-com:vml" xmlns:wp14="http://schemas.microsoft.com/office/word/2010/wordprocessingDrawing" xmlns:wp="http://schemas.openxmlformats.org/drawingml/2006/wordprocessingDrawing" xmlns:w10="urn:schemas-microsoft-com:office:word" xmlns:w="http://schemas.openxmlformats.org/wordprocessingml/2006/main" xmlns:w14="http://schemas.microsoft.com/office/word/2010/wordml" xmlns:w15="http://schemas.microsoft.com/office/word/2012/wordml" xmlns:w16se="http://schemas.microsoft.com/office/word/2015/wordml/symex" xmlns:wpg="http://schemas.microsoft.com/office/word/2010/wordprocessingGroup" xmlns:wpi="http://schemas.microsoft.com/office/word/2010/wordprocessingInk" xmlns:wne="http://schemas.microsoft.com/office/word/2006/wordml" xmlns:wps="http://schemas.microsoft.com/office/word/2010/wordprocessingShape" mc:Ignorable="w14 w15 w16se wp14">
+<w:document xmlns:wpc="http://schemas.microsoft.com/office/word/2010/wordprocessingCanvas" xmlns:cx="http://schemas.microsoft.com/office/drawing/2014/chartex" xmlns:cx1="http://schemas.microsoft.com/office/drawing/2015/9/8/chartex" xmlns:mc="http://schemas.openxmlformats.org/markup-compatibility/2006" xmlns:o="urn:schemas-microsoft-com:office:office" xmlns:r="http://schemas.openxmlformats.org/officeDocument/2006/relationships" xmlns:m="http://schemas.openxmlformats.org/officeDocument/2006/math" xmlns:v="urn:schemas-microsoft-com:vml" xmlns:wp14="http://schemas.microsoft.com/office/word/2010/wordprocessingDrawing" xmlns:wp="http://schemas.openxmlformats.org/drawingml/2006/wordprocessingDrawing" xmlns:w10="urn:schemas-microsoft-com:office:word" xmlns:w="http://schemas.openxmlformats.org/wordprocessingml/2006/main" xmlns:w14="http://schemas.microsoft.com/office/word/2010/wordml" xmlns:w15="http://schemas.microsoft.com/office/word/2012/wordml" xmlns:w16se="http://schemas.microsoft.com/office/word/2015/wordml/symex" xmlns:wpg="http://schemas.microsoft.com/office/word/2010/wordprocessingGroup" xmlns:wpi="http://schemas.microsoft.com/office/word/2010/wordprocessingInk" xmlns:wne="http://schemas.microsoft.com/office/word/2006/wordml" xmlns:wps="http://schemas.microsoft.com/office/word/2010/wordprocessingShape" mc:Ignorable="w14 w15 w16se wp14">
   <w:body>
     <w:p>
       <w:pPr>
@@ -26,7 +26,18 @@
           </w:pPr>
         </w:pPrChange>
       </w:pPr>
-      <w:ins w:id="3" w:author="Chris Langevin" w:date="2016-09-15T13:52:00Z">
+      <w:ins w:id="3" w:author="Morway, Eric" w:date="2016-10-21T06:34:00Z">
+        <w:r>
+          <w:rPr>
+            <w:rFonts w:ascii="TimesNewRomanPSMT" w:eastAsiaTheme="minorHAnsi" w:hAnsi="TimesNewRomanPSMT" w:cs="TimesNewRomanPSMT"/>
+            <w:b/>
+            <w:sz w:val="32"/>
+            <w:szCs w:val="32"/>
+          </w:rPr>
+          <w:t>d</w:t>
+        </w:r>
+      </w:ins>
+      <w:ins w:id="4" w:author="Chris Langevin" w:date="2016-09-15T13:52:00Z">
         <w:r>
           <w:rPr>
             <w:rFonts w:ascii="TimesNewRomanPSMT" w:eastAsiaTheme="minorHAnsi" w:hAnsi="TimesNewRomanPSMT" w:cs="TimesNewRomanPSMT"/>
@@ -37,7 +48,7 @@
           <w:t xml:space="preserve">Input Instructions </w:t>
         </w:r>
       </w:ins>
-      <w:ins w:id="4" w:author="Chris Langevin" w:date="2016-09-15T14:07:00Z">
+      <w:ins w:id="5" w:author="Chris Langevin" w:date="2016-09-15T14:07:00Z">
         <w:r>
           <w:rPr>
             <w:rFonts w:ascii="TimesNewRomanPSMT" w:eastAsiaTheme="minorHAnsi" w:hAnsi="TimesNewRomanPSMT" w:cs="TimesNewRomanPSMT"/>
@@ -48,7 +59,7 @@
           <w:t xml:space="preserve">and Output Description </w:t>
         </w:r>
       </w:ins>
-      <w:ins w:id="5" w:author="Chris Langevin" w:date="2016-09-15T13:52:00Z">
+      <w:ins w:id="6" w:author="Chris Langevin" w:date="2016-09-15T13:52:00Z">
         <w:r>
           <w:rPr>
             <w:rFonts w:ascii="TimesNewRomanPSMT" w:eastAsiaTheme="minorHAnsi" w:hAnsi="TimesNewRomanPSMT" w:cs="TimesNewRomanPSMT"/>
@@ -72,13 +83,13 @@
           <w:b/>
           <w:sz w:val="32"/>
           <w:szCs w:val="32"/>
-          <w:rPrChange w:id="6" w:author="Chris Langevin" w:date="2016-09-15T13:50:00Z">
+          <w:rPrChange w:id="7" w:author="Chris Langevin" w:date="2016-09-15T13:50:00Z">
             <w:rPr>
               <w:rFonts w:ascii="TimesNewRomanPSMT" w:eastAsiaTheme="minorHAnsi" w:hAnsi="TimesNewRomanPSMT" w:cs="TimesNewRomanPSMT"/>
             </w:rPr>
           </w:rPrChange>
         </w:rPr>
-        <w:pPrChange w:id="7" w:author="Chris Langevin" w:date="2016-09-15T13:50:00Z">
+        <w:pPrChange w:id="8" w:author="Chris Langevin" w:date="2016-09-15T13:50:00Z">
           <w:pPr>
             <w:autoSpaceDE w:val="0"/>
             <w:autoSpaceDN w:val="0"/>
@@ -88,14 +99,14 @@
           </w:pPr>
         </w:pPrChange>
       </w:pPr>
-      <w:ins w:id="8" w:author="Chris Langevin" w:date="2016-09-15T13:50:00Z">
+      <w:ins w:id="9" w:author="Chris Langevin" w:date="2016-09-15T13:50:00Z">
         <w:r>
           <w:rPr>
             <w:rFonts w:ascii="TimesNewRomanPSMT" w:eastAsiaTheme="minorHAnsi" w:hAnsi="TimesNewRomanPSMT" w:cs="TimesNewRomanPSMT"/>
             <w:b/>
             <w:sz w:val="32"/>
             <w:szCs w:val="32"/>
-            <w:rPrChange w:id="9" w:author="Chris Langevin" w:date="2016-09-15T13:50:00Z">
+            <w:rPrChange w:id="10" w:author="Chris Langevin" w:date="2016-09-15T13:50:00Z">
               <w:rPr>
                 <w:rFonts w:ascii="TimesNewRomanPSMT" w:eastAsiaTheme="minorHAnsi" w:hAnsi="TimesNewRomanPSMT" w:cs="TimesNewRomanPSMT"/>
               </w:rPr>
@@ -109,11 +120,11 @@
       <w:pPr>
         <w:pStyle w:val="Heading1"/>
       </w:pPr>
-      <w:bookmarkStart w:id="10" w:name="_Toc321942231"/>
+      <w:bookmarkStart w:id="11" w:name="_Toc321942231"/>
       <w:r>
         <w:t>Input</w:t>
       </w:r>
-      <w:bookmarkEnd w:id="10"/>
+      <w:bookmarkEnd w:id="11"/>
     </w:p>
     <w:p>
       <w:pPr>
@@ -147,7 +158,7 @@
       <w:r>
         <w:t xml:space="preserve"> For the packages that were present in </w:t>
       </w:r>
-      <w:ins w:id="11" w:author="Chris Langevin" w:date="2016-09-15T13:54:00Z">
+      <w:ins w:id="12" w:author="Chris Langevin" w:date="2016-09-15T13:54:00Z">
         <w:r>
           <w:t xml:space="preserve">the </w:t>
         </w:r>
@@ -167,12 +178,12 @@
       <w:r>
         <w:t xml:space="preserve">. </w:t>
       </w:r>
-      <w:ins w:id="12" w:author="Chris Langevin" w:date="2016-09-15T13:56:00Z">
+      <w:ins w:id="13" w:author="Chris Langevin" w:date="2016-09-15T13:56:00Z">
         <w:r>
           <w:t xml:space="preserve">For convenience, </w:t>
         </w:r>
       </w:ins>
-      <w:del w:id="13" w:author="Chris Langevin" w:date="2016-09-15T13:55:00Z">
+      <w:del w:id="14" w:author="Chris Langevin" w:date="2016-09-15T13:55:00Z">
         <w:r>
           <w:delText xml:space="preserve">For old </w:delText>
         </w:r>
@@ -186,7 +197,7 @@
           <w:delText>i</w:delText>
         </w:r>
       </w:del>
-      <w:ins w:id="14" w:author="Chris Langevin" w:date="2016-09-15T13:56:00Z">
+      <w:ins w:id="15" w:author="Chris Langevin" w:date="2016-09-15T13:56:00Z">
         <w:r>
           <w:t>i</w:t>
         </w:r>
@@ -194,7 +205,7 @@
       <w:r>
         <w:t xml:space="preserve">nput instructions </w:t>
       </w:r>
-      <w:ins w:id="15" w:author="Chris Langevin" w:date="2016-09-15T13:55:00Z">
+      <w:ins w:id="16" w:author="Chris Langevin" w:date="2016-09-15T13:55:00Z">
         <w:r>
           <w:t xml:space="preserve">for MT3DMS Packages </w:t>
         </w:r>
@@ -205,12 +216,12 @@
       <w:r>
         <w:t xml:space="preserve"> reproduced in this document </w:t>
       </w:r>
-      <w:del w:id="16" w:author="Chris Langevin" w:date="2016-09-15T13:56:00Z">
+      <w:del w:id="17" w:author="Chris Langevin" w:date="2016-09-15T13:56:00Z">
         <w:r>
           <w:delText xml:space="preserve">from </w:delText>
         </w:r>
       </w:del>
-      <w:ins w:id="17" w:author="Chris Langevin" w:date="2016-09-15T13:56:00Z">
+      <w:ins w:id="18" w:author="Chris Langevin" w:date="2016-09-15T13:56:00Z">
         <w:r>
           <w:t xml:space="preserve">using </w:t>
         </w:r>
@@ -227,12 +238,12 @@
       <w:r>
         <w:t>anuals</w:t>
       </w:r>
-      <w:ins w:id="18" w:author="Chris Langevin" w:date="2016-09-15T13:56:00Z">
+      <w:ins w:id="19" w:author="Chris Langevin" w:date="2016-09-15T13:56:00Z">
         <w:r>
           <w:t xml:space="preserve"> </w:t>
         </w:r>
       </w:ins>
-      <w:del w:id="19" w:author="Chris Langevin" w:date="2016-09-15T13:56:00Z">
+      <w:del w:id="20" w:author="Chris Langevin" w:date="2016-09-15T13:56:00Z">
         <w:r>
           <w:delText xml:space="preserve"> </w:delText>
         </w:r>
@@ -252,12 +263,12 @@
       <w:r>
         <w:t xml:space="preserve"> </w:t>
       </w:r>
-      <w:ins w:id="20" w:author="Chris Langevin" w:date="2016-09-15T14:08:00Z">
+      <w:ins w:id="21" w:author="Chris Langevin" w:date="2016-09-15T14:08:00Z">
         <w:r>
           <w:t xml:space="preserve">Users may need to refer to these </w:t>
         </w:r>
       </w:ins>
-      <w:del w:id="21" w:author="Chris Langevin" w:date="2016-09-15T14:08:00Z">
+      <w:del w:id="22" w:author="Chris Langevin" w:date="2016-09-15T14:08:00Z">
         <w:r>
           <w:delText>Th</w:delText>
         </w:r>
@@ -271,7 +282,7 @@
       <w:r>
         <w:t xml:space="preserve">original manuals </w:t>
       </w:r>
-      <w:del w:id="22" w:author="Chris Langevin" w:date="2016-09-15T14:08:00Z">
+      <w:del w:id="23" w:author="Chris Langevin" w:date="2016-09-15T14:08:00Z">
         <w:r>
           <w:delText xml:space="preserve">may </w:delText>
         </w:r>
@@ -296,11 +307,11 @@
       <w:pPr>
         <w:pStyle w:val="Heading2"/>
       </w:pPr>
-      <w:bookmarkStart w:id="23" w:name="_Toc321942232"/>
+      <w:bookmarkStart w:id="24" w:name="_Toc321942232"/>
       <w:r>
         <w:t>NAM File</w:t>
       </w:r>
-      <w:bookmarkEnd w:id="23"/>
+      <w:bookmarkEnd w:id="24"/>
     </w:p>
     <w:p>
       <w:pPr>
@@ -423,12 +434,12 @@
       <w:r>
         <w:t xml:space="preserve">The Name File contains one of the above records (item 1) for each file. All variables are free format. The length of each record must be </w:t>
       </w:r>
-      <w:del w:id="24" w:author="Bedekar, Vivek" w:date="2016-05-20T13:27:00Z">
+      <w:del w:id="25" w:author="Bedekar, Vivek" w:date="2016-05-20T13:27:00Z">
         <w:r>
           <w:delText>199</w:delText>
         </w:r>
       </w:del>
-      <w:ins w:id="25" w:author="Bedekar, Vivek" w:date="2016-05-20T13:27:00Z">
+      <w:ins w:id="26" w:author="Bedekar, Vivek" w:date="2016-05-20T13:27:00Z">
         <w:r>
           <w:t>2,000</w:t>
         </w:r>
@@ -543,17 +554,18 @@
           <w:i/>
           <w:iCs/>
         </w:rPr>
+        <w:lastRenderedPageBreak/>
         <w:t xml:space="preserve">BTN </w:t>
       </w:r>
       <w:r>
         <w:t>for the MT3D</w:t>
       </w:r>
-      <w:ins w:id="26" w:author="Bedekar, Vivek" w:date="2016-05-20T13:32:00Z">
+      <w:ins w:id="27" w:author="Bedekar, Vivek" w:date="2016-05-20T13:32:00Z">
         <w:r>
           <w:t>-USGS</w:t>
         </w:r>
       </w:ins>
-      <w:del w:id="27" w:author="Bedekar, Vivek" w:date="2016-05-20T13:32:00Z">
+      <w:del w:id="28" w:author="Bedekar, Vivek" w:date="2016-05-20T13:32:00Z">
         <w:r>
           <w:delText>MS</w:delText>
         </w:r>
@@ -592,13 +604,12 @@
           <w:i/>
           <w:iCs/>
         </w:rPr>
-        <w:lastRenderedPageBreak/>
         <w:t xml:space="preserve">ADV </w:t>
       </w:r>
       <w:r>
         <w:t>for the MT3D</w:t>
       </w:r>
-      <w:ins w:id="28" w:author="Bedekar, Vivek" w:date="2016-05-20T13:32:00Z">
+      <w:ins w:id="29" w:author="Bedekar, Vivek" w:date="2016-05-20T13:32:00Z">
         <w:r>
           <w:t>-USGS</w:t>
         </w:r>
@@ -606,7 +617,7 @@
           <w:t xml:space="preserve"> </w:t>
         </w:r>
       </w:ins>
-      <w:del w:id="29" w:author="Bedekar, Vivek" w:date="2016-05-20T13:32:00Z">
+      <w:del w:id="30" w:author="Bedekar, Vivek" w:date="2016-05-20T13:32:00Z">
         <w:r>
           <w:delText>MS</w:delText>
         </w:r>
@@ -632,7 +643,7 @@
       <w:r>
         <w:t>for the MT3D</w:t>
       </w:r>
-      <w:ins w:id="30" w:author="Bedekar, Vivek" w:date="2016-05-20T13:32:00Z">
+      <w:ins w:id="31" w:author="Bedekar, Vivek" w:date="2016-05-20T13:32:00Z">
         <w:r>
           <w:t>-USGS</w:t>
         </w:r>
@@ -640,7 +651,7 @@
           <w:t xml:space="preserve"> </w:t>
         </w:r>
       </w:ins>
-      <w:del w:id="31" w:author="Bedekar, Vivek" w:date="2016-05-20T13:32:00Z">
+      <w:del w:id="32" w:author="Bedekar, Vivek" w:date="2016-05-20T13:32:00Z">
         <w:r>
           <w:delText>MS</w:delText>
         </w:r>
@@ -666,7 +677,7 @@
       <w:r>
         <w:t>for the MT3D</w:t>
       </w:r>
-      <w:ins w:id="32" w:author="Bedekar, Vivek" w:date="2016-05-20T13:32:00Z">
+      <w:ins w:id="33" w:author="Bedekar, Vivek" w:date="2016-05-20T13:32:00Z">
         <w:r>
           <w:t>-USGS</w:t>
         </w:r>
@@ -674,7 +685,7 @@
           <w:t xml:space="preserve"> </w:t>
         </w:r>
       </w:ins>
-      <w:del w:id="33" w:author="Bedekar, Vivek" w:date="2016-05-20T13:32:00Z">
+      <w:del w:id="34" w:author="Bedekar, Vivek" w:date="2016-05-20T13:32:00Z">
         <w:r>
           <w:delText>MS</w:delText>
         </w:r>
@@ -700,7 +711,7 @@
       <w:r>
         <w:t>for the MT3D</w:t>
       </w:r>
-      <w:ins w:id="34" w:author="Bedekar, Vivek" w:date="2016-05-20T13:32:00Z">
+      <w:ins w:id="35" w:author="Bedekar, Vivek" w:date="2016-05-20T13:32:00Z">
         <w:r>
           <w:t>-USGS</w:t>
         </w:r>
@@ -708,7 +719,7 @@
           <w:t xml:space="preserve"> </w:t>
         </w:r>
       </w:ins>
-      <w:del w:id="35" w:author="Bedekar, Vivek" w:date="2016-05-20T13:32:00Z">
+      <w:del w:id="36" w:author="Bedekar, Vivek" w:date="2016-05-20T13:32:00Z">
         <w:r>
           <w:delText>MS</w:delText>
         </w:r>
@@ -734,7 +745,7 @@
       <w:r>
         <w:t>for the MT3D</w:t>
       </w:r>
-      <w:ins w:id="36" w:author="Bedekar, Vivek" w:date="2016-05-20T13:32:00Z">
+      <w:ins w:id="37" w:author="Bedekar, Vivek" w:date="2016-05-20T13:32:00Z">
         <w:r>
           <w:t>-USGS</w:t>
         </w:r>
@@ -742,7 +753,7 @@
           <w:t xml:space="preserve"> </w:t>
         </w:r>
       </w:ins>
-      <w:del w:id="37" w:author="Bedekar, Vivek" w:date="2016-05-20T13:32:00Z">
+      <w:del w:id="38" w:author="Bedekar, Vivek" w:date="2016-05-20T13:32:00Z">
         <w:r>
           <w:delText>MS</w:delText>
         </w:r>
@@ -756,7 +767,7 @@
         <w:spacing w:after="0" w:line="240" w:lineRule="auto"/>
         <w:jc w:val="both"/>
         <w:rPr>
-          <w:ins w:id="38" w:author="Bedekar, Vivek" w:date="2016-05-20T13:31:00Z"/>
+          <w:ins w:id="39" w:author="Bedekar, Vivek" w:date="2016-05-20T13:31:00Z"/>
         </w:rPr>
       </w:pPr>
       <w:r>
@@ -771,7 +782,7 @@
       <w:r>
         <w:t>for the MT3D</w:t>
       </w:r>
-      <w:ins w:id="39" w:author="Bedekar, Vivek" w:date="2016-05-20T13:32:00Z">
+      <w:ins w:id="40" w:author="Bedekar, Vivek" w:date="2016-05-20T13:32:00Z">
         <w:r>
           <w:t>-USGS</w:t>
         </w:r>
@@ -779,7 +790,7 @@
           <w:t xml:space="preserve"> </w:t>
         </w:r>
       </w:ins>
-      <w:del w:id="40" w:author="Bedekar, Vivek" w:date="2016-05-20T13:32:00Z">
+      <w:del w:id="41" w:author="Bedekar, Vivek" w:date="2016-05-20T13:32:00Z">
         <w:r>
           <w:delText>MS</w:delText>
         </w:r>
@@ -793,12 +804,12 @@
         <w:spacing w:after="0" w:line="240" w:lineRule="auto"/>
         <w:jc w:val="both"/>
       </w:pPr>
-      <w:ins w:id="41" w:author="Bedekar, Vivek" w:date="2016-05-20T13:31:00Z">
+      <w:ins w:id="42" w:author="Bedekar, Vivek" w:date="2016-05-20T13:31:00Z">
         <w:r>
           <w:rPr>
             <w:b/>
             <w:i/>
-            <w:rPrChange w:id="42" w:author="Bedekar, Vivek" w:date="2016-05-20T13:31:00Z">
+            <w:rPrChange w:id="43" w:author="Bedekar, Vivek" w:date="2016-05-20T13:31:00Z">
               <w:rPr/>
             </w:rPrChange>
           </w:rPr>
@@ -808,12 +819,12 @@
           <w:t xml:space="preserve"> for the MT3D</w:t>
         </w:r>
       </w:ins>
-      <w:ins w:id="43" w:author="Bedekar, Vivek" w:date="2016-05-20T13:32:00Z">
+      <w:ins w:id="44" w:author="Bedekar, Vivek" w:date="2016-05-20T13:32:00Z">
         <w:r>
           <w:t>-USGS</w:t>
         </w:r>
       </w:ins>
-      <w:ins w:id="44" w:author="Bedekar, Vivek" w:date="2016-05-20T13:31:00Z">
+      <w:ins w:id="45" w:author="Bedekar, Vivek" w:date="2016-05-20T13:31:00Z">
         <w:r>
           <w:t xml:space="preserve"> HSS Time-Varying Source Package</w:t>
         </w:r>
@@ -836,7 +847,7 @@
       <w:r>
         <w:t>for the MT3D</w:t>
       </w:r>
-      <w:ins w:id="45" w:author="Bedekar, Vivek" w:date="2016-05-20T13:32:00Z">
+      <w:ins w:id="46" w:author="Bedekar, Vivek" w:date="2016-05-20T13:32:00Z">
         <w:r>
           <w:t>-USGS</w:t>
         </w:r>
@@ -844,7 +855,7 @@
           <w:t xml:space="preserve"> </w:t>
         </w:r>
       </w:ins>
-      <w:del w:id="46" w:author="Bedekar, Vivek" w:date="2016-05-20T13:32:00Z">
+      <w:del w:id="47" w:author="Bedekar, Vivek" w:date="2016-05-20T13:32:00Z">
         <w:r>
           <w:delText>MS</w:delText>
         </w:r>
@@ -858,7 +869,7 @@
         <w:spacing w:after="0" w:line="240" w:lineRule="auto"/>
         <w:jc w:val="both"/>
         <w:rPr>
-          <w:ins w:id="47" w:author="Bedekar, Vivek" w:date="2016-05-20T13:29:00Z"/>
+          <w:ins w:id="48" w:author="Bedekar, Vivek" w:date="2016-05-20T13:29:00Z"/>
         </w:rPr>
       </w:pPr>
       <w:r>
@@ -879,15 +890,15 @@
         <w:spacing w:after="0" w:line="240" w:lineRule="auto"/>
         <w:jc w:val="both"/>
         <w:rPr>
-          <w:ins w:id="48" w:author="Bedekar, Vivek" w:date="2016-05-20T13:33:00Z"/>
-        </w:rPr>
-      </w:pPr>
-      <w:ins w:id="49" w:author="Bedekar, Vivek" w:date="2016-05-20T13:30:00Z">
+          <w:ins w:id="49" w:author="Bedekar, Vivek" w:date="2016-05-20T13:33:00Z"/>
+        </w:rPr>
+      </w:pPr>
+      <w:ins w:id="50" w:author="Bedekar, Vivek" w:date="2016-05-20T13:30:00Z">
         <w:r>
           <w:rPr>
             <w:b/>
             <w:i/>
-            <w:rPrChange w:id="50" w:author="Bedekar, Vivek" w:date="2016-05-20T13:33:00Z">
+            <w:rPrChange w:id="51" w:author="Bedekar, Vivek" w:date="2016-05-20T13:33:00Z">
               <w:rPr/>
             </w:rPrChange>
           </w:rPr>
@@ -897,7 +908,7 @@
           <w:t xml:space="preserve"> for the MT3D-USGS </w:t>
         </w:r>
       </w:ins>
-      <w:ins w:id="51" w:author="Bedekar, Vivek" w:date="2016-05-20T13:33:00Z">
+      <w:ins w:id="52" w:author="Bedekar, Vivek" w:date="2016-05-20T13:33:00Z">
         <w:r>
           <w:t>Unsaturated-Zone Transport Package</w:t>
         </w:r>
@@ -908,10 +919,10 @@
         <w:spacing w:after="0" w:line="240" w:lineRule="auto"/>
         <w:jc w:val="both"/>
         <w:rPr>
-          <w:ins w:id="52" w:author="Bedekar, Vivek" w:date="2016-05-20T13:33:00Z"/>
-        </w:rPr>
-      </w:pPr>
-      <w:ins w:id="53" w:author="Bedekar, Vivek" w:date="2016-05-20T13:33:00Z">
+          <w:ins w:id="53" w:author="Bedekar, Vivek" w:date="2016-05-20T13:33:00Z"/>
+        </w:rPr>
+      </w:pPr>
+      <w:ins w:id="54" w:author="Bedekar, Vivek" w:date="2016-05-20T13:33:00Z">
         <w:r>
           <w:rPr>
             <w:b/>
@@ -936,15 +947,15 @@
         <w:spacing w:after="0" w:line="240" w:lineRule="auto"/>
         <w:jc w:val="both"/>
         <w:rPr>
-          <w:ins w:id="54" w:author="Bedekar, Vivek" w:date="2016-05-20T13:33:00Z"/>
-        </w:rPr>
-      </w:pPr>
-      <w:ins w:id="55" w:author="Bedekar, Vivek" w:date="2016-05-20T13:33:00Z">
+          <w:ins w:id="55" w:author="Bedekar, Vivek" w:date="2016-05-20T13:33:00Z"/>
+        </w:rPr>
+      </w:pPr>
+      <w:ins w:id="56" w:author="Bedekar, Vivek" w:date="2016-05-20T13:33:00Z">
         <w:r>
           <w:rPr>
             <w:b/>
             <w:i/>
-            <w:rPrChange w:id="56" w:author="Bedekar, Vivek" w:date="2016-05-20T13:33:00Z">
+            <w:rPrChange w:id="57" w:author="Bedekar, Vivek" w:date="2016-05-20T13:33:00Z">
               <w:rPr/>
             </w:rPrChange>
           </w:rPr>
@@ -960,7 +971,7 @@
         <w:spacing w:after="0" w:line="240" w:lineRule="auto"/>
         <w:jc w:val="both"/>
         <w:rPr>
-          <w:del w:id="57" w:author="Bedekar, Vivek" w:date="2016-05-20T13:34:00Z"/>
+          <w:del w:id="58" w:author="Bedekar, Vivek" w:date="2016-05-20T13:34:00Z"/>
         </w:rPr>
       </w:pPr>
     </w:p>
@@ -1035,11 +1046,12 @@
         <w:spacing w:after="0" w:line="240" w:lineRule="auto"/>
         <w:jc w:val="both"/>
       </w:pPr>
-      <w:del w:id="58" w:author="Bedekar, Vivek" w:date="2016-05-20T09:17:00Z">
+      <w:del w:id="59" w:author="Bedekar, Vivek" w:date="2016-05-20T09:17:00Z">
         <w:r>
           <w:rPr>
             <w:noProof/>
           </w:rPr>
+          <w:lastRenderedPageBreak/>
           <w:drawing>
             <wp:inline distT="0" distB="0" distL="0" distR="0" wp14:anchorId="62FA783E" wp14:editId="6EF215E8">
               <wp:extent cx="5486400" cy="4505325"/>
@@ -1246,11 +1258,11 @@
         <w:spacing w:after="0" w:line="240" w:lineRule="auto"/>
         <w:jc w:val="both"/>
         <w:rPr>
-          <w:del w:id="59" w:author="Bedekar, Vivek" w:date="2016-05-20T13:37:00Z"/>
+          <w:del w:id="60" w:author="Bedekar, Vivek" w:date="2016-05-20T13:37:00Z"/>
           <w:highlight w:val="lightGray"/>
         </w:rPr>
       </w:pPr>
-      <w:del w:id="60" w:author="Bedekar, Vivek" w:date="2016-05-20T13:37:00Z">
+      <w:del w:id="61" w:author="Bedekar, Vivek" w:date="2016-05-20T13:37:00Z">
         <w:r>
           <w:rPr>
             <w:b/>
@@ -1311,7 +1323,7 @@
       <w:r>
         <w:t xml:space="preserve">d mass budget summary files; </w:t>
       </w:r>
-      <w:ins w:id="61" w:author="Bedekar, Vivek" w:date="2016-05-20T13:37:00Z">
+      <w:ins w:id="62" w:author="Bedekar, Vivek" w:date="2016-05-20T13:37:00Z">
         <w:r>
           <w:t>and</w:t>
         </w:r>
@@ -1327,11 +1339,11 @@
         <w:spacing w:after="0" w:line="240" w:lineRule="auto"/>
         <w:jc w:val="both"/>
         <w:rPr>
-          <w:del w:id="62" w:author="Bedekar, Vivek" w:date="2016-05-20T13:37:00Z"/>
+          <w:del w:id="63" w:author="Bedekar, Vivek" w:date="2016-05-20T13:37:00Z"/>
           <w:highlight w:val="lightGray"/>
         </w:rPr>
       </w:pPr>
-      <w:del w:id="63" w:author="Bedekar, Vivek" w:date="2016-05-20T13:37:00Z">
+      <w:del w:id="64" w:author="Bedekar, Vivek" w:date="2016-05-20T13:37:00Z">
         <w:r>
           <w:rPr>
             <w:b/>
@@ -1363,6 +1375,7 @@
           <w:b/>
           <w:bCs/>
         </w:rPr>
+        <w:lastRenderedPageBreak/>
         <w:t xml:space="preserve">MT3D.CNF </w:t>
       </w:r>
       <w:r>
@@ -1396,7 +1409,7 @@
         <w:spacing w:after="0" w:line="240" w:lineRule="auto"/>
         <w:jc w:val="both"/>
         <w:rPr>
-          <w:ins w:id="64" w:author="Bedekar, Vivek" w:date="2016-06-16T16:00:00Z"/>
+          <w:ins w:id="65" w:author="Bedekar, Vivek" w:date="2016-06-16T16:00:00Z"/>
         </w:rPr>
       </w:pPr>
       <w:r>
@@ -1421,7 +1434,7 @@
       <w:r>
         <w:t xml:space="preserve">numbers that have been internally </w:t>
       </w:r>
-      <w:del w:id="65" w:author="Bedekar, Vivek" w:date="2016-05-20T13:38:00Z">
+      <w:del w:id="66" w:author="Bedekar, Vivek" w:date="2016-05-20T13:38:00Z">
         <w:r>
           <w:delText>p</w:delText>
         </w:r>
@@ -1432,7 +1445,7 @@
       <w:r>
         <w:t xml:space="preserve">. To use the </w:t>
       </w:r>
-      <w:del w:id="66" w:author="Bedekar, Vivek" w:date="2016-05-20T13:38:00Z">
+      <w:del w:id="67" w:author="Bedekar, Vivek" w:date="2016-05-20T13:38:00Z">
         <w:r>
           <w:delText>p</w:delText>
         </w:r>
@@ -1446,7 +1459,7 @@
       <w:r>
         <w:t xml:space="preserve">with that file to 0. If a </w:t>
       </w:r>
-      <w:del w:id="67" w:author="Bedekar, Vivek" w:date="2016-05-20T13:38:00Z">
+      <w:del w:id="68" w:author="Bedekar, Vivek" w:date="2016-05-20T13:38:00Z">
         <w:r>
           <w:delText>p</w:delText>
         </w:r>
@@ -1470,13 +1483,9 @@
         <w:t xml:space="preserve"> </w:t>
       </w:r>
       <w:r>
-        <w:t xml:space="preserve">units for those files </w:t>
-      </w:r>
-      <w:r>
-        <w:lastRenderedPageBreak/>
-        <w:t xml:space="preserve">that do not have a </w:t>
-      </w:r>
-      <w:del w:id="68" w:author="Bedekar, Vivek" w:date="2016-05-20T13:39:00Z">
+        <w:t xml:space="preserve">units for those files that do not have a </w:t>
+      </w:r>
+      <w:del w:id="69" w:author="Bedekar, Vivek" w:date="2016-05-20T13:39:00Z">
         <w:r>
           <w:delText>p</w:delText>
         </w:r>
@@ -1484,7 +1493,7 @@
       <w:r>
         <w:t>reserved unit</w:t>
       </w:r>
-      <w:ins w:id="69" w:author="Bedekar, Vivek" w:date="2016-05-24T10:46:00Z">
+      <w:ins w:id="70" w:author="Bedekar, Vivek" w:date="2016-05-24T10:46:00Z">
         <w:r>
           <w:t xml:space="preserve"> number</w:t>
         </w:r>
@@ -1495,7 +1504,7 @@
       <w:r>
         <w:t xml:space="preserve"> </w:t>
       </w:r>
-      <w:ins w:id="70" w:author="Bedekar, Vivek" w:date="2016-05-20T13:41:00Z">
+      <w:ins w:id="71" w:author="Bedekar, Vivek" w:date="2016-05-20T13:41:00Z">
         <w:r>
           <w:t>A</w:t>
         </w:r>
@@ -1511,11 +1520,11 @@
         <w:r>
           <w:t xml:space="preserve"> is provided in Table </w:t>
         </w:r>
-        <w:del w:id="71" w:author="Morway, Eric" w:date="2016-09-13T14:41:00Z">
+        <w:del w:id="72" w:author="Morway, Eric" w:date="2016-09-13T14:41:00Z">
           <w:r>
             <w:rPr>
               <w:highlight w:val="yellow"/>
-              <w:rPrChange w:id="72" w:author="Bedekar, Vivek" w:date="2016-05-20T13:41:00Z">
+              <w:rPrChange w:id="73" w:author="Bedekar, Vivek" w:date="2016-05-20T13:41:00Z">
                 <w:rPr/>
               </w:rPrChange>
             </w:rPr>
@@ -1523,17 +1532,17 @@
           </w:r>
         </w:del>
       </w:ins>
-      <w:ins w:id="73" w:author="Morway, Eric" w:date="2016-09-13T14:41:00Z">
+      <w:ins w:id="74" w:author="Morway, Eric" w:date="2016-09-13T14:41:00Z">
         <w:r>
           <w:t>1</w:t>
         </w:r>
       </w:ins>
-      <w:ins w:id="74" w:author="Bedekar, Vivek" w:date="2016-05-20T13:41:00Z">
+      <w:ins w:id="75" w:author="Bedekar, Vivek" w:date="2016-05-20T13:41:00Z">
         <w:r>
           <w:t xml:space="preserve">. </w:t>
         </w:r>
       </w:ins>
-      <w:del w:id="75" w:author="Bedekar, Vivek" w:date="2016-05-20T13:41:00Z">
+      <w:del w:id="76" w:author="Bedekar, Vivek" w:date="2016-05-20T13:41:00Z">
         <w:r>
           <w:delText>Refer the original MT3DMS manual (Zheng, 2010) f</w:delText>
         </w:r>
@@ -1541,12 +1550,12 @@
           <w:delText xml:space="preserve">or a complete list of </w:delText>
         </w:r>
       </w:del>
-      <w:del w:id="76" w:author="Bedekar, Vivek" w:date="2016-05-20T13:39:00Z">
+      <w:del w:id="77" w:author="Bedekar, Vivek" w:date="2016-05-20T13:39:00Z">
         <w:r>
           <w:delText>p</w:delText>
         </w:r>
       </w:del>
-      <w:del w:id="77" w:author="Bedekar, Vivek" w:date="2016-05-20T13:41:00Z">
+      <w:del w:id="78" w:author="Bedekar, Vivek" w:date="2016-05-20T13:41:00Z">
         <w:r>
           <w:delText>reserved unit</w:delText>
         </w:r>
@@ -1563,7 +1572,7 @@
         <w:spacing w:after="0" w:line="240" w:lineRule="auto"/>
         <w:jc w:val="both"/>
         <w:rPr>
-          <w:ins w:id="78" w:author="Bedekar, Vivek" w:date="2016-06-16T16:00:00Z"/>
+          <w:ins w:id="79" w:author="Bedekar, Vivek" w:date="2016-06-16T16:00:00Z"/>
         </w:rPr>
       </w:pPr>
     </w:p>
@@ -1572,32 +1581,32 @@
         <w:spacing w:after="0" w:line="240" w:lineRule="auto"/>
         <w:jc w:val="both"/>
       </w:pPr>
-      <w:ins w:id="79" w:author="Bedekar, Vivek" w:date="2016-06-16T16:00:00Z">
+      <w:ins w:id="80" w:author="Bedekar, Vivek" w:date="2016-06-16T16:00:00Z">
         <w:r>
           <w:t xml:space="preserve">A negative </w:t>
         </w:r>
       </w:ins>
-      <w:ins w:id="80" w:author="Bedekar, Vivek" w:date="2016-06-16T16:01:00Z">
+      <w:ins w:id="81" w:author="Bedekar, Vivek" w:date="2016-06-16T16:01:00Z">
         <w:r>
           <w:t>sign may be assigned to u</w:t>
         </w:r>
       </w:ins>
-      <w:ins w:id="81" w:author="Bedekar, Vivek" w:date="2016-06-16T16:00:00Z">
+      <w:ins w:id="82" w:author="Bedekar, Vivek" w:date="2016-06-16T16:00:00Z">
         <w:r>
           <w:t>nit numbers 200+ and 300+</w:t>
         </w:r>
       </w:ins>
-      <w:ins w:id="82" w:author="Bedekar, Vivek" w:date="2016-06-16T16:01:00Z">
+      <w:ins w:id="83" w:author="Bedekar, Vivek" w:date="2016-06-16T16:01:00Z">
         <w:r>
           <w:t>,</w:t>
         </w:r>
       </w:ins>
-      <w:ins w:id="83" w:author="Bedekar, Vivek" w:date="2016-06-16T16:00:00Z">
+      <w:ins w:id="84" w:author="Bedekar, Vivek" w:date="2016-06-16T16:00:00Z">
         <w:r>
           <w:t xml:space="preserve"> that are reserved for UCN files</w:t>
         </w:r>
       </w:ins>
-      <w:ins w:id="84" w:author="Bedekar, Vivek" w:date="2016-06-16T16:01:00Z">
+      <w:ins w:id="85" w:author="Bedekar, Vivek" w:date="2016-06-16T16:01:00Z">
         <w:r>
           <w:t>, to switch off the saving of a particular UCN file.</w:t>
         </w:r>
@@ -1766,52 +1775,52 @@
       <w:r>
         <w:t>standard output file for checking and debugging purposes</w:t>
       </w:r>
-      <w:ins w:id="85" w:author="Bedekar, Vivek" w:date="2016-05-24T10:50:00Z">
+      <w:ins w:id="86" w:author="Bedekar, Vivek" w:date="2016-05-24T10:50:00Z">
         <w:r>
           <w:t>.</w:t>
         </w:r>
       </w:ins>
-      <w:ins w:id="86" w:author="Bedekar, Vivek" w:date="2016-05-24T10:51:00Z">
+      <w:ins w:id="87" w:author="Bedekar, Vivek" w:date="2016-05-24T10:51:00Z">
         <w:r>
           <w:t xml:space="preserve"> This option is available in </w:t>
         </w:r>
       </w:ins>
-      <w:ins w:id="87" w:author="Bedekar, Vivek" w:date="2016-05-24T11:01:00Z">
+      <w:ins w:id="88" w:author="Bedekar, Vivek" w:date="2016-05-24T11:01:00Z">
         <w:r>
           <w:t xml:space="preserve">two places: (1) </w:t>
         </w:r>
       </w:ins>
-      <w:ins w:id="88" w:author="Bedekar, Vivek" w:date="2016-05-24T11:02:00Z">
+      <w:ins w:id="89" w:author="Bedekar, Vivek" w:date="2016-05-24T11:02:00Z">
         <w:r>
           <w:t>a</w:t>
         </w:r>
       </w:ins>
-      <w:ins w:id="89" w:author="Bedekar, Vivek" w:date="2016-05-24T11:01:00Z">
+      <w:ins w:id="90" w:author="Bedekar, Vivek" w:date="2016-05-24T11:01:00Z">
         <w:r>
           <w:t>s an option in the NAM file (for compatibility with MT3DMS) as described here</w:t>
         </w:r>
       </w:ins>
-      <w:ins w:id="90" w:author="Bedekar, Vivek" w:date="2016-05-24T11:02:00Z">
+      <w:ins w:id="91" w:author="Bedekar, Vivek" w:date="2016-05-24T11:02:00Z">
         <w:r>
           <w:t>; and (2)</w:t>
         </w:r>
       </w:ins>
-      <w:ins w:id="91" w:author="Bedekar, Vivek" w:date="2016-05-24T11:01:00Z">
+      <w:ins w:id="92" w:author="Bedekar, Vivek" w:date="2016-05-24T11:01:00Z">
         <w:r>
           <w:t xml:space="preserve"> </w:t>
         </w:r>
       </w:ins>
-      <w:ins w:id="92" w:author="Bedekar, Vivek" w:date="2016-05-24T11:02:00Z">
+      <w:ins w:id="93" w:author="Bedekar, Vivek" w:date="2016-05-24T11:02:00Z">
         <w:r>
           <w:t>as an optional keyword “</w:t>
         </w:r>
       </w:ins>
-      <w:ins w:id="93" w:author="Bedekar, Vivek" w:date="2016-05-24T10:51:00Z">
+      <w:ins w:id="94" w:author="Bedekar, Vivek" w:date="2016-05-24T10:51:00Z">
         <w:r>
           <w:t>FTLPRINT</w:t>
         </w:r>
       </w:ins>
-      <w:ins w:id="94" w:author="Bedekar, Vivek" w:date="2016-05-24T11:02:00Z">
+      <w:ins w:id="95" w:author="Bedekar, Vivek" w:date="2016-05-24T11:02:00Z">
         <w:r>
           <w:t>” in the BTN package, described below.</w:t>
         </w:r>
@@ -1823,11 +1832,11 @@
         <w:ind w:firstLine="720"/>
         <w:jc w:val="both"/>
         <w:rPr>
-          <w:del w:id="95" w:author="Bedekar, Vivek" w:date="2016-05-24T11:03:00Z"/>
+          <w:del w:id="96" w:author="Bedekar, Vivek" w:date="2016-05-24T11:03:00Z"/>
           <w:highlight w:val="lightGray"/>
         </w:rPr>
       </w:pPr>
-      <w:del w:id="96" w:author="Bedekar, Vivek" w:date="2016-05-24T11:03:00Z">
+      <w:del w:id="97" w:author="Bedekar, Vivek" w:date="2016-05-24T11:03:00Z">
         <w:r>
           <w:rPr>
             <w:highlight w:val="lightGray"/>
@@ -1871,11 +1880,11 @@
         <w:spacing w:after="0" w:line="240" w:lineRule="auto"/>
         <w:jc w:val="both"/>
         <w:rPr>
-          <w:del w:id="97" w:author="Bedekar, Vivek" w:date="2016-05-24T11:03:00Z"/>
+          <w:del w:id="98" w:author="Bedekar, Vivek" w:date="2016-05-24T11:03:00Z"/>
           <w:highlight w:val="lightGray"/>
         </w:rPr>
       </w:pPr>
-      <w:del w:id="98" w:author="Bedekar, Vivek" w:date="2016-05-24T11:03:00Z">
+      <w:del w:id="99" w:author="Bedekar, Vivek" w:date="2016-05-24T11:03:00Z">
         <w:r>
           <w:rPr>
             <w:highlight w:val="lightGray"/>
@@ -1894,11 +1903,11 @@
         <w:spacing w:after="0" w:line="240" w:lineRule="auto"/>
         <w:jc w:val="both"/>
         <w:rPr>
-          <w:del w:id="99" w:author="Bedekar, Vivek" w:date="2016-05-24T11:03:00Z"/>
+          <w:del w:id="100" w:author="Bedekar, Vivek" w:date="2016-05-24T11:03:00Z"/>
           <w:highlight w:val="lightGray"/>
         </w:rPr>
       </w:pPr>
-      <w:del w:id="100" w:author="Bedekar, Vivek" w:date="2016-05-24T11:03:00Z">
+      <w:del w:id="101" w:author="Bedekar, Vivek" w:date="2016-05-24T11:03:00Z">
         <w:r>
           <w:rPr>
             <w:highlight w:val="lightGray"/>
@@ -1917,11 +1926,11 @@
         <w:spacing w:after="0" w:line="240" w:lineRule="auto"/>
         <w:jc w:val="both"/>
         <w:rPr>
-          <w:del w:id="101" w:author="Bedekar, Vivek" w:date="2016-05-24T11:03:00Z"/>
+          <w:del w:id="102" w:author="Bedekar, Vivek" w:date="2016-05-24T11:03:00Z"/>
           <w:highlight w:val="lightGray"/>
         </w:rPr>
       </w:pPr>
-      <w:del w:id="102" w:author="Bedekar, Vivek" w:date="2016-05-24T11:03:00Z">
+      <w:del w:id="103" w:author="Bedekar, Vivek" w:date="2016-05-24T11:03:00Z">
         <w:r>
           <w:rPr>
             <w:highlight w:val="lightGray"/>
@@ -1952,11 +1961,11 @@
         <w:spacing w:after="0" w:line="240" w:lineRule="auto"/>
         <w:jc w:val="both"/>
         <w:rPr>
-          <w:del w:id="103" w:author="Bedekar, Vivek" w:date="2016-05-24T11:03:00Z"/>
+          <w:del w:id="104" w:author="Bedekar, Vivek" w:date="2016-05-24T11:03:00Z"/>
           <w:highlight w:val="lightGray"/>
         </w:rPr>
       </w:pPr>
-      <w:del w:id="104" w:author="Bedekar, Vivek" w:date="2016-05-24T11:03:00Z">
+      <w:del w:id="105" w:author="Bedekar, Vivek" w:date="2016-05-24T11:03:00Z">
         <w:r>
           <w:rPr>
             <w:highlight w:val="lightGray"/>
@@ -1975,11 +1984,11 @@
         <w:spacing w:after="0" w:line="240" w:lineRule="auto"/>
         <w:jc w:val="both"/>
         <w:rPr>
-          <w:del w:id="105" w:author="Bedekar, Vivek" w:date="2016-05-24T11:03:00Z"/>
+          <w:del w:id="106" w:author="Bedekar, Vivek" w:date="2016-05-24T11:03:00Z"/>
           <w:highlight w:val="lightGray"/>
         </w:rPr>
       </w:pPr>
-      <w:del w:id="106" w:author="Bedekar, Vivek" w:date="2016-05-24T11:03:00Z">
+      <w:del w:id="107" w:author="Bedekar, Vivek" w:date="2016-05-24T11:03:00Z">
         <w:r>
           <w:rPr>
             <w:highlight w:val="lightGray"/>
@@ -2028,10 +2037,10 @@
         <w:spacing w:after="0" w:line="240" w:lineRule="auto"/>
         <w:jc w:val="both"/>
         <w:rPr>
-          <w:del w:id="107" w:author="Bedekar, Vivek" w:date="2016-05-24T11:03:00Z"/>
-        </w:rPr>
-      </w:pPr>
-      <w:del w:id="108" w:author="Bedekar, Vivek" w:date="2016-05-24T11:03:00Z">
+          <w:del w:id="108" w:author="Bedekar, Vivek" w:date="2016-05-24T11:03:00Z"/>
+        </w:rPr>
+      </w:pPr>
+      <w:del w:id="109" w:author="Bedekar, Vivek" w:date="2016-05-24T11:03:00Z">
         <w:r>
           <w:rPr>
             <w:highlight w:val="lightGray"/>
@@ -2093,15 +2102,16 @@
         <w:spacing w:after="0" w:line="240" w:lineRule="auto"/>
         <w:jc w:val="both"/>
       </w:pPr>
-      <w:ins w:id="109" w:author="Bedekar, Vivek" w:date="2016-05-20T09:23:00Z">
-        <w:r>
+      <w:ins w:id="110" w:author="Bedekar, Vivek" w:date="2016-05-20T09:23:00Z">
+        <w:r>
+          <w:lastRenderedPageBreak/>
           <w:t xml:space="preserve">Table </w:t>
         </w:r>
-        <w:del w:id="110" w:author="Morway, Eric" w:date="2016-09-13T14:41:00Z">
+        <w:del w:id="111" w:author="Morway, Eric" w:date="2016-09-13T14:41:00Z">
           <w:r>
             <w:rPr>
               <w:highlight w:val="yellow"/>
-              <w:rPrChange w:id="111" w:author="Bedekar, Vivek" w:date="2016-05-24T11:03:00Z">
+              <w:rPrChange w:id="112" w:author="Bedekar, Vivek" w:date="2016-05-24T11:03:00Z">
                 <w:rPr/>
               </w:rPrChange>
             </w:rPr>
@@ -2109,57 +2119,57 @@
           </w:r>
         </w:del>
       </w:ins>
-      <w:ins w:id="112" w:author="Morway, Eric" w:date="2016-09-13T14:41:00Z">
+      <w:ins w:id="113" w:author="Morway, Eric" w:date="2016-09-13T14:41:00Z">
         <w:r>
           <w:t>1</w:t>
         </w:r>
       </w:ins>
-      <w:ins w:id="113" w:author="Bedekar, Vivek" w:date="2016-05-20T09:23:00Z">
+      <w:ins w:id="114" w:author="Bedekar, Vivek" w:date="2016-05-20T09:23:00Z">
         <w:r>
           <w:t xml:space="preserve"> – </w:t>
         </w:r>
       </w:ins>
-      <w:ins w:id="114" w:author="Bedekar, Vivek" w:date="2016-05-20T09:25:00Z">
+      <w:ins w:id="115" w:author="Bedekar, Vivek" w:date="2016-05-20T09:25:00Z">
         <w:r>
           <w:t>Reserved Unit Numbers for MT3D-USGS Input and Output File</w:t>
         </w:r>
       </w:ins>
-      <w:ins w:id="115" w:author="Bedekar, Vivek" w:date="2016-05-20T09:27:00Z">
+      <w:ins w:id="116" w:author="Bedekar, Vivek" w:date="2016-05-20T09:27:00Z">
         <w:r>
           <w:t>s</w:t>
         </w:r>
       </w:ins>
-      <w:ins w:id="116" w:author="Bedekar, Vivek" w:date="2016-05-20T09:25:00Z">
+      <w:ins w:id="117" w:author="Bedekar, Vivek" w:date="2016-05-20T09:25:00Z">
         <w:r>
           <w:t xml:space="preserve"> (</w:t>
         </w:r>
       </w:ins>
-      <w:ins w:id="117" w:author="Bedekar, Vivek" w:date="2016-05-20T09:32:00Z">
+      <w:ins w:id="118" w:author="Bedekar, Vivek" w:date="2016-05-20T09:32:00Z">
         <w:r>
           <w:t xml:space="preserve">modified </w:t>
         </w:r>
       </w:ins>
-      <w:ins w:id="118" w:author="Bedekar, Vivek" w:date="2016-05-20T09:23:00Z">
+      <w:ins w:id="119" w:author="Bedekar, Vivek" w:date="2016-05-20T09:23:00Z">
         <w:r>
           <w:t xml:space="preserve">from </w:t>
         </w:r>
       </w:ins>
-      <w:ins w:id="119" w:author="Bedekar, Vivek" w:date="2016-05-20T09:24:00Z">
+      <w:ins w:id="120" w:author="Bedekar, Vivek" w:date="2016-05-20T09:24:00Z">
         <w:r>
           <w:t>t</w:t>
         </w:r>
       </w:ins>
-      <w:ins w:id="120" w:author="Bedekar, Vivek" w:date="2016-05-20T09:23:00Z">
+      <w:ins w:id="121" w:author="Bedekar, Vivek" w:date="2016-05-20T09:23:00Z">
         <w:r>
           <w:t xml:space="preserve">able in </w:t>
         </w:r>
       </w:ins>
-      <w:ins w:id="121" w:author="Bedekar, Vivek" w:date="2016-05-20T09:24:00Z">
+      <w:ins w:id="122" w:author="Bedekar, Vivek" w:date="2016-05-20T09:24:00Z">
         <w:r>
           <w:t>MT3DMS v5.3 Supplemental User’s Guide</w:t>
         </w:r>
       </w:ins>
-      <w:ins w:id="122" w:author="Bedekar, Vivek" w:date="2016-05-20T09:25:00Z">
+      <w:ins w:id="123" w:author="Bedekar, Vivek" w:date="2016-05-20T09:25:00Z">
         <w:r>
           <w:t>)</w:t>
         </w:r>
@@ -2179,7 +2189,7 @@
       <w:tr>
         <w:trPr>
           <w:trHeight w:val="300"/>
-          <w:ins w:id="123" w:author="Bedekar, Vivek" w:date="2016-05-20T09:23:00Z"/>
+          <w:ins w:id="124" w:author="Bedekar, Vivek" w:date="2016-05-20T09:23:00Z"/>
         </w:trPr>
         <w:tc>
           <w:tcPr>
@@ -2192,16 +2202,16 @@
               <w:spacing w:after="0" w:line="240" w:lineRule="auto"/>
               <w:jc w:val="center"/>
               <w:rPr>
-                <w:ins w:id="124" w:author="Bedekar, Vivek" w:date="2016-05-20T09:23:00Z"/>
-              </w:rPr>
-              <w:pPrChange w:id="125" w:author="Bedekar, Vivek" w:date="2016-05-20T09:28:00Z">
+                <w:ins w:id="125" w:author="Bedekar, Vivek" w:date="2016-05-20T09:23:00Z"/>
+              </w:rPr>
+              <w:pPrChange w:id="126" w:author="Bedekar, Vivek" w:date="2016-05-20T09:28:00Z">
                 <w:pPr>
                   <w:spacing w:after="0" w:line="240" w:lineRule="auto"/>
                   <w:jc w:val="both"/>
                 </w:pPr>
               </w:pPrChange>
             </w:pPr>
-            <w:ins w:id="126" w:author="Bedekar, Vivek" w:date="2016-05-20T09:23:00Z">
+            <w:ins w:id="127" w:author="Bedekar, Vivek" w:date="2016-05-20T09:23:00Z">
               <w:r>
                 <w:t>MT3DMS Input/Output Files</w:t>
               </w:r>
@@ -2219,16 +2229,16 @@
               <w:spacing w:after="0" w:line="240" w:lineRule="auto"/>
               <w:jc w:val="center"/>
               <w:rPr>
-                <w:ins w:id="127" w:author="Bedekar, Vivek" w:date="2016-05-20T09:23:00Z"/>
-              </w:rPr>
-              <w:pPrChange w:id="128" w:author="Bedekar, Vivek" w:date="2016-05-20T09:28:00Z">
+                <w:ins w:id="128" w:author="Bedekar, Vivek" w:date="2016-05-20T09:23:00Z"/>
+              </w:rPr>
+              <w:pPrChange w:id="129" w:author="Bedekar, Vivek" w:date="2016-05-20T09:28:00Z">
                 <w:pPr>
                   <w:spacing w:after="0" w:line="240" w:lineRule="auto"/>
                   <w:jc w:val="both"/>
                 </w:pPr>
               </w:pPrChange>
             </w:pPr>
-            <w:ins w:id="129" w:author="Bedekar, Vivek" w:date="2016-05-20T09:23:00Z">
+            <w:ins w:id="130" w:author="Bedekar, Vivek" w:date="2016-05-20T09:23:00Z">
               <w:r>
                 <w:t>File Type</w:t>
               </w:r>
@@ -2246,16 +2256,16 @@
               <w:spacing w:after="0" w:line="240" w:lineRule="auto"/>
               <w:jc w:val="center"/>
               <w:rPr>
-                <w:ins w:id="130" w:author="Bedekar, Vivek" w:date="2016-05-20T09:23:00Z"/>
-              </w:rPr>
-              <w:pPrChange w:id="131" w:author="Bedekar, Vivek" w:date="2016-05-20T09:28:00Z">
+                <w:ins w:id="131" w:author="Bedekar, Vivek" w:date="2016-05-20T09:23:00Z"/>
+              </w:rPr>
+              <w:pPrChange w:id="132" w:author="Bedekar, Vivek" w:date="2016-05-20T09:28:00Z">
                 <w:pPr>
                   <w:spacing w:after="0" w:line="240" w:lineRule="auto"/>
                   <w:jc w:val="both"/>
                 </w:pPr>
               </w:pPrChange>
             </w:pPr>
-            <w:ins w:id="132" w:author="Bedekar, Vivek" w:date="2016-05-20T09:23:00Z">
+            <w:ins w:id="133" w:author="Bedekar, Vivek" w:date="2016-05-20T09:23:00Z">
               <w:r>
                 <w:t>R</w:t>
               </w:r>
@@ -2269,7 +2279,7 @@
       <w:tr>
         <w:trPr>
           <w:trHeight w:val="300"/>
-          <w:ins w:id="133" w:author="Bedekar, Vivek" w:date="2016-05-20T09:26:00Z"/>
+          <w:ins w:id="134" w:author="Bedekar, Vivek" w:date="2016-05-20T09:26:00Z"/>
         </w:trPr>
         <w:tc>
           <w:tcPr>
@@ -2281,16 +2291,16 @@
               <w:spacing w:after="0" w:line="240" w:lineRule="auto"/>
               <w:jc w:val="center"/>
               <w:rPr>
-                <w:ins w:id="134" w:author="Bedekar, Vivek" w:date="2016-05-20T09:26:00Z"/>
-              </w:rPr>
-              <w:pPrChange w:id="135" w:author="Bedekar, Vivek" w:date="2016-05-20T09:28:00Z">
+                <w:ins w:id="135" w:author="Bedekar, Vivek" w:date="2016-05-20T09:26:00Z"/>
+              </w:rPr>
+              <w:pPrChange w:id="136" w:author="Bedekar, Vivek" w:date="2016-05-20T09:28:00Z">
                 <w:pPr>
                   <w:spacing w:after="0" w:line="240" w:lineRule="auto"/>
                   <w:jc w:val="both"/>
                 </w:pPr>
               </w:pPrChange>
             </w:pPr>
-            <w:ins w:id="136" w:author="Bedekar, Vivek" w:date="2016-05-20T09:26:00Z">
+            <w:ins w:id="137" w:author="Bedekar, Vivek" w:date="2016-05-20T09:26:00Z">
               <w:r>
                 <w:t>Name File*</w:t>
               </w:r>
@@ -2307,16 +2317,16 @@
               <w:spacing w:after="0" w:line="240" w:lineRule="auto"/>
               <w:jc w:val="center"/>
               <w:rPr>
-                <w:ins w:id="137" w:author="Bedekar, Vivek" w:date="2016-05-20T09:26:00Z"/>
-              </w:rPr>
-              <w:pPrChange w:id="138" w:author="Bedekar, Vivek" w:date="2016-05-20T09:28:00Z">
+                <w:ins w:id="138" w:author="Bedekar, Vivek" w:date="2016-05-20T09:26:00Z"/>
+              </w:rPr>
+              <w:pPrChange w:id="139" w:author="Bedekar, Vivek" w:date="2016-05-20T09:28:00Z">
                 <w:pPr>
                   <w:spacing w:after="0" w:line="240" w:lineRule="auto"/>
                   <w:jc w:val="both"/>
                 </w:pPr>
               </w:pPrChange>
             </w:pPr>
-            <w:ins w:id="139" w:author="Bedekar, Vivek" w:date="2016-05-20T09:26:00Z">
+            <w:ins w:id="140" w:author="Bedekar, Vivek" w:date="2016-05-20T09:26:00Z">
               <w:r>
                 <w:t>---</w:t>
               </w:r>
@@ -2333,16 +2343,16 @@
               <w:spacing w:after="0" w:line="240" w:lineRule="auto"/>
               <w:jc w:val="center"/>
               <w:rPr>
-                <w:ins w:id="140" w:author="Bedekar, Vivek" w:date="2016-05-20T09:26:00Z"/>
-              </w:rPr>
-              <w:pPrChange w:id="141" w:author="Bedekar, Vivek" w:date="2016-05-20T09:28:00Z">
+                <w:ins w:id="141" w:author="Bedekar, Vivek" w:date="2016-05-20T09:26:00Z"/>
+              </w:rPr>
+              <w:pPrChange w:id="142" w:author="Bedekar, Vivek" w:date="2016-05-20T09:28:00Z">
                 <w:pPr>
                   <w:spacing w:after="0" w:line="240" w:lineRule="auto"/>
                   <w:jc w:val="both"/>
                 </w:pPr>
               </w:pPrChange>
             </w:pPr>
-            <w:ins w:id="142" w:author="Bedekar, Vivek" w:date="2016-05-20T09:26:00Z">
+            <w:ins w:id="143" w:author="Bedekar, Vivek" w:date="2016-05-20T09:26:00Z">
               <w:r>
                 <w:t>99</w:t>
               </w:r>
@@ -2353,7 +2363,7 @@
       <w:tr>
         <w:trPr>
           <w:trHeight w:val="300"/>
-          <w:ins w:id="143" w:author="Bedekar, Vivek" w:date="2016-05-20T09:23:00Z"/>
+          <w:ins w:id="144" w:author="Bedekar, Vivek" w:date="2016-05-20T09:23:00Z"/>
         </w:trPr>
         <w:tc>
           <w:tcPr>
@@ -2367,10 +2377,10 @@
               <w:spacing w:after="0" w:line="240" w:lineRule="auto"/>
               <w:jc w:val="center"/>
               <w:rPr>
-                <w:ins w:id="144" w:author="Bedekar, Vivek" w:date="2016-05-20T09:23:00Z"/>
-              </w:rPr>
-            </w:pPr>
-            <w:ins w:id="145" w:author="Bedekar, Vivek" w:date="2016-05-20T09:23:00Z">
+                <w:ins w:id="145" w:author="Bedekar, Vivek" w:date="2016-05-20T09:23:00Z"/>
+              </w:rPr>
+            </w:pPr>
+            <w:ins w:id="146" w:author="Bedekar, Vivek" w:date="2016-05-20T09:23:00Z">
               <w:r>
                 <w:t>Package Options</w:t>
               </w:r>
@@ -2381,7 +2391,7 @@
       <w:tr>
         <w:trPr>
           <w:trHeight w:val="300"/>
-          <w:ins w:id="146" w:author="Bedekar, Vivek" w:date="2016-05-20T09:23:00Z"/>
+          <w:ins w:id="147" w:author="Bedekar, Vivek" w:date="2016-05-20T09:23:00Z"/>
         </w:trPr>
         <w:tc>
           <w:tcPr>
@@ -2394,16 +2404,16 @@
               <w:spacing w:after="0" w:line="240" w:lineRule="auto"/>
               <w:jc w:val="center"/>
               <w:rPr>
-                <w:ins w:id="147" w:author="Bedekar, Vivek" w:date="2016-05-20T09:23:00Z"/>
-              </w:rPr>
-              <w:pPrChange w:id="148" w:author="Bedekar, Vivek" w:date="2016-05-20T09:28:00Z">
+                <w:ins w:id="148" w:author="Bedekar, Vivek" w:date="2016-05-20T09:23:00Z"/>
+              </w:rPr>
+              <w:pPrChange w:id="149" w:author="Bedekar, Vivek" w:date="2016-05-20T09:28:00Z">
                 <w:pPr>
                   <w:spacing w:after="0" w:line="240" w:lineRule="auto"/>
                   <w:jc w:val="both"/>
                 </w:pPr>
               </w:pPrChange>
             </w:pPr>
-            <w:ins w:id="149" w:author="Bedekar, Vivek" w:date="2016-05-20T09:23:00Z">
+            <w:ins w:id="150" w:author="Bedekar, Vivek" w:date="2016-05-20T09:23:00Z">
               <w:r>
                 <w:t>Basic Transport*</w:t>
               </w:r>
@@ -2421,16 +2431,16 @@
               <w:spacing w:after="0" w:line="240" w:lineRule="auto"/>
               <w:jc w:val="center"/>
               <w:rPr>
-                <w:ins w:id="150" w:author="Bedekar, Vivek" w:date="2016-05-20T09:23:00Z"/>
-              </w:rPr>
-              <w:pPrChange w:id="151" w:author="Bedekar, Vivek" w:date="2016-05-20T09:28:00Z">
+                <w:ins w:id="151" w:author="Bedekar, Vivek" w:date="2016-05-20T09:23:00Z"/>
+              </w:rPr>
+              <w:pPrChange w:id="152" w:author="Bedekar, Vivek" w:date="2016-05-20T09:28:00Z">
                 <w:pPr>
                   <w:spacing w:after="0" w:line="240" w:lineRule="auto"/>
                   <w:jc w:val="both"/>
                 </w:pPr>
               </w:pPrChange>
             </w:pPr>
-            <w:ins w:id="152" w:author="Bedekar, Vivek" w:date="2016-05-20T09:23:00Z">
+            <w:ins w:id="153" w:author="Bedekar, Vivek" w:date="2016-05-20T09:23:00Z">
               <w:r>
                 <w:t>BTN</w:t>
               </w:r>
@@ -2448,16 +2458,16 @@
               <w:spacing w:after="0" w:line="240" w:lineRule="auto"/>
               <w:jc w:val="center"/>
               <w:rPr>
-                <w:ins w:id="153" w:author="Bedekar, Vivek" w:date="2016-05-20T09:23:00Z"/>
-              </w:rPr>
-              <w:pPrChange w:id="154" w:author="Bedekar, Vivek" w:date="2016-05-20T09:28:00Z">
+                <w:ins w:id="154" w:author="Bedekar, Vivek" w:date="2016-05-20T09:23:00Z"/>
+              </w:rPr>
+              <w:pPrChange w:id="155" w:author="Bedekar, Vivek" w:date="2016-05-20T09:28:00Z">
                 <w:pPr>
                   <w:spacing w:after="0" w:line="240" w:lineRule="auto"/>
                   <w:jc w:val="both"/>
                 </w:pPr>
               </w:pPrChange>
             </w:pPr>
-            <w:ins w:id="155" w:author="Bedekar, Vivek" w:date="2016-05-20T09:23:00Z">
+            <w:ins w:id="156" w:author="Bedekar, Vivek" w:date="2016-05-20T09:23:00Z">
               <w:r>
                 <w:t>1</w:t>
               </w:r>
@@ -2468,7 +2478,7 @@
       <w:tr>
         <w:trPr>
           <w:trHeight w:val="300"/>
-          <w:ins w:id="156" w:author="Bedekar, Vivek" w:date="2016-05-20T09:23:00Z"/>
+          <w:ins w:id="157" w:author="Bedekar, Vivek" w:date="2016-05-20T09:23:00Z"/>
         </w:trPr>
         <w:tc>
           <w:tcPr>
@@ -2481,16 +2491,16 @@
               <w:spacing w:after="0" w:line="240" w:lineRule="auto"/>
               <w:jc w:val="center"/>
               <w:rPr>
-                <w:ins w:id="157" w:author="Bedekar, Vivek" w:date="2016-05-20T09:23:00Z"/>
-              </w:rPr>
-              <w:pPrChange w:id="158" w:author="Bedekar, Vivek" w:date="2016-05-20T09:28:00Z">
+                <w:ins w:id="158" w:author="Bedekar, Vivek" w:date="2016-05-20T09:23:00Z"/>
+              </w:rPr>
+              <w:pPrChange w:id="159" w:author="Bedekar, Vivek" w:date="2016-05-20T09:28:00Z">
                 <w:pPr>
                   <w:spacing w:after="0" w:line="240" w:lineRule="auto"/>
                   <w:jc w:val="both"/>
                 </w:pPr>
               </w:pPrChange>
             </w:pPr>
-            <w:ins w:id="159" w:author="Bedekar, Vivek" w:date="2016-05-20T09:23:00Z">
+            <w:ins w:id="160" w:author="Bedekar, Vivek" w:date="2016-05-20T09:23:00Z">
               <w:r>
                 <w:t>Flow-Transport Link*</w:t>
               </w:r>
@@ -2508,16 +2518,16 @@
               <w:spacing w:after="0" w:line="240" w:lineRule="auto"/>
               <w:jc w:val="center"/>
               <w:rPr>
-                <w:ins w:id="160" w:author="Bedekar, Vivek" w:date="2016-05-20T09:23:00Z"/>
-              </w:rPr>
-              <w:pPrChange w:id="161" w:author="Bedekar, Vivek" w:date="2016-05-20T09:28:00Z">
+                <w:ins w:id="161" w:author="Bedekar, Vivek" w:date="2016-05-20T09:23:00Z"/>
+              </w:rPr>
+              <w:pPrChange w:id="162" w:author="Bedekar, Vivek" w:date="2016-05-20T09:28:00Z">
                 <w:pPr>
                   <w:spacing w:after="0" w:line="240" w:lineRule="auto"/>
                   <w:jc w:val="both"/>
                 </w:pPr>
               </w:pPrChange>
             </w:pPr>
-            <w:ins w:id="162" w:author="Bedekar, Vivek" w:date="2016-05-20T09:23:00Z">
+            <w:ins w:id="163" w:author="Bedekar, Vivek" w:date="2016-05-20T09:23:00Z">
               <w:r>
                 <w:t>FTL</w:t>
               </w:r>
@@ -2535,16 +2545,16 @@
               <w:spacing w:after="0" w:line="240" w:lineRule="auto"/>
               <w:jc w:val="center"/>
               <w:rPr>
-                <w:ins w:id="163" w:author="Bedekar, Vivek" w:date="2016-05-20T09:23:00Z"/>
-              </w:rPr>
-              <w:pPrChange w:id="164" w:author="Bedekar, Vivek" w:date="2016-05-20T09:28:00Z">
+                <w:ins w:id="164" w:author="Bedekar, Vivek" w:date="2016-05-20T09:23:00Z"/>
+              </w:rPr>
+              <w:pPrChange w:id="165" w:author="Bedekar, Vivek" w:date="2016-05-20T09:28:00Z">
                 <w:pPr>
                   <w:spacing w:after="0" w:line="240" w:lineRule="auto"/>
                   <w:jc w:val="both"/>
                 </w:pPr>
               </w:pPrChange>
             </w:pPr>
-            <w:ins w:id="165" w:author="Bedekar, Vivek" w:date="2016-05-20T09:23:00Z">
+            <w:ins w:id="166" w:author="Bedekar, Vivek" w:date="2016-05-20T09:23:00Z">
               <w:r>
                 <w:t>10</w:t>
               </w:r>
@@ -2555,7 +2565,7 @@
       <w:tr>
         <w:trPr>
           <w:trHeight w:val="300"/>
-          <w:ins w:id="166" w:author="Bedekar, Vivek" w:date="2016-05-20T09:23:00Z"/>
+          <w:ins w:id="167" w:author="Bedekar, Vivek" w:date="2016-05-20T09:23:00Z"/>
         </w:trPr>
         <w:tc>
           <w:tcPr>
@@ -2568,16 +2578,16 @@
               <w:spacing w:after="0" w:line="240" w:lineRule="auto"/>
               <w:jc w:val="center"/>
               <w:rPr>
-                <w:ins w:id="167" w:author="Bedekar, Vivek" w:date="2016-05-20T09:23:00Z"/>
-              </w:rPr>
-              <w:pPrChange w:id="168" w:author="Bedekar, Vivek" w:date="2016-05-20T09:28:00Z">
+                <w:ins w:id="168" w:author="Bedekar, Vivek" w:date="2016-05-20T09:23:00Z"/>
+              </w:rPr>
+              <w:pPrChange w:id="169" w:author="Bedekar, Vivek" w:date="2016-05-20T09:28:00Z">
                 <w:pPr>
                   <w:spacing w:after="0" w:line="240" w:lineRule="auto"/>
                   <w:jc w:val="both"/>
                 </w:pPr>
               </w:pPrChange>
             </w:pPr>
-            <w:ins w:id="169" w:author="Bedekar, Vivek" w:date="2016-05-20T09:23:00Z">
+            <w:ins w:id="170" w:author="Bedekar, Vivek" w:date="2016-05-20T09:23:00Z">
               <w:r>
                 <w:t>Advection</w:t>
               </w:r>
@@ -2595,16 +2605,16 @@
               <w:spacing w:after="0" w:line="240" w:lineRule="auto"/>
               <w:jc w:val="center"/>
               <w:rPr>
-                <w:ins w:id="170" w:author="Bedekar, Vivek" w:date="2016-05-20T09:23:00Z"/>
-              </w:rPr>
-              <w:pPrChange w:id="171" w:author="Bedekar, Vivek" w:date="2016-05-20T09:28:00Z">
+                <w:ins w:id="171" w:author="Bedekar, Vivek" w:date="2016-05-20T09:23:00Z"/>
+              </w:rPr>
+              <w:pPrChange w:id="172" w:author="Bedekar, Vivek" w:date="2016-05-20T09:28:00Z">
                 <w:pPr>
                   <w:spacing w:after="0" w:line="240" w:lineRule="auto"/>
                   <w:jc w:val="both"/>
                 </w:pPr>
               </w:pPrChange>
             </w:pPr>
-            <w:ins w:id="172" w:author="Bedekar, Vivek" w:date="2016-05-20T09:23:00Z">
+            <w:ins w:id="173" w:author="Bedekar, Vivek" w:date="2016-05-20T09:23:00Z">
               <w:r>
                 <w:t>ADV</w:t>
               </w:r>
@@ -2622,16 +2632,16 @@
               <w:spacing w:after="0" w:line="240" w:lineRule="auto"/>
               <w:jc w:val="center"/>
               <w:rPr>
-                <w:ins w:id="173" w:author="Bedekar, Vivek" w:date="2016-05-20T09:23:00Z"/>
-              </w:rPr>
-              <w:pPrChange w:id="174" w:author="Bedekar, Vivek" w:date="2016-05-20T09:28:00Z">
+                <w:ins w:id="174" w:author="Bedekar, Vivek" w:date="2016-05-20T09:23:00Z"/>
+              </w:rPr>
+              <w:pPrChange w:id="175" w:author="Bedekar, Vivek" w:date="2016-05-20T09:28:00Z">
                 <w:pPr>
                   <w:spacing w:after="0" w:line="240" w:lineRule="auto"/>
                   <w:jc w:val="both"/>
                 </w:pPr>
               </w:pPrChange>
             </w:pPr>
-            <w:ins w:id="175" w:author="Bedekar, Vivek" w:date="2016-05-20T09:23:00Z">
+            <w:ins w:id="176" w:author="Bedekar, Vivek" w:date="2016-05-20T09:23:00Z">
               <w:r>
                 <w:t>2</w:t>
               </w:r>
@@ -2642,7 +2652,7 @@
       <w:tr>
         <w:trPr>
           <w:trHeight w:val="300"/>
-          <w:ins w:id="176" w:author="Bedekar, Vivek" w:date="2016-05-20T09:23:00Z"/>
+          <w:ins w:id="177" w:author="Bedekar, Vivek" w:date="2016-05-20T09:23:00Z"/>
         </w:trPr>
         <w:tc>
           <w:tcPr>
@@ -2655,16 +2665,16 @@
               <w:spacing w:after="0" w:line="240" w:lineRule="auto"/>
               <w:jc w:val="center"/>
               <w:rPr>
-                <w:ins w:id="177" w:author="Bedekar, Vivek" w:date="2016-05-20T09:23:00Z"/>
-              </w:rPr>
-              <w:pPrChange w:id="178" w:author="Bedekar, Vivek" w:date="2016-05-20T09:28:00Z">
+                <w:ins w:id="178" w:author="Bedekar, Vivek" w:date="2016-05-20T09:23:00Z"/>
+              </w:rPr>
+              <w:pPrChange w:id="179" w:author="Bedekar, Vivek" w:date="2016-05-20T09:28:00Z">
                 <w:pPr>
                   <w:spacing w:after="0" w:line="240" w:lineRule="auto"/>
                   <w:jc w:val="both"/>
                 </w:pPr>
               </w:pPrChange>
             </w:pPr>
-            <w:ins w:id="179" w:author="Bedekar, Vivek" w:date="2016-05-20T09:23:00Z">
+            <w:ins w:id="180" w:author="Bedekar, Vivek" w:date="2016-05-20T09:23:00Z">
               <w:r>
                 <w:t>Dispersion</w:t>
               </w:r>
@@ -2682,16 +2692,16 @@
               <w:spacing w:after="0" w:line="240" w:lineRule="auto"/>
               <w:jc w:val="center"/>
               <w:rPr>
-                <w:ins w:id="180" w:author="Bedekar, Vivek" w:date="2016-05-20T09:23:00Z"/>
-              </w:rPr>
-              <w:pPrChange w:id="181" w:author="Bedekar, Vivek" w:date="2016-05-20T09:28:00Z">
+                <w:ins w:id="181" w:author="Bedekar, Vivek" w:date="2016-05-20T09:23:00Z"/>
+              </w:rPr>
+              <w:pPrChange w:id="182" w:author="Bedekar, Vivek" w:date="2016-05-20T09:28:00Z">
                 <w:pPr>
                   <w:spacing w:after="0" w:line="240" w:lineRule="auto"/>
                   <w:jc w:val="both"/>
                 </w:pPr>
               </w:pPrChange>
             </w:pPr>
-            <w:ins w:id="182" w:author="Bedekar, Vivek" w:date="2016-05-20T09:23:00Z">
+            <w:ins w:id="183" w:author="Bedekar, Vivek" w:date="2016-05-20T09:23:00Z">
               <w:r>
                 <w:t>DSP</w:t>
               </w:r>
@@ -2709,16 +2719,16 @@
               <w:spacing w:after="0" w:line="240" w:lineRule="auto"/>
               <w:jc w:val="center"/>
               <w:rPr>
-                <w:ins w:id="183" w:author="Bedekar, Vivek" w:date="2016-05-20T09:23:00Z"/>
-              </w:rPr>
-              <w:pPrChange w:id="184" w:author="Bedekar, Vivek" w:date="2016-05-20T09:28:00Z">
+                <w:ins w:id="184" w:author="Bedekar, Vivek" w:date="2016-05-20T09:23:00Z"/>
+              </w:rPr>
+              <w:pPrChange w:id="185" w:author="Bedekar, Vivek" w:date="2016-05-20T09:28:00Z">
                 <w:pPr>
                   <w:spacing w:after="0" w:line="240" w:lineRule="auto"/>
                   <w:jc w:val="both"/>
                 </w:pPr>
               </w:pPrChange>
             </w:pPr>
-            <w:ins w:id="185" w:author="Bedekar, Vivek" w:date="2016-05-20T09:23:00Z">
+            <w:ins w:id="186" w:author="Bedekar, Vivek" w:date="2016-05-20T09:23:00Z">
               <w:r>
                 <w:t>3</w:t>
               </w:r>
@@ -2729,7 +2739,7 @@
       <w:tr>
         <w:trPr>
           <w:trHeight w:val="300"/>
-          <w:ins w:id="186" w:author="Bedekar, Vivek" w:date="2016-05-20T09:23:00Z"/>
+          <w:ins w:id="187" w:author="Bedekar, Vivek" w:date="2016-05-20T09:23:00Z"/>
         </w:trPr>
         <w:tc>
           <w:tcPr>
@@ -2742,16 +2752,16 @@
               <w:spacing w:after="0" w:line="240" w:lineRule="auto"/>
               <w:jc w:val="center"/>
               <w:rPr>
-                <w:ins w:id="187" w:author="Bedekar, Vivek" w:date="2016-05-20T09:23:00Z"/>
-              </w:rPr>
-              <w:pPrChange w:id="188" w:author="Bedekar, Vivek" w:date="2016-05-20T09:28:00Z">
+                <w:ins w:id="188" w:author="Bedekar, Vivek" w:date="2016-05-20T09:23:00Z"/>
+              </w:rPr>
+              <w:pPrChange w:id="189" w:author="Bedekar, Vivek" w:date="2016-05-20T09:28:00Z">
                 <w:pPr>
                   <w:spacing w:after="0" w:line="240" w:lineRule="auto"/>
                   <w:jc w:val="both"/>
                 </w:pPr>
               </w:pPrChange>
             </w:pPr>
-            <w:ins w:id="189" w:author="Bedekar, Vivek" w:date="2016-05-20T09:23:00Z">
+            <w:ins w:id="190" w:author="Bedekar, Vivek" w:date="2016-05-20T09:23:00Z">
               <w:r>
                 <w:t>Sink/Source Mixing</w:t>
               </w:r>
@@ -2769,16 +2779,16 @@
               <w:spacing w:after="0" w:line="240" w:lineRule="auto"/>
               <w:jc w:val="center"/>
               <w:rPr>
-                <w:ins w:id="190" w:author="Bedekar, Vivek" w:date="2016-05-20T09:23:00Z"/>
-              </w:rPr>
-              <w:pPrChange w:id="191" w:author="Bedekar, Vivek" w:date="2016-05-20T09:28:00Z">
+                <w:ins w:id="191" w:author="Bedekar, Vivek" w:date="2016-05-20T09:23:00Z"/>
+              </w:rPr>
+              <w:pPrChange w:id="192" w:author="Bedekar, Vivek" w:date="2016-05-20T09:28:00Z">
                 <w:pPr>
                   <w:spacing w:after="0" w:line="240" w:lineRule="auto"/>
                   <w:jc w:val="both"/>
                 </w:pPr>
               </w:pPrChange>
             </w:pPr>
-            <w:ins w:id="192" w:author="Bedekar, Vivek" w:date="2016-05-20T09:23:00Z">
+            <w:ins w:id="193" w:author="Bedekar, Vivek" w:date="2016-05-20T09:23:00Z">
               <w:r>
                 <w:t>SSM</w:t>
               </w:r>
@@ -2796,16 +2806,16 @@
               <w:spacing w:after="0" w:line="240" w:lineRule="auto"/>
               <w:jc w:val="center"/>
               <w:rPr>
-                <w:ins w:id="193" w:author="Bedekar, Vivek" w:date="2016-05-20T09:23:00Z"/>
-              </w:rPr>
-              <w:pPrChange w:id="194" w:author="Bedekar, Vivek" w:date="2016-05-20T09:28:00Z">
+                <w:ins w:id="194" w:author="Bedekar, Vivek" w:date="2016-05-20T09:23:00Z"/>
+              </w:rPr>
+              <w:pPrChange w:id="195" w:author="Bedekar, Vivek" w:date="2016-05-20T09:28:00Z">
                 <w:pPr>
                   <w:spacing w:after="0" w:line="240" w:lineRule="auto"/>
                   <w:jc w:val="both"/>
                 </w:pPr>
               </w:pPrChange>
             </w:pPr>
-            <w:ins w:id="195" w:author="Bedekar, Vivek" w:date="2016-05-20T09:23:00Z">
+            <w:ins w:id="196" w:author="Bedekar, Vivek" w:date="2016-05-20T09:23:00Z">
               <w:r>
                 <w:t>4</w:t>
               </w:r>
@@ -2816,7 +2826,7 @@
       <w:tr>
         <w:trPr>
           <w:trHeight w:val="300"/>
-          <w:ins w:id="196" w:author="Bedekar, Vivek" w:date="2016-05-20T09:31:00Z"/>
+          <w:ins w:id="197" w:author="Bedekar, Vivek" w:date="2016-05-20T09:31:00Z"/>
         </w:trPr>
         <w:tc>
           <w:tcPr>
@@ -2828,20 +2838,20 @@
               <w:spacing w:after="0" w:line="240" w:lineRule="auto"/>
               <w:jc w:val="center"/>
               <w:rPr>
-                <w:ins w:id="197" w:author="Bedekar, Vivek" w:date="2016-05-20T09:31:00Z"/>
-              </w:rPr>
-            </w:pPr>
-            <w:ins w:id="198" w:author="Bedekar, Vivek" w:date="2016-05-20T09:31:00Z">
+                <w:ins w:id="198" w:author="Bedekar, Vivek" w:date="2016-05-20T09:31:00Z"/>
+              </w:rPr>
+            </w:pPr>
+            <w:ins w:id="199" w:author="Bedekar, Vivek" w:date="2016-05-20T09:31:00Z">
               <w:r>
                 <w:t>Conta</w:t>
               </w:r>
             </w:ins>
-            <w:ins w:id="199" w:author="Bedekar, Vivek" w:date="2016-05-20T09:32:00Z">
+            <w:ins w:id="200" w:author="Bedekar, Vivek" w:date="2016-05-20T09:32:00Z">
               <w:r>
                 <w:t>m</w:t>
               </w:r>
             </w:ins>
-            <w:ins w:id="200" w:author="Bedekar, Vivek" w:date="2016-05-20T09:31:00Z">
+            <w:ins w:id="201" w:author="Bedekar, Vivek" w:date="2016-05-20T09:31:00Z">
               <w:r>
                 <w:t>inant Treatment System</w:t>
               </w:r>
@@ -2858,10 +2868,10 @@
               <w:spacing w:after="0" w:line="240" w:lineRule="auto"/>
               <w:jc w:val="center"/>
               <w:rPr>
-                <w:ins w:id="201" w:author="Bedekar, Vivek" w:date="2016-05-20T09:31:00Z"/>
-              </w:rPr>
-            </w:pPr>
-            <w:ins w:id="202" w:author="Bedekar, Vivek" w:date="2016-05-20T09:32:00Z">
+                <w:ins w:id="202" w:author="Bedekar, Vivek" w:date="2016-05-20T09:31:00Z"/>
+              </w:rPr>
+            </w:pPr>
+            <w:ins w:id="203" w:author="Bedekar, Vivek" w:date="2016-05-20T09:32:00Z">
               <w:r>
                 <w:t>CTS</w:t>
               </w:r>
@@ -2878,10 +2888,10 @@
               <w:spacing w:after="0" w:line="240" w:lineRule="auto"/>
               <w:jc w:val="center"/>
               <w:rPr>
-                <w:ins w:id="203" w:author="Bedekar, Vivek" w:date="2016-05-20T09:31:00Z"/>
-              </w:rPr>
-            </w:pPr>
-            <w:ins w:id="204" w:author="Bedekar, Vivek" w:date="2016-05-20T09:32:00Z">
+                <w:ins w:id="204" w:author="Bedekar, Vivek" w:date="2016-05-20T09:31:00Z"/>
+              </w:rPr>
+            </w:pPr>
+            <w:ins w:id="205" w:author="Bedekar, Vivek" w:date="2016-05-20T09:32:00Z">
               <w:r>
                 <w:t>6</w:t>
               </w:r>
@@ -2892,7 +2902,7 @@
       <w:tr>
         <w:trPr>
           <w:trHeight w:val="300"/>
-          <w:ins w:id="205" w:author="Bedekar, Vivek" w:date="2016-05-20T09:32:00Z"/>
+          <w:ins w:id="206" w:author="Bedekar, Vivek" w:date="2016-05-20T09:32:00Z"/>
         </w:trPr>
         <w:tc>
           <w:tcPr>
@@ -2904,10 +2914,10 @@
               <w:spacing w:after="0" w:line="240" w:lineRule="auto"/>
               <w:jc w:val="center"/>
               <w:rPr>
-                <w:ins w:id="206" w:author="Bedekar, Vivek" w:date="2016-05-20T09:32:00Z"/>
-              </w:rPr>
-            </w:pPr>
-            <w:ins w:id="207" w:author="Bedekar, Vivek" w:date="2016-05-20T09:32:00Z">
+                <w:ins w:id="207" w:author="Bedekar, Vivek" w:date="2016-05-20T09:32:00Z"/>
+              </w:rPr>
+            </w:pPr>
+            <w:ins w:id="208" w:author="Bedekar, Vivek" w:date="2016-05-20T09:32:00Z">
               <w:r>
                 <w:t>Unsaturated-Zone Transport</w:t>
               </w:r>
@@ -2924,10 +2934,10 @@
               <w:spacing w:after="0" w:line="240" w:lineRule="auto"/>
               <w:jc w:val="center"/>
               <w:rPr>
-                <w:ins w:id="208" w:author="Bedekar, Vivek" w:date="2016-05-20T09:32:00Z"/>
-              </w:rPr>
-            </w:pPr>
-            <w:ins w:id="209" w:author="Bedekar, Vivek" w:date="2016-05-20T09:32:00Z">
+                <w:ins w:id="209" w:author="Bedekar, Vivek" w:date="2016-05-20T09:32:00Z"/>
+              </w:rPr>
+            </w:pPr>
+            <w:ins w:id="210" w:author="Bedekar, Vivek" w:date="2016-05-20T09:32:00Z">
               <w:r>
                 <w:t>UZT</w:t>
               </w:r>
@@ -2944,10 +2954,10 @@
               <w:spacing w:after="0" w:line="240" w:lineRule="auto"/>
               <w:jc w:val="center"/>
               <w:rPr>
-                <w:ins w:id="210" w:author="Bedekar, Vivek" w:date="2016-05-20T09:32:00Z"/>
-              </w:rPr>
-            </w:pPr>
-            <w:ins w:id="211" w:author="Bedekar, Vivek" w:date="2016-05-20T09:32:00Z">
+                <w:ins w:id="211" w:author="Bedekar, Vivek" w:date="2016-05-20T09:32:00Z"/>
+              </w:rPr>
+            </w:pPr>
+            <w:ins w:id="212" w:author="Bedekar, Vivek" w:date="2016-05-20T09:32:00Z">
               <w:r>
                 <w:t>7</w:t>
               </w:r>
@@ -2958,7 +2968,7 @@
       <w:tr>
         <w:trPr>
           <w:trHeight w:val="300"/>
-          <w:ins w:id="212" w:author="Bedekar, Vivek" w:date="2016-05-20T09:23:00Z"/>
+          <w:ins w:id="213" w:author="Bedekar, Vivek" w:date="2016-05-20T09:23:00Z"/>
         </w:trPr>
         <w:tc>
           <w:tcPr>
@@ -2971,16 +2981,16 @@
               <w:spacing w:after="0" w:line="240" w:lineRule="auto"/>
               <w:jc w:val="center"/>
               <w:rPr>
-                <w:ins w:id="213" w:author="Bedekar, Vivek" w:date="2016-05-20T09:23:00Z"/>
-              </w:rPr>
-              <w:pPrChange w:id="214" w:author="Bedekar, Vivek" w:date="2016-05-20T09:28:00Z">
+                <w:ins w:id="214" w:author="Bedekar, Vivek" w:date="2016-05-20T09:23:00Z"/>
+              </w:rPr>
+              <w:pPrChange w:id="215" w:author="Bedekar, Vivek" w:date="2016-05-20T09:28:00Z">
                 <w:pPr>
                   <w:spacing w:after="0" w:line="240" w:lineRule="auto"/>
                   <w:jc w:val="both"/>
                 </w:pPr>
               </w:pPrChange>
             </w:pPr>
-            <w:ins w:id="215" w:author="Bedekar, Vivek" w:date="2016-05-20T09:23:00Z">
+            <w:ins w:id="216" w:author="Bedekar, Vivek" w:date="2016-05-20T09:23:00Z">
               <w:r>
                 <w:t>Reaction</w:t>
               </w:r>
@@ -2998,16 +3008,16 @@
               <w:spacing w:after="0" w:line="240" w:lineRule="auto"/>
               <w:jc w:val="center"/>
               <w:rPr>
-                <w:ins w:id="216" w:author="Bedekar, Vivek" w:date="2016-05-20T09:23:00Z"/>
-              </w:rPr>
-              <w:pPrChange w:id="217" w:author="Bedekar, Vivek" w:date="2016-05-20T09:28:00Z">
+                <w:ins w:id="217" w:author="Bedekar, Vivek" w:date="2016-05-20T09:23:00Z"/>
+              </w:rPr>
+              <w:pPrChange w:id="218" w:author="Bedekar, Vivek" w:date="2016-05-20T09:28:00Z">
                 <w:pPr>
                   <w:spacing w:after="0" w:line="240" w:lineRule="auto"/>
                   <w:jc w:val="both"/>
                 </w:pPr>
               </w:pPrChange>
             </w:pPr>
-            <w:ins w:id="218" w:author="Bedekar, Vivek" w:date="2016-05-20T09:23:00Z">
+            <w:ins w:id="219" w:author="Bedekar, Vivek" w:date="2016-05-20T09:23:00Z">
               <w:r>
                 <w:t>RCT</w:t>
               </w:r>
@@ -3025,16 +3035,16 @@
               <w:spacing w:after="0" w:line="240" w:lineRule="auto"/>
               <w:jc w:val="center"/>
               <w:rPr>
-                <w:ins w:id="219" w:author="Bedekar, Vivek" w:date="2016-05-20T09:23:00Z"/>
-              </w:rPr>
-              <w:pPrChange w:id="220" w:author="Bedekar, Vivek" w:date="2016-05-20T09:28:00Z">
+                <w:ins w:id="220" w:author="Bedekar, Vivek" w:date="2016-05-20T09:23:00Z"/>
+              </w:rPr>
+              <w:pPrChange w:id="221" w:author="Bedekar, Vivek" w:date="2016-05-20T09:28:00Z">
                 <w:pPr>
                   <w:spacing w:after="0" w:line="240" w:lineRule="auto"/>
                   <w:jc w:val="both"/>
                 </w:pPr>
               </w:pPrChange>
             </w:pPr>
-            <w:ins w:id="221" w:author="Bedekar, Vivek" w:date="2016-05-20T09:23:00Z">
+            <w:ins w:id="222" w:author="Bedekar, Vivek" w:date="2016-05-20T09:23:00Z">
               <w:r>
                 <w:t>8</w:t>
               </w:r>
@@ -3045,7 +3055,7 @@
       <w:tr>
         <w:trPr>
           <w:trHeight w:val="300"/>
-          <w:ins w:id="222" w:author="Bedekar, Vivek" w:date="2016-05-20T09:23:00Z"/>
+          <w:ins w:id="223" w:author="Bedekar, Vivek" w:date="2016-05-20T09:23:00Z"/>
         </w:trPr>
         <w:tc>
           <w:tcPr>
@@ -3058,16 +3068,16 @@
               <w:spacing w:after="0" w:line="240" w:lineRule="auto"/>
               <w:jc w:val="center"/>
               <w:rPr>
-                <w:ins w:id="223" w:author="Bedekar, Vivek" w:date="2016-05-20T09:23:00Z"/>
-              </w:rPr>
-              <w:pPrChange w:id="224" w:author="Bedekar, Vivek" w:date="2016-05-20T09:28:00Z">
+                <w:ins w:id="224" w:author="Bedekar, Vivek" w:date="2016-05-20T09:23:00Z"/>
+              </w:rPr>
+              <w:pPrChange w:id="225" w:author="Bedekar, Vivek" w:date="2016-05-20T09:28:00Z">
                 <w:pPr>
                   <w:spacing w:after="0" w:line="240" w:lineRule="auto"/>
                   <w:jc w:val="both"/>
                 </w:pPr>
               </w:pPrChange>
             </w:pPr>
-            <w:ins w:id="225" w:author="Bedekar, Vivek" w:date="2016-05-20T09:23:00Z">
+            <w:ins w:id="226" w:author="Bedekar, Vivek" w:date="2016-05-20T09:23:00Z">
               <w:r>
                 <w:t>Generalized Conjugate Gradient</w:t>
               </w:r>
@@ -3085,16 +3095,16 @@
               <w:spacing w:after="0" w:line="240" w:lineRule="auto"/>
               <w:jc w:val="center"/>
               <w:rPr>
-                <w:ins w:id="226" w:author="Bedekar, Vivek" w:date="2016-05-20T09:23:00Z"/>
-              </w:rPr>
-              <w:pPrChange w:id="227" w:author="Bedekar, Vivek" w:date="2016-05-20T09:28:00Z">
+                <w:ins w:id="227" w:author="Bedekar, Vivek" w:date="2016-05-20T09:23:00Z"/>
+              </w:rPr>
+              <w:pPrChange w:id="228" w:author="Bedekar, Vivek" w:date="2016-05-20T09:28:00Z">
                 <w:pPr>
                   <w:spacing w:after="0" w:line="240" w:lineRule="auto"/>
                   <w:jc w:val="both"/>
                 </w:pPr>
               </w:pPrChange>
             </w:pPr>
-            <w:ins w:id="228" w:author="Bedekar, Vivek" w:date="2016-05-20T09:23:00Z">
+            <w:ins w:id="229" w:author="Bedekar, Vivek" w:date="2016-05-20T09:23:00Z">
               <w:r>
                 <w:t>GCG</w:t>
               </w:r>
@@ -3112,16 +3122,16 @@
               <w:spacing w:after="0" w:line="240" w:lineRule="auto"/>
               <w:jc w:val="center"/>
               <w:rPr>
-                <w:ins w:id="229" w:author="Bedekar, Vivek" w:date="2016-05-20T09:23:00Z"/>
-              </w:rPr>
-              <w:pPrChange w:id="230" w:author="Bedekar, Vivek" w:date="2016-05-20T09:28:00Z">
+                <w:ins w:id="230" w:author="Bedekar, Vivek" w:date="2016-05-20T09:23:00Z"/>
+              </w:rPr>
+              <w:pPrChange w:id="231" w:author="Bedekar, Vivek" w:date="2016-05-20T09:28:00Z">
                 <w:pPr>
                   <w:spacing w:after="0" w:line="240" w:lineRule="auto"/>
                   <w:jc w:val="both"/>
                 </w:pPr>
               </w:pPrChange>
             </w:pPr>
-            <w:ins w:id="231" w:author="Bedekar, Vivek" w:date="2016-05-20T09:23:00Z">
+            <w:ins w:id="232" w:author="Bedekar, Vivek" w:date="2016-05-20T09:23:00Z">
               <w:r>
                 <w:t>9</w:t>
               </w:r>
@@ -3132,7 +3142,7 @@
       <w:tr>
         <w:trPr>
           <w:trHeight w:val="300"/>
-          <w:ins w:id="232" w:author="Bedekar, Vivek" w:date="2016-05-20T09:23:00Z"/>
+          <w:ins w:id="233" w:author="Bedekar, Vivek" w:date="2016-05-20T09:23:00Z"/>
         </w:trPr>
         <w:tc>
           <w:tcPr>
@@ -3145,16 +3155,16 @@
               <w:spacing w:after="0" w:line="240" w:lineRule="auto"/>
               <w:jc w:val="center"/>
               <w:rPr>
-                <w:ins w:id="233" w:author="Bedekar, Vivek" w:date="2016-05-20T09:23:00Z"/>
-              </w:rPr>
-              <w:pPrChange w:id="234" w:author="Bedekar, Vivek" w:date="2016-05-20T09:28:00Z">
+                <w:ins w:id="234" w:author="Bedekar, Vivek" w:date="2016-05-20T09:23:00Z"/>
+              </w:rPr>
+              <w:pPrChange w:id="235" w:author="Bedekar, Vivek" w:date="2016-05-20T09:28:00Z">
                 <w:pPr>
                   <w:spacing w:after="0" w:line="240" w:lineRule="auto"/>
                   <w:jc w:val="both"/>
                 </w:pPr>
               </w:pPrChange>
             </w:pPr>
-            <w:ins w:id="235" w:author="Bedekar, Vivek" w:date="2016-05-20T09:23:00Z">
+            <w:ins w:id="236" w:author="Bedekar, Vivek" w:date="2016-05-20T09:23:00Z">
               <w:r>
                 <w:t>Transport Observation</w:t>
               </w:r>
@@ -3172,16 +3182,16 @@
               <w:spacing w:after="0" w:line="240" w:lineRule="auto"/>
               <w:jc w:val="center"/>
               <w:rPr>
-                <w:ins w:id="236" w:author="Bedekar, Vivek" w:date="2016-05-20T09:23:00Z"/>
-              </w:rPr>
-              <w:pPrChange w:id="237" w:author="Bedekar, Vivek" w:date="2016-05-20T09:28:00Z">
+                <w:ins w:id="237" w:author="Bedekar, Vivek" w:date="2016-05-20T09:23:00Z"/>
+              </w:rPr>
+              <w:pPrChange w:id="238" w:author="Bedekar, Vivek" w:date="2016-05-20T09:28:00Z">
                 <w:pPr>
                   <w:spacing w:after="0" w:line="240" w:lineRule="auto"/>
                   <w:jc w:val="both"/>
                 </w:pPr>
               </w:pPrChange>
             </w:pPr>
-            <w:ins w:id="238" w:author="Bedekar, Vivek" w:date="2016-05-20T09:23:00Z">
+            <w:ins w:id="239" w:author="Bedekar, Vivek" w:date="2016-05-20T09:23:00Z">
               <w:r>
                 <w:t>TOB</w:t>
               </w:r>
@@ -3199,16 +3209,16 @@
               <w:spacing w:after="0" w:line="240" w:lineRule="auto"/>
               <w:jc w:val="center"/>
               <w:rPr>
-                <w:ins w:id="239" w:author="Bedekar, Vivek" w:date="2016-05-20T09:23:00Z"/>
-              </w:rPr>
-              <w:pPrChange w:id="240" w:author="Bedekar, Vivek" w:date="2016-05-20T09:28:00Z">
+                <w:ins w:id="240" w:author="Bedekar, Vivek" w:date="2016-05-20T09:23:00Z"/>
+              </w:rPr>
+              <w:pPrChange w:id="241" w:author="Bedekar, Vivek" w:date="2016-05-20T09:28:00Z">
                 <w:pPr>
                   <w:spacing w:after="0" w:line="240" w:lineRule="auto"/>
                   <w:jc w:val="both"/>
                 </w:pPr>
               </w:pPrChange>
             </w:pPr>
-            <w:ins w:id="241" w:author="Bedekar, Vivek" w:date="2016-05-20T09:32:00Z">
+            <w:ins w:id="242" w:author="Bedekar, Vivek" w:date="2016-05-20T09:32:00Z">
               <w:r>
                 <w:t>12</w:t>
               </w:r>
@@ -3219,7 +3229,7 @@
       <w:tr>
         <w:trPr>
           <w:trHeight w:val="300"/>
-          <w:ins w:id="242" w:author="Bedekar, Vivek" w:date="2016-05-20T09:23:00Z"/>
+          <w:ins w:id="243" w:author="Bedekar, Vivek" w:date="2016-05-20T09:23:00Z"/>
         </w:trPr>
         <w:tc>
           <w:tcPr>
@@ -3232,16 +3242,16 @@
               <w:spacing w:after="0" w:line="240" w:lineRule="auto"/>
               <w:jc w:val="center"/>
               <w:rPr>
-                <w:ins w:id="243" w:author="Bedekar, Vivek" w:date="2016-05-20T09:23:00Z"/>
-              </w:rPr>
-              <w:pPrChange w:id="244" w:author="Bedekar, Vivek" w:date="2016-05-20T09:28:00Z">
+                <w:ins w:id="244" w:author="Bedekar, Vivek" w:date="2016-05-20T09:23:00Z"/>
+              </w:rPr>
+              <w:pPrChange w:id="245" w:author="Bedekar, Vivek" w:date="2016-05-20T09:28:00Z">
                 <w:pPr>
                   <w:spacing w:after="0" w:line="240" w:lineRule="auto"/>
                   <w:jc w:val="both"/>
                 </w:pPr>
               </w:pPrChange>
             </w:pPr>
-            <w:ins w:id="245" w:author="Bedekar, Vivek" w:date="2016-05-20T09:23:00Z">
+            <w:ins w:id="246" w:author="Bedekar, Vivek" w:date="2016-05-20T09:23:00Z">
               <w:r>
                 <w:t>HSS Time-Varying Source</w:t>
               </w:r>
@@ -3259,16 +3269,16 @@
               <w:spacing w:after="0" w:line="240" w:lineRule="auto"/>
               <w:jc w:val="center"/>
               <w:rPr>
-                <w:ins w:id="246" w:author="Bedekar, Vivek" w:date="2016-05-20T09:23:00Z"/>
-              </w:rPr>
-              <w:pPrChange w:id="247" w:author="Bedekar, Vivek" w:date="2016-05-20T09:28:00Z">
+                <w:ins w:id="247" w:author="Bedekar, Vivek" w:date="2016-05-20T09:23:00Z"/>
+              </w:rPr>
+              <w:pPrChange w:id="248" w:author="Bedekar, Vivek" w:date="2016-05-20T09:28:00Z">
                 <w:pPr>
                   <w:spacing w:after="0" w:line="240" w:lineRule="auto"/>
                   <w:jc w:val="both"/>
                 </w:pPr>
               </w:pPrChange>
             </w:pPr>
-            <w:ins w:id="248" w:author="Bedekar, Vivek" w:date="2016-05-20T09:23:00Z">
+            <w:ins w:id="249" w:author="Bedekar, Vivek" w:date="2016-05-20T09:23:00Z">
               <w:r>
                 <w:t>HSS</w:t>
               </w:r>
@@ -3286,16 +3296,16 @@
               <w:spacing w:after="0" w:line="240" w:lineRule="auto"/>
               <w:jc w:val="center"/>
               <w:rPr>
-                <w:ins w:id="249" w:author="Bedekar, Vivek" w:date="2016-05-20T09:23:00Z"/>
-              </w:rPr>
-              <w:pPrChange w:id="250" w:author="Bedekar, Vivek" w:date="2016-05-20T09:28:00Z">
+                <w:ins w:id="250" w:author="Bedekar, Vivek" w:date="2016-05-20T09:23:00Z"/>
+              </w:rPr>
+              <w:pPrChange w:id="251" w:author="Bedekar, Vivek" w:date="2016-05-20T09:28:00Z">
                 <w:pPr>
                   <w:spacing w:after="0" w:line="240" w:lineRule="auto"/>
                   <w:jc w:val="both"/>
                 </w:pPr>
               </w:pPrChange>
             </w:pPr>
-            <w:ins w:id="251" w:author="Bedekar, Vivek" w:date="2016-05-20T09:23:00Z">
+            <w:ins w:id="252" w:author="Bedekar, Vivek" w:date="2016-05-20T09:23:00Z">
               <w:r>
                 <w:t>13</w:t>
               </w:r>
@@ -3306,7 +3316,7 @@
       <w:tr>
         <w:trPr>
           <w:trHeight w:val="300"/>
-          <w:ins w:id="252" w:author="Bedekar, Vivek" w:date="2016-05-20T09:43:00Z"/>
+          <w:ins w:id="253" w:author="Bedekar, Vivek" w:date="2016-05-20T09:43:00Z"/>
         </w:trPr>
         <w:tc>
           <w:tcPr>
@@ -3318,10 +3328,10 @@
               <w:spacing w:after="0" w:line="240" w:lineRule="auto"/>
               <w:jc w:val="center"/>
               <w:rPr>
-                <w:ins w:id="253" w:author="Bedekar, Vivek" w:date="2016-05-20T09:43:00Z"/>
-              </w:rPr>
-            </w:pPr>
-            <w:ins w:id="254" w:author="Bedekar, Vivek" w:date="2016-05-20T09:51:00Z">
+                <w:ins w:id="254" w:author="Bedekar, Vivek" w:date="2016-05-20T09:43:00Z"/>
+              </w:rPr>
+            </w:pPr>
+            <w:ins w:id="255" w:author="Bedekar, Vivek" w:date="2016-05-20T09:51:00Z">
               <w:r>
                 <w:t>Time-Step Output</w:t>
               </w:r>
@@ -3338,10 +3348,10 @@
               <w:spacing w:after="0" w:line="240" w:lineRule="auto"/>
               <w:jc w:val="center"/>
               <w:rPr>
-                <w:ins w:id="255" w:author="Bedekar, Vivek" w:date="2016-05-20T09:43:00Z"/>
-              </w:rPr>
-            </w:pPr>
-            <w:ins w:id="256" w:author="Bedekar, Vivek" w:date="2016-05-20T09:52:00Z">
+                <w:ins w:id="256" w:author="Bedekar, Vivek" w:date="2016-05-20T09:43:00Z"/>
+              </w:rPr>
+            </w:pPr>
+            <w:ins w:id="257" w:author="Bedekar, Vivek" w:date="2016-05-20T09:52:00Z">
               <w:r>
                 <w:t>TSO</w:t>
               </w:r>
@@ -3358,10 +3368,10 @@
               <w:spacing w:after="0" w:line="240" w:lineRule="auto"/>
               <w:jc w:val="center"/>
               <w:rPr>
-                <w:ins w:id="257" w:author="Bedekar, Vivek" w:date="2016-05-20T09:43:00Z"/>
-              </w:rPr>
-            </w:pPr>
-            <w:ins w:id="258" w:author="Bedekar, Vivek" w:date="2016-05-20T09:50:00Z">
+                <w:ins w:id="258" w:author="Bedekar, Vivek" w:date="2016-05-20T09:43:00Z"/>
+              </w:rPr>
+            </w:pPr>
+            <w:ins w:id="259" w:author="Bedekar, Vivek" w:date="2016-05-20T09:50:00Z">
               <w:r>
                 <w:t>14</w:t>
               </w:r>
@@ -3372,7 +3382,7 @@
       <w:tr>
         <w:trPr>
           <w:trHeight w:val="300"/>
-          <w:ins w:id="259" w:author="Bedekar, Vivek" w:date="2016-05-20T10:11:00Z"/>
+          <w:ins w:id="260" w:author="Bedekar, Vivek" w:date="2016-05-20T10:11:00Z"/>
         </w:trPr>
         <w:tc>
           <w:tcPr>
@@ -3384,15 +3394,15 @@
               <w:spacing w:after="0" w:line="240" w:lineRule="auto"/>
               <w:jc w:val="center"/>
               <w:rPr>
-                <w:ins w:id="260" w:author="Bedekar, Vivek" w:date="2016-05-20T10:11:00Z"/>
-              </w:rPr>
-            </w:pPr>
-            <w:ins w:id="261" w:author="Bedekar, Vivek" w:date="2016-05-20T10:12:00Z">
+                <w:ins w:id="261" w:author="Bedekar, Vivek" w:date="2016-05-20T10:11:00Z"/>
+              </w:rPr>
+            </w:pPr>
+            <w:ins w:id="262" w:author="Bedekar, Vivek" w:date="2016-05-20T10:12:00Z">
               <w:r>
                 <w:t xml:space="preserve">Lake </w:t>
               </w:r>
             </w:ins>
-            <w:ins w:id="262" w:author="Bedekar, Vivek" w:date="2016-05-20T10:11:00Z">
+            <w:ins w:id="263" w:author="Bedekar, Vivek" w:date="2016-05-20T10:11:00Z">
               <w:r>
                 <w:t>Transport</w:t>
               </w:r>
@@ -3409,10 +3419,10 @@
               <w:spacing w:after="0" w:line="240" w:lineRule="auto"/>
               <w:jc w:val="center"/>
               <w:rPr>
-                <w:ins w:id="263" w:author="Bedekar, Vivek" w:date="2016-05-20T10:11:00Z"/>
-              </w:rPr>
-            </w:pPr>
-            <w:ins w:id="264" w:author="Bedekar, Vivek" w:date="2016-05-20T10:12:00Z">
+                <w:ins w:id="264" w:author="Bedekar, Vivek" w:date="2016-05-20T10:11:00Z"/>
+              </w:rPr>
+            </w:pPr>
+            <w:ins w:id="265" w:author="Bedekar, Vivek" w:date="2016-05-20T10:12:00Z">
               <w:r>
                 <w:t>LKT</w:t>
               </w:r>
@@ -3429,10 +3439,10 @@
               <w:spacing w:after="0" w:line="240" w:lineRule="auto"/>
               <w:jc w:val="center"/>
               <w:rPr>
-                <w:ins w:id="265" w:author="Bedekar, Vivek" w:date="2016-05-20T10:11:00Z"/>
-              </w:rPr>
-            </w:pPr>
-            <w:ins w:id="266" w:author="Bedekar, Vivek" w:date="2016-05-20T10:12:00Z">
+                <w:ins w:id="266" w:author="Bedekar, Vivek" w:date="2016-05-20T10:11:00Z"/>
+              </w:rPr>
+            </w:pPr>
+            <w:ins w:id="267" w:author="Bedekar, Vivek" w:date="2016-05-20T10:12:00Z">
               <w:r>
                 <w:t>18</w:t>
               </w:r>
@@ -3443,7 +3453,7 @@
       <w:tr>
         <w:trPr>
           <w:trHeight w:val="300"/>
-          <w:ins w:id="267" w:author="Bedekar, Vivek" w:date="2016-05-20T10:11:00Z"/>
+          <w:ins w:id="268" w:author="Bedekar, Vivek" w:date="2016-05-20T10:11:00Z"/>
         </w:trPr>
         <w:tc>
           <w:tcPr>
@@ -3455,10 +3465,10 @@
               <w:spacing w:after="0" w:line="240" w:lineRule="auto"/>
               <w:jc w:val="center"/>
               <w:rPr>
-                <w:ins w:id="268" w:author="Bedekar, Vivek" w:date="2016-05-20T10:11:00Z"/>
-              </w:rPr>
-            </w:pPr>
-            <w:ins w:id="269" w:author="Bedekar, Vivek" w:date="2016-05-20T10:12:00Z">
+                <w:ins w:id="269" w:author="Bedekar, Vivek" w:date="2016-05-20T10:11:00Z"/>
+              </w:rPr>
+            </w:pPr>
+            <w:ins w:id="270" w:author="Bedekar, Vivek" w:date="2016-05-20T10:12:00Z">
               <w:r>
                 <w:t>Stream Flow Transport</w:t>
               </w:r>
@@ -3475,10 +3485,10 @@
               <w:spacing w:after="0" w:line="240" w:lineRule="auto"/>
               <w:jc w:val="center"/>
               <w:rPr>
-                <w:ins w:id="270" w:author="Bedekar, Vivek" w:date="2016-05-20T10:11:00Z"/>
-              </w:rPr>
-            </w:pPr>
-            <w:ins w:id="271" w:author="Bedekar, Vivek" w:date="2016-05-20T10:12:00Z">
+                <w:ins w:id="271" w:author="Bedekar, Vivek" w:date="2016-05-20T10:11:00Z"/>
+              </w:rPr>
+            </w:pPr>
+            <w:ins w:id="272" w:author="Bedekar, Vivek" w:date="2016-05-20T10:12:00Z">
               <w:r>
                 <w:t>SFT</w:t>
               </w:r>
@@ -3495,10 +3505,10 @@
               <w:spacing w:after="0" w:line="240" w:lineRule="auto"/>
               <w:jc w:val="center"/>
               <w:rPr>
-                <w:ins w:id="272" w:author="Bedekar, Vivek" w:date="2016-05-20T10:11:00Z"/>
-              </w:rPr>
-            </w:pPr>
-            <w:ins w:id="273" w:author="Bedekar, Vivek" w:date="2016-05-20T10:12:00Z">
+                <w:ins w:id="273" w:author="Bedekar, Vivek" w:date="2016-05-20T10:11:00Z"/>
+              </w:rPr>
+            </w:pPr>
+            <w:ins w:id="274" w:author="Bedekar, Vivek" w:date="2016-05-20T10:12:00Z">
               <w:r>
                 <w:t>19</w:t>
               </w:r>
@@ -3509,7 +3519,7 @@
       <w:tr>
         <w:trPr>
           <w:trHeight w:val="300"/>
-          <w:ins w:id="274" w:author="Bedekar, Vivek" w:date="2016-05-20T09:23:00Z"/>
+          <w:ins w:id="275" w:author="Bedekar, Vivek" w:date="2016-05-20T09:23:00Z"/>
         </w:trPr>
         <w:tc>
           <w:tcPr>
@@ -3523,10 +3533,10 @@
               <w:spacing w:after="0" w:line="240" w:lineRule="auto"/>
               <w:jc w:val="center"/>
               <w:rPr>
-                <w:ins w:id="275" w:author="Bedekar, Vivek" w:date="2016-05-20T09:23:00Z"/>
-              </w:rPr>
-            </w:pPr>
-            <w:ins w:id="276" w:author="Bedekar, Vivek" w:date="2016-05-20T09:23:00Z">
+                <w:ins w:id="276" w:author="Bedekar, Vivek" w:date="2016-05-20T09:23:00Z"/>
+              </w:rPr>
+            </w:pPr>
+            <w:ins w:id="277" w:author="Bedekar, Vivek" w:date="2016-05-20T09:23:00Z">
               <w:r>
                 <w:t>Output Files</w:t>
               </w:r>
@@ -3537,7 +3547,7 @@
       <w:tr>
         <w:trPr>
           <w:trHeight w:val="300"/>
-          <w:ins w:id="277" w:author="Bedekar, Vivek" w:date="2016-05-20T09:23:00Z"/>
+          <w:ins w:id="278" w:author="Bedekar, Vivek" w:date="2016-05-20T09:23:00Z"/>
         </w:trPr>
         <w:tc>
           <w:tcPr>
@@ -3550,16 +3560,16 @@
               <w:spacing w:after="0" w:line="240" w:lineRule="auto"/>
               <w:jc w:val="center"/>
               <w:rPr>
-                <w:ins w:id="278" w:author="Bedekar, Vivek" w:date="2016-05-20T09:23:00Z"/>
-              </w:rPr>
-              <w:pPrChange w:id="279" w:author="Bedekar, Vivek" w:date="2016-05-20T09:28:00Z">
+                <w:ins w:id="279" w:author="Bedekar, Vivek" w:date="2016-05-20T09:23:00Z"/>
+              </w:rPr>
+              <w:pPrChange w:id="280" w:author="Bedekar, Vivek" w:date="2016-05-20T09:28:00Z">
                 <w:pPr>
                   <w:spacing w:after="0" w:line="240" w:lineRule="auto"/>
                   <w:jc w:val="both"/>
                 </w:pPr>
               </w:pPrChange>
             </w:pPr>
-            <w:ins w:id="280" w:author="Bedekar, Vivek" w:date="2016-05-20T09:29:00Z">
+            <w:ins w:id="281" w:author="Bedekar, Vivek" w:date="2016-05-20T09:29:00Z">
               <w:r>
                 <w:t>Output Listing File*</w:t>
               </w:r>
@@ -3577,16 +3587,16 @@
               <w:spacing w:after="0" w:line="240" w:lineRule="auto"/>
               <w:jc w:val="center"/>
               <w:rPr>
-                <w:ins w:id="281" w:author="Bedekar, Vivek" w:date="2016-05-20T09:23:00Z"/>
-              </w:rPr>
-              <w:pPrChange w:id="282" w:author="Bedekar, Vivek" w:date="2016-05-20T09:28:00Z">
+                <w:ins w:id="282" w:author="Bedekar, Vivek" w:date="2016-05-20T09:23:00Z"/>
+              </w:rPr>
+              <w:pPrChange w:id="283" w:author="Bedekar, Vivek" w:date="2016-05-20T09:28:00Z">
                 <w:pPr>
                   <w:spacing w:after="0" w:line="240" w:lineRule="auto"/>
                   <w:jc w:val="both"/>
                 </w:pPr>
               </w:pPrChange>
             </w:pPr>
-            <w:ins w:id="283" w:author="Bedekar, Vivek" w:date="2016-05-20T09:29:00Z">
+            <w:ins w:id="284" w:author="Bedekar, Vivek" w:date="2016-05-20T09:29:00Z">
               <w:r>
                 <w:t>LIST</w:t>
               </w:r>
@@ -3604,16 +3614,16 @@
               <w:spacing w:after="0" w:line="240" w:lineRule="auto"/>
               <w:jc w:val="center"/>
               <w:rPr>
-                <w:ins w:id="284" w:author="Bedekar, Vivek" w:date="2016-05-20T09:23:00Z"/>
-              </w:rPr>
-              <w:pPrChange w:id="285" w:author="Bedekar, Vivek" w:date="2016-05-20T09:28:00Z">
+                <w:ins w:id="285" w:author="Bedekar, Vivek" w:date="2016-05-20T09:23:00Z"/>
+              </w:rPr>
+              <w:pPrChange w:id="286" w:author="Bedekar, Vivek" w:date="2016-05-20T09:28:00Z">
                 <w:pPr>
                   <w:spacing w:after="0" w:line="240" w:lineRule="auto"/>
                   <w:jc w:val="both"/>
                 </w:pPr>
               </w:pPrChange>
             </w:pPr>
-            <w:ins w:id="286" w:author="Bedekar, Vivek" w:date="2016-05-20T09:29:00Z">
+            <w:ins w:id="287" w:author="Bedekar, Vivek" w:date="2016-05-20T09:29:00Z">
               <w:r>
                 <w:t>16</w:t>
               </w:r>
@@ -3624,7 +3634,7 @@
       <w:tr>
         <w:trPr>
           <w:trHeight w:val="300"/>
-          <w:ins w:id="287" w:author="Bedekar, Vivek" w:date="2016-05-20T09:29:00Z"/>
+          <w:ins w:id="288" w:author="Bedekar, Vivek" w:date="2016-05-20T09:29:00Z"/>
         </w:trPr>
         <w:tc>
           <w:tcPr>
@@ -3636,10 +3646,10 @@
               <w:spacing w:after="0" w:line="240" w:lineRule="auto"/>
               <w:jc w:val="center"/>
               <w:rPr>
-                <w:ins w:id="288" w:author="Bedekar, Vivek" w:date="2016-05-20T09:29:00Z"/>
-              </w:rPr>
-            </w:pPr>
-            <w:ins w:id="289" w:author="Bedekar, Vivek" w:date="2016-05-20T09:29:00Z">
+                <w:ins w:id="289" w:author="Bedekar, Vivek" w:date="2016-05-20T09:29:00Z"/>
+              </w:rPr>
+            </w:pPr>
+            <w:ins w:id="290" w:author="Bedekar, Vivek" w:date="2016-05-20T09:29:00Z">
               <w:r>
                 <w:t>Model Configuration File</w:t>
               </w:r>
@@ -3656,10 +3666,10 @@
               <w:spacing w:after="0" w:line="240" w:lineRule="auto"/>
               <w:jc w:val="center"/>
               <w:rPr>
-                <w:ins w:id="290" w:author="Bedekar, Vivek" w:date="2016-05-20T09:29:00Z"/>
-              </w:rPr>
-            </w:pPr>
-            <w:ins w:id="291" w:author="Bedekar, Vivek" w:date="2016-05-20T09:29:00Z">
+                <w:ins w:id="291" w:author="Bedekar, Vivek" w:date="2016-05-20T09:29:00Z"/>
+              </w:rPr>
+            </w:pPr>
+            <w:ins w:id="292" w:author="Bedekar, Vivek" w:date="2016-05-20T09:29:00Z">
               <w:r>
                 <w:t>CNF</w:t>
               </w:r>
@@ -3676,10 +3686,10 @@
               <w:spacing w:after="0" w:line="240" w:lineRule="auto"/>
               <w:jc w:val="center"/>
               <w:rPr>
-                <w:ins w:id="292" w:author="Bedekar, Vivek" w:date="2016-05-20T09:29:00Z"/>
-              </w:rPr>
-            </w:pPr>
-            <w:ins w:id="293" w:author="Bedekar, Vivek" w:date="2016-05-20T09:29:00Z">
+                <w:ins w:id="293" w:author="Bedekar, Vivek" w:date="2016-05-20T09:29:00Z"/>
+              </w:rPr>
+            </w:pPr>
+            <w:ins w:id="294" w:author="Bedekar, Vivek" w:date="2016-05-20T09:29:00Z">
               <w:r>
                 <w:t>17</w:t>
               </w:r>
@@ -3690,7 +3700,7 @@
       <w:tr>
         <w:trPr>
           <w:trHeight w:val="300"/>
-          <w:ins w:id="294" w:author="Bedekar, Vivek" w:date="2016-05-20T09:23:00Z"/>
+          <w:ins w:id="295" w:author="Bedekar, Vivek" w:date="2016-05-20T09:23:00Z"/>
         </w:trPr>
         <w:tc>
           <w:tcPr>
@@ -3703,18 +3713,17 @@
               <w:spacing w:after="0" w:line="240" w:lineRule="auto"/>
               <w:jc w:val="center"/>
               <w:rPr>
-                <w:ins w:id="295" w:author="Bedekar, Vivek" w:date="2016-05-20T09:23:00Z"/>
-              </w:rPr>
-              <w:pPrChange w:id="296" w:author="Bedekar, Vivek" w:date="2016-05-20T09:28:00Z">
+                <w:ins w:id="296" w:author="Bedekar, Vivek" w:date="2016-05-20T09:23:00Z"/>
+              </w:rPr>
+              <w:pPrChange w:id="297" w:author="Bedekar, Vivek" w:date="2016-05-20T09:28:00Z">
                 <w:pPr>
                   <w:spacing w:after="0" w:line="240" w:lineRule="auto"/>
                   <w:jc w:val="both"/>
                 </w:pPr>
               </w:pPrChange>
             </w:pPr>
-            <w:ins w:id="297" w:author="Bedekar, Vivek" w:date="2016-05-20T09:23:00Z">
+            <w:ins w:id="298" w:author="Bedekar, Vivek" w:date="2016-05-20T09:23:00Z">
               <w:r>
-                <w:lastRenderedPageBreak/>
                 <w:t>Unformatted Concentration File (dissolved phase)</w:t>
               </w:r>
             </w:ins>
@@ -3731,16 +3740,16 @@
               <w:spacing w:after="0" w:line="240" w:lineRule="auto"/>
               <w:jc w:val="center"/>
               <w:rPr>
-                <w:ins w:id="298" w:author="Bedekar, Vivek" w:date="2016-05-20T09:23:00Z"/>
-              </w:rPr>
-              <w:pPrChange w:id="299" w:author="Bedekar, Vivek" w:date="2016-05-20T09:28:00Z">
+                <w:ins w:id="299" w:author="Bedekar, Vivek" w:date="2016-05-20T09:23:00Z"/>
+              </w:rPr>
+              <w:pPrChange w:id="300" w:author="Bedekar, Vivek" w:date="2016-05-20T09:28:00Z">
                 <w:pPr>
                   <w:spacing w:after="0" w:line="240" w:lineRule="auto"/>
                   <w:jc w:val="both"/>
                 </w:pPr>
               </w:pPrChange>
             </w:pPr>
-            <w:ins w:id="300" w:author="Bedekar, Vivek" w:date="2016-05-20T09:23:00Z">
+            <w:ins w:id="301" w:author="Bedekar, Vivek" w:date="2016-05-20T09:23:00Z">
               <w:r>
                 <w:t>UCN</w:t>
               </w:r>
@@ -3758,16 +3767,16 @@
               <w:spacing w:after="0" w:line="240" w:lineRule="auto"/>
               <w:jc w:val="center"/>
               <w:rPr>
-                <w:ins w:id="301" w:author="Bedekar, Vivek" w:date="2016-05-20T09:23:00Z"/>
-              </w:rPr>
-              <w:pPrChange w:id="302" w:author="Bedekar, Vivek" w:date="2016-05-20T09:28:00Z">
+                <w:ins w:id="302" w:author="Bedekar, Vivek" w:date="2016-05-20T09:23:00Z"/>
+              </w:rPr>
+              <w:pPrChange w:id="303" w:author="Bedekar, Vivek" w:date="2016-05-20T09:28:00Z">
                 <w:pPr>
                   <w:spacing w:after="0" w:line="240" w:lineRule="auto"/>
                   <w:jc w:val="both"/>
                 </w:pPr>
               </w:pPrChange>
             </w:pPr>
-            <w:ins w:id="303" w:author="Bedekar, Vivek" w:date="2016-05-20T09:23:00Z">
+            <w:ins w:id="304" w:author="Bedekar, Vivek" w:date="2016-05-20T09:23:00Z">
               <w:r>
                 <w:t>200+species index</w:t>
               </w:r>
@@ -3778,7 +3787,7 @@
       <w:tr>
         <w:trPr>
           <w:trHeight w:val="300"/>
-          <w:ins w:id="304" w:author="Bedekar, Vivek" w:date="2016-05-20T09:23:00Z"/>
+          <w:ins w:id="305" w:author="Bedekar, Vivek" w:date="2016-05-20T09:23:00Z"/>
         </w:trPr>
         <w:tc>
           <w:tcPr>
@@ -3791,16 +3800,16 @@
               <w:spacing w:after="0" w:line="240" w:lineRule="auto"/>
               <w:jc w:val="center"/>
               <w:rPr>
-                <w:ins w:id="305" w:author="Bedekar, Vivek" w:date="2016-05-20T09:23:00Z"/>
-              </w:rPr>
-              <w:pPrChange w:id="306" w:author="Bedekar, Vivek" w:date="2016-05-20T09:28:00Z">
+                <w:ins w:id="306" w:author="Bedekar, Vivek" w:date="2016-05-20T09:23:00Z"/>
+              </w:rPr>
+              <w:pPrChange w:id="307" w:author="Bedekar, Vivek" w:date="2016-05-20T09:28:00Z">
                 <w:pPr>
                   <w:spacing w:after="0" w:line="240" w:lineRule="auto"/>
                   <w:jc w:val="both"/>
                 </w:pPr>
               </w:pPrChange>
             </w:pPr>
-            <w:ins w:id="307" w:author="Bedekar, Vivek" w:date="2016-05-20T09:23:00Z">
+            <w:ins w:id="308" w:author="Bedekar, Vivek" w:date="2016-05-20T09:23:00Z">
               <w:r>
                 <w:t>Unformatted Concentration File(sorbed/immobile phase)</w:t>
               </w:r>
@@ -3818,16 +3827,16 @@
               <w:spacing w:after="0" w:line="240" w:lineRule="auto"/>
               <w:jc w:val="center"/>
               <w:rPr>
-                <w:ins w:id="308" w:author="Bedekar, Vivek" w:date="2016-05-20T09:23:00Z"/>
-              </w:rPr>
-              <w:pPrChange w:id="309" w:author="Bedekar, Vivek" w:date="2016-05-20T09:28:00Z">
+                <w:ins w:id="309" w:author="Bedekar, Vivek" w:date="2016-05-20T09:23:00Z"/>
+              </w:rPr>
+              <w:pPrChange w:id="310" w:author="Bedekar, Vivek" w:date="2016-05-20T09:28:00Z">
                 <w:pPr>
                   <w:spacing w:after="0" w:line="240" w:lineRule="auto"/>
                   <w:jc w:val="both"/>
                 </w:pPr>
               </w:pPrChange>
             </w:pPr>
-            <w:ins w:id="310" w:author="Bedekar, Vivek" w:date="2016-05-20T09:23:00Z">
+            <w:ins w:id="311" w:author="Bedekar, Vivek" w:date="2016-05-20T09:23:00Z">
               <w:r>
                 <w:t>UCN</w:t>
               </w:r>
@@ -3845,16 +3854,16 @@
               <w:spacing w:after="0" w:line="240" w:lineRule="auto"/>
               <w:jc w:val="center"/>
               <w:rPr>
-                <w:ins w:id="311" w:author="Bedekar, Vivek" w:date="2016-05-20T09:23:00Z"/>
-              </w:rPr>
-              <w:pPrChange w:id="312" w:author="Bedekar, Vivek" w:date="2016-05-20T09:28:00Z">
+                <w:ins w:id="312" w:author="Bedekar, Vivek" w:date="2016-05-20T09:23:00Z"/>
+              </w:rPr>
+              <w:pPrChange w:id="313" w:author="Bedekar, Vivek" w:date="2016-05-20T09:28:00Z">
                 <w:pPr>
                   <w:spacing w:after="0" w:line="240" w:lineRule="auto"/>
                   <w:jc w:val="both"/>
                 </w:pPr>
               </w:pPrChange>
             </w:pPr>
-            <w:ins w:id="313" w:author="Bedekar, Vivek" w:date="2016-05-20T09:23:00Z">
+            <w:ins w:id="314" w:author="Bedekar, Vivek" w:date="2016-05-20T09:23:00Z">
               <w:r>
                 <w:t>300+species index</w:t>
               </w:r>
@@ -3865,7 +3874,7 @@
       <w:tr>
         <w:trPr>
           <w:trHeight w:val="300"/>
-          <w:ins w:id="314" w:author="Bedekar, Vivek" w:date="2016-05-20T09:23:00Z"/>
+          <w:ins w:id="315" w:author="Bedekar, Vivek" w:date="2016-05-20T09:23:00Z"/>
         </w:trPr>
         <w:tc>
           <w:tcPr>
@@ -3878,16 +3887,16 @@
               <w:spacing w:after="0" w:line="240" w:lineRule="auto"/>
               <w:jc w:val="center"/>
               <w:rPr>
-                <w:ins w:id="315" w:author="Bedekar, Vivek" w:date="2016-05-20T09:23:00Z"/>
-              </w:rPr>
-              <w:pPrChange w:id="316" w:author="Bedekar, Vivek" w:date="2016-05-20T09:28:00Z">
+                <w:ins w:id="316" w:author="Bedekar, Vivek" w:date="2016-05-20T09:23:00Z"/>
+              </w:rPr>
+              <w:pPrChange w:id="317" w:author="Bedekar, Vivek" w:date="2016-05-20T09:28:00Z">
                 <w:pPr>
                   <w:spacing w:after="0" w:line="240" w:lineRule="auto"/>
                   <w:jc w:val="both"/>
                 </w:pPr>
               </w:pPrChange>
             </w:pPr>
-            <w:ins w:id="317" w:author="Bedekar, Vivek" w:date="2016-05-20T09:23:00Z">
+            <w:ins w:id="318" w:author="Bedekar, Vivek" w:date="2016-05-20T09:23:00Z">
               <w:r>
                 <w:t>Concentrations Observation File</w:t>
               </w:r>
@@ -3905,16 +3914,16 @@
               <w:spacing w:after="0" w:line="240" w:lineRule="auto"/>
               <w:jc w:val="center"/>
               <w:rPr>
-                <w:ins w:id="318" w:author="Bedekar, Vivek" w:date="2016-05-20T09:23:00Z"/>
-              </w:rPr>
-              <w:pPrChange w:id="319" w:author="Bedekar, Vivek" w:date="2016-05-20T09:28:00Z">
+                <w:ins w:id="319" w:author="Bedekar, Vivek" w:date="2016-05-20T09:23:00Z"/>
+              </w:rPr>
+              <w:pPrChange w:id="320" w:author="Bedekar, Vivek" w:date="2016-05-20T09:28:00Z">
                 <w:pPr>
                   <w:spacing w:after="0" w:line="240" w:lineRule="auto"/>
                   <w:jc w:val="both"/>
                 </w:pPr>
               </w:pPrChange>
             </w:pPr>
-            <w:ins w:id="320" w:author="Bedekar, Vivek" w:date="2016-05-20T09:23:00Z">
+            <w:ins w:id="321" w:author="Bedekar, Vivek" w:date="2016-05-20T09:23:00Z">
               <w:r>
                 <w:t>OBS</w:t>
               </w:r>
@@ -3932,16 +3941,16 @@
               <w:spacing w:after="0" w:line="240" w:lineRule="auto"/>
               <w:jc w:val="center"/>
               <w:rPr>
-                <w:ins w:id="321" w:author="Bedekar, Vivek" w:date="2016-05-20T09:23:00Z"/>
-              </w:rPr>
-              <w:pPrChange w:id="322" w:author="Bedekar, Vivek" w:date="2016-05-20T09:28:00Z">
+                <w:ins w:id="322" w:author="Bedekar, Vivek" w:date="2016-05-20T09:23:00Z"/>
+              </w:rPr>
+              <w:pPrChange w:id="323" w:author="Bedekar, Vivek" w:date="2016-05-20T09:28:00Z">
                 <w:pPr>
                   <w:spacing w:after="0" w:line="240" w:lineRule="auto"/>
                   <w:jc w:val="both"/>
                 </w:pPr>
               </w:pPrChange>
             </w:pPr>
-            <w:ins w:id="323" w:author="Bedekar, Vivek" w:date="2016-05-20T09:23:00Z">
+            <w:ins w:id="324" w:author="Bedekar, Vivek" w:date="2016-05-20T09:23:00Z">
               <w:r>
                 <w:t>400+species index</w:t>
               </w:r>
@@ -3952,7 +3961,7 @@
       <w:tr>
         <w:trPr>
           <w:trHeight w:val="300"/>
-          <w:ins w:id="324" w:author="Bedekar, Vivek" w:date="2016-05-20T09:23:00Z"/>
+          <w:ins w:id="325" w:author="Bedekar, Vivek" w:date="2016-05-20T09:23:00Z"/>
         </w:trPr>
         <w:tc>
           <w:tcPr>
@@ -3965,16 +3974,16 @@
               <w:spacing w:after="0" w:line="240" w:lineRule="auto"/>
               <w:jc w:val="center"/>
               <w:rPr>
-                <w:ins w:id="325" w:author="Bedekar, Vivek" w:date="2016-05-20T09:23:00Z"/>
-              </w:rPr>
-              <w:pPrChange w:id="326" w:author="Bedekar, Vivek" w:date="2016-05-20T09:28:00Z">
+                <w:ins w:id="326" w:author="Bedekar, Vivek" w:date="2016-05-20T09:23:00Z"/>
+              </w:rPr>
+              <w:pPrChange w:id="327" w:author="Bedekar, Vivek" w:date="2016-05-20T09:28:00Z">
                 <w:pPr>
                   <w:spacing w:after="0" w:line="240" w:lineRule="auto"/>
                   <w:jc w:val="both"/>
                 </w:pPr>
               </w:pPrChange>
             </w:pPr>
-            <w:ins w:id="327" w:author="Bedekar, Vivek" w:date="2016-05-20T09:23:00Z">
+            <w:ins w:id="328" w:author="Bedekar, Vivek" w:date="2016-05-20T09:23:00Z">
               <w:r>
                 <w:t>Mass Budget Summary File</w:t>
               </w:r>
@@ -3992,16 +4001,16 @@
               <w:spacing w:after="0" w:line="240" w:lineRule="auto"/>
               <w:jc w:val="center"/>
               <w:rPr>
-                <w:ins w:id="328" w:author="Bedekar, Vivek" w:date="2016-05-20T09:23:00Z"/>
-              </w:rPr>
-              <w:pPrChange w:id="329" w:author="Bedekar, Vivek" w:date="2016-05-20T09:28:00Z">
+                <w:ins w:id="329" w:author="Bedekar, Vivek" w:date="2016-05-20T09:23:00Z"/>
+              </w:rPr>
+              <w:pPrChange w:id="330" w:author="Bedekar, Vivek" w:date="2016-05-20T09:28:00Z">
                 <w:pPr>
                   <w:spacing w:after="0" w:line="240" w:lineRule="auto"/>
                   <w:jc w:val="both"/>
                 </w:pPr>
               </w:pPrChange>
             </w:pPr>
-            <w:ins w:id="330" w:author="Bedekar, Vivek" w:date="2016-05-20T09:23:00Z">
+            <w:ins w:id="331" w:author="Bedekar, Vivek" w:date="2016-05-20T09:23:00Z">
               <w:r>
                 <w:t>MAS</w:t>
               </w:r>
@@ -4019,16 +4028,16 @@
               <w:spacing w:after="0" w:line="240" w:lineRule="auto"/>
               <w:jc w:val="center"/>
               <w:rPr>
-                <w:ins w:id="331" w:author="Bedekar, Vivek" w:date="2016-05-20T09:23:00Z"/>
-              </w:rPr>
-              <w:pPrChange w:id="332" w:author="Bedekar, Vivek" w:date="2016-05-20T09:28:00Z">
+                <w:ins w:id="332" w:author="Bedekar, Vivek" w:date="2016-05-20T09:23:00Z"/>
+              </w:rPr>
+              <w:pPrChange w:id="333" w:author="Bedekar, Vivek" w:date="2016-05-20T09:28:00Z">
                 <w:pPr>
                   <w:spacing w:after="0" w:line="240" w:lineRule="auto"/>
                   <w:jc w:val="both"/>
                 </w:pPr>
               </w:pPrChange>
             </w:pPr>
-            <w:ins w:id="333" w:author="Bedekar, Vivek" w:date="2016-05-20T09:23:00Z">
+            <w:ins w:id="334" w:author="Bedekar, Vivek" w:date="2016-05-20T09:23:00Z">
               <w:r>
                 <w:t>600+species index</w:t>
               </w:r>
@@ -4042,7 +4051,7 @@
         <w:spacing w:after="0" w:line="240" w:lineRule="auto"/>
         <w:jc w:val="both"/>
       </w:pPr>
-      <w:ins w:id="334" w:author="Bedekar, Vivek" w:date="2016-05-20T09:30:00Z">
+      <w:ins w:id="335" w:author="Bedekar, Vivek" w:date="2016-05-20T09:30:00Z">
         <w:r>
           <w:t xml:space="preserve">* </w:t>
         </w:r>
@@ -4061,11 +4070,11 @@
       <w:pPr>
         <w:pStyle w:val="Heading2"/>
       </w:pPr>
-      <w:bookmarkStart w:id="335" w:name="_Toc321942233"/>
+      <w:bookmarkStart w:id="336" w:name="_Toc321942233"/>
       <w:r>
         <w:t>ADV Package</w:t>
       </w:r>
-      <w:bookmarkEnd w:id="335"/>
+      <w:bookmarkEnd w:id="336"/>
     </w:p>
     <w:p>
       <w:pPr>
@@ -4111,7 +4120,7 @@
         <w:spacing w:after="0" w:line="240" w:lineRule="auto"/>
         <w:ind w:left="720" w:hanging="720"/>
         <w:rPr>
-          <w:del w:id="336" w:author="Bedekar, Vivek" w:date="2016-06-10T09:45:00Z"/>
+          <w:del w:id="337" w:author="Bedekar, Vivek" w:date="2016-06-10T09:45:00Z"/>
         </w:rPr>
       </w:pPr>
       <w:r>
@@ -4127,7 +4136,7 @@
       <w:r>
         <w:t>MIXELM, PERCEL, MXPART, NADVFD</w:t>
       </w:r>
-      <w:del w:id="337" w:author="Bedekar, Vivek" w:date="2016-06-10T09:45:00Z">
+      <w:del w:id="338" w:author="Bedekar, Vivek" w:date="2016-06-10T09:45:00Z">
         <w:r>
           <w:delText>,</w:delText>
         </w:r>
@@ -4150,7 +4159,7 @@
         <w:spacing w:after="0" w:line="240" w:lineRule="auto"/>
         <w:ind w:left="720" w:hanging="720"/>
       </w:pPr>
-      <w:del w:id="338" w:author="Bedekar, Vivek" w:date="2016-06-10T09:45:00Z">
+      <w:del w:id="339" w:author="Bedekar, Vivek" w:date="2016-06-10T09:45:00Z">
         <w:r>
           <w:delText xml:space="preserve">                                    NOCREWET, ICIMDRY, IDRY2</w:delText>
         </w:r>
@@ -4173,12 +4182,12 @@
       <w:r>
         <w:t xml:space="preserve">I10, F10.0, </w:t>
       </w:r>
-      <w:del w:id="339" w:author="Bedekar, Vivek" w:date="2016-06-10T10:01:00Z">
+      <w:del w:id="340" w:author="Bedekar, Vivek" w:date="2016-06-10T10:01:00Z">
         <w:r>
           <w:delText>3</w:delText>
         </w:r>
       </w:del>
-      <w:ins w:id="340" w:author="Bedekar, Vivek" w:date="2016-06-10T10:01:00Z">
+      <w:ins w:id="341" w:author="Bedekar, Vivek" w:date="2016-06-10T10:01:00Z">
         <w:r>
           <w:t>2</w:t>
         </w:r>
@@ -4214,6 +4223,7 @@
         <w:ind w:left="2160"/>
       </w:pPr>
       <w:r>
+        <w:lastRenderedPageBreak/>
         <w:t>MIXELM = 0, the standard finite-difference method with upstream or central-in-space weighting, depending on the value of NADVFD;</w:t>
       </w:r>
     </w:p>
@@ -4400,7 +4410,6 @@
         <w:jc w:val="both"/>
       </w:pPr>
       <w:r>
-        <w:lastRenderedPageBreak/>
         <w:t>MXPART is the maximum total number of moving particles allowed and is used only when MIXELM = 1 or 3.</w:t>
       </w:r>
     </w:p>
@@ -4467,11 +4476,11 @@
         <w:ind w:left="2160" w:hanging="270"/>
         <w:jc w:val="both"/>
         <w:rPr>
-          <w:del w:id="341" w:author="Bedekar, Vivek" w:date="2016-06-10T09:45:00Z"/>
+          <w:del w:id="342" w:author="Bedekar, Vivek" w:date="2016-06-10T09:45:00Z"/>
           <w:highlight w:val="lightGray"/>
         </w:rPr>
       </w:pPr>
-      <w:del w:id="342" w:author="Bedekar, Vivek" w:date="2016-06-10T09:45:00Z">
+      <w:del w:id="343" w:author="Bedekar, Vivek" w:date="2016-06-10T09:45:00Z">
         <w:r>
           <w:rPr>
             <w:highlight w:val="lightGray"/>
@@ -4502,11 +4511,11 @@
         <w:ind w:left="2160"/>
         <w:jc w:val="both"/>
         <w:rPr>
-          <w:del w:id="343" w:author="Bedekar, Vivek" w:date="2016-06-10T09:45:00Z"/>
+          <w:del w:id="344" w:author="Bedekar, Vivek" w:date="2016-06-10T09:45:00Z"/>
           <w:highlight w:val="lightGray"/>
         </w:rPr>
       </w:pPr>
-      <w:del w:id="344" w:author="Bedekar, Vivek" w:date="2016-06-10T09:45:00Z">
+      <w:del w:id="345" w:author="Bedekar, Vivek" w:date="2016-06-10T09:45:00Z">
         <w:r>
           <w:rPr>
             <w:highlight w:val="lightGray"/>
@@ -4525,10 +4534,10 @@
         <w:ind w:left="2160"/>
         <w:jc w:val="both"/>
         <w:rPr>
-          <w:del w:id="345" w:author="Bedekar, Vivek" w:date="2016-06-10T09:45:00Z"/>
-        </w:rPr>
-      </w:pPr>
-      <w:del w:id="346" w:author="Bedekar, Vivek" w:date="2016-06-10T09:45:00Z">
+          <w:del w:id="346" w:author="Bedekar, Vivek" w:date="2016-06-10T09:45:00Z"/>
+        </w:rPr>
+      </w:pPr>
+      <w:del w:id="347" w:author="Bedekar, Vivek" w:date="2016-06-10T09:45:00Z">
         <w:r>
           <w:rPr>
             <w:highlight w:val="lightGray"/>
@@ -4551,11 +4560,11 @@
         <w:ind w:left="2160"/>
         <w:jc w:val="both"/>
         <w:rPr>
-          <w:del w:id="347" w:author="Bedekar, Vivek" w:date="2016-06-10T09:45:00Z"/>
+          <w:del w:id="348" w:author="Bedekar, Vivek" w:date="2016-06-10T09:45:00Z"/>
           <w:highlight w:val="yellow"/>
         </w:rPr>
       </w:pPr>
-      <w:del w:id="348" w:author="Bedekar, Vivek" w:date="2016-06-10T09:45:00Z">
+      <w:del w:id="349" w:author="Bedekar, Vivek" w:date="2016-06-10T09:45:00Z">
         <w:r>
           <w:rPr>
             <w:highlight w:val="yellow"/>
@@ -4584,11 +4593,11 @@
         <w:ind w:left="2160"/>
         <w:jc w:val="both"/>
         <w:rPr>
-          <w:del w:id="349" w:author="Bedekar, Vivek" w:date="2016-06-10T09:45:00Z"/>
+          <w:del w:id="350" w:author="Bedekar, Vivek" w:date="2016-06-10T09:45:00Z"/>
           <w:highlight w:val="yellow"/>
         </w:rPr>
       </w:pPr>
-      <w:del w:id="350" w:author="Bedekar, Vivek" w:date="2016-06-10T09:45:00Z">
+      <w:del w:id="351" w:author="Bedekar, Vivek" w:date="2016-06-10T09:45:00Z">
         <w:r>
           <w:rPr>
             <w:highlight w:val="yellow"/>
@@ -4617,11 +4626,11 @@
         <w:ind w:left="2160"/>
         <w:jc w:val="both"/>
         <w:rPr>
-          <w:del w:id="351" w:author="Bedekar, Vivek" w:date="2016-06-10T09:45:00Z"/>
+          <w:del w:id="352" w:author="Bedekar, Vivek" w:date="2016-06-10T09:45:00Z"/>
           <w:highlight w:val="yellow"/>
         </w:rPr>
       </w:pPr>
-      <w:del w:id="352" w:author="Bedekar, Vivek" w:date="2016-06-10T09:45:00Z">
+      <w:del w:id="353" w:author="Bedekar, Vivek" w:date="2016-06-10T09:45:00Z">
         <w:r>
           <w:rPr>
             <w:highlight w:val="yellow"/>
@@ -4786,6 +4795,7 @@
           <w:sz w:val="22"/>
           <w:szCs w:val="22"/>
         </w:rPr>
+        <w:lastRenderedPageBreak/>
         <w:t xml:space="preserve">ITRACK = 1, the first-order Euler algorithm is used. </w:t>
       </w:r>
     </w:p>
@@ -5144,16 +5154,7 @@
           <w:sz w:val="22"/>
           <w:szCs w:val="22"/>
         </w:rPr>
-        <w:t xml:space="preserve">If NPLANE &gt; 0, the fixed pattern is selected for initial placement.  The value of NPLANE serves as the number of vertical “planes” on which initial particles are placed within each cell block (Figure 18a).  The fixed pattern may work better than the random pattern only in relatively </w:t>
-      </w:r>
-      <w:r>
-        <w:rPr>
-          <w:rFonts w:eastAsiaTheme="minorHAnsi"/>
-          <w:sz w:val="22"/>
-          <w:szCs w:val="22"/>
-        </w:rPr>
-        <w:lastRenderedPageBreak/>
-        <w:t>uniform flow fields.  For two-dimensional simulations in plan view, set NPLANE = 1.  For cross sectional or three-dimensional simulations, NPLANE = 2 is normally adequate.  Increase NPLANE if more resolution in the vertical direction is desired.</w:t>
+        <w:t>If NPLANE &gt; 0, the fixed pattern is selected for initial placement.  The value of NPLANE serves as the number of vertical “planes” on which initial particles are placed within each cell block (Figure 18a).  The fixed pattern may work better than the random pattern only in relatively uniform flow fields.  For two-dimensional simulations in plan view, set NPLANE = 1.  For cross sectional or three-dimensional simulations, NPLANE = 2 is normally adequate.  Increase NPLANE if more resolution in the vertical direction is desired.</w:t>
       </w:r>
     </w:p>
     <w:p>
@@ -5221,7 +5222,16 @@
           <w:sz w:val="22"/>
           <w:szCs w:val="22"/>
         </w:rPr>
-        <w:t>NPH is the number of initial particles per cell to be placed at cells where the Relative Cell Concentration Gradient is greater than DCEPS. The selection of NPH depends on the nature of the flow field and also the computer memory limitation. Generally, a smaller number should be used in relatively uniform flow fields and a larger number should be used in relatively nonuniform flow fields. However, values exceeding 16 in two-dimensional simulation or 32 in three-dimensional simulation are rarely necessary. If the random pattern is chosen, NPH particles are randomly distributed within the cell block. If the fixed pattern is chosen, NPH is divided by NPLANE to yield the number of particles to be placed per vertical plane, which is rounded to one of the values shown in Figure 30.</w:t>
+        <w:t xml:space="preserve">NPH is the number of initial particles per cell to be placed at cells where the Relative Cell Concentration Gradient is greater than DCEPS. The selection of NPH depends on the nature of the flow field and also the </w:t>
+      </w:r>
+      <w:r>
+        <w:rPr>
+          <w:rFonts w:eastAsiaTheme="minorHAnsi"/>
+          <w:sz w:val="22"/>
+          <w:szCs w:val="22"/>
+        </w:rPr>
+        <w:lastRenderedPageBreak/>
+        <w:t>computer memory limitation. Generally, a smaller number should be used in relatively uniform flow fields and a larger number should be used in relatively nonuniform flow fields. However, values exceeding 16 in two-dimensional simulation or 32 in three-dimensional simulation are rarely necessary. If the random pattern is chosen, NPH particles are randomly distributed within the cell block. If the fixed pattern is chosen, NPH is divided by NPLANE to yield the number of particles to be placed per vertical plane, which is rounded to one of the values shown in Figure 30.</w:t>
       </w:r>
     </w:p>
     <w:p>
@@ -5648,7 +5658,6 @@
         <w:spacing w:after="0" w:line="240" w:lineRule="auto"/>
       </w:pPr>
       <w:r>
-        <w:lastRenderedPageBreak/>
         <w:t>4</w:t>
       </w:r>
       <w:r>
@@ -5841,6 +5850,7 @@
         <w:ind w:firstLine="720"/>
       </w:pPr>
       <w:r>
+        <w:lastRenderedPageBreak/>
         <w:t xml:space="preserve">Format: </w:t>
       </w:r>
       <w:r>
@@ -5969,12 +5979,12 @@
         <w:spacing w:after="0" w:line="240" w:lineRule="auto"/>
         <w:jc w:val="both"/>
       </w:pPr>
-      <w:del w:id="353" w:author="Bedekar, Vivek" w:date="2016-06-10T09:51:00Z">
+      <w:del w:id="354" w:author="Bedekar, Vivek" w:date="2016-06-10T09:51:00Z">
         <w:r>
           <w:delText>The remaining i</w:delText>
         </w:r>
       </w:del>
-      <w:ins w:id="354" w:author="Bedekar, Vivek" w:date="2016-06-10T09:51:00Z">
+      <w:ins w:id="355" w:author="Bedekar, Vivek" w:date="2016-06-10T09:51:00Z">
         <w:r>
           <w:t>I</w:t>
         </w:r>
@@ -5993,11 +6003,11 @@
       <w:pPr>
         <w:pStyle w:val="Heading2"/>
       </w:pPr>
-      <w:bookmarkStart w:id="355" w:name="_Toc321942235"/>
+      <w:bookmarkStart w:id="356" w:name="_Toc321942235"/>
       <w:r>
         <w:t>BTN Package</w:t>
       </w:r>
-      <w:bookmarkEnd w:id="355"/>
+      <w:bookmarkEnd w:id="356"/>
     </w:p>
     <w:p>
       <w:pPr>
@@ -6336,12 +6346,12 @@
         <w:adjustRightInd w:val="0"/>
         <w:spacing w:after="0" w:line="240" w:lineRule="auto"/>
         <w:rPr>
-          <w:ins w:id="356" w:author="Bedekar, Vivek" w:date="2016-06-10T10:05:00Z"/>
-          <w:sz w:val="22"/>
-          <w:szCs w:val="22"/>
-        </w:rPr>
-      </w:pPr>
-      <w:ins w:id="357" w:author="Bedekar, Vivek" w:date="2016-06-10T10:05:00Z">
+          <w:ins w:id="357" w:author="Bedekar, Vivek" w:date="2016-06-10T10:05:00Z"/>
+          <w:sz w:val="22"/>
+          <w:szCs w:val="22"/>
+        </w:rPr>
+      </w:pPr>
+      <w:ins w:id="358" w:author="Bedekar, Vivek" w:date="2016-06-10T10:05:00Z">
         <w:r>
           <w:rPr>
             <w:sz w:val="22"/>
@@ -6373,7 +6383,7 @@
           <w:t>[</w:t>
         </w:r>
       </w:ins>
-      <w:ins w:id="358" w:author="Bedekar, Vivek" w:date="2016-06-10T10:11:00Z">
+      <w:ins w:id="359" w:author="Bedekar, Vivek" w:date="2016-06-10T10:11:00Z">
         <w:r>
           <w:rPr>
             <w:rFonts w:eastAsiaTheme="minorHAnsi"/>
@@ -6383,7 +6393,7 @@
           <w:t xml:space="preserve">Optional </w:t>
         </w:r>
       </w:ins>
-      <w:ins w:id="359" w:author="Bedekar, Vivek" w:date="2016-06-10T10:05:00Z">
+      <w:ins w:id="360" w:author="Bedekar, Vivek" w:date="2016-06-10T10:05:00Z">
         <w:r>
           <w:rPr>
             <w:rFonts w:eastAsiaTheme="minorHAnsi"/>
@@ -6402,18 +6412,17 @@
         <w:spacing w:after="0" w:line="240" w:lineRule="auto"/>
         <w:ind w:firstLine="720"/>
         <w:rPr>
-          <w:ins w:id="360" w:author="Bedekar, Vivek" w:date="2016-06-10T10:11:00Z"/>
-          <w:sz w:val="22"/>
-          <w:szCs w:val="22"/>
-        </w:rPr>
-      </w:pPr>
-      <w:ins w:id="361" w:author="Bedekar, Vivek" w:date="2016-06-10T10:05:00Z">
+          <w:ins w:id="361" w:author="Bedekar, Vivek" w:date="2016-06-10T10:11:00Z"/>
+          <w:sz w:val="22"/>
+          <w:szCs w:val="22"/>
+        </w:rPr>
+      </w:pPr>
+      <w:ins w:id="362" w:author="Bedekar, Vivek" w:date="2016-06-10T10:05:00Z">
         <w:r>
           <w:rPr>
             <w:sz w:val="22"/>
             <w:szCs w:val="22"/>
           </w:rPr>
-          <w:lastRenderedPageBreak/>
           <w:t xml:space="preserve">Format: </w:t>
         </w:r>
         <w:r>
@@ -6424,7 +6433,7 @@
           <w:tab/>
         </w:r>
       </w:ins>
-      <w:ins w:id="362" w:author="Bedekar, Vivek" w:date="2016-06-10T10:10:00Z">
+      <w:ins w:id="363" w:author="Bedekar, Vivek" w:date="2016-06-10T10:10:00Z">
         <w:r>
           <w:rPr>
             <w:sz w:val="22"/>
@@ -6442,11 +6451,11 @@
         <w:spacing w:after="0" w:line="240" w:lineRule="auto"/>
         <w:ind w:left="2160"/>
         <w:rPr>
-          <w:ins w:id="363" w:author="Bedekar, Vivek" w:date="2016-06-10T10:05:00Z"/>
-          <w:sz w:val="22"/>
-          <w:szCs w:val="22"/>
-        </w:rPr>
-        <w:pPrChange w:id="364" w:author="Bedekar, Vivek" w:date="2016-06-10T10:12:00Z">
+          <w:ins w:id="364" w:author="Bedekar, Vivek" w:date="2016-06-10T10:05:00Z"/>
+          <w:sz w:val="22"/>
+          <w:szCs w:val="22"/>
+        </w:rPr>
+        <w:pPrChange w:id="365" w:author="Bedekar, Vivek" w:date="2016-06-10T10:12:00Z">
           <w:pPr>
             <w:autoSpaceDE w:val="0"/>
             <w:autoSpaceDN w:val="0"/>
@@ -6456,7 +6465,7 @@
           </w:pPr>
         </w:pPrChange>
       </w:pPr>
-      <w:ins w:id="365" w:author="Bedekar, Vivek" w:date="2016-06-10T10:12:00Z">
+      <w:ins w:id="366" w:author="Bedekar, Vivek" w:date="2016-06-10T10:12:00Z">
         <w:r>
           <w:rPr>
             <w:sz w:val="22"/>
@@ -6465,7 +6474,7 @@
           <w:t xml:space="preserve">Following </w:t>
         </w:r>
       </w:ins>
-      <w:ins w:id="366" w:author="Bedekar, Vivek" w:date="2016-06-10T10:11:00Z">
+      <w:ins w:id="367" w:author="Bedekar, Vivek" w:date="2016-06-10T10:11:00Z">
         <w:r>
           <w:rPr>
             <w:sz w:val="22"/>
@@ -6474,7 +6483,7 @@
           <w:t xml:space="preserve">keywords </w:t>
         </w:r>
       </w:ins>
-      <w:ins w:id="367" w:author="Bedekar, Vivek" w:date="2016-06-10T10:12:00Z">
+      <w:ins w:id="368" w:author="Bedekar, Vivek" w:date="2016-06-10T10:12:00Z">
         <w:r>
           <w:rPr>
             <w:sz w:val="22"/>
@@ -6483,7 +6492,7 @@
           <w:t>are available that can be used optionally. Only the following keywords may appear on this line</w:t>
         </w:r>
       </w:ins>
-      <w:ins w:id="368" w:author="Bedekar, Vivek" w:date="2016-06-10T10:13:00Z">
+      <w:ins w:id="369" w:author="Bedekar, Vivek" w:date="2016-06-10T10:13:00Z">
         <w:r>
           <w:rPr>
             <w:sz w:val="22"/>
@@ -6492,7 +6501,7 @@
           <w:t>. If any words other than the following keywords are encountered, the program will terminate</w:t>
         </w:r>
       </w:ins>
-      <w:ins w:id="369" w:author="Bedekar, Vivek" w:date="2016-06-10T10:12:00Z">
+      <w:ins w:id="370" w:author="Bedekar, Vivek" w:date="2016-06-10T10:12:00Z">
         <w:r>
           <w:rPr>
             <w:sz w:val="22"/>
@@ -6501,7 +6510,7 @@
           <w:t xml:space="preserve">. </w:t>
         </w:r>
       </w:ins>
-      <w:ins w:id="370" w:author="Bedekar, Vivek" w:date="2016-06-10T10:13:00Z">
+      <w:ins w:id="371" w:author="Bedekar, Vivek" w:date="2016-06-10T10:13:00Z">
         <w:r>
           <w:rPr>
             <w:sz w:val="22"/>
@@ -6518,11 +6527,11 @@
         <w:adjustRightInd w:val="0"/>
         <w:spacing w:after="0" w:line="240" w:lineRule="auto"/>
         <w:rPr>
-          <w:ins w:id="371" w:author="Bedekar, Vivek" w:date="2016-06-10T10:05:00Z"/>
-          <w:sz w:val="22"/>
-          <w:szCs w:val="22"/>
-        </w:rPr>
-        <w:pPrChange w:id="372" w:author="Bedekar, Vivek" w:date="2016-06-10T10:11:00Z">
+          <w:ins w:id="372" w:author="Bedekar, Vivek" w:date="2016-06-10T10:05:00Z"/>
+          <w:sz w:val="22"/>
+          <w:szCs w:val="22"/>
+        </w:rPr>
+        <w:pPrChange w:id="373" w:author="Bedekar, Vivek" w:date="2016-06-10T10:11:00Z">
           <w:pPr>
             <w:numPr>
               <w:numId w:val="1"/>
@@ -6548,12 +6557,12 @@
         <w:spacing w:after="0" w:line="240" w:lineRule="auto"/>
         <w:ind w:left="2160" w:hanging="270"/>
         <w:rPr>
-          <w:ins w:id="373" w:author="Bedekar, Vivek" w:date="2016-06-10T10:14:00Z"/>
-          <w:sz w:val="22"/>
-          <w:szCs w:val="22"/>
-        </w:rPr>
-      </w:pPr>
-      <w:ins w:id="374" w:author="Bedekar, Vivek" w:date="2016-06-10T10:14:00Z">
+          <w:ins w:id="374" w:author="Bedekar, Vivek" w:date="2016-06-10T10:14:00Z"/>
+          <w:sz w:val="22"/>
+          <w:szCs w:val="22"/>
+        </w:rPr>
+      </w:pPr>
+      <w:ins w:id="375" w:author="Bedekar, Vivek" w:date="2016-06-10T10:14:00Z">
         <w:r>
           <w:rPr>
             <w:sz w:val="22"/>
@@ -6562,7 +6571,7 @@
           <w:t>MODFLOWSTYLEARRAYS</w:t>
         </w:r>
       </w:ins>
-      <w:ins w:id="375" w:author="Bedekar, Vivek" w:date="2016-06-10T10:15:00Z">
+      <w:ins w:id="376" w:author="Bedekar, Vivek" w:date="2016-06-10T10:15:00Z">
         <w:r>
           <w:rPr>
             <w:sz w:val="22"/>
@@ -6571,7 +6580,7 @@
           <w:t xml:space="preserve">: this keyword enables </w:t>
         </w:r>
       </w:ins>
-      <w:ins w:id="376" w:author="Morway, Eric" w:date="2016-09-13T14:42:00Z">
+      <w:ins w:id="377" w:author="Morway, Eric" w:date="2016-09-13T14:42:00Z">
         <w:r>
           <w:rPr>
             <w:sz w:val="22"/>
@@ -6580,7 +6589,7 @@
           <w:t xml:space="preserve">the use of MODFLOW-like arrays and array headers, for example, the use of the keyword </w:t>
         </w:r>
       </w:ins>
-      <w:ins w:id="377" w:author="Morway, Eric" w:date="2016-09-13T14:43:00Z">
+      <w:ins w:id="378" w:author="Morway, Eric" w:date="2016-09-13T14:43:00Z">
         <w:r>
           <w:rPr>
             <w:sz w:val="22"/>
@@ -6589,8 +6598,8 @@
           <w:t>‘(free)’ when reading a 2-dimensional array in free format.</w:t>
         </w:r>
       </w:ins>
-      <w:ins w:id="378" w:author="Bedekar, Vivek" w:date="2016-06-10T10:15:00Z">
-        <w:del w:id="379" w:author="Morway, Eric" w:date="2016-09-13T14:42:00Z">
+      <w:ins w:id="379" w:author="Bedekar, Vivek" w:date="2016-06-10T10:15:00Z">
+        <w:del w:id="380" w:author="Morway, Eric" w:date="2016-09-13T14:42:00Z">
           <w:r>
             <w:rPr>
               <w:sz w:val="22"/>
@@ -6603,7 +6612,7 @@
               <w:sz w:val="22"/>
               <w:szCs w:val="22"/>
               <w:highlight w:val="yellow"/>
-              <w:rPrChange w:id="380" w:author="Bedekar, Vivek" w:date="2016-06-10T10:15:00Z">
+              <w:rPrChange w:id="381" w:author="Bedekar, Vivek" w:date="2016-06-10T10:15:00Z">
                 <w:rPr>
                   <w:sz w:val="22"/>
                   <w:szCs w:val="22"/>
@@ -6634,12 +6643,12 @@
         <w:spacing w:after="0" w:line="240" w:lineRule="auto"/>
         <w:ind w:left="2160" w:hanging="270"/>
         <w:rPr>
-          <w:ins w:id="381" w:author="Bedekar, Vivek" w:date="2016-06-10T11:24:00Z"/>
-          <w:sz w:val="22"/>
-          <w:szCs w:val="22"/>
-        </w:rPr>
-      </w:pPr>
-      <w:ins w:id="382" w:author="Bedekar, Vivek" w:date="2016-06-10T10:15:00Z">
+          <w:ins w:id="382" w:author="Bedekar, Vivek" w:date="2016-06-10T11:24:00Z"/>
+          <w:sz w:val="22"/>
+          <w:szCs w:val="22"/>
+        </w:rPr>
+      </w:pPr>
+      <w:ins w:id="383" w:author="Bedekar, Vivek" w:date="2016-06-10T10:15:00Z">
         <w:r>
           <w:rPr>
             <w:sz w:val="22"/>
@@ -6655,7 +6664,7 @@
           <w:t>: this keyword</w:t>
         </w:r>
       </w:ins>
-      <w:ins w:id="383" w:author="Bedekar, Vivek" w:date="2016-06-10T10:16:00Z">
+      <w:ins w:id="384" w:author="Bedekar, Vivek" w:date="2016-06-10T10:16:00Z">
         <w:r>
           <w:rPr>
             <w:sz w:val="22"/>
@@ -6664,7 +6673,7 @@
           <w:t xml:space="preserve"> </w:t>
         </w:r>
       </w:ins>
-      <w:ins w:id="384" w:author="Bedekar, Vivek" w:date="2016-06-10T10:45:00Z">
+      <w:ins w:id="385" w:author="Bedekar, Vivek" w:date="2016-06-10T10:45:00Z">
         <w:r>
           <w:rPr>
             <w:sz w:val="22"/>
@@ -6673,7 +6682,7 @@
           <w:t xml:space="preserve">should be used </w:t>
         </w:r>
       </w:ins>
-      <w:ins w:id="385" w:author="Bedekar, Vivek" w:date="2016-06-10T11:23:00Z">
+      <w:ins w:id="386" w:author="Bedekar, Vivek" w:date="2016-06-10T11:23:00Z">
         <w:r>
           <w:rPr>
             <w:sz w:val="22"/>
@@ -6682,7 +6691,7 @@
           <w:t xml:space="preserve">to enable mass transfer </w:t>
         </w:r>
       </w:ins>
-      <w:ins w:id="386" w:author="Bedekar, Vivek" w:date="2016-06-10T11:24:00Z">
+      <w:ins w:id="387" w:author="Bedekar, Vivek" w:date="2016-06-10T11:24:00Z">
         <w:r>
           <w:rPr>
             <w:sz w:val="22"/>
@@ -6691,7 +6700,7 @@
           <w:t xml:space="preserve">through dry cells, </w:t>
         </w:r>
       </w:ins>
-      <w:ins w:id="387" w:author="Bedekar, Vivek" w:date="2016-06-10T10:47:00Z">
+      <w:ins w:id="388" w:author="Bedekar, Vivek" w:date="2016-06-10T10:47:00Z">
         <w:r>
           <w:rPr>
             <w:sz w:val="22"/>
@@ -6700,7 +6709,7 @@
           <w:t xml:space="preserve">when dry cells </w:t>
         </w:r>
       </w:ins>
-      <w:ins w:id="388" w:author="Bedekar, Vivek" w:date="2016-06-10T10:48:00Z">
+      <w:ins w:id="389" w:author="Bedekar, Vivek" w:date="2016-06-10T10:48:00Z">
         <w:r>
           <w:rPr>
             <w:sz w:val="22"/>
@@ -6709,7 +6718,7 @@
           <w:t xml:space="preserve">can </w:t>
         </w:r>
       </w:ins>
-      <w:ins w:id="389" w:author="Bedekar, Vivek" w:date="2016-06-10T10:47:00Z">
+      <w:ins w:id="390" w:author="Bedekar, Vivek" w:date="2016-06-10T10:47:00Z">
         <w:r>
           <w:rPr>
             <w:sz w:val="22"/>
@@ -6718,7 +6727,7 @@
           <w:t xml:space="preserve">remain active in a flow simulation, as is possible </w:t>
         </w:r>
       </w:ins>
-      <w:ins w:id="390" w:author="Bedekar, Vivek" w:date="2016-06-10T10:48:00Z">
+      <w:ins w:id="391" w:author="Bedekar, Vivek" w:date="2016-06-10T10:48:00Z">
         <w:r>
           <w:rPr>
             <w:sz w:val="22"/>
@@ -6734,7 +6743,7 @@
           <w:t>.</w:t>
         </w:r>
       </w:ins>
-      <w:ins w:id="391" w:author="Bedekar, Vivek" w:date="2016-06-10T11:24:00Z">
+      <w:ins w:id="392" w:author="Bedekar, Vivek" w:date="2016-06-10T11:24:00Z">
         <w:r>
           <w:rPr>
             <w:sz w:val="22"/>
@@ -6743,7 +6752,7 @@
           <w:t xml:space="preserve"> This option</w:t>
         </w:r>
       </w:ins>
-      <w:ins w:id="392" w:author="Bedekar, Vivek" w:date="2016-06-10T10:46:00Z">
+      <w:ins w:id="393" w:author="Bedekar, Vivek" w:date="2016-06-10T10:46:00Z">
         <w:r>
           <w:rPr>
             <w:sz w:val="22"/>
@@ -6752,13 +6761,21 @@
           <w:t xml:space="preserve"> </w:t>
         </w:r>
       </w:ins>
-      <w:ins w:id="393" w:author="Bedekar, Vivek" w:date="2016-06-10T11:24:00Z">
+      <w:ins w:id="394" w:author="Bedekar, Vivek" w:date="2016-06-10T11:24:00Z">
         <w:r>
           <w:rPr>
             <w:sz w:val="22"/>
             <w:szCs w:val="22"/>
           </w:rPr>
-          <w:t>is available only if the finite-difference method (MIXELM = 0) or the Total Variation Diminishing (TVD) scheme (MIXELM = −1) is selected in the ADV Package.</w:t>
+          <w:t xml:space="preserve">is available only if the finite-difference method (MIXELM = 0) or the Total Variation </w:t>
+        </w:r>
+        <w:r>
+          <w:rPr>
+            <w:sz w:val="22"/>
+            <w:szCs w:val="22"/>
+          </w:rPr>
+          <w:lastRenderedPageBreak/>
+          <w:t>Diminishing (TVD) scheme (MIXELM = −1) is selected in the ADV Package.</w:t>
         </w:r>
       </w:ins>
     </w:p>
@@ -6774,12 +6791,12 @@
         <w:spacing w:after="0" w:line="240" w:lineRule="auto"/>
         <w:ind w:left="2160" w:hanging="270"/>
         <w:rPr>
-          <w:ins w:id="394" w:author="Bedekar, Vivek" w:date="2016-06-10T11:30:00Z"/>
-          <w:sz w:val="22"/>
-          <w:szCs w:val="22"/>
-        </w:rPr>
-      </w:pPr>
-      <w:ins w:id="395" w:author="Bedekar, Vivek" w:date="2016-06-10T11:25:00Z">
+          <w:ins w:id="395" w:author="Bedekar, Vivek" w:date="2016-06-10T11:30:00Z"/>
+          <w:sz w:val="22"/>
+          <w:szCs w:val="22"/>
+        </w:rPr>
+      </w:pPr>
+      <w:ins w:id="396" w:author="Bedekar, Vivek" w:date="2016-06-10T11:25:00Z">
         <w:r>
           <w:rPr>
             <w:sz w:val="22"/>
@@ -6808,12 +6825,12 @@
         <w:spacing w:after="0" w:line="240" w:lineRule="auto"/>
         <w:ind w:left="2160" w:hanging="270"/>
         <w:rPr>
-          <w:ins w:id="396" w:author="Bedekar, Vivek" w:date="2016-06-10T11:31:00Z"/>
-          <w:sz w:val="22"/>
-          <w:szCs w:val="22"/>
-        </w:rPr>
-      </w:pPr>
-      <w:ins w:id="397" w:author="Bedekar, Vivek" w:date="2016-06-10T11:30:00Z">
+          <w:ins w:id="397" w:author="Bedekar, Vivek" w:date="2016-06-10T11:31:00Z"/>
+          <w:sz w:val="22"/>
+          <w:szCs w:val="22"/>
+        </w:rPr>
+      </w:pPr>
+      <w:ins w:id="398" w:author="Bedekar, Vivek" w:date="2016-06-10T11:30:00Z">
         <w:r>
           <w:rPr>
             <w:sz w:val="22"/>
@@ -6829,7 +6846,7 @@
           <w:t>: this keyword enables pri</w:t>
         </w:r>
       </w:ins>
-      <w:ins w:id="398" w:author="Bedekar, Vivek" w:date="2016-06-10T11:31:00Z">
+      <w:ins w:id="399" w:author="Bedekar, Vivek" w:date="2016-06-10T11:31:00Z">
         <w:r>
           <w:rPr>
             <w:sz w:val="22"/>
@@ -6838,7 +6855,7 @@
           <w:t>n</w:t>
         </w:r>
       </w:ins>
-      <w:ins w:id="399" w:author="Bedekar, Vivek" w:date="2016-06-10T11:30:00Z">
+      <w:ins w:id="400" w:author="Bedekar, Vivek" w:date="2016-06-10T11:30:00Z">
         <w:r>
           <w:rPr>
             <w:sz w:val="22"/>
@@ -6847,7 +6864,7 @@
           <w:t xml:space="preserve">ting </w:t>
         </w:r>
       </w:ins>
-      <w:ins w:id="400" w:author="Bedekar, Vivek" w:date="2016-06-10T11:31:00Z">
+      <w:ins w:id="401" w:author="Bedekar, Vivek" w:date="2016-06-10T11:31:00Z">
         <w:r>
           <w:rPr>
             <w:sz w:val="22"/>
@@ -6876,12 +6893,12 @@
         <w:spacing w:after="0" w:line="240" w:lineRule="auto"/>
         <w:ind w:left="2160" w:hanging="270"/>
         <w:rPr>
-          <w:ins w:id="401" w:author="Bedekar, Vivek" w:date="2016-06-10T11:58:00Z"/>
-          <w:sz w:val="22"/>
-          <w:szCs w:val="22"/>
-        </w:rPr>
-      </w:pPr>
-      <w:ins w:id="402" w:author="Bedekar, Vivek" w:date="2016-06-10T11:31:00Z">
+          <w:ins w:id="402" w:author="Bedekar, Vivek" w:date="2016-06-10T11:58:00Z"/>
+          <w:sz w:val="22"/>
+          <w:szCs w:val="22"/>
+        </w:rPr>
+      </w:pPr>
+      <w:ins w:id="403" w:author="Bedekar, Vivek" w:date="2016-06-10T11:31:00Z">
         <w:r>
           <w:rPr>
             <w:sz w:val="22"/>
@@ -6897,7 +6914,7 @@
           <w:t xml:space="preserve">: this keyword disables the printing of messages </w:t>
         </w:r>
       </w:ins>
-      <w:ins w:id="403" w:author="Bedekar, Vivek" w:date="2016-06-10T11:33:00Z">
+      <w:ins w:id="404" w:author="Bedekar, Vivek" w:date="2016-06-10T11:33:00Z">
         <w:r>
           <w:rPr>
             <w:sz w:val="22"/>
@@ -6906,7 +6923,7 @@
           <w:t xml:space="preserve">indicating the “re-wetting” and </w:t>
         </w:r>
       </w:ins>
-      <w:ins w:id="404" w:author="Bedekar, Vivek" w:date="2016-06-10T11:34:00Z">
+      <w:ins w:id="405" w:author="Bedekar, Vivek" w:date="2016-06-10T11:34:00Z">
         <w:r>
           <w:rPr>
             <w:sz w:val="22"/>
@@ -6915,7 +6932,7 @@
           <w:t>“</w:t>
         </w:r>
       </w:ins>
-      <w:ins w:id="405" w:author="Bedekar, Vivek" w:date="2016-06-10T11:33:00Z">
+      <w:ins w:id="406" w:author="Bedekar, Vivek" w:date="2016-06-10T11:33:00Z">
         <w:r>
           <w:rPr>
             <w:sz w:val="22"/>
@@ -6924,7 +6941,7 @@
           <w:t>drying</w:t>
         </w:r>
       </w:ins>
-      <w:ins w:id="406" w:author="Bedekar, Vivek" w:date="2016-06-10T11:34:00Z">
+      <w:ins w:id="407" w:author="Bedekar, Vivek" w:date="2016-06-10T11:34:00Z">
         <w:r>
           <w:rPr>
             <w:sz w:val="22"/>
@@ -6933,7 +6950,7 @@
           <w:t>”</w:t>
         </w:r>
       </w:ins>
-      <w:ins w:id="407" w:author="Bedekar, Vivek" w:date="2016-06-10T11:33:00Z">
+      <w:ins w:id="408" w:author="Bedekar, Vivek" w:date="2016-06-10T11:33:00Z">
         <w:r>
           <w:rPr>
             <w:sz w:val="22"/>
@@ -6942,7 +6959,7 @@
           <w:t xml:space="preserve"> of model cells </w:t>
         </w:r>
       </w:ins>
-      <w:ins w:id="408" w:author="Bedekar, Vivek" w:date="2016-06-10T11:31:00Z">
+      <w:ins w:id="409" w:author="Bedekar, Vivek" w:date="2016-06-10T11:31:00Z">
         <w:r>
           <w:rPr>
             <w:sz w:val="22"/>
@@ -6951,7 +6968,7 @@
           <w:t xml:space="preserve">to the standard </w:t>
         </w:r>
       </w:ins>
-      <w:ins w:id="409" w:author="Bedekar, Vivek" w:date="2016-06-10T11:57:00Z">
+      <w:ins w:id="410" w:author="Bedekar, Vivek" w:date="2016-06-10T11:57:00Z">
         <w:r>
           <w:rPr>
             <w:sz w:val="22"/>
@@ -6960,7 +6977,7 @@
           <w:t xml:space="preserve">output </w:t>
         </w:r>
       </w:ins>
-      <w:ins w:id="410" w:author="Bedekar, Vivek" w:date="2016-06-10T11:31:00Z">
+      <w:ins w:id="411" w:author="Bedekar, Vivek" w:date="2016-06-10T11:31:00Z">
         <w:r>
           <w:rPr>
             <w:sz w:val="22"/>
@@ -6969,7 +6986,7 @@
           <w:t>file</w:t>
         </w:r>
       </w:ins>
-      <w:ins w:id="411" w:author="Bedekar, Vivek" w:date="2016-06-10T11:32:00Z">
+      <w:ins w:id="412" w:author="Bedekar, Vivek" w:date="2016-06-10T11:32:00Z">
         <w:r>
           <w:rPr>
             <w:sz w:val="22"/>
@@ -6978,7 +6995,7 @@
           <w:t xml:space="preserve"> as a model cell becomes dry or rewets</w:t>
         </w:r>
       </w:ins>
-      <w:ins w:id="412" w:author="Bedekar, Vivek" w:date="2016-06-10T11:31:00Z">
+      <w:ins w:id="413" w:author="Bedekar, Vivek" w:date="2016-06-10T11:31:00Z">
         <w:r>
           <w:rPr>
             <w:sz w:val="22"/>
@@ -6987,7 +7004,7 @@
           <w:t>.</w:t>
         </w:r>
       </w:ins>
-      <w:ins w:id="413" w:author="Bedekar, Vivek" w:date="2016-06-10T11:32:00Z">
+      <w:ins w:id="414" w:author="Bedekar, Vivek" w:date="2016-06-10T11:32:00Z">
         <w:r>
           <w:rPr>
             <w:sz w:val="22"/>
@@ -6996,7 +7013,7 @@
           <w:t xml:space="preserve"> </w:t>
         </w:r>
       </w:ins>
-      <w:ins w:id="414" w:author="Bedekar, Vivek" w:date="2016-06-10T11:58:00Z">
+      <w:ins w:id="415" w:author="Bedekar, Vivek" w:date="2016-06-10T11:58:00Z">
         <w:r>
           <w:rPr>
             <w:sz w:val="22"/>
@@ -7018,12 +7035,12 @@
         <w:spacing w:after="0" w:line="240" w:lineRule="auto"/>
         <w:ind w:left="2160" w:hanging="270"/>
         <w:rPr>
-          <w:ins w:id="415" w:author="Bedekar, Vivek" w:date="2016-06-10T12:03:00Z"/>
-          <w:sz w:val="22"/>
-          <w:szCs w:val="22"/>
-        </w:rPr>
-      </w:pPr>
-      <w:ins w:id="416" w:author="Bedekar, Vivek" w:date="2016-06-10T11:59:00Z">
+          <w:ins w:id="416" w:author="Bedekar, Vivek" w:date="2016-06-10T12:03:00Z"/>
+          <w:sz w:val="22"/>
+          <w:szCs w:val="22"/>
+        </w:rPr>
+      </w:pPr>
+      <w:ins w:id="417" w:author="Bedekar, Vivek" w:date="2016-06-10T11:59:00Z">
         <w:r>
           <w:rPr>
             <w:sz w:val="22"/>
@@ -7039,7 +7056,7 @@
           <w:t xml:space="preserve">: this keyword excludes </w:t>
         </w:r>
       </w:ins>
-      <w:ins w:id="417" w:author="Bedekar, Vivek" w:date="2016-06-10T12:00:00Z">
+      <w:ins w:id="418" w:author="Bedekar, Vivek" w:date="2016-06-10T12:00:00Z">
         <w:r>
           <w:rPr>
             <w:sz w:val="22"/>
@@ -7048,7 +7065,7 @@
           <w:t xml:space="preserve">from the global mass balance calculations, </w:t>
         </w:r>
       </w:ins>
-      <w:ins w:id="418" w:author="Bedekar, Vivek" w:date="2016-06-10T11:59:00Z">
+      <w:ins w:id="419" w:author="Bedekar, Vivek" w:date="2016-06-10T11:59:00Z">
         <w:r>
           <w:rPr>
             <w:sz w:val="22"/>
@@ -7057,7 +7074,7 @@
           <w:t xml:space="preserve">the mass </w:t>
         </w:r>
       </w:ins>
-      <w:ins w:id="419" w:author="Bedekar, Vivek" w:date="2016-06-10T12:00:00Z">
+      <w:ins w:id="420" w:author="Bedekar, Vivek" w:date="2016-06-10T12:00:00Z">
         <w:r>
           <w:rPr>
             <w:sz w:val="22"/>
@@ -7066,7 +7083,7 @@
           <w:t xml:space="preserve">flowing through dry model cells. This option is recommended when </w:t>
         </w:r>
       </w:ins>
-      <w:ins w:id="420" w:author="Bedekar, Vivek" w:date="2016-06-10T12:01:00Z">
+      <w:ins w:id="421" w:author="Bedekar, Vivek" w:date="2016-06-10T12:01:00Z">
         <w:r>
           <w:rPr>
             <w:sz w:val="22"/>
@@ -7075,7 +7092,7 @@
           <w:t xml:space="preserve">“in” and </w:t>
         </w:r>
       </w:ins>
-      <w:ins w:id="421" w:author="Bedekar, Vivek" w:date="2016-06-10T12:02:00Z">
+      <w:ins w:id="422" w:author="Bedekar, Vivek" w:date="2016-06-10T12:02:00Z">
         <w:r>
           <w:rPr>
             <w:sz w:val="22"/>
@@ -7084,7 +7101,7 @@
           <w:t xml:space="preserve">“out” of </w:t>
         </w:r>
       </w:ins>
-      <w:ins w:id="422" w:author="Bedekar, Vivek" w:date="2016-06-10T12:00:00Z">
+      <w:ins w:id="423" w:author="Bedekar, Vivek" w:date="2016-06-10T12:00:00Z">
         <w:r>
           <w:rPr>
             <w:sz w:val="22"/>
@@ -7093,7 +7110,7 @@
           <w:t xml:space="preserve">dry cells </w:t>
         </w:r>
       </w:ins>
-      <w:ins w:id="423" w:author="Bedekar, Vivek" w:date="2016-06-10T12:01:00Z">
+      <w:ins w:id="424" w:author="Bedekar, Vivek" w:date="2016-06-10T12:01:00Z">
         <w:r>
           <w:rPr>
             <w:sz w:val="22"/>
@@ -7102,7 +7119,7 @@
           <w:t>exactly balances</w:t>
         </w:r>
       </w:ins>
-      <w:ins w:id="424" w:author="Bedekar, Vivek" w:date="2016-06-10T12:02:00Z">
+      <w:ins w:id="425" w:author="Bedekar, Vivek" w:date="2016-06-10T12:02:00Z">
         <w:r>
           <w:rPr>
             <w:sz w:val="22"/>
@@ -7111,7 +7128,7 @@
           <w:t>, and</w:t>
         </w:r>
       </w:ins>
-      <w:ins w:id="425" w:author="Bedekar, Vivek" w:date="2016-06-10T12:01:00Z">
+      <w:ins w:id="426" w:author="Bedekar, Vivek" w:date="2016-06-10T12:01:00Z">
         <w:r>
           <w:rPr>
             <w:sz w:val="22"/>
@@ -7120,7 +7137,7 @@
           <w:t xml:space="preserve"> </w:t>
         </w:r>
       </w:ins>
-      <w:ins w:id="426" w:author="Bedekar, Vivek" w:date="2016-06-10T12:00:00Z">
+      <w:ins w:id="427" w:author="Bedekar, Vivek" w:date="2016-06-10T12:00:00Z">
         <w:r>
           <w:rPr>
             <w:sz w:val="22"/>
@@ -7129,7 +7146,7 @@
           <w:t xml:space="preserve">overwhelms </w:t>
         </w:r>
       </w:ins>
-      <w:ins w:id="427" w:author="Bedekar, Vivek" w:date="2016-06-10T12:02:00Z">
+      <w:ins w:id="428" w:author="Bedekar, Vivek" w:date="2016-06-10T12:02:00Z">
         <w:r>
           <w:rPr>
             <w:sz w:val="22"/>
@@ -7138,7 +7155,7 @@
           <w:t>the global mass budgets</w:t>
         </w:r>
       </w:ins>
-      <w:ins w:id="428" w:author="Bedekar, Vivek" w:date="2016-06-10T12:03:00Z">
+      <w:ins w:id="429" w:author="Bedekar, Vivek" w:date="2016-06-10T12:03:00Z">
         <w:r>
           <w:rPr>
             <w:sz w:val="22"/>
@@ -7160,12 +7177,12 @@
         <w:spacing w:after="0" w:line="240" w:lineRule="auto"/>
         <w:ind w:left="2160" w:hanging="270"/>
         <w:rPr>
-          <w:ins w:id="429" w:author="Bedekar, Vivek" w:date="2016-06-10T12:12:00Z"/>
-          <w:sz w:val="22"/>
-          <w:szCs w:val="22"/>
-        </w:rPr>
-      </w:pPr>
-      <w:ins w:id="430" w:author="Bedekar, Vivek" w:date="2016-06-10T12:04:00Z">
+          <w:ins w:id="430" w:author="Bedekar, Vivek" w:date="2016-06-10T12:12:00Z"/>
+          <w:sz w:val="22"/>
+          <w:szCs w:val="22"/>
+        </w:rPr>
+      </w:pPr>
+      <w:ins w:id="431" w:author="Bedekar, Vivek" w:date="2016-06-10T12:04:00Z">
         <w:r>
           <w:rPr>
             <w:sz w:val="22"/>
@@ -7181,7 +7198,7 @@
           <w:t xml:space="preserve">: this keyword provides an alternative formulation to simulate </w:t>
         </w:r>
       </w:ins>
-      <w:ins w:id="431" w:author="Bedekar, Vivek" w:date="2016-06-10T12:05:00Z">
+      <w:ins w:id="432" w:author="Bedekar, Vivek" w:date="2016-06-10T12:05:00Z">
         <w:r>
           <w:rPr>
             <w:sz w:val="22"/>
@@ -7190,7 +7207,7 @@
           <w:t xml:space="preserve">adsorbed </w:t>
         </w:r>
       </w:ins>
-      <w:ins w:id="432" w:author="Bedekar, Vivek" w:date="2016-06-10T12:04:00Z">
+      <w:ins w:id="433" w:author="Bedekar, Vivek" w:date="2016-06-10T12:04:00Z">
         <w:r>
           <w:rPr>
             <w:sz w:val="22"/>
@@ -7199,7 +7216,7 @@
           <w:t xml:space="preserve">mass. In </w:t>
         </w:r>
       </w:ins>
-      <w:ins w:id="433" w:author="Bedekar, Vivek" w:date="2016-06-10T12:05:00Z">
+      <w:ins w:id="434" w:author="Bedekar, Vivek" w:date="2016-06-10T12:05:00Z">
         <w:r>
           <w:rPr>
             <w:sz w:val="22"/>
@@ -7208,7 +7225,7 @@
           <w:t xml:space="preserve">the absence of this option, by default MT3D-USGS </w:t>
         </w:r>
       </w:ins>
-      <w:ins w:id="434" w:author="Bedekar, Vivek" w:date="2016-06-10T12:10:00Z">
+      <w:ins w:id="435" w:author="Bedekar, Vivek" w:date="2016-06-10T12:10:00Z">
         <w:r>
           <w:rPr>
             <w:sz w:val="22"/>
@@ -7231,7 +7248,7 @@
           <w:t xml:space="preserve"> as a “reservoir</w:t>
         </w:r>
       </w:ins>
-      <w:ins w:id="435" w:author="Bedekar, Vivek" w:date="2016-06-10T12:11:00Z">
+      <w:ins w:id="436" w:author="Bedekar, Vivek" w:date="2016-06-10T12:11:00Z">
         <w:r>
           <w:rPr>
             <w:sz w:val="22"/>
@@ -7240,7 +7257,7 @@
           <w:t>”</w:t>
         </w:r>
       </w:ins>
-      <w:ins w:id="436" w:author="Bedekar, Vivek" w:date="2016-06-10T12:10:00Z">
+      <w:ins w:id="437" w:author="Bedekar, Vivek" w:date="2016-06-10T12:10:00Z">
         <w:r>
           <w:rPr>
             <w:sz w:val="22"/>
@@ -7256,7 +7273,7 @@
           <w:t>ALTWTSORB</w:t>
         </w:r>
       </w:ins>
-      <w:ins w:id="437" w:author="Bedekar, Vivek" w:date="2016-06-10T12:11:00Z">
+      <w:ins w:id="438" w:author="Bedekar, Vivek" w:date="2016-06-10T12:11:00Z">
         <w:r>
           <w:rPr>
             <w:sz w:val="22"/>
@@ -7293,7 +7310,7 @@
           <w:t>. Details are provided in the</w:t>
         </w:r>
       </w:ins>
-      <w:ins w:id="438" w:author="Bedekar, Vivek" w:date="2016-06-10T12:12:00Z">
+      <w:ins w:id="439" w:author="Bedekar, Vivek" w:date="2016-06-10T12:12:00Z">
         <w:r>
           <w:rPr>
             <w:sz w:val="22"/>
@@ -7310,7 +7327,7 @@
           <w:t xml:space="preserve">MT3D-USGS Version 1 </w:t>
         </w:r>
       </w:ins>
-      <w:ins w:id="439" w:author="Bedekar, Vivek" w:date="2016-06-10T12:11:00Z">
+      <w:ins w:id="440" w:author="Bedekar, Vivek" w:date="2016-06-10T12:11:00Z">
         <w:r>
           <w:rPr>
             <w:sz w:val="22"/>
@@ -7327,7 +7344,7 @@
         <w:adjustRightInd w:val="0"/>
         <w:spacing w:after="0" w:line="240" w:lineRule="auto"/>
         <w:rPr>
-          <w:ins w:id="440" w:author="Bedekar, Vivek" w:date="2016-06-10T10:05:00Z"/>
+          <w:ins w:id="441" w:author="Bedekar, Vivek" w:date="2016-06-10T10:05:00Z"/>
           <w:sz w:val="22"/>
           <w:szCs w:val="22"/>
         </w:rPr>
@@ -7374,7 +7391,7 @@
         </w:rPr>
         <w:t>NLAY, NROW, NCOL, NPER, NCOMP, MCOMP</w:t>
       </w:r>
-      <w:ins w:id="441" w:author="Morway, Eric" w:date="2016-10-07T11:56:00Z">
+      <w:ins w:id="442" w:author="Morway, Eric" w:date="2016-10-07T11:56:00Z">
         <w:r>
           <w:rPr>
             <w:rFonts w:eastAsiaTheme="minorHAnsi"/>
@@ -7384,7 +7401,7 @@
           <w:t>, IATS</w:t>
         </w:r>
       </w:ins>
-      <w:del w:id="442" w:author="Morway, Eric" w:date="2016-09-13T14:48:00Z">
+      <w:del w:id="443" w:author="Morway, Eric" w:date="2016-09-13T14:48:00Z">
         <w:r>
           <w:rPr>
             <w:rFonts w:eastAsiaTheme="minorHAnsi"/>
@@ -7613,17 +7630,16 @@
         <w:spacing w:after="0" w:line="240" w:lineRule="auto"/>
         <w:ind w:left="2160"/>
         <w:rPr>
-          <w:ins w:id="443" w:author="Morway, Eric" w:date="2016-10-07T11:57:00Z"/>
-          <w:sz w:val="22"/>
-          <w:szCs w:val="22"/>
-        </w:rPr>
-      </w:pPr>
-      <w:r>
-        <w:rPr>
-          <w:sz w:val="22"/>
-          <w:szCs w:val="22"/>
-        </w:rPr>
-        <w:lastRenderedPageBreak/>
+          <w:ins w:id="444" w:author="Morway, Eric" w:date="2016-10-07T11:57:00Z"/>
+          <w:sz w:val="22"/>
+          <w:szCs w:val="22"/>
+        </w:rPr>
+      </w:pPr>
+      <w:r>
+        <w:rPr>
+          <w:sz w:val="22"/>
+          <w:szCs w:val="22"/>
+        </w:rPr>
         <w:t>Note that “mobile species” are involved in both transport and</w:t>
       </w:r>
       <w:r>
@@ -7765,12 +7781,12 @@
         <w:spacing w:after="0" w:line="240" w:lineRule="auto"/>
         <w:ind w:left="2160" w:hanging="270"/>
         <w:rPr>
-          <w:ins w:id="444" w:author="Morway, Eric" w:date="2016-10-07T11:58:00Z"/>
-          <w:sz w:val="22"/>
-          <w:szCs w:val="22"/>
-          <w:rPrChange w:id="445" w:author="Morway, Eric" w:date="2016-10-07T11:58:00Z">
+          <w:ins w:id="445" w:author="Morway, Eric" w:date="2016-10-07T11:58:00Z"/>
+          <w:sz w:val="22"/>
+          <w:szCs w:val="22"/>
+          <w:rPrChange w:id="446" w:author="Morway, Eric" w:date="2016-10-07T11:58:00Z">
             <w:rPr>
-              <w:ins w:id="446" w:author="Morway, Eric" w:date="2016-10-07T11:58:00Z"/>
+              <w:ins w:id="447" w:author="Morway, Eric" w:date="2016-10-07T11:58:00Z"/>
               <w:rFonts w:ascii="T8" w:hAnsi="T8" w:cs="T8"/>
               <w:sz w:val="22"/>
               <w:szCs w:val="22"/>
@@ -7779,12 +7795,12 @@
           </w:rPrChange>
         </w:rPr>
       </w:pPr>
-      <w:ins w:id="447" w:author="Morway, Eric" w:date="2016-10-07T11:58:00Z">
+      <w:ins w:id="448" w:author="Morway, Eric" w:date="2016-10-07T11:58:00Z">
         <w:r>
           <w:rPr>
             <w:sz w:val="22"/>
             <w:szCs w:val="22"/>
-            <w:rPrChange w:id="448" w:author="Morway, Eric" w:date="2016-10-07T11:58:00Z">
+            <w:rPrChange w:id="449" w:author="Morway, Eric" w:date="2016-10-07T11:58:00Z">
               <w:rPr>
                 <w:sz w:val="22"/>
                 <w:szCs w:val="22"/>
@@ -7808,19 +7824,19 @@
         <w:adjustRightInd w:val="0"/>
         <w:spacing w:after="0" w:line="240" w:lineRule="auto"/>
         <w:rPr>
-          <w:ins w:id="449" w:author="Morway, Eric" w:date="2016-10-07T11:58:00Z"/>
-          <w:sz w:val="22"/>
-          <w:szCs w:val="22"/>
-          <w:rPrChange w:id="450" w:author="Morway, Eric" w:date="2016-10-07T11:58:00Z">
+          <w:ins w:id="450" w:author="Morway, Eric" w:date="2016-10-07T11:58:00Z"/>
+          <w:sz w:val="22"/>
+          <w:szCs w:val="22"/>
+          <w:rPrChange w:id="451" w:author="Morway, Eric" w:date="2016-10-07T11:58:00Z">
             <w:rPr>
-              <w:ins w:id="451" w:author="Morway, Eric" w:date="2016-10-07T11:58:00Z"/>
+              <w:ins w:id="452" w:author="Morway, Eric" w:date="2016-10-07T11:58:00Z"/>
               <w:sz w:val="22"/>
               <w:szCs w:val="22"/>
               <w:highlight w:val="lightGray"/>
             </w:rPr>
           </w:rPrChange>
         </w:rPr>
-        <w:pPrChange w:id="452" w:author="Morway, Eric" w:date="2016-10-07T11:59:00Z">
+        <w:pPrChange w:id="453" w:author="Morway, Eric" w:date="2016-10-07T11:59:00Z">
           <w:pPr>
             <w:autoSpaceDE w:val="0"/>
             <w:autoSpaceDN w:val="0"/>
@@ -7830,12 +7846,12 @@
           </w:pPr>
         </w:pPrChange>
       </w:pPr>
-      <w:ins w:id="453" w:author="Morway, Eric" w:date="2016-10-07T11:58:00Z">
+      <w:ins w:id="454" w:author="Morway, Eric" w:date="2016-10-07T11:58:00Z">
         <w:r>
           <w:rPr>
             <w:sz w:val="22"/>
             <w:szCs w:val="22"/>
-            <w:rPrChange w:id="454" w:author="Morway, Eric" w:date="2016-10-07T11:58:00Z">
+            <w:rPrChange w:id="455" w:author="Morway, Eric" w:date="2016-10-07T11:58:00Z">
               <w:rPr>
                 <w:sz w:val="22"/>
                 <w:szCs w:val="22"/>
@@ -7843,6 +7859,7 @@
               </w:rPr>
             </w:rPrChange>
           </w:rPr>
+          <w:lastRenderedPageBreak/>
           <w:t xml:space="preserve">Set IATS = 0, if default MODFLOW time-stepping was used in the flow model; </w:t>
         </w:r>
       </w:ins>
@@ -7858,11 +7875,11 @@
         <w:adjustRightInd w:val="0"/>
         <w:spacing w:after="0" w:line="240" w:lineRule="auto"/>
         <w:rPr>
-          <w:ins w:id="455" w:author="Morway, Eric" w:date="2016-10-07T11:59:00Z"/>
-          <w:sz w:val="22"/>
-          <w:szCs w:val="22"/>
-        </w:rPr>
-        <w:pPrChange w:id="456" w:author="Morway, Eric" w:date="2016-10-07T11:59:00Z">
+          <w:ins w:id="456" w:author="Morway, Eric" w:date="2016-10-07T11:59:00Z"/>
+          <w:sz w:val="22"/>
+          <w:szCs w:val="22"/>
+        </w:rPr>
+        <w:pPrChange w:id="457" w:author="Morway, Eric" w:date="2016-10-07T11:59:00Z">
           <w:pPr>
             <w:numPr>
               <w:numId w:val="1"/>
@@ -7875,12 +7892,12 @@
           </w:pPr>
         </w:pPrChange>
       </w:pPr>
-      <w:ins w:id="457" w:author="Morway, Eric" w:date="2016-10-07T11:58:00Z">
+      <w:ins w:id="458" w:author="Morway, Eric" w:date="2016-10-07T11:58:00Z">
         <w:r>
           <w:rPr>
             <w:sz w:val="22"/>
             <w:szCs w:val="22"/>
-            <w:rPrChange w:id="458" w:author="Morway, Eric" w:date="2016-10-07T11:58:00Z">
+            <w:rPrChange w:id="459" w:author="Morway, Eric" w:date="2016-10-07T11:58:00Z">
               <w:rPr>
                 <w:sz w:val="22"/>
                 <w:szCs w:val="22"/>
@@ -7891,8 +7908,6 @@
           <w:t>Set IATS = 1, if the adaptive-time-stepping option of MF2K-SSPA was invoked by the flow model. With this option, a TSO filename that provides time-stepping information must be specified in the NAM file.</w:t>
         </w:r>
       </w:ins>
-      <w:bookmarkStart w:id="459" w:name="_GoBack"/>
-      <w:bookmarkEnd w:id="459"/>
     </w:p>
     <w:p>
       <w:pPr>
@@ -8829,7 +8844,16 @@
           <w:sz w:val="22"/>
           <w:szCs w:val="22"/>
         </w:rPr>
-        <w:t>LAYCON ≠ 0, the model layer is either unconfined or convertible between confined and unconfined. The saturated thickness, as calculated by the flow model and saved in the flow-transport link file, will be read and used by the transport model. (Note that this type corresponds to the LAYCON values of 1, 2, and 3 of MODFLOW; however, there is no need to distinguish between these layer types in the transport simulation.)</w:t>
+        <w:t xml:space="preserve">LAYCON ≠ 0, the model layer is either unconfined or convertible between confined and unconfined. The saturated thickness, as calculated by the flow model and saved in the flow-transport link file, will be read and used by the transport model. (Note that this type corresponds to the </w:t>
+      </w:r>
+      <w:r>
+        <w:rPr>
+          <w:rFonts w:eastAsiaTheme="minorHAnsi"/>
+          <w:sz w:val="22"/>
+          <w:szCs w:val="22"/>
+        </w:rPr>
+        <w:lastRenderedPageBreak/>
+        <w:t>LAYCON values of 1, 2, and 3 of MODFLOW; however, there is no need to distinguish between these layer types in the transport simulation.)</w:t>
       </w:r>
     </w:p>
     <w:p>
@@ -9691,7 +9715,7 @@
           <w:sz w:val="22"/>
           <w:szCs w:val="22"/>
         </w:rPr>
-        <w:t xml:space="preserve">If ICBUND = 0, the cell is an inactive concentration cell for all species. Note that no-flow or “dry” cells are automatically converted into inactive concentration cells. Furthermore, active cells in terms of flow can be treated as inactive concentration cells to minimize the area needed for </w:t>
+        <w:t xml:space="preserve">If ICBUND = 0, the cell is an inactive concentration cell for all species. Note that no-flow or “dry” cells are automatically converted into inactive </w:t>
       </w:r>
       <w:r>
         <w:rPr>
@@ -9700,7 +9724,7 @@
           <w:szCs w:val="22"/>
         </w:rPr>
         <w:lastRenderedPageBreak/>
-        <w:t>transport simulation, as long as the solute transport is insignificant near those cells.</w:t>
+        <w:t>concentration cells. Furthermore, active cells in terms of flow can be treated as inactive concentration cells to minimize the area needed for transport simulation, as long as the solute transport is insignificant near those cells.</w:t>
       </w:r>
     </w:p>
     <w:p>
@@ -10513,15 +10537,8 @@
           <w:sz w:val="22"/>
           <w:szCs w:val="22"/>
         </w:rPr>
-        <w:t xml:space="preserve">IFMTDP is a flag indicating whether the model-calculated, distance-weighted dispersion coefficient should be printed and also serves as a </w:t>
-      </w:r>
-      <w:r>
-        <w:rPr>
-          <w:sz w:val="22"/>
-          <w:szCs w:val="22"/>
-        </w:rPr>
         <w:lastRenderedPageBreak/>
-        <w:t>printing-format code if it is printed. The</w:t>
+        <w:t>IFMTDP is a flag indicating whether the model-calculated, distance-weighted dispersion coefficient should be printed and also serves as a printing-format code if it is printed. The</w:t>
       </w:r>
       <w:r>
         <w:rPr>
@@ -11442,6 +11459,7 @@
           <w:sz w:val="22"/>
           <w:szCs w:val="22"/>
         </w:rPr>
+        <w:lastRenderedPageBreak/>
         <w:t>NOBS is the number of observation points at which the concentration of each species will be saved at the specified frequency in the default MT3Dnnn.OBS where nnn is the</w:t>
       </w:r>
       <w:r>
@@ -11480,7 +11498,6 @@
           <w:sz w:val="22"/>
           <w:szCs w:val="22"/>
         </w:rPr>
-        <w:lastRenderedPageBreak/>
         <w:t>NPROBS is an integer indicating how frequently the concentration at the specified observation points should be saved in the observation file MT3Dnnn.OBS.</w:t>
       </w:r>
       <w:r>
@@ -12247,15 +12264,7 @@
           <w:sz w:val="22"/>
           <w:szCs w:val="22"/>
         </w:rPr>
-        <w:t xml:space="preserve">22). This </w:t>
-      </w:r>
-      <w:r>
-        <w:rPr>
-          <w:sz w:val="22"/>
-          <w:szCs w:val="22"/>
-        </w:rPr>
-        <w:lastRenderedPageBreak/>
-        <w:t>option is needed in case the length of timesteps for the flow solution is not based on a geometric</w:t>
+        <w:t>22). This option is needed in case the length of timesteps for the flow solution is not based on a geometric</w:t>
       </w:r>
       <w:r>
         <w:rPr>
@@ -12940,7 +12949,15 @@
           <w:sz w:val="22"/>
           <w:szCs w:val="22"/>
         </w:rPr>
-        <w:t xml:space="preserve">TTSMULT is the multiplier for successive transport steps within a flow time-step if the GCG solver is used and the solution option for the advection term is the standard finite-difference method. A value between 1.0 and 2.0 is generally adequate. If the GCG package is not used, the transport solution is solved explicitly as in the original </w:t>
+        <w:t xml:space="preserve">TTSMULT is the multiplier for successive transport steps within a flow time-step if the GCG solver is used and the solution option for the advection term is the standard finite-difference method. A value between 1.0 and 2.0 is generally adequate. If the GCG package is not used, the </w:t>
+      </w:r>
+      <w:r>
+        <w:rPr>
+          <w:sz w:val="22"/>
+          <w:szCs w:val="22"/>
+        </w:rPr>
+        <w:lastRenderedPageBreak/>
+        <w:t xml:space="preserve">transport solution is solved explicitly as in the original </w:t>
       </w:r>
       <w:r>
         <w:t>MT3DMS</w:t>
@@ -12950,15 +12967,7 @@
           <w:sz w:val="22"/>
           <w:szCs w:val="22"/>
         </w:rPr>
-        <w:t xml:space="preserve"> code, and TTSMULT is always set to 1.0 regardless of the user-specified input. </w:t>
-      </w:r>
-      <w:r>
-        <w:rPr>
-          <w:sz w:val="22"/>
-          <w:szCs w:val="22"/>
-        </w:rPr>
-        <w:lastRenderedPageBreak/>
-        <w:t>Note that for the particle-tracking-based solution options and the third</w:t>
+        <w:t xml:space="preserve"> code, and TTSMULT is always set to 1.0 regardless of the user-specified input. Note that for the particle-tracking-based solution options and the third</w:t>
       </w:r>
       <w:r>
         <w:rPr>
@@ -13352,7 +13361,11 @@
         <w:ind w:left="2160"/>
       </w:pPr>
       <w:r>
-        <w:t>ICTSPKG – is a flag to identify the MODFLOW well (WEL or MNW2) package that the CTS package will work with, i.e. flow rates associated with the MODFLOW package identified using this flag will be used with the CTS package.</w:t>
+        <w:t xml:space="preserve">ICTSPKG – is a flag to identify the MODFLOW well (WEL or MNW2) package that the CTS package will work with, i.e. flow </w:t>
+      </w:r>
+      <w:r>
+        <w:lastRenderedPageBreak/>
+        <w:t>rates associated with the MODFLOW package identified using this flag will be used with the CTS package.</w:t>
       </w:r>
     </w:p>
     <w:p>
@@ -13362,7 +13375,6 @@
         <w:ind w:left="2520"/>
       </w:pPr>
       <w:r>
-        <w:lastRenderedPageBreak/>
         <w:t>ICTSPKG = 0, flow rates from the MNW2 package will be used.</w:t>
       </w:r>
     </w:p>
@@ -13890,6 +13902,7 @@
         <w:spacing w:after="0" w:line="240" w:lineRule="auto"/>
       </w:pPr>
       <w:r>
+        <w:lastRenderedPageBreak/>
         <w:t xml:space="preserve">(Repeat record </w:t>
       </w:r>
       <w:r>
@@ -13940,7 +13953,6 @@
         <w:spacing w:after="0" w:line="240" w:lineRule="auto"/>
       </w:pPr>
       <w:r>
-        <w:lastRenderedPageBreak/>
         <w:tab/>
         <w:t>Format:</w:t>
       </w:r>
@@ -14316,6 +14328,7 @@
         <w:spacing w:after="0" w:line="240" w:lineRule="auto"/>
       </w:pPr>
       <w:r>
+        <w:lastRenderedPageBreak/>
         <w:tab/>
         <w:t>Format:</w:t>
       </w:r>
@@ -14340,7 +14353,6 @@
         <w:ind w:left="2160" w:hanging="270"/>
       </w:pPr>
       <w:r>
-        <w:lastRenderedPageBreak/>
         <w:t>CNTE</w:t>
       </w:r>
       <w:r>
@@ -15754,6 +15766,7 @@
         <w:ind w:left="2160"/>
       </w:pPr>
       <w:r>
+        <w:lastRenderedPageBreak/>
         <w:t>DMCOEF is the effective molecular diffusion coefficient (unit, L</w:t>
       </w:r>
       <w:r>
@@ -16530,6 +16543,7 @@
       </w:pPr>
       <w:bookmarkStart w:id="582" w:name="_Toc321942238"/>
       <w:r>
+        <w:lastRenderedPageBreak/>
         <w:t>HSS Package</w:t>
       </w:r>
       <w:bookmarkEnd w:id="582"/>
@@ -17228,6 +17242,7 @@
         <w:ind w:left="2520"/>
       </w:pPr>
       <w:r>
+        <w:lastRenderedPageBreak/>
         <w:t>If ShapeOption = “IRREGULAR”, shape is based on an arbitrary set of points.</w:t>
       </w:r>
       <w:r>
@@ -17332,11 +17347,7 @@
         <w:t xml:space="preserve"> </w:t>
       </w:r>
       <w:r>
-        <w:t xml:space="preserve">is a conversion factor for converting the unit of length used in HSSM to that used in MT3DMS. For example, if the unit </w:t>
-      </w:r>
-      <w:r>
-        <w:lastRenderedPageBreak/>
-        <w:t xml:space="preserve">used in MT3D-USGS is feet while the unit in HSSM is m, “faclength” should be set equal to </w:t>
+        <w:t xml:space="preserve">is a conversion factor for converting the unit of length used in HSSM to that used in MT3DMS. For example, if the unit used in MT3D-USGS is feet while the unit in HSSM is m, “faclength” should be set equal to </w:t>
       </w:r>
       <w:r>
         <w:t>3.28</w:t>
@@ -17799,6 +17810,7 @@
         <w:ind w:left="2160"/>
       </w:pPr>
       <w:r>
+        <w:lastRenderedPageBreak/>
         <w:t>iSource is the row index of the initial model cell where a HSSM-LNAPL source is located.</w:t>
       </w:r>
     </w:p>
@@ -17853,11 +17865,7 @@
         </w:rPr>
       </w:pPr>
       <w:r>
-        <w:t xml:space="preserve">SourceName is a string of 1 to 12 nonblank characters used to identify the HSSM-LNAPL source specified at location ‘kSource,’ </w:t>
-      </w:r>
-      <w:r>
-        <w:lastRenderedPageBreak/>
-        <w:t>‘iSource,’ ‘jSource.’ The identifier need not be unique; however, identification of HSSM-LNAPL sources in the output files is facilitated if each source is given a unique name.</w:t>
+        <w:t>SourceName is a string of 1 to 12 nonblank characters used to identify the HSSM-LNAPL source specified at location ‘kSource,’ ‘iSource,’ ‘jSource.’ The identifier need not be unique; however, identification of HSSM-LNAPL sources in the output files is facilitated if each source is given a unique name.</w:t>
       </w:r>
     </w:p>
     <w:p>
@@ -18744,7 +18752,6 @@
             <w:sz w:val="22"/>
             <w:szCs w:val="22"/>
           </w:rPr>
-          <w:lastRenderedPageBreak/>
           <w:t>Ti</w:t>
         </w:r>
       </w:ins>
@@ -19409,6 +19416,7 @@
           <w:sz w:val="22"/>
           <w:szCs w:val="22"/>
         </w:rPr>
+        <w:lastRenderedPageBreak/>
         <w:t xml:space="preserve">Format: </w:t>
       </w:r>
       <w:r>
@@ -19597,7 +19605,6 @@
           <w:sz w:val="22"/>
           <w:szCs w:val="22"/>
         </w:rPr>
-        <w:lastRenderedPageBreak/>
         <w:t xml:space="preserve">NTMP is an integer value corresponding to the number of specified </w:t>
       </w:r>
       <w:r>
@@ -20347,7 +20354,11 @@
           <w:delText xml:space="preserve">= 4, </w:delText>
         </w:r>
         <w:r>
-          <w:delText>an evaporation boundary condition.  In models where evaporation is simulated directly from the surface of the lake, users can use this boundary condition to specify a non-zero concentration (default is zero) associated with the evaporation losses</w:delText>
+          <w:delText xml:space="preserve">an evaporation boundary condition.  In models where evaporation is simulated directly from the surface of the lake, users can use this boundary condition to specify a non-zero </w:delText>
+        </w:r>
+        <w:r>
+          <w:lastRenderedPageBreak/>
+          <w:delText>concentration (default is zero) associated with the evaporation losses</w:delText>
         </w:r>
         <w:r>
           <w:delText>.</w:delText>
@@ -20659,7 +20670,6 @@
         <w:ind w:left="2160"/>
       </w:pPr>
       <w:r>
-        <w:lastRenderedPageBreak/>
         <w:t xml:space="preserve">=5, Dual-domain mass transfer (without sorption); </w:t>
       </w:r>
     </w:p>
@@ -20885,6 +20895,7 @@
         <w:ind w:left="2160"/>
       </w:pPr>
       <w:r>
+        <w:lastRenderedPageBreak/>
         <w:t xml:space="preserve">IRCTOP ≥ 2, all reaction variables are specified as 3-D arrays on a cell-by-cell basis. </w:t>
       </w:r>
     </w:p>
@@ -21083,7 +21094,6 @@
             </w:rPr>
           </w:rPrChange>
         </w:rPr>
-        <w:lastRenderedPageBreak/>
         <w:t xml:space="preserve">If IREACTION=1, instantaneous EA/ED reaction is simulated between an ED and an EA. </w:t>
       </w:r>
       <w:del w:id="713" w:author="Bedekar, Vivek" w:date="2016-06-14T16:01:00Z">
@@ -21533,6 +21543,7 @@
           <w:sz w:val="22"/>
           <w:szCs w:val="22"/>
         </w:rPr>
+        <w:lastRenderedPageBreak/>
         <w:t xml:space="preserve">(Enter 2B if ISOTHM </w:t>
       </w:r>
       <w:r>
@@ -22289,7 +22300,6 @@
           <w:sz w:val="22"/>
           <w:szCs w:val="22"/>
         </w:rPr>
-        <w:lastRenderedPageBreak/>
         <w:t>For Langmuir sorption (ISOTHM = 3), SP1 is the</w:t>
       </w:r>
       <w:r>
@@ -22611,10 +22621,10 @@
             <v:path o:extrusionok="f" gradientshapeok="t" o:connecttype="rect"/>
             <o:lock v:ext="edit" aspectratio="t"/>
           </v:shapetype>
-          <v:shape id="_x0000_i1025" type="#_x0000_t75" style="width:22.15pt;height:18.75pt" o:ole="">
+          <v:shape id="_x0000_i1025" type="#_x0000_t75" style="width:22.4pt;height:19pt" o:ole="">
             <v:imagedata r:id="rId9" o:title=""/>
           </v:shape>
-          <o:OLEObject Type="Embed" ProgID="Equation.3" ShapeID="_x0000_i1025" DrawAspect="Content" ObjectID="_1537346765" r:id="rId10"/>
+          <o:OLEObject Type="Embed" ProgID="Equation.3" ShapeID="_x0000_i1025" DrawAspect="Content" ObjectID="_1538537070" r:id="rId10"/>
         </w:object>
       </w:r>
       <w:r>
@@ -22975,10 +22985,10 @@
           <w:szCs w:val="22"/>
         </w:rPr>
         <w:object w:dxaOrig="460" w:dyaOrig="380" w14:anchorId="5C2B4CE9">
-          <v:shape id="_x0000_i1026" type="#_x0000_t75" style="width:24.4pt;height:18.75pt" o:ole="">
+          <v:shape id="_x0000_i1026" type="#_x0000_t75" style="width:24.45pt;height:19pt" o:ole="">
             <v:imagedata r:id="rId11" o:title=""/>
           </v:shape>
-          <o:OLEObject Type="Embed" ProgID="Equation.3" ShapeID="_x0000_i1026" DrawAspect="Content" ObjectID="_1537346766" r:id="rId12"/>
+          <o:OLEObject Type="Embed" ProgID="Equation.3" ShapeID="_x0000_i1026" DrawAspect="Content" ObjectID="_1538537071" r:id="rId12"/>
         </w:object>
       </w:r>
       <w:r>
@@ -23906,7 +23916,6 @@
           <w:sz w:val="22"/>
           <w:szCs w:val="22"/>
         </w:rPr>
-        <w:lastRenderedPageBreak/>
         <w:t xml:space="preserve">If IREACT = 100 (zeroth-order decay or production), RC1 </w:t>
       </w:r>
       <w:r>
@@ -24140,6 +24149,7 @@
           <w:rFonts w:eastAsiaTheme="minorHAnsi"/>
           <w:bCs/>
         </w:rPr>
+        <w:lastRenderedPageBreak/>
         <w:t xml:space="preserve">If IREACT=100 (zeroth-order decay or production), </w:t>
       </w:r>
       <w:r>
@@ -24414,10 +24424,10 @@
           <w:szCs w:val="22"/>
         </w:rPr>
         <w:object w:dxaOrig="320" w:dyaOrig="360" w14:anchorId="04327039">
-          <v:shape id="_x0000_i1027" type="#_x0000_t75" style="width:16.5pt;height:18.75pt" o:ole="">
+          <v:shape id="_x0000_i1027" type="#_x0000_t75" style="width:16.3pt;height:19pt" o:ole="">
             <v:imagedata r:id="rId13" o:title=""/>
           </v:shape>
-          <o:OLEObject Type="Embed" ProgID="Equation.3" ShapeID="_x0000_i1027" DrawAspect="Content" ObjectID="_1537346767" r:id="rId14"/>
+          <o:OLEObject Type="Embed" ProgID="Equation.3" ShapeID="_x0000_i1027" DrawAspect="Content" ObjectID="_1538537072" r:id="rId14"/>
         </w:object>
       </w:r>
       <w:r>
@@ -25413,6 +25423,7 @@
             </w:rPr>
           </w:rPrChange>
         </w:rPr>
+        <w:lastRenderedPageBreak/>
         <w:t>This item is optional and can include as many lines as desired, as long as the first character on each line is #. This line is provided for the user to include comments.</w:t>
       </w:r>
     </w:p>
@@ -26516,7 +26527,6 @@
             </w:rPr>
           </w:rPrChange>
         </w:rPr>
-        <w:lastRenderedPageBreak/>
         <w:t xml:space="preserve">(Enter 3 </w:t>
       </w:r>
       <w:r>
@@ -27296,6 +27306,7 @@
             </w:rPr>
           </w:rPrChange>
         </w:rPr>
+        <w:lastRenderedPageBreak/>
         <w:t>YIELDC is the yield coefficient of each component corresponding to each electron donor.</w:t>
       </w:r>
     </w:p>
@@ -27551,11 +27562,7 @@
         </w:pPrChange>
       </w:pPr>
       <w:r>
-        <w:t xml:space="preserve">The inputs for such a simulation are provided as tables, or matrices, in the following order: decay rates, yield coefficients, inhibition constants, and half-saturation constants. If it is assumed that the half saturation constant expresses the concentration minimum at which any activity can occur for that species – i.e., that a single-valued half-saturation </w:t>
-      </w:r>
-      <w:r>
-        <w:lastRenderedPageBreak/>
-        <w:t>constant applies to each combination of ED and EA - the half-saturation constants can be provided as a vector with dimensions nED+nEA. Figure 8 is an example matrix of nED rows and nEA columns that identifies required inputs for the remaining reaction parameters, and Figure 9 is an example matrix with nED + nEA rows by nED + nEA columns that the user must fill in when simulating multiple EA and ED reactions.  Finally, Figure 10 shows a non-square, non-symetric matrix with nED rows and nED + nEA colums that the user must specify when simulating multiple ED and EA reactions.</w:t>
+        <w:t>The inputs for such a simulation are provided as tables, or matrices, in the following order: decay rates, yield coefficients, inhibition constants, and half-saturation constants. If it is assumed that the half saturation constant expresses the concentration minimum at which any activity can occur for that species – i.e., that a single-valued half-saturation constant applies to each combination of ED and EA - the half-saturation constants can be provided as a vector with dimensions nED+nEA. Figure 8 is an example matrix of nED rows and nEA columns that identifies required inputs for the remaining reaction parameters, and Figure 9 is an example matrix with nED + nEA rows by nED + nEA columns that the user must fill in when simulating multiple EA and ED reactions.  Finally, Figure 10 shows a non-square, non-symetric matrix with nED rows and nED + nEA colums that the user must specify when simulating multiple ED and EA reactions.</w:t>
       </w:r>
     </w:p>
     <w:p>
@@ -31531,6 +31538,7 @@
           <w:sz w:val="22"/>
           <w:szCs w:val="22"/>
         </w:rPr>
+        <w:lastRenderedPageBreak/>
         <w:t xml:space="preserve">ICBCSF </w:t>
       </w:r>
       <w:r>
@@ -31609,7 +31617,6 @@
           <w:sz w:val="22"/>
           <w:szCs w:val="22"/>
         </w:rPr>
-        <w:lastRenderedPageBreak/>
         <w:t xml:space="preserve">IETSFR is an integer signifying whether or not mass will exit the surface-water network with simulated evaporation.  If IETSFR = 0, then mass does not leave via stream evaporation.  If IETSFR &gt; 0, then mass is allowed to exit the simulation with the simulated evaporation.  </w:t>
       </w:r>
     </w:p>
@@ -32380,7 +32387,16 @@
           <w:sz w:val="22"/>
           <w:szCs w:val="22"/>
         </w:rPr>
-        <w:t xml:space="preserve"> and starting concentration values should be entered in the same order that individual reaches are entered for record set 2 in the SFR2 input file.  </w:t>
+        <w:t xml:space="preserve"> and starting concentration values </w:t>
+      </w:r>
+      <w:r>
+        <w:rPr>
+          <w:rFonts w:eastAsiaTheme="minorHAnsi"/>
+          <w:sz w:val="22"/>
+          <w:szCs w:val="22"/>
+        </w:rPr>
+        <w:lastRenderedPageBreak/>
+        <w:t xml:space="preserve">should be entered in the same order that individual reaches are entered for record set 2 in the SFR2 input file.  </w:t>
       </w:r>
     </w:p>
     <w:p>
@@ -32528,7 +32544,6 @@
           <w:sz w:val="22"/>
           <w:szCs w:val="22"/>
         </w:rPr>
-        <w:lastRenderedPageBreak/>
         <w:t>DISPSF is the dispersion coefficient [L</w:t>
       </w:r>
       <w:r>
@@ -33860,6 +33875,7 @@
         <w:ind w:left="2610" w:hanging="450"/>
       </w:pPr>
       <w:r>
+        <w:lastRenderedPageBreak/>
         <w:t>= 0, a headwater boundary.  That is, for streams entering at the boundary of the simulated domain that need a specified concentration, use ISFBCTYP = 0;</w:t>
       </w:r>
     </w:p>
@@ -33884,7 +33900,6 @@
         <w:ind w:left="2610" w:hanging="450"/>
       </w:pPr>
       <w:r>
-        <w:lastRenderedPageBreak/>
         <w:t xml:space="preserve">= 2, a runoff boundary condition </w:t>
       </w:r>
       <w:ins w:id="1091" w:author="Bedekar, Vivek" w:date="2016-06-14T18:39:00Z">
@@ -34333,7 +34348,14 @@
         <w:rPr>
           <w:rFonts w:ascii="TimesNewRomanPSMT" w:eastAsiaTheme="minorHAnsi" w:hAnsi="TimesNewRomanPSMT" w:cs="TimesNewRomanPSMT"/>
         </w:rPr>
-        <w:t xml:space="preserve"> through the Flow-Transport Link File produced by MODFLOW. However, a dummy input line must still be specified in the input file. A blank line is acceptable.</w:t>
+        <w:t xml:space="preserve"> through the Flow-Transport Link File produced by MODFLOW. However, </w:t>
+      </w:r>
+      <w:r>
+        <w:rPr>
+          <w:rFonts w:ascii="TimesNewRomanPSMT" w:eastAsiaTheme="minorHAnsi" w:hAnsi="TimesNewRomanPSMT" w:cs="TimesNewRomanPSMT"/>
+        </w:rPr>
+        <w:lastRenderedPageBreak/>
+        <w:t>a dummy input line must still be specified in the input file. A blank line is acceptable.</w:t>
       </w:r>
     </w:p>
     <w:p>
@@ -34613,7 +34635,6 @@
           <w:sz w:val="22"/>
           <w:szCs w:val="22"/>
         </w:rPr>
-        <w:lastRenderedPageBreak/>
         <w:t>MXSS is the maximum number of all point sinks and sources included in the flow model.</w:t>
       </w:r>
       <w:r>
@@ -35060,6 +35081,7 @@
           <w:sz w:val="22"/>
           <w:szCs w:val="22"/>
         </w:rPr>
+        <w:lastRenderedPageBreak/>
         <w:t>CRCH is the concentration of recharge flux for a particular species. If the recharge flux is positive, it acts as a source whose concentration can be specified as desired. If the recharge flux is negative, it acts as a sink (discharge) whose concentration is always set equal to the concentration of groundwater at the cell where discharge occurs. Note that the location and flow rate of recharge/discharge are obtained from the flow model directly through the unformatted flow-transport link file.</w:t>
       </w:r>
     </w:p>
@@ -35311,16 +35333,7 @@
           <w:sz w:val="22"/>
           <w:szCs w:val="22"/>
         </w:rPr>
-        <w:t xml:space="preserve">&lt; 0, the concentration of evapotranspiration flux for each species will be </w:t>
-      </w:r>
-      <w:r>
-        <w:rPr>
-          <w:rFonts w:eastAsiaTheme="minorHAnsi"/>
-          <w:sz w:val="22"/>
-          <w:szCs w:val="22"/>
-        </w:rPr>
-        <w:lastRenderedPageBreak/>
-        <w:t>reused from the last stress period. If INCEVT &lt; 0 is specified for the first stress period, then by default, the concentration of negative evapotranspiration flux (sink) is set to the aquifer concentration, while the concentration of positive evapotranspiration flux (source) is set to zero.</w:t>
+        <w:t>&lt; 0, the concentration of evapotranspiration flux for each species will be reused from the last stress period. If INCEVT &lt; 0 is specified for the first stress period, then by default, the concentration of negative evapotranspiration flux (sink) is set to the aquifer concentration, while the concentration of positive evapotranspiration flux (source) is set to zero.</w:t>
       </w:r>
     </w:p>
     <w:p>
@@ -36005,6 +36018,7 @@
             <w:sz w:val="22"/>
             <w:szCs w:val="22"/>
           </w:rPr>
+          <w:lastRenderedPageBreak/>
           <w:t xml:space="preserve">CUZRCH </w:t>
         </w:r>
       </w:ins>
@@ -36543,7 +36557,6 @@
             <w:sz w:val="22"/>
             <w:szCs w:val="22"/>
           </w:rPr>
-          <w:lastRenderedPageBreak/>
           <w:t xml:space="preserve">Format: </w:t>
         </w:r>
         <w:r>
@@ -37264,6 +37277,7 @@
             <w:sz w:val="22"/>
             <w:szCs w:val="22"/>
           </w:rPr>
+          <w:lastRenderedPageBreak/>
           <w:t>To specify lake concentration (ITYPE = 26)</w:t>
         </w:r>
       </w:ins>
@@ -37623,7 +37637,6 @@
           <w:sz w:val="22"/>
           <w:szCs w:val="22"/>
         </w:rPr>
-        <w:lastRenderedPageBreak/>
         <w:t>For a special type of sources (ITYPE = 15), CSS is taken directly as the mass-loading rate (MT</w:t>
       </w:r>
       <w:r>
@@ -38371,10 +38384,10 @@
           <w:position w:val="-10"/>
         </w:rPr>
         <w:object w:dxaOrig="4900" w:dyaOrig="340" w14:anchorId="1E07EB90">
-          <v:shape id="_x0000_i1028" type="#_x0000_t75" style="width:244.9pt;height:18.75pt" o:ole="">
+          <v:shape id="_x0000_i1028" type="#_x0000_t75" style="width:245.2pt;height:19pt" o:ole="">
             <v:imagedata r:id="rId17" o:title=""/>
           </v:shape>
-          <o:OLEObject Type="Embed" ProgID="Equation.3" ShapeID="_x0000_i1028" DrawAspect="Content" ObjectID="_1537346768" r:id="rId18"/>
+          <o:OLEObject Type="Embed" ProgID="Equation.3" ShapeID="_x0000_i1028" DrawAspect="Content" ObjectID="_1538537073" r:id="rId18"/>
         </w:object>
       </w:r>
     </w:p>
@@ -38485,185 +38498,185 @@
           <w:sz w:val="22"/>
           <w:szCs w:val="22"/>
         </w:rPr>
+        <w:t xml:space="preserve">associated with a point source. </w:t>
+      </w:r>
+      <w:r>
+        <w:rPr>
+          <w:rFonts w:eastAsiaTheme="minorHAnsi"/>
+          <w:sz w:val="22"/>
+          <w:szCs w:val="22"/>
+        </w:rPr>
+        <w:t xml:space="preserve"> </w:t>
+      </w:r>
+      <w:r>
+        <w:rPr>
+          <w:rFonts w:eastAsiaTheme="minorHAnsi"/>
+          <w:sz w:val="22"/>
+          <w:szCs w:val="22"/>
+        </w:rPr>
+        <w:t xml:space="preserve">As an example, if a chemical of a certain species is injected into a multispecies system, the concentration of that species is assigned a value greater than zero while the concentrations of all other species are assigned zero. </w:t>
+      </w:r>
+      <w:r>
+        <w:rPr>
+          <w:rFonts w:eastAsiaTheme="minorHAnsi"/>
+          <w:sz w:val="22"/>
+          <w:szCs w:val="22"/>
+        </w:rPr>
+        <w:t xml:space="preserve"> </w:t>
+      </w:r>
+      <w:r>
+        <w:rPr>
+          <w:rFonts w:eastAsiaTheme="minorHAnsi"/>
+          <w:sz w:val="22"/>
+          <w:szCs w:val="22"/>
+        </w:rPr>
+        <w:t>CSSMS(n) can be entered in free format, separated by a comma or space between values.  Several important notes on assigning concentration for the constant-concentration condition (ITYPE = -1) are listed below:</w:t>
+      </w:r>
+    </w:p>
+    <w:p>
+      <w:pPr>
+        <w:autoSpaceDE w:val="0"/>
+        <w:autoSpaceDN w:val="0"/>
+        <w:adjustRightInd w:val="0"/>
+        <w:spacing w:after="0" w:line="240" w:lineRule="auto"/>
+        <w:ind w:left="1800"/>
+        <w:rPr>
+          <w:sz w:val="22"/>
+          <w:szCs w:val="22"/>
+        </w:rPr>
+      </w:pPr>
+    </w:p>
+    <w:p>
+      <w:pPr>
+        <w:autoSpaceDE w:val="0"/>
+        <w:autoSpaceDN w:val="0"/>
+        <w:adjustRightInd w:val="0"/>
+        <w:spacing w:after="0" w:line="240" w:lineRule="auto"/>
+        <w:ind w:left="2160"/>
+        <w:rPr>
+          <w:rFonts w:eastAsiaTheme="minorHAnsi"/>
+          <w:sz w:val="22"/>
+          <w:szCs w:val="22"/>
+        </w:rPr>
+      </w:pPr>
+      <w:r>
+        <w:rPr>
+          <w:rFonts w:eastAsiaTheme="minorHAnsi"/>
+          <w:sz w:val="22"/>
+          <w:szCs w:val="22"/>
+        </w:rPr>
+        <w:t>The constant-concentration condition defined in this input file takes precedence to that defined in the Basic Transport Package input file.</w:t>
+      </w:r>
+    </w:p>
+    <w:p>
+      <w:pPr>
+        <w:autoSpaceDE w:val="0"/>
+        <w:autoSpaceDN w:val="0"/>
+        <w:adjustRightInd w:val="0"/>
+        <w:spacing w:after="0" w:line="240" w:lineRule="auto"/>
+        <w:ind w:left="2160"/>
+        <w:rPr>
+          <w:rFonts w:eastAsiaTheme="minorHAnsi"/>
+          <w:sz w:val="22"/>
+          <w:szCs w:val="22"/>
+        </w:rPr>
+      </w:pPr>
+    </w:p>
+    <w:p>
+      <w:pPr>
+        <w:autoSpaceDE w:val="0"/>
+        <w:autoSpaceDN w:val="0"/>
+        <w:adjustRightInd w:val="0"/>
+        <w:spacing w:after="0" w:line="240" w:lineRule="auto"/>
+        <w:ind w:left="2160"/>
+        <w:rPr>
+          <w:rFonts w:eastAsiaTheme="minorHAnsi"/>
+          <w:sz w:val="22"/>
+          <w:szCs w:val="22"/>
+        </w:rPr>
+      </w:pPr>
+      <w:r>
+        <w:rPr>
+          <w:rFonts w:eastAsiaTheme="minorHAnsi"/>
+          <w:sz w:val="22"/>
+          <w:szCs w:val="22"/>
+        </w:rPr>
+        <w:t>In a multiple stress period simulation, a constant-concentration cell, once defined, will remain a constant-concentration cell in the duration of the simulation, but its concentration value can be specified to vary in different stress periods.</w:t>
+      </w:r>
+    </w:p>
+    <w:p>
+      <w:pPr>
+        <w:autoSpaceDE w:val="0"/>
+        <w:autoSpaceDN w:val="0"/>
+        <w:adjustRightInd w:val="0"/>
+        <w:spacing w:after="0" w:line="240" w:lineRule="auto"/>
+        <w:ind w:left="2160"/>
+        <w:rPr>
+          <w:rFonts w:eastAsiaTheme="minorHAnsi"/>
+          <w:sz w:val="22"/>
+          <w:szCs w:val="22"/>
+        </w:rPr>
+      </w:pPr>
+    </w:p>
+    <w:p>
+      <w:pPr>
+        <w:autoSpaceDE w:val="0"/>
+        <w:autoSpaceDN w:val="0"/>
+        <w:adjustRightInd w:val="0"/>
+        <w:spacing w:after="0" w:line="240" w:lineRule="auto"/>
+        <w:ind w:left="2160"/>
+        <w:rPr>
+          <w:sz w:val="22"/>
+          <w:szCs w:val="22"/>
+        </w:rPr>
+      </w:pPr>
+      <w:r>
+        <w:rPr>
+          <w:rFonts w:eastAsiaTheme="minorHAnsi"/>
+          <w:sz w:val="22"/>
+          <w:szCs w:val="22"/>
+        </w:rPr>
+        <w:t>In a multispecies simulation, if it is only necessary to define different constant-concentration conditions for selected species at the same cell location, specify the desired concentrations for those species, and assign a negative value for all other species. The negative value is a flag used by MT3DMS to skip assigning the constant-concentration condition for the designated species.</w:t>
+      </w:r>
+    </w:p>
+    <w:p>
+      <w:pPr>
+        <w:spacing w:after="0" w:line="240" w:lineRule="auto"/>
+      </w:pPr>
+    </w:p>
+    <w:p>
+      <w:pPr>
+        <w:pStyle w:val="Heading2"/>
+      </w:pPr>
+      <w:r>
+        <w:t>TOB Package</w:t>
+      </w:r>
+    </w:p>
+    <w:p>
+      <w:pPr>
+        <w:spacing w:line="240" w:lineRule="auto"/>
+      </w:pPr>
+      <w:commentRangeStart w:id="1295"/>
+      <w:r>
+        <w:t xml:space="preserve">Are we going to stick with this package?  </w:t>
+      </w:r>
+      <w:r>
+        <w:t>And if so, for completeness-sake, do we want to bring in the instructions from the supplemental materials to codify all input instructions?</w:t>
+      </w:r>
+      <w:commentRangeEnd w:id="1295"/>
+      <w:r>
+        <w:rPr>
+          <w:rStyle w:val="CommentReference"/>
+        </w:rPr>
+        <w:commentReference w:id="1295"/>
+      </w:r>
+    </w:p>
+    <w:p>
+      <w:pPr>
+        <w:pStyle w:val="Heading2"/>
+      </w:pPr>
+      <w:r>
         <w:lastRenderedPageBreak/>
-        <w:t xml:space="preserve">associated with a point source. </w:t>
-      </w:r>
-      <w:r>
-        <w:rPr>
-          <w:rFonts w:eastAsiaTheme="minorHAnsi"/>
-          <w:sz w:val="22"/>
-          <w:szCs w:val="22"/>
-        </w:rPr>
-        <w:t xml:space="preserve"> </w:t>
-      </w:r>
-      <w:r>
-        <w:rPr>
-          <w:rFonts w:eastAsiaTheme="minorHAnsi"/>
-          <w:sz w:val="22"/>
-          <w:szCs w:val="22"/>
-        </w:rPr>
-        <w:t xml:space="preserve">As an example, if a chemical of a certain species is injected into a multispecies system, the concentration of that species is assigned a value greater than zero while the concentrations of all other species are assigned zero. </w:t>
-      </w:r>
-      <w:r>
-        <w:rPr>
-          <w:rFonts w:eastAsiaTheme="minorHAnsi"/>
-          <w:sz w:val="22"/>
-          <w:szCs w:val="22"/>
-        </w:rPr>
-        <w:t xml:space="preserve"> </w:t>
-      </w:r>
-      <w:r>
-        <w:rPr>
-          <w:rFonts w:eastAsiaTheme="minorHAnsi"/>
-          <w:sz w:val="22"/>
-          <w:szCs w:val="22"/>
-        </w:rPr>
-        <w:t>CSSMS(n) can be entered in free format, separated by a comma or space between values.  Several important notes on assigning concentration for the constant-concentration condition (ITYPE = -1) are listed below:</w:t>
-      </w:r>
-    </w:p>
-    <w:p>
-      <w:pPr>
-        <w:autoSpaceDE w:val="0"/>
-        <w:autoSpaceDN w:val="0"/>
-        <w:adjustRightInd w:val="0"/>
-        <w:spacing w:after="0" w:line="240" w:lineRule="auto"/>
-        <w:ind w:left="1800"/>
-        <w:rPr>
-          <w:sz w:val="22"/>
-          <w:szCs w:val="22"/>
-        </w:rPr>
-      </w:pPr>
-    </w:p>
-    <w:p>
-      <w:pPr>
-        <w:autoSpaceDE w:val="0"/>
-        <w:autoSpaceDN w:val="0"/>
-        <w:adjustRightInd w:val="0"/>
-        <w:spacing w:after="0" w:line="240" w:lineRule="auto"/>
-        <w:ind w:left="2160"/>
-        <w:rPr>
-          <w:rFonts w:eastAsiaTheme="minorHAnsi"/>
-          <w:sz w:val="22"/>
-          <w:szCs w:val="22"/>
-        </w:rPr>
-      </w:pPr>
-      <w:r>
-        <w:rPr>
-          <w:rFonts w:eastAsiaTheme="minorHAnsi"/>
-          <w:sz w:val="22"/>
-          <w:szCs w:val="22"/>
-        </w:rPr>
-        <w:t>The constant-concentration condition defined in this input file takes precedence to that defined in the Basic Transport Package input file.</w:t>
-      </w:r>
-    </w:p>
-    <w:p>
-      <w:pPr>
-        <w:autoSpaceDE w:val="0"/>
-        <w:autoSpaceDN w:val="0"/>
-        <w:adjustRightInd w:val="0"/>
-        <w:spacing w:after="0" w:line="240" w:lineRule="auto"/>
-        <w:ind w:left="2160"/>
-        <w:rPr>
-          <w:rFonts w:eastAsiaTheme="minorHAnsi"/>
-          <w:sz w:val="22"/>
-          <w:szCs w:val="22"/>
-        </w:rPr>
-      </w:pPr>
-    </w:p>
-    <w:p>
-      <w:pPr>
-        <w:autoSpaceDE w:val="0"/>
-        <w:autoSpaceDN w:val="0"/>
-        <w:adjustRightInd w:val="0"/>
-        <w:spacing w:after="0" w:line="240" w:lineRule="auto"/>
-        <w:ind w:left="2160"/>
-        <w:rPr>
-          <w:rFonts w:eastAsiaTheme="minorHAnsi"/>
-          <w:sz w:val="22"/>
-          <w:szCs w:val="22"/>
-        </w:rPr>
-      </w:pPr>
-      <w:r>
-        <w:rPr>
-          <w:rFonts w:eastAsiaTheme="minorHAnsi"/>
-          <w:sz w:val="22"/>
-          <w:szCs w:val="22"/>
-        </w:rPr>
-        <w:t>In a multiple stress period simulation, a constant-concentration cell, once defined, will remain a constant-concentration cell in the duration of the simulation, but its concentration value can be specified to vary in different stress periods.</w:t>
-      </w:r>
-    </w:p>
-    <w:p>
-      <w:pPr>
-        <w:autoSpaceDE w:val="0"/>
-        <w:autoSpaceDN w:val="0"/>
-        <w:adjustRightInd w:val="0"/>
-        <w:spacing w:after="0" w:line="240" w:lineRule="auto"/>
-        <w:ind w:left="2160"/>
-        <w:rPr>
-          <w:rFonts w:eastAsiaTheme="minorHAnsi"/>
-          <w:sz w:val="22"/>
-          <w:szCs w:val="22"/>
-        </w:rPr>
-      </w:pPr>
-    </w:p>
-    <w:p>
-      <w:pPr>
-        <w:autoSpaceDE w:val="0"/>
-        <w:autoSpaceDN w:val="0"/>
-        <w:adjustRightInd w:val="0"/>
-        <w:spacing w:after="0" w:line="240" w:lineRule="auto"/>
-        <w:ind w:left="2160"/>
-        <w:rPr>
-          <w:sz w:val="22"/>
-          <w:szCs w:val="22"/>
-        </w:rPr>
-      </w:pPr>
-      <w:r>
-        <w:rPr>
-          <w:rFonts w:eastAsiaTheme="minorHAnsi"/>
-          <w:sz w:val="22"/>
-          <w:szCs w:val="22"/>
-        </w:rPr>
-        <w:t>In a multispecies simulation, if it is only necessary to define different constant-concentration conditions for selected species at the same cell location, specify the desired concentrations for those species, and assign a negative value for all other species. The negative value is a flag used by MT3DMS to skip assigning the constant-concentration condition for the designated species.</w:t>
-      </w:r>
-    </w:p>
-    <w:p>
-      <w:pPr>
-        <w:spacing w:after="0" w:line="240" w:lineRule="auto"/>
-      </w:pPr>
-    </w:p>
-    <w:p>
-      <w:pPr>
-        <w:pStyle w:val="Heading2"/>
-      </w:pPr>
-      <w:r>
-        <w:t>TOB Package</w:t>
-      </w:r>
-    </w:p>
-    <w:p>
-      <w:pPr>
-        <w:spacing w:line="240" w:lineRule="auto"/>
-      </w:pPr>
-      <w:commentRangeStart w:id="1295"/>
-      <w:r>
-        <w:t xml:space="preserve">Are we going to stick with this package?  </w:t>
-      </w:r>
-      <w:r>
-        <w:t>And if so, for completeness-sake, do we want to bring in the instructions from the supplemental materials to codify all input instructions?</w:t>
-      </w:r>
-      <w:commentRangeEnd w:id="1295"/>
-      <w:r>
-        <w:rPr>
-          <w:rStyle w:val="CommentReference"/>
-        </w:rPr>
-        <w:commentReference w:id="1295"/>
-      </w:r>
-    </w:p>
-    <w:p>
-      <w:pPr>
-        <w:pStyle w:val="Heading2"/>
-      </w:pPr>
-      <w:r>
         <w:t>UZT Package</w:t>
       </w:r>
     </w:p>
@@ -38891,24 +38904,6 @@
         </w:rPr>
         <w:tab/>
       </w:r>
-      <w:del w:id="1296" w:author="Bedekar, Vivek" w:date="2016-06-14T20:41:00Z">
-        <w:r>
-          <w:rPr>
-            <w:rFonts w:eastAsiaTheme="minorHAnsi"/>
-            <w:sz w:val="22"/>
-            <w:szCs w:val="22"/>
-          </w:rPr>
-          <w:delText>MXUZCON,</w:delText>
-        </w:r>
-        <w:r>
-          <w:rPr>
-            <w:rFonts w:eastAsiaTheme="minorHAnsi"/>
-            <w:sz w:val="22"/>
-            <w:szCs w:val="22"/>
-          </w:rPr>
-          <w:delText xml:space="preserve"> </w:delText>
-        </w:r>
-      </w:del>
       <w:r>
         <w:rPr>
           <w:rFonts w:eastAsiaTheme="minorHAnsi"/>
@@ -38942,6 +38937,7 @@
         <w:spacing w:after="0" w:line="240" w:lineRule="auto"/>
         <w:ind w:firstLine="720"/>
         <w:rPr>
+          <w:ins w:id="1296" w:author="Morway, Eric" w:date="2016-10-21T06:37:00Z"/>
           <w:rFonts w:eastAsiaTheme="minorHAnsi"/>
           <w:sz w:val="22"/>
           <w:szCs w:val="22"/>
@@ -38988,48 +38984,24 @@
           <w:szCs w:val="22"/>
         </w:rPr>
       </w:pPr>
-      <w:del w:id="1297" w:author="Bedekar, Vivek" w:date="2016-06-14T20:41:00Z">
-        <w:r>
-          <w:rPr>
-            <w:rFonts w:eastAsiaTheme="minorHAnsi"/>
-            <w:sz w:val="22"/>
-            <w:szCs w:val="22"/>
-          </w:rPr>
-          <w:delText>MXUZCON</w:delText>
-        </w:r>
-        <w:r>
-          <w:rPr>
-            <w:rFonts w:eastAsiaTheme="minorHAnsi"/>
-            <w:sz w:val="22"/>
-            <w:szCs w:val="22"/>
-          </w:rPr>
-          <w:delText xml:space="preserve"> is the maximum number of UZF connections and is equal to the number of non-zero entries in the IRNBND array found in the UZF1 input file for MODFLOW</w:delText>
-        </w:r>
-        <w:r>
-          <w:rPr>
-            <w:rFonts w:eastAsiaTheme="minorHAnsi"/>
-            <w:sz w:val="22"/>
-            <w:szCs w:val="22"/>
-          </w:rPr>
-          <w:delText xml:space="preserve">.  That is, there is a potential for every cell with a non-zero IRNBND entry to pass water to </w:delText>
-        </w:r>
-        <w:r>
-          <w:rPr>
-            <w:rFonts w:eastAsiaTheme="minorHAnsi"/>
-            <w:sz w:val="22"/>
-            <w:szCs w:val="22"/>
-          </w:rPr>
-          <w:delText>either a lake or stream segment</w:delText>
-        </w:r>
-        <w:r>
-          <w:rPr>
-            <w:rFonts w:eastAsiaTheme="minorHAnsi"/>
-            <w:sz w:val="22"/>
-            <w:szCs w:val="22"/>
-          </w:rPr>
-          <w:delText>.</w:delText>
-        </w:r>
-      </w:del>
+      <w:r>
+        <w:rPr>
+          <w:rFonts w:eastAsiaTheme="minorHAnsi"/>
+          <w:sz w:val="22"/>
+          <w:szCs w:val="22"/>
+        </w:rPr>
+        <w:t xml:space="preserve">ICBCUZ is the unit number to which </w:t>
+      </w:r>
+      <w:r>
+        <w:rPr>
+          <w:rFonts w:eastAsiaTheme="minorHAnsi"/>
+          <w:sz w:val="22"/>
+          <w:szCs w:val="22"/>
+        </w:rPr>
+        <w:t>unsaturated-zone concentration will be written out.</w:t>
+      </w:r>
+      <w:bookmarkStart w:id="1297" w:name="_GoBack"/>
+      <w:bookmarkEnd w:id="1297"/>
     </w:p>
     <w:p>
       <w:pPr>
@@ -39055,41 +39027,6 @@
           <w:sz w:val="22"/>
           <w:szCs w:val="22"/>
         </w:rPr>
-        <w:t xml:space="preserve">ICBCUZ is the unit number to which </w:t>
-      </w:r>
-      <w:r>
-        <w:rPr>
-          <w:rFonts w:eastAsiaTheme="minorHAnsi"/>
-          <w:sz w:val="22"/>
-          <w:szCs w:val="22"/>
-        </w:rPr>
-        <w:t>unsaturated-zone concentration will be written out.</w:t>
-      </w:r>
-    </w:p>
-    <w:p>
-      <w:pPr>
-        <w:pStyle w:val="ListParagraph"/>
-        <w:numPr>
-          <w:ilvl w:val="0"/>
-          <w:numId w:val="1"/>
-        </w:numPr>
-        <w:autoSpaceDE w:val="0"/>
-        <w:autoSpaceDN w:val="0"/>
-        <w:adjustRightInd w:val="0"/>
-        <w:spacing w:after="0" w:line="240" w:lineRule="auto"/>
-        <w:ind w:left="2160"/>
-        <w:rPr>
-          <w:rFonts w:eastAsiaTheme="minorHAnsi"/>
-          <w:sz w:val="22"/>
-          <w:szCs w:val="22"/>
-        </w:rPr>
-      </w:pPr>
-      <w:r>
-        <w:rPr>
-          <w:rFonts w:eastAsiaTheme="minorHAnsi"/>
-          <w:sz w:val="22"/>
-          <w:szCs w:val="22"/>
-        </w:rPr>
         <w:t>IET is a flag</w:t>
       </w:r>
       <w:r>
@@ -39098,16 +39035,7 @@
           <w:sz w:val="22"/>
           <w:szCs w:val="22"/>
         </w:rPr>
-        <w:t xml:space="preserve"> that indicates whether or not ET is being simulated in the UZF1 flow package.  If ET is not being simulated, IET informs the FMI </w:t>
-      </w:r>
-      <w:r>
-        <w:rPr>
-          <w:rFonts w:eastAsiaTheme="minorHAnsi"/>
-          <w:sz w:val="22"/>
-          <w:szCs w:val="22"/>
-        </w:rPr>
-        <w:lastRenderedPageBreak/>
-        <w:t>package not to look for UZET and GWET arrays in the flow-transport link file.</w:t>
+        <w:t xml:space="preserve"> that indicates whether or not ET is being simulated in the UZF1 flow package.  If ET is not being simulated, IET informs the FMI package not to look for UZET and GWET arrays in the flow-transport link file.</w:t>
       </w:r>
     </w:p>
     <w:p>
@@ -39793,6 +39721,7 @@
           <w:sz w:val="22"/>
           <w:szCs w:val="22"/>
         </w:rPr>
+        <w:lastRenderedPageBreak/>
         <w:t>INCUZINF</w:t>
       </w:r>
       <w:r>
@@ -40531,6 +40460,7 @@
           <w:sz w:val="22"/>
           <w:szCs w:val="22"/>
         </w:rPr>
+        <w:lastRenderedPageBreak/>
         <w:t>IN</w:t>
       </w:r>
       <w:r>
@@ -40916,7 +40846,6 @@
         <w:rPr>
           <w:rFonts w:cs="Times New Roman"/>
         </w:rPr>
-        <w:lastRenderedPageBreak/>
         <w:t>Output</w:t>
       </w:r>
       <w:bookmarkEnd w:id="1299"/>
@@ -42216,6 +42145,7 @@
       </w:pPr>
       <w:bookmarkStart w:id="1397" w:name="_Toc321942241"/>
       <w:r>
+        <w:lastRenderedPageBreak/>
         <w:t>Budget Terms</w:t>
       </w:r>
       <w:bookmarkEnd w:id="1397"/>
@@ -42259,11 +42189,7 @@
         <w:t>If the contaminant treatment system (CTS) package is implemented in a simulation, a</w:t>
       </w:r>
       <w:r>
-        <w:t xml:space="preserve"> separate overall mass balance that is specific to the treatment systems is reported in the standard output file. The treatment system specific mass balance reports separate terms for mass extracted from the groundwater system via extraction wells that enters the treatment systems, mass entering the treatment systems from external sources, mass addition or removal as a result of specified treatment options, mass leaving the treatment systems that is injected back into the groundwater system, and mass leaving the treatment </w:t>
-      </w:r>
-      <w:r>
-        <w:lastRenderedPageBreak/>
-        <w:t>systems to external sinks.</w:t>
+        <w:t xml:space="preserve"> separate overall mass balance that is specific to the treatment systems is reported in the standard output file. The treatment system specific mass balance reports separate terms for mass extracted from the groundwater system via extraction wells that enters the treatment systems, mass entering the treatment systems from external sources, mass addition or removal as a result of specified treatment options, mass leaving the treatment systems that is injected back into the groundwater system, and mass leaving the treatment systems to external sinks.</w:t>
       </w:r>
       <w:r>
         <w:t xml:space="preserve"> Mass entering and leaving a treatment system also appears in the global mass budget summary of the standard output file.</w:t>
@@ -42692,7 +42618,11 @@
         </w:r>
       </w:del>
       <w:r>
-        <w:t xml:space="preserve"> then mass flowing through dry cells is included and reported to the standard output file mass balance summary. </w:t>
+        <w:t xml:space="preserve"> then mass flowing through dry cells is included and reported to the standard </w:t>
+      </w:r>
+      <w:r>
+        <w:lastRenderedPageBreak/>
+        <w:t xml:space="preserve">output file mass balance summary. </w:t>
       </w:r>
       <w:r>
         <w:t xml:space="preserve">The term is reported as </w:t>
@@ -42968,7 +42898,6 @@
       </w:pPr>
       <w:ins w:id="1464" w:author="Bedekar, Vivek" w:date="2016-06-14T21:04:00Z">
         <w:r>
-          <w:lastRenderedPageBreak/>
           <w:t>LAK influx and out-flux terms are reported as ‘LAKE’ in the mass balance summary of the standard output file.</w:t>
         </w:r>
       </w:ins>
@@ -45632,6 +45561,7 @@
                   <w:sz w:val="20"/>
                   <w:szCs w:val="20"/>
                 </w:rPr>
+                <w:lastRenderedPageBreak/>
                 <w:delText>Oxygen</w:delText>
               </w:r>
             </w:del>
@@ -52370,6 +52300,7 @@
                   <w:sz w:val="20"/>
                   <w:szCs w:val="20"/>
                 </w:rPr>
+                <w:lastRenderedPageBreak/>
                 <w:delText>0</w:delText>
               </w:r>
             </w:del>
@@ -54294,7 +54225,7 @@
 </file>
 
 <file path=word/comments.xml><?xml version="1.0" encoding="utf-8"?>
-<w:comments xmlns:wpc="http://schemas.microsoft.com/office/word/2010/wordprocessingCanvas" xmlns:cx="http://schemas.microsoft.com/office/drawing/2014/chartex" xmlns:mc="http://schemas.openxmlformats.org/markup-compatibility/2006" xmlns:o="urn:schemas-microsoft-com:office:office" xmlns:r="http://schemas.openxmlformats.org/officeDocument/2006/relationships" xmlns:m="http://schemas.openxmlformats.org/officeDocument/2006/math" xmlns:v="urn:schemas-microsoft-com:vml" xmlns:wp14="http://schemas.microsoft.com/office/word/2010/wordprocessingDrawing" xmlns:wp="http://schemas.openxmlformats.org/drawingml/2006/wordprocessingDrawing" xmlns:w10="urn:schemas-microsoft-com:office:word" xmlns:w="http://schemas.openxmlformats.org/wordprocessingml/2006/main" xmlns:w14="http://schemas.microsoft.com/office/word/2010/wordml" xmlns:w15="http://schemas.microsoft.com/office/word/2012/wordml" xmlns:w16se="http://schemas.microsoft.com/office/word/2015/wordml/symex" xmlns:wpg="http://schemas.microsoft.com/office/word/2010/wordprocessingGroup" xmlns:wpi="http://schemas.microsoft.com/office/word/2010/wordprocessingInk" xmlns:wne="http://schemas.microsoft.com/office/word/2006/wordml" xmlns:wps="http://schemas.microsoft.com/office/word/2010/wordprocessingShape" mc:Ignorable="w14 w15 w16se wp14">
+<w:comments xmlns:wpc="http://schemas.microsoft.com/office/word/2010/wordprocessingCanvas" xmlns:cx="http://schemas.microsoft.com/office/drawing/2014/chartex" xmlns:cx1="http://schemas.microsoft.com/office/drawing/2015/9/8/chartex" xmlns:mc="http://schemas.openxmlformats.org/markup-compatibility/2006" xmlns:o="urn:schemas-microsoft-com:office:office" xmlns:r="http://schemas.openxmlformats.org/officeDocument/2006/relationships" xmlns:m="http://schemas.openxmlformats.org/officeDocument/2006/math" xmlns:v="urn:schemas-microsoft-com:vml" xmlns:wp14="http://schemas.microsoft.com/office/word/2010/wordprocessingDrawing" xmlns:wp="http://schemas.openxmlformats.org/drawingml/2006/wordprocessingDrawing" xmlns:w10="urn:schemas-microsoft-com:office:word" xmlns:w="http://schemas.openxmlformats.org/wordprocessingml/2006/main" xmlns:w14="http://schemas.microsoft.com/office/word/2010/wordml" xmlns:w15="http://schemas.microsoft.com/office/word/2012/wordml" xmlns:w16se="http://schemas.microsoft.com/office/word/2015/wordml/symex" xmlns:wpg="http://schemas.microsoft.com/office/word/2010/wordprocessingGroup" xmlns:wpi="http://schemas.microsoft.com/office/word/2010/wordprocessingInk" xmlns:wne="http://schemas.microsoft.com/office/word/2006/wordml" xmlns:wps="http://schemas.microsoft.com/office/word/2010/wordprocessingShape" mc:Ignorable="w14 w15 w16se wp14">
   <w:comment w:id="979" w:author="Morway, Eric" w:date="2014-09-02T10:40:00Z" w:initials="ME">
     <w:p>
       <w:pPr>
@@ -54363,7 +54294,7 @@
 </file>
 
 <file path=word/commentsExtended.xml><?xml version="1.0" encoding="utf-8"?>
-<w15:commentsEx xmlns:wpc="http://schemas.microsoft.com/office/word/2010/wordprocessingCanvas" xmlns:cx="http://schemas.microsoft.com/office/drawing/2014/chartex" xmlns:mc="http://schemas.openxmlformats.org/markup-compatibility/2006" xmlns:o="urn:schemas-microsoft-com:office:office" xmlns:r="http://schemas.openxmlformats.org/officeDocument/2006/relationships" xmlns:m="http://schemas.openxmlformats.org/officeDocument/2006/math" xmlns:v="urn:schemas-microsoft-com:vml" xmlns:wp14="http://schemas.microsoft.com/office/word/2010/wordprocessingDrawing" xmlns:wp="http://schemas.openxmlformats.org/drawingml/2006/wordprocessingDrawing" xmlns:w10="urn:schemas-microsoft-com:office:word" xmlns:w="http://schemas.openxmlformats.org/wordprocessingml/2006/main" xmlns:w14="http://schemas.microsoft.com/office/word/2010/wordml" xmlns:w15="http://schemas.microsoft.com/office/word/2012/wordml" xmlns:w16se="http://schemas.microsoft.com/office/word/2015/wordml/symex" xmlns:wpg="http://schemas.microsoft.com/office/word/2010/wordprocessingGroup" xmlns:wpi="http://schemas.microsoft.com/office/word/2010/wordprocessingInk" xmlns:wne="http://schemas.microsoft.com/office/word/2006/wordml" xmlns:wps="http://schemas.microsoft.com/office/word/2010/wordprocessingShape" mc:Ignorable="w14 w15 w16se wp14">
+<w15:commentsEx xmlns:wpc="http://schemas.microsoft.com/office/word/2010/wordprocessingCanvas" xmlns:cx="http://schemas.microsoft.com/office/drawing/2014/chartex" xmlns:cx1="http://schemas.microsoft.com/office/drawing/2015/9/8/chartex" xmlns:mc="http://schemas.openxmlformats.org/markup-compatibility/2006" xmlns:o="urn:schemas-microsoft-com:office:office" xmlns:r="http://schemas.openxmlformats.org/officeDocument/2006/relationships" xmlns:m="http://schemas.openxmlformats.org/officeDocument/2006/math" xmlns:v="urn:schemas-microsoft-com:vml" xmlns:wp14="http://schemas.microsoft.com/office/word/2010/wordprocessingDrawing" xmlns:wp="http://schemas.openxmlformats.org/drawingml/2006/wordprocessingDrawing" xmlns:w10="urn:schemas-microsoft-com:office:word" xmlns:w="http://schemas.openxmlformats.org/wordprocessingml/2006/main" xmlns:w14="http://schemas.microsoft.com/office/word/2010/wordml" xmlns:w15="http://schemas.microsoft.com/office/word/2012/wordml" xmlns:w16se="http://schemas.microsoft.com/office/word/2015/wordml/symex" xmlns:wpg="http://schemas.microsoft.com/office/word/2010/wordprocessingGroup" xmlns:wpi="http://schemas.microsoft.com/office/word/2010/wordprocessingInk" xmlns:wne="http://schemas.microsoft.com/office/word/2006/wordml" xmlns:wps="http://schemas.microsoft.com/office/word/2010/wordprocessingShape" mc:Ignorable="w14 w15 w16se wp14">
   <w15:commentEx w15:paraId="26BA9841" w15:done="0"/>
   <w15:commentEx w15:paraId="5F6FC602" w15:done="0"/>
   <w15:commentEx w15:paraId="174E068A" w15:done="0"/>
@@ -54372,7 +54303,7 @@
 </file>
 
 <file path=word/endnotes.xml><?xml version="1.0" encoding="utf-8"?>
-<w:endnotes xmlns:wpc="http://schemas.microsoft.com/office/word/2010/wordprocessingCanvas" xmlns:cx="http://schemas.microsoft.com/office/drawing/2014/chartex" xmlns:mc="http://schemas.openxmlformats.org/markup-compatibility/2006" xmlns:o="urn:schemas-microsoft-com:office:office" xmlns:r="http://schemas.openxmlformats.org/officeDocument/2006/relationships" xmlns:m="http://schemas.openxmlformats.org/officeDocument/2006/math" xmlns:v="urn:schemas-microsoft-com:vml" xmlns:wp14="http://schemas.microsoft.com/office/word/2010/wordprocessingDrawing" xmlns:wp="http://schemas.openxmlformats.org/drawingml/2006/wordprocessingDrawing" xmlns:w10="urn:schemas-microsoft-com:office:word" xmlns:w="http://schemas.openxmlformats.org/wordprocessingml/2006/main" xmlns:w14="http://schemas.microsoft.com/office/word/2010/wordml" xmlns:w15="http://schemas.microsoft.com/office/word/2012/wordml" xmlns:w16se="http://schemas.microsoft.com/office/word/2015/wordml/symex" xmlns:wpg="http://schemas.microsoft.com/office/word/2010/wordprocessingGroup" xmlns:wpi="http://schemas.microsoft.com/office/word/2010/wordprocessingInk" xmlns:wne="http://schemas.microsoft.com/office/word/2006/wordml" xmlns:wps="http://schemas.microsoft.com/office/word/2010/wordprocessingShape" mc:Ignorable="w14 w15 w16se wp14">
+<w:endnotes xmlns:wpc="http://schemas.microsoft.com/office/word/2010/wordprocessingCanvas" xmlns:cx="http://schemas.microsoft.com/office/drawing/2014/chartex" xmlns:cx1="http://schemas.microsoft.com/office/drawing/2015/9/8/chartex" xmlns:mc="http://schemas.openxmlformats.org/markup-compatibility/2006" xmlns:o="urn:schemas-microsoft-com:office:office" xmlns:r="http://schemas.openxmlformats.org/officeDocument/2006/relationships" xmlns:m="http://schemas.openxmlformats.org/officeDocument/2006/math" xmlns:v="urn:schemas-microsoft-com:vml" xmlns:wp14="http://schemas.microsoft.com/office/word/2010/wordprocessingDrawing" xmlns:wp="http://schemas.openxmlformats.org/drawingml/2006/wordprocessingDrawing" xmlns:w10="urn:schemas-microsoft-com:office:word" xmlns:w="http://schemas.openxmlformats.org/wordprocessingml/2006/main" xmlns:w14="http://schemas.microsoft.com/office/word/2010/wordml" xmlns:w15="http://schemas.microsoft.com/office/word/2012/wordml" xmlns:w16se="http://schemas.microsoft.com/office/word/2015/wordml/symex" xmlns:wpg="http://schemas.microsoft.com/office/word/2010/wordprocessingGroup" xmlns:wpi="http://schemas.microsoft.com/office/word/2010/wordprocessingInk" xmlns:wne="http://schemas.microsoft.com/office/word/2006/wordml" xmlns:wps="http://schemas.microsoft.com/office/word/2010/wordprocessingShape" mc:Ignorable="w14 w15 w16se wp14">
   <w:endnote w:type="separator" w:id="-1">
     <w:p>
       <w:pPr>
@@ -54397,7 +54328,7 @@
 </file>
 
 <file path=word/footer1.xml><?xml version="1.0" encoding="utf-8"?>
-<w:ftr xmlns:wpc="http://schemas.microsoft.com/office/word/2010/wordprocessingCanvas" xmlns:cx="http://schemas.microsoft.com/office/drawing/2014/chartex" xmlns:mc="http://schemas.openxmlformats.org/markup-compatibility/2006" xmlns:o="urn:schemas-microsoft-com:office:office" xmlns:r="http://schemas.openxmlformats.org/officeDocument/2006/relationships" xmlns:m="http://schemas.openxmlformats.org/officeDocument/2006/math" xmlns:v="urn:schemas-microsoft-com:vml" xmlns:wp14="http://schemas.microsoft.com/office/word/2010/wordprocessingDrawing" xmlns:wp="http://schemas.openxmlformats.org/drawingml/2006/wordprocessingDrawing" xmlns:w10="urn:schemas-microsoft-com:office:word" xmlns:w="http://schemas.openxmlformats.org/wordprocessingml/2006/main" xmlns:w14="http://schemas.microsoft.com/office/word/2010/wordml" xmlns:w15="http://schemas.microsoft.com/office/word/2012/wordml" xmlns:w16se="http://schemas.microsoft.com/office/word/2015/wordml/symex" xmlns:wpg="http://schemas.microsoft.com/office/word/2010/wordprocessingGroup" xmlns:wpi="http://schemas.microsoft.com/office/word/2010/wordprocessingInk" xmlns:wne="http://schemas.microsoft.com/office/word/2006/wordml" xmlns:wps="http://schemas.microsoft.com/office/word/2010/wordprocessingShape" mc:Ignorable="w14 w15 w16se wp14">
+<w:ftr xmlns:wpc="http://schemas.microsoft.com/office/word/2010/wordprocessingCanvas" xmlns:cx="http://schemas.microsoft.com/office/drawing/2014/chartex" xmlns:cx1="http://schemas.microsoft.com/office/drawing/2015/9/8/chartex" xmlns:mc="http://schemas.openxmlformats.org/markup-compatibility/2006" xmlns:o="urn:schemas-microsoft-com:office:office" xmlns:r="http://schemas.openxmlformats.org/officeDocument/2006/relationships" xmlns:m="http://schemas.openxmlformats.org/officeDocument/2006/math" xmlns:v="urn:schemas-microsoft-com:vml" xmlns:wp14="http://schemas.microsoft.com/office/word/2010/wordprocessingDrawing" xmlns:wp="http://schemas.openxmlformats.org/drawingml/2006/wordprocessingDrawing" xmlns:w10="urn:schemas-microsoft-com:office:word" xmlns:w="http://schemas.openxmlformats.org/wordprocessingml/2006/main" xmlns:w14="http://schemas.microsoft.com/office/word/2010/wordml" xmlns:w15="http://schemas.microsoft.com/office/word/2012/wordml" xmlns:w16se="http://schemas.microsoft.com/office/word/2015/wordml/symex" xmlns:wpg="http://schemas.microsoft.com/office/word/2010/wordprocessingGroup" xmlns:wpi="http://schemas.microsoft.com/office/word/2010/wordprocessingInk" xmlns:wne="http://schemas.microsoft.com/office/word/2006/wordml" xmlns:wps="http://schemas.microsoft.com/office/word/2010/wordprocessingShape" mc:Ignorable="w14 w15 w16se wp14">
   <w:sdt>
     <w:sdtPr>
       <w:id w:val="82319643"/>
@@ -54446,7 +54377,7 @@
 </file>
 
 <file path=word/footnotes.xml><?xml version="1.0" encoding="utf-8"?>
-<w:footnotes xmlns:wpc="http://schemas.microsoft.com/office/word/2010/wordprocessingCanvas" xmlns:cx="http://schemas.microsoft.com/office/drawing/2014/chartex" xmlns:mc="http://schemas.openxmlformats.org/markup-compatibility/2006" xmlns:o="urn:schemas-microsoft-com:office:office" xmlns:r="http://schemas.openxmlformats.org/officeDocument/2006/relationships" xmlns:m="http://schemas.openxmlformats.org/officeDocument/2006/math" xmlns:v="urn:schemas-microsoft-com:vml" xmlns:wp14="http://schemas.microsoft.com/office/word/2010/wordprocessingDrawing" xmlns:wp="http://schemas.openxmlformats.org/drawingml/2006/wordprocessingDrawing" xmlns:w10="urn:schemas-microsoft-com:office:word" xmlns:w="http://schemas.openxmlformats.org/wordprocessingml/2006/main" xmlns:w14="http://schemas.microsoft.com/office/word/2010/wordml" xmlns:w15="http://schemas.microsoft.com/office/word/2012/wordml" xmlns:w16se="http://schemas.microsoft.com/office/word/2015/wordml/symex" xmlns:wpg="http://schemas.microsoft.com/office/word/2010/wordprocessingGroup" xmlns:wpi="http://schemas.microsoft.com/office/word/2010/wordprocessingInk" xmlns:wne="http://schemas.microsoft.com/office/word/2006/wordml" xmlns:wps="http://schemas.microsoft.com/office/word/2010/wordprocessingShape" mc:Ignorable="w14 w15 w16se wp14">
+<w:footnotes xmlns:wpc="http://schemas.microsoft.com/office/word/2010/wordprocessingCanvas" xmlns:cx="http://schemas.microsoft.com/office/drawing/2014/chartex" xmlns:cx1="http://schemas.microsoft.com/office/drawing/2015/9/8/chartex" xmlns:mc="http://schemas.openxmlformats.org/markup-compatibility/2006" xmlns:o="urn:schemas-microsoft-com:office:office" xmlns:r="http://schemas.openxmlformats.org/officeDocument/2006/relationships" xmlns:m="http://schemas.openxmlformats.org/officeDocument/2006/math" xmlns:v="urn:schemas-microsoft-com:vml" xmlns:wp14="http://schemas.microsoft.com/office/word/2010/wordprocessingDrawing" xmlns:wp="http://schemas.openxmlformats.org/drawingml/2006/wordprocessingDrawing" xmlns:w10="urn:schemas-microsoft-com:office:word" xmlns:w="http://schemas.openxmlformats.org/wordprocessingml/2006/main" xmlns:w14="http://schemas.microsoft.com/office/word/2010/wordml" xmlns:w15="http://schemas.microsoft.com/office/word/2012/wordml" xmlns:w16se="http://schemas.microsoft.com/office/word/2015/wordml/symex" xmlns:wpg="http://schemas.microsoft.com/office/word/2010/wordprocessingGroup" xmlns:wpi="http://schemas.microsoft.com/office/word/2010/wordprocessingInk" xmlns:wne="http://schemas.microsoft.com/office/word/2006/wordml" xmlns:wps="http://schemas.microsoft.com/office/word/2010/wordprocessingShape" mc:Ignorable="w14 w15 w16se wp14">
   <w:footnote w:type="separator" w:id="-1">
     <w:p>
       <w:pPr>
@@ -54471,7 +54402,7 @@
 </file>
 
 <file path=word/numbering.xml><?xml version="1.0" encoding="utf-8"?>
-<w:numbering xmlns:wpc="http://schemas.microsoft.com/office/word/2010/wordprocessingCanvas" xmlns:cx="http://schemas.microsoft.com/office/drawing/2014/chartex" xmlns:mc="http://schemas.openxmlformats.org/markup-compatibility/2006" xmlns:o="urn:schemas-microsoft-com:office:office" xmlns:r="http://schemas.openxmlformats.org/officeDocument/2006/relationships" xmlns:m="http://schemas.openxmlformats.org/officeDocument/2006/math" xmlns:v="urn:schemas-microsoft-com:vml" xmlns:wp14="http://schemas.microsoft.com/office/word/2010/wordprocessingDrawing" xmlns:wp="http://schemas.openxmlformats.org/drawingml/2006/wordprocessingDrawing" xmlns:w10="urn:schemas-microsoft-com:office:word" xmlns:w="http://schemas.openxmlformats.org/wordprocessingml/2006/main" xmlns:w14="http://schemas.microsoft.com/office/word/2010/wordml" xmlns:w15="http://schemas.microsoft.com/office/word/2012/wordml" xmlns:w16se="http://schemas.microsoft.com/office/word/2015/wordml/symex" xmlns:wpg="http://schemas.microsoft.com/office/word/2010/wordprocessingGroup" xmlns:wpi="http://schemas.microsoft.com/office/word/2010/wordprocessingInk" xmlns:wne="http://schemas.microsoft.com/office/word/2006/wordml" xmlns:wps="http://schemas.microsoft.com/office/word/2010/wordprocessingShape" mc:Ignorable="w14 w15 w16se wp14">
+<w:numbering xmlns:wpc="http://schemas.microsoft.com/office/word/2010/wordprocessingCanvas" xmlns:cx="http://schemas.microsoft.com/office/drawing/2014/chartex" xmlns:cx1="http://schemas.microsoft.com/office/drawing/2015/9/8/chartex" xmlns:mc="http://schemas.openxmlformats.org/markup-compatibility/2006" xmlns:o="urn:schemas-microsoft-com:office:office" xmlns:r="http://schemas.openxmlformats.org/officeDocument/2006/relationships" xmlns:m="http://schemas.openxmlformats.org/officeDocument/2006/math" xmlns:v="urn:schemas-microsoft-com:vml" xmlns:wp14="http://schemas.microsoft.com/office/word/2010/wordprocessingDrawing" xmlns:wp="http://schemas.openxmlformats.org/drawingml/2006/wordprocessingDrawing" xmlns:w10="urn:schemas-microsoft-com:office:word" xmlns:w="http://schemas.openxmlformats.org/wordprocessingml/2006/main" xmlns:w14="http://schemas.microsoft.com/office/word/2010/wordml" xmlns:w15="http://schemas.microsoft.com/office/word/2012/wordml" xmlns:w16se="http://schemas.microsoft.com/office/word/2015/wordml/symex" xmlns:wpg="http://schemas.microsoft.com/office/word/2010/wordprocessingGroup" xmlns:wpi="http://schemas.microsoft.com/office/word/2010/wordprocessingInk" xmlns:wne="http://schemas.microsoft.com/office/word/2006/wordml" xmlns:wps="http://schemas.microsoft.com/office/word/2010/wordprocessingShape" mc:Ignorable="w14 w15 w16se wp14">
   <w:abstractNum w:abstractNumId="0" w15:restartNumberingAfterBreak="0">
     <w:nsid w:val="FFFFFF88"/>
     <w:multiLevelType w:val="singleLevel"/>
@@ -55494,7 +55425,7 @@
   <w:abstractNum w:abstractNumId="10" w15:restartNumberingAfterBreak="0">
     <w:nsid w:val="17E55398"/>
     <w:multiLevelType w:val="hybridMultilevel"/>
-    <w:tmpl w:val="524A3328"/>
+    <w:tmpl w:val="16AC29E8"/>
     <w:lvl w:ilvl="0" w:tplc="04090001">
       <w:start w:val="1"/>
       <w:numFmt w:val="bullet"/>
@@ -59996,12 +59927,12 @@
 </file>
 
 <file path=word/people.xml><?xml version="1.0" encoding="utf-8"?>
-<w15:people xmlns:wpc="http://schemas.microsoft.com/office/word/2010/wordprocessingCanvas" xmlns:cx="http://schemas.microsoft.com/office/drawing/2014/chartex" xmlns:mc="http://schemas.openxmlformats.org/markup-compatibility/2006" xmlns:o="urn:schemas-microsoft-com:office:office" xmlns:r="http://schemas.openxmlformats.org/officeDocument/2006/relationships" xmlns:m="http://schemas.openxmlformats.org/officeDocument/2006/math" xmlns:v="urn:schemas-microsoft-com:vml" xmlns:wp14="http://schemas.microsoft.com/office/word/2010/wordprocessingDrawing" xmlns:wp="http://schemas.openxmlformats.org/drawingml/2006/wordprocessingDrawing" xmlns:w10="urn:schemas-microsoft-com:office:word" xmlns:w="http://schemas.openxmlformats.org/wordprocessingml/2006/main" xmlns:w14="http://schemas.microsoft.com/office/word/2010/wordml" xmlns:w15="http://schemas.microsoft.com/office/word/2012/wordml" xmlns:w16se="http://schemas.microsoft.com/office/word/2015/wordml/symex" xmlns:wpg="http://schemas.microsoft.com/office/word/2010/wordprocessingGroup" xmlns:wpi="http://schemas.microsoft.com/office/word/2010/wordprocessingInk" xmlns:wne="http://schemas.microsoft.com/office/word/2006/wordml" xmlns:wps="http://schemas.microsoft.com/office/word/2010/wordprocessingShape" mc:Ignorable="w14 w15 w16se wp14">
+<w15:people xmlns:wpc="http://schemas.microsoft.com/office/word/2010/wordprocessingCanvas" xmlns:cx="http://schemas.microsoft.com/office/drawing/2014/chartex" xmlns:cx1="http://schemas.microsoft.com/office/drawing/2015/9/8/chartex" xmlns:mc="http://schemas.openxmlformats.org/markup-compatibility/2006" xmlns:o="urn:schemas-microsoft-com:office:office" xmlns:r="http://schemas.openxmlformats.org/officeDocument/2006/relationships" xmlns:m="http://schemas.openxmlformats.org/officeDocument/2006/math" xmlns:v="urn:schemas-microsoft-com:vml" xmlns:wp14="http://schemas.microsoft.com/office/word/2010/wordprocessingDrawing" xmlns:wp="http://schemas.openxmlformats.org/drawingml/2006/wordprocessingDrawing" xmlns:w10="urn:schemas-microsoft-com:office:word" xmlns:w="http://schemas.openxmlformats.org/wordprocessingml/2006/main" xmlns:w14="http://schemas.microsoft.com/office/word/2010/wordml" xmlns:w15="http://schemas.microsoft.com/office/word/2012/wordml" xmlns:w16se="http://schemas.microsoft.com/office/word/2015/wordml/symex" xmlns:wpg="http://schemas.microsoft.com/office/word/2010/wordprocessingGroup" xmlns:wpi="http://schemas.microsoft.com/office/word/2010/wordprocessingInk" xmlns:wne="http://schemas.microsoft.com/office/word/2006/wordml" xmlns:wps="http://schemas.microsoft.com/office/word/2010/wordprocessingShape" mc:Ignorable="w14 w15 w16se wp14">
+  <w15:person w15:author="Morway, Eric">
+    <w15:presenceInfo w15:providerId="AD" w15:userId="S-1-5-21-3697291689-1161744426-439199626-161903"/>
+  </w15:person>
   <w15:person w15:author="Bedekar, Vivek">
     <w15:presenceInfo w15:providerId="AD" w15:userId="S-1-5-21-267324557-2965300929-1401989696-1350"/>
-  </w15:person>
-  <w15:person w15:author="Morway, Eric">
-    <w15:presenceInfo w15:providerId="AD" w15:userId="S-1-5-21-3697291689-1161744426-439199626-161903"/>
   </w15:person>
 </w15:people>
 </file>
@@ -61626,7 +61557,7 @@
 </file>
 
 <file path=customXml/itemProps1.xml><?xml version="1.0" encoding="utf-8"?>
-<ds:datastoreItem xmlns:ds="http://schemas.openxmlformats.org/officeDocument/2006/customXml" ds:itemID="{50FA0FFF-17F4-4074-8A0E-14C720BDEA28}">
+<ds:datastoreItem xmlns:ds="http://schemas.openxmlformats.org/officeDocument/2006/customXml" ds:itemID="{2E89BA5E-F1FD-4EAA-A173-E32E7E7C0CCB}">
   <ds:schemaRefs>
     <ds:schemaRef ds:uri="http://schemas.openxmlformats.org/officeDocument/2006/bibliography"/>
   </ds:schemaRefs>

</xml_diff>

<commit_message>
Includes small modification to Input_Instructions.pdf in response to Issue #17
</commit_message>
<xml_diff>
--- a/doc/Input_Instructions.docx
+++ b/doc/Input_Instructions.docx
@@ -18003,7 +18003,23 @@
           <w:sz w:val="22"/>
           <w:szCs w:val="22"/>
         </w:rPr>
-        <w:t>SRCONC(NCOL,NROW) (one array for each layer)</w:t>
+        <w:t>SRCONC(NCOL,</w:t>
+      </w:r>
+      <w:r>
+        <w:rPr>
+          <w:rFonts w:eastAsiaTheme="minorHAnsi"/>
+          <w:sz w:val="22"/>
+          <w:szCs w:val="22"/>
+        </w:rPr>
+        <w:t xml:space="preserve"> </w:t>
+      </w:r>
+      <w:r>
+        <w:rPr>
+          <w:rFonts w:eastAsiaTheme="minorHAnsi"/>
+          <w:sz w:val="22"/>
+          <w:szCs w:val="22"/>
+        </w:rPr>
+        <w:t>NROW) (one array for each layer)</w:t>
       </w:r>
     </w:p>
     <w:p>
@@ -18173,6 +18189,26 @@
     </w:p>
     <w:p>
       <w:pPr>
+        <w:autoSpaceDE w:val="0"/>
+        <w:autoSpaceDN w:val="0"/>
+        <w:adjustRightInd w:val="0"/>
+        <w:spacing w:after="0" w:line="240" w:lineRule="auto"/>
+        <w:ind w:left="2160"/>
+        <w:rPr>
+          <w:sz w:val="22"/>
+          <w:szCs w:val="22"/>
+        </w:rPr>
+      </w:pPr>
+      <w:r>
+        <w:rPr>
+          <w:sz w:val="22"/>
+          <w:szCs w:val="22"/>
+        </w:rPr>
+        <w:t>SRCONC is not used if ISOTHM = 1, 2, or 3</w:t>
+      </w:r>
+    </w:p>
+    <w:p>
+      <w:pPr>
         <w:spacing w:after="0" w:line="240" w:lineRule="auto"/>
       </w:pPr>
     </w:p>
@@ -18268,8 +18304,26 @@
           <w:sz w:val="22"/>
           <w:szCs w:val="22"/>
         </w:rPr>
-        <w:t>SP1(NCOL,NROW) (one array for each layer)</w:t>
-      </w:r>
+        <w:t>SP1(NCOL,</w:t>
+      </w:r>
+      <w:r>
+        <w:rPr>
+          <w:rFonts w:eastAsiaTheme="minorHAnsi"/>
+          <w:sz w:val="22"/>
+          <w:szCs w:val="22"/>
+        </w:rPr>
+        <w:t xml:space="preserve"> </w:t>
+      </w:r>
+      <w:r>
+        <w:rPr>
+          <w:rFonts w:eastAsiaTheme="minorHAnsi"/>
+          <w:sz w:val="22"/>
+          <w:szCs w:val="22"/>
+        </w:rPr>
+        <w:t>NROW) (one array for each layer)</w:t>
+      </w:r>
+      <w:bookmarkStart w:id="8" w:name="_GoBack"/>
+      <w:bookmarkEnd w:id="8"/>
     </w:p>
     <w:p>
       <w:pPr>
@@ -18884,7 +18938,7 @@
           <v:shape id="_x0000_i1025" type="#_x0000_t75" style="width:22.55pt;height:18.8pt" o:ole="">
             <v:imagedata r:id="rId8" o:title=""/>
           </v:shape>
-          <o:OLEObject Type="Embed" ProgID="Equation.3" ShapeID="_x0000_i1025" DrawAspect="Content" ObjectID="_1565441468" r:id="rId9"/>
+          <o:OLEObject Type="Embed" ProgID="Equation.3" ShapeID="_x0000_i1025" DrawAspect="Content" ObjectID="_1565490253" r:id="rId9"/>
         </w:object>
       </w:r>
       <w:r>
@@ -19104,7 +19158,7 @@
           <v:shape id="_x0000_i1026" type="#_x0000_t75" style="width:25.05pt;height:18.8pt" o:ole="">
             <v:imagedata r:id="rId10" o:title=""/>
           </v:shape>
-          <o:OLEObject Type="Embed" ProgID="Equation.3" ShapeID="_x0000_i1026" DrawAspect="Content" ObjectID="_1565441469" r:id="rId11"/>
+          <o:OLEObject Type="Embed" ProgID="Equation.3" ShapeID="_x0000_i1026" DrawAspect="Content" ObjectID="_1565490254" r:id="rId11"/>
         </w:object>
       </w:r>
       <w:r>
@@ -20362,7 +20416,7 @@
           <v:shape id="_x0000_i1027" type="#_x0000_t75" style="width:16.3pt;height:18.8pt" o:ole="">
             <v:imagedata r:id="rId12" o:title=""/>
           </v:shape>
-          <o:OLEObject Type="Embed" ProgID="Equation.3" ShapeID="_x0000_i1027" DrawAspect="Content" ObjectID="_1565441470" r:id="rId13"/>
+          <o:OLEObject Type="Embed" ProgID="Equation.3" ShapeID="_x0000_i1027" DrawAspect="Content" ObjectID="_1565490255" r:id="rId13"/>
         </w:object>
       </w:r>
       <w:r>
@@ -20547,17 +20601,7 @@
           <w:sz w:val="22"/>
           <w:szCs w:val="22"/>
         </w:rPr>
-        <w:t>(Enter 9a if IREACTION=1</w:t>
-      </w:r>
-      <w:bookmarkStart w:id="8" w:name="_GoBack"/>
-      <w:bookmarkEnd w:id="8"/>
-      <w:r>
-        <w:rPr>
-          <w:rFonts w:eastAsiaTheme="minorHAnsi"/>
-          <w:sz w:val="22"/>
-          <w:szCs w:val="22"/>
-        </w:rPr>
-        <w:t>)</w:t>
+        <w:t>(Enter 9a if IREACTION=1)</w:t>
       </w:r>
     </w:p>
     <w:p>
@@ -31722,7 +31766,7 @@
           <v:shape id="_x0000_i1028" type="#_x0000_t75" style="width:245.45pt;height:18.8pt" o:ole="">
             <v:imagedata r:id="rId14" o:title=""/>
           </v:shape>
-          <o:OLEObject Type="Embed" ProgID="Equation.3" ShapeID="_x0000_i1028" DrawAspect="Content" ObjectID="_1565441471" r:id="rId15"/>
+          <o:OLEObject Type="Embed" ProgID="Equation.3" ShapeID="_x0000_i1028" DrawAspect="Content" ObjectID="_1565490256" r:id="rId15"/>
         </w:object>
       </w:r>
     </w:p>
@@ -34665,14 +34709,27 @@
                             <w:r>
                               <w:t xml:space="preserve">Figure </w:t>
                             </w:r>
-                            <w:fldSimple w:instr=" SEQ Figure \* ARABIC ">
-                              <w:r>
-                                <w:rPr>
-                                  <w:noProof/>
-                                </w:rPr>
-                                <w:t>1</w:t>
-                              </w:r>
-                            </w:fldSimple>
+                            <w:r>
+                              <w:fldChar w:fldCharType="begin"/>
+                            </w:r>
+                            <w:r>
+                              <w:instrText xml:space="preserve"> SEQ Figure \* ARABIC </w:instrText>
+                            </w:r>
+                            <w:r>
+                              <w:fldChar w:fldCharType="separate"/>
+                            </w:r>
+                            <w:r>
+                              <w:rPr>
+                                <w:noProof/>
+                              </w:rPr>
+                              <w:t>1</w:t>
+                            </w:r>
+                            <w:r>
+                              <w:rPr>
+                                <w:noProof/>
+                              </w:rPr>
+                              <w:fldChar w:fldCharType="end"/>
+                            </w:r>
                             <w:bookmarkEnd w:id="15"/>
                             <w:r>
                               <w:t xml:space="preserve">.  </w:t>
@@ -34719,14 +34776,27 @@
                       <w:r>
                         <w:t xml:space="preserve">Figure </w:t>
                       </w:r>
-                      <w:fldSimple w:instr=" SEQ Figure \* ARABIC ">
-                        <w:r>
-                          <w:rPr>
-                            <w:noProof/>
-                          </w:rPr>
-                          <w:t>1</w:t>
-                        </w:r>
-                      </w:fldSimple>
+                      <w:r>
+                        <w:fldChar w:fldCharType="begin"/>
+                      </w:r>
+                      <w:r>
+                        <w:instrText xml:space="preserve"> SEQ Figure \* ARABIC </w:instrText>
+                      </w:r>
+                      <w:r>
+                        <w:fldChar w:fldCharType="separate"/>
+                      </w:r>
+                      <w:r>
+                        <w:rPr>
+                          <w:noProof/>
+                        </w:rPr>
+                        <w:t>1</w:t>
+                      </w:r>
+                      <w:r>
+                        <w:rPr>
+                          <w:noProof/>
+                        </w:rPr>
+                        <w:fldChar w:fldCharType="end"/>
+                      </w:r>
                       <w:bookmarkEnd w:id="16"/>
                       <w:r>
                         <w:t xml:space="preserve">.  </w:t>
@@ -41238,6 +41308,7 @@
         <w:docPartUnique/>
       </w:docPartObj>
     </w:sdtPr>
+    <w:sdtEndPr/>
     <w:sdtContent>
       <w:p>
         <w:pPr>
@@ -47041,6 +47112,7 @@
     <w:lsdException w:name="HTML Sample" w:semiHidden="1" w:unhideWhenUsed="1"/>
     <w:lsdException w:name="HTML Typewriter" w:semiHidden="1" w:unhideWhenUsed="1"/>
     <w:lsdException w:name="HTML Variable" w:semiHidden="1" w:unhideWhenUsed="1"/>
+    <w:lsdException w:name="Normal Table" w:semiHidden="1" w:unhideWhenUsed="1"/>
     <w:lsdException w:name="annotation subject" w:semiHidden="1" w:unhideWhenUsed="1"/>
     <w:lsdException w:name="No List" w:semiHidden="1" w:uiPriority="0" w:unhideWhenUsed="1"/>
     <w:lsdException w:name="Outline List 1" w:semiHidden="1" w:unhideWhenUsed="1"/>
@@ -47085,6 +47157,7 @@
     <w:lsdException w:name="Table Professional" w:semiHidden="1" w:unhideWhenUsed="1"/>
     <w:lsdException w:name="Table Subtle 1" w:semiHidden="1" w:unhideWhenUsed="1"/>
     <w:lsdException w:name="Table Subtle 2" w:semiHidden="1" w:unhideWhenUsed="1"/>
+    <w:lsdException w:name="Table Web 1" w:semiHidden="1" w:unhideWhenUsed="1"/>
     <w:lsdException w:name="Table Web 2" w:semiHidden="1" w:unhideWhenUsed="1"/>
     <w:lsdException w:name="Table Web 3" w:semiHidden="1" w:unhideWhenUsed="1"/>
     <w:lsdException w:name="Balloon Text" w:semiHidden="1" w:uiPriority="0" w:unhideWhenUsed="1"/>
@@ -48519,7 +48592,7 @@
 </file>
 
 <file path=customXml/itemProps1.xml><?xml version="1.0" encoding="utf-8"?>
-<ds:datastoreItem xmlns:ds="http://schemas.openxmlformats.org/officeDocument/2006/customXml" ds:itemID="{E12527E9-38B8-466D-88FA-0591B148E8CE}">
+<ds:datastoreItem xmlns:ds="http://schemas.openxmlformats.org/officeDocument/2006/customXml" ds:itemID="{931F16E7-7457-481C-90D6-17C363B1C41C}">
   <ds:schemaRefs>
     <ds:schemaRef ds:uri="http://schemas.openxmlformats.org/officeDocument/2006/bibliography"/>
   </ds:schemaRefs>

</xml_diff>

<commit_message>
Fix for issue #13.  Replaced U2DINT with IARRAY
</commit_message>
<xml_diff>
--- a/doc/Input_Instructions.docx
+++ b/doc/Input_Instructions.docx
@@ -18322,8 +18322,6 @@
         </w:rPr>
         <w:t>NROW) (one array for each layer)</w:t>
       </w:r>
-      <w:bookmarkStart w:id="8" w:name="_GoBack"/>
-      <w:bookmarkEnd w:id="8"/>
     </w:p>
     <w:p>
       <w:pPr>
@@ -18935,10 +18933,10 @@
             <v:path o:extrusionok="f" gradientshapeok="t" o:connecttype="rect"/>
             <o:lock v:ext="edit" aspectratio="t"/>
           </v:shapetype>
-          <v:shape id="_x0000_i1025" type="#_x0000_t75" style="width:22.55pt;height:18.8pt" o:ole="">
+          <v:shape id="_x0000_i1025" type="#_x0000_t75" style="width:22.5pt;height:18.9pt" o:ole="">
             <v:imagedata r:id="rId8" o:title=""/>
           </v:shape>
-          <o:OLEObject Type="Embed" ProgID="Equation.3" ShapeID="_x0000_i1025" DrawAspect="Content" ObjectID="_1565490253" r:id="rId9"/>
+          <o:OLEObject Type="Embed" ProgID="Equation.3" ShapeID="_x0000_i1025" DrawAspect="Content" ObjectID="_1578139104" r:id="rId9"/>
         </w:object>
       </w:r>
       <w:r>
@@ -19155,10 +19153,10 @@
           <w:szCs w:val="22"/>
         </w:rPr>
         <w:object w:dxaOrig="460" w:dyaOrig="380" w14:anchorId="5C2B4CE9">
-          <v:shape id="_x0000_i1026" type="#_x0000_t75" style="width:25.05pt;height:18.8pt" o:ole="">
+          <v:shape id="_x0000_i1026" type="#_x0000_t75" style="width:24.9pt;height:18.9pt" o:ole="">
             <v:imagedata r:id="rId10" o:title=""/>
           </v:shape>
-          <o:OLEObject Type="Embed" ProgID="Equation.3" ShapeID="_x0000_i1026" DrawAspect="Content" ObjectID="_1565490254" r:id="rId11"/>
+          <o:OLEObject Type="Embed" ProgID="Equation.3" ShapeID="_x0000_i1026" DrawAspect="Content" ObjectID="_1578139105" r:id="rId11"/>
         </w:object>
       </w:r>
       <w:r>
@@ -20413,10 +20411,10 @@
           <w:szCs w:val="22"/>
         </w:rPr>
         <w:object w:dxaOrig="320" w:dyaOrig="360" w14:anchorId="04327039">
-          <v:shape id="_x0000_i1027" type="#_x0000_t75" style="width:16.3pt;height:18.8pt" o:ole="">
+          <v:shape id="_x0000_i1027" type="#_x0000_t75" style="width:16.2pt;height:18.9pt" o:ole="">
             <v:imagedata r:id="rId12" o:title=""/>
           </v:shape>
-          <o:OLEObject Type="Embed" ProgID="Equation.3" ShapeID="_x0000_i1027" DrawAspect="Content" ObjectID="_1565490255" r:id="rId13"/>
+          <o:OLEObject Type="Embed" ProgID="Equation.3" ShapeID="_x0000_i1027" DrawAspect="Content" ObjectID="_1578139106" r:id="rId13"/>
         </w:object>
       </w:r>
       <w:r>
@@ -22071,13 +22069,13 @@
       <w:pPr>
         <w:pStyle w:val="Heading3"/>
       </w:pPr>
-      <w:bookmarkStart w:id="9" w:name="_Toc384370850"/>
-      <w:bookmarkStart w:id="10" w:name="_Toc395246446"/>
+      <w:bookmarkStart w:id="8" w:name="_Toc384370850"/>
+      <w:bookmarkStart w:id="9" w:name="_Toc395246446"/>
       <w:r>
         <w:t>New input requirements</w:t>
       </w:r>
+      <w:bookmarkEnd w:id="8"/>
       <w:bookmarkEnd w:id="9"/>
-      <w:bookmarkEnd w:id="10"/>
     </w:p>
     <w:p>
       <w:pPr>
@@ -24817,8 +24815,8 @@
       <w:pPr>
         <w:pStyle w:val="FigureCaption"/>
       </w:pPr>
-      <w:bookmarkStart w:id="11" w:name="_Toc384370916"/>
-      <w:bookmarkStart w:id="12" w:name="_Toc395246495"/>
+      <w:bookmarkStart w:id="10" w:name="_Toc384370916"/>
+      <w:bookmarkStart w:id="11" w:name="_Toc395246495"/>
       <w:r>
         <w:t xml:space="preserve">Table </w:t>
       </w:r>
@@ -24832,8 +24830,8 @@
         <w:t xml:space="preserve"> A matrix of required inhibition constants that must be specified when simulating multiple EA and ED reactions.  Although in the general case the matrix could possess nED rows, on most occasions the matrix will actually possess only one row; that is, each species in the reaction possesses a single inhibition constant.</w:t>
       </w:r>
     </w:p>
+    <w:bookmarkEnd w:id="10"/>
     <w:bookmarkEnd w:id="11"/>
-    <w:bookmarkEnd w:id="12"/>
     <w:p>
       <w:pPr>
         <w:pStyle w:val="BodyText"/>
@@ -25694,11 +25692,11 @@
       <w:pPr>
         <w:pStyle w:val="BodyText"/>
       </w:pPr>
-      <w:bookmarkStart w:id="13" w:name="_Toc384370917"/>
-      <w:bookmarkStart w:id="14" w:name="_Toc395246496"/>
-    </w:p>
+      <w:bookmarkStart w:id="12" w:name="_Toc384370917"/>
+      <w:bookmarkStart w:id="13" w:name="_Toc395246496"/>
+    </w:p>
+    <w:bookmarkEnd w:id="12"/>
     <w:bookmarkEnd w:id="13"/>
-    <w:bookmarkEnd w:id="14"/>
     <w:p>
       <w:pPr>
         <w:pStyle w:val="BodyText"/>
@@ -31763,10 +31761,10 @@
           <w:position w:val="-10"/>
         </w:rPr>
         <w:object w:dxaOrig="4900" w:dyaOrig="340" w14:anchorId="1E07EB90">
-          <v:shape id="_x0000_i1028" type="#_x0000_t75" style="width:245.45pt;height:18.8pt" o:ole="">
+          <v:shape id="_x0000_i1028" type="#_x0000_t75" style="width:245.4pt;height:18.9pt" o:ole="">
             <v:imagedata r:id="rId14" o:title=""/>
           </v:shape>
-          <o:OLEObject Type="Embed" ProgID="Equation.3" ShapeID="_x0000_i1028" DrawAspect="Content" ObjectID="_1565490256" r:id="rId15"/>
+          <o:OLEObject Type="Embed" ProgID="Equation.3" ShapeID="_x0000_i1028" DrawAspect="Content" ObjectID="_1578139107" r:id="rId15"/>
         </w:object>
       </w:r>
     </w:p>
@@ -34705,32 +34703,19 @@
                                 <w:noProof/>
                               </w:rPr>
                             </w:pPr>
-                            <w:bookmarkStart w:id="15" w:name="_Ref476317952"/>
+                            <w:bookmarkStart w:id="14" w:name="_Ref476317952"/>
                             <w:r>
                               <w:t xml:space="preserve">Figure </w:t>
                             </w:r>
-                            <w:r>
-                              <w:fldChar w:fldCharType="begin"/>
-                            </w:r>
-                            <w:r>
-                              <w:instrText xml:space="preserve"> SEQ Figure \* ARABIC </w:instrText>
-                            </w:r>
-                            <w:r>
-                              <w:fldChar w:fldCharType="separate"/>
-                            </w:r>
-                            <w:r>
-                              <w:rPr>
-                                <w:noProof/>
-                              </w:rPr>
-                              <w:t>1</w:t>
-                            </w:r>
-                            <w:r>
-                              <w:rPr>
-                                <w:noProof/>
-                              </w:rPr>
-                              <w:fldChar w:fldCharType="end"/>
-                            </w:r>
-                            <w:bookmarkEnd w:id="15"/>
+                            <w:fldSimple w:instr=" SEQ Figure \* ARABIC ">
+                              <w:r>
+                                <w:rPr>
+                                  <w:noProof/>
+                                </w:rPr>
+                                <w:t>1</w:t>
+                              </w:r>
+                            </w:fldSimple>
+                            <w:bookmarkEnd w:id="14"/>
                             <w:r>
                               <w:t xml:space="preserve">.  </w:t>
                             </w:r>
@@ -34772,32 +34757,19 @@
                           <w:noProof/>
                         </w:rPr>
                       </w:pPr>
-                      <w:bookmarkStart w:id="16" w:name="_Ref476317952"/>
+                      <w:bookmarkStart w:id="15" w:name="_Ref476317952"/>
                       <w:r>
                         <w:t xml:space="preserve">Figure </w:t>
                       </w:r>
-                      <w:r>
-                        <w:fldChar w:fldCharType="begin"/>
-                      </w:r>
-                      <w:r>
-                        <w:instrText xml:space="preserve"> SEQ Figure \* ARABIC </w:instrText>
-                      </w:r>
-                      <w:r>
-                        <w:fldChar w:fldCharType="separate"/>
-                      </w:r>
-                      <w:r>
-                        <w:rPr>
-                          <w:noProof/>
-                        </w:rPr>
-                        <w:t>1</w:t>
-                      </w:r>
-                      <w:r>
-                        <w:rPr>
-                          <w:noProof/>
-                        </w:rPr>
-                        <w:fldChar w:fldCharType="end"/>
-                      </w:r>
-                      <w:bookmarkEnd w:id="16"/>
+                      <w:fldSimple w:instr=" SEQ Figure \* ARABIC ">
+                        <w:r>
+                          <w:rPr>
+                            <w:noProof/>
+                          </w:rPr>
+                          <w:t>1</w:t>
+                        </w:r>
+                      </w:fldSimple>
+                      <w:bookmarkEnd w:id="15"/>
                       <w:r>
                         <w:t xml:space="preserve">.  </w:t>
                       </w:r>
@@ -38766,8 +38738,10 @@
           <w:sz w:val="22"/>
           <w:szCs w:val="22"/>
         </w:rPr>
-        <w:t>Free</w:t>
-      </w:r>
+        <w:t>IARRAY</w:t>
+      </w:r>
+      <w:bookmarkStart w:id="16" w:name="_GoBack"/>
+      <w:bookmarkEnd w:id="16"/>
     </w:p>
     <w:p>
       <w:pPr>
@@ -38994,7 +38968,7 @@
           <w:sz w:val="22"/>
           <w:szCs w:val="22"/>
         </w:rPr>
-        <w:t>Free</w:t>
+        <w:t>RARRAY</w:t>
       </w:r>
     </w:p>
     <w:p>
@@ -39137,7 +39111,7 @@
           <w:sz w:val="22"/>
           <w:szCs w:val="22"/>
         </w:rPr>
-        <w:t>Free</w:t>
+        <w:t>RARRAY</w:t>
       </w:r>
     </w:p>
     <w:p>
@@ -41308,7 +41282,6 @@
         <w:docPartUnique/>
       </w:docPartObj>
     </w:sdtPr>
-    <w:sdtEndPr/>
     <w:sdtContent>
       <w:p>
         <w:pPr>
@@ -48592,7 +48565,7 @@
 </file>
 
 <file path=customXml/itemProps1.xml><?xml version="1.0" encoding="utf-8"?>
-<ds:datastoreItem xmlns:ds="http://schemas.openxmlformats.org/officeDocument/2006/customXml" ds:itemID="{931F16E7-7457-481C-90D6-17C363B1C41C}">
+<ds:datastoreItem xmlns:ds="http://schemas.openxmlformats.org/officeDocument/2006/customXml" ds:itemID="{37B38C5F-51AE-4729-952F-7140C6D342B9}">
   <ds:schemaRefs>
     <ds:schemaRef ds:uri="http://schemas.openxmlformats.org/officeDocument/2006/bibliography"/>
   </ds:schemaRefs>

</xml_diff>

<commit_message>
1) Input instructions updated for: LKT, UZT 2) IREACT = 90, 91 deleted from code; it was legacy code needed for first version. Not needed anymore. Input instructions changes were not needed.
</commit_message>
<xml_diff>
--- a/doc/Input_Instructions.docx
+++ b/doc/Input_Instructions.docx
@@ -1,6 +1,6 @@
 
 <file path=word/document.xml><?xml version="1.0" encoding="utf-8"?>
-<w:document xmlns:wpc="http://schemas.microsoft.com/office/word/2010/wordprocessingCanvas" xmlns:cx="http://schemas.microsoft.com/office/drawing/2014/chartex" xmlns:cx1="http://schemas.microsoft.com/office/drawing/2015/9/8/chartex" xmlns:cx2="http://schemas.microsoft.com/office/drawing/2015/10/21/chartex" xmlns:cx3="http://schemas.microsoft.com/office/drawing/2016/5/9/chartex" xmlns:cx4="http://schemas.microsoft.com/office/drawing/2016/5/10/chartex" xmlns:cx5="http://schemas.microsoft.com/office/drawing/2016/5/11/chartex" xmlns:mc="http://schemas.openxmlformats.org/markup-compatibility/2006" xmlns:o="urn:schemas-microsoft-com:office:office" xmlns:r="http://schemas.openxmlformats.org/officeDocument/2006/relationships" xmlns:m="http://schemas.openxmlformats.org/officeDocument/2006/math" xmlns:v="urn:schemas-microsoft-com:vml" xmlns:wp14="http://schemas.microsoft.com/office/word/2010/wordprocessingDrawing" xmlns:wp="http://schemas.openxmlformats.org/drawingml/2006/wordprocessingDrawing" xmlns:w10="urn:schemas-microsoft-com:office:word" xmlns:w="http://schemas.openxmlformats.org/wordprocessingml/2006/main" xmlns:w14="http://schemas.microsoft.com/office/word/2010/wordml" xmlns:w15="http://schemas.microsoft.com/office/word/2012/wordml" xmlns:w16se="http://schemas.microsoft.com/office/word/2015/wordml/symex" xmlns:wpg="http://schemas.microsoft.com/office/word/2010/wordprocessingGroup" xmlns:wpi="http://schemas.microsoft.com/office/word/2010/wordprocessingInk" xmlns:wne="http://schemas.microsoft.com/office/word/2006/wordml" xmlns:wps="http://schemas.microsoft.com/office/word/2010/wordprocessingShape" mc:Ignorable="w14 w15 w16se wp14">
+<w:document xmlns:wpc="http://schemas.microsoft.com/office/word/2010/wordprocessingCanvas" xmlns:cx="http://schemas.microsoft.com/office/drawing/2014/chartex" xmlns:cx1="http://schemas.microsoft.com/office/drawing/2015/9/8/chartex" xmlns:cx2="http://schemas.microsoft.com/office/drawing/2015/10/21/chartex" xmlns:cx3="http://schemas.microsoft.com/office/drawing/2016/5/9/chartex" xmlns:cx4="http://schemas.microsoft.com/office/drawing/2016/5/10/chartex" xmlns:cx5="http://schemas.microsoft.com/office/drawing/2016/5/11/chartex" xmlns:cx6="http://schemas.microsoft.com/office/drawing/2016/5/12/chartex" xmlns:cx7="http://schemas.microsoft.com/office/drawing/2016/5/13/chartex" xmlns:cx8="http://schemas.microsoft.com/office/drawing/2016/5/14/chartex" xmlns:mc="http://schemas.openxmlformats.org/markup-compatibility/2006" xmlns:aink="http://schemas.microsoft.com/office/drawing/2016/ink" xmlns:am3d="http://schemas.microsoft.com/office/drawing/2017/model3d" xmlns:o="urn:schemas-microsoft-com:office:office" xmlns:r="http://schemas.openxmlformats.org/officeDocument/2006/relationships" xmlns:m="http://schemas.openxmlformats.org/officeDocument/2006/math" xmlns:v="urn:schemas-microsoft-com:vml" xmlns:wp14="http://schemas.microsoft.com/office/word/2010/wordprocessingDrawing" xmlns:wp="http://schemas.openxmlformats.org/drawingml/2006/wordprocessingDrawing" xmlns:w10="urn:schemas-microsoft-com:office:word" xmlns:w="http://schemas.openxmlformats.org/wordprocessingml/2006/main" xmlns:w14="http://schemas.microsoft.com/office/word/2010/wordml" xmlns:w15="http://schemas.microsoft.com/office/word/2012/wordml" xmlns:w16cid="http://schemas.microsoft.com/office/word/2016/wordml/cid" xmlns:w16se="http://schemas.microsoft.com/office/word/2015/wordml/symex" xmlns:wpg="http://schemas.microsoft.com/office/word/2010/wordprocessingGroup" xmlns:wpi="http://schemas.microsoft.com/office/word/2010/wordprocessingInk" xmlns:wne="http://schemas.microsoft.com/office/word/2006/wordml" xmlns:wps="http://schemas.microsoft.com/office/word/2010/wordprocessingShape" mc:Ignorable="w14 w15 w16se w16cid wp14">
   <w:body>
     <w:p>
       <w:pPr>
@@ -16075,8 +16075,22 @@
         </w:numPr>
         <w:spacing w:after="0" w:line="240" w:lineRule="auto"/>
         <w:ind w:left="2160"/>
-      </w:pPr>
-      <w:r>
+        <w:rPr>
+          <w:sz w:val="22"/>
+          <w:szCs w:val="22"/>
+          <w:rPrChange w:id="7" w:author="Bedekar, Vivek" w:date="2018-05-08T12:09:00Z">
+            <w:rPr/>
+          </w:rPrChange>
+        </w:rPr>
+      </w:pPr>
+      <w:r>
+        <w:rPr>
+          <w:sz w:val="22"/>
+          <w:szCs w:val="22"/>
+          <w:rPrChange w:id="8" w:author="Bedekar, Vivek" w:date="2018-05-08T12:09:00Z">
+            <w:rPr/>
+          </w:rPrChange>
+        </w:rPr>
         <w:t>IETLAK is an integer value specifying whether or not evaporation as simulated in the flow solution will act as a mass sink.</w:t>
       </w:r>
     </w:p>
@@ -16087,8 +16101,22 @@
         <w:adjustRightInd w:val="0"/>
         <w:spacing w:after="0" w:line="240" w:lineRule="auto"/>
         <w:ind w:left="2610" w:hanging="450"/>
-      </w:pPr>
-      <w:r>
+        <w:rPr>
+          <w:sz w:val="22"/>
+          <w:szCs w:val="22"/>
+          <w:rPrChange w:id="9" w:author="Bedekar, Vivek" w:date="2018-05-08T12:09:00Z">
+            <w:rPr/>
+          </w:rPrChange>
+        </w:rPr>
+      </w:pPr>
+      <w:r>
+        <w:rPr>
+          <w:sz w:val="22"/>
+          <w:szCs w:val="22"/>
+          <w:rPrChange w:id="10" w:author="Bedekar, Vivek" w:date="2018-05-08T12:09:00Z">
+            <w:rPr/>
+          </w:rPrChange>
+        </w:rPr>
         <w:t>= 0, Mass does not exit the model via simulated lake evaporation;</w:t>
       </w:r>
     </w:p>
@@ -16099,8 +16127,22 @@
         <w:adjustRightInd w:val="0"/>
         <w:spacing w:after="0" w:line="240" w:lineRule="auto"/>
         <w:ind w:left="2610" w:hanging="450"/>
-      </w:pPr>
-      <w:r>
+        <w:rPr>
+          <w:sz w:val="22"/>
+          <w:szCs w:val="22"/>
+          <w:rPrChange w:id="11" w:author="Bedekar, Vivek" w:date="2018-05-08T12:09:00Z">
+            <w:rPr/>
+          </w:rPrChange>
+        </w:rPr>
+      </w:pPr>
+      <w:r>
+        <w:rPr>
+          <w:sz w:val="22"/>
+          <w:szCs w:val="22"/>
+          <w:rPrChange w:id="12" w:author="Bedekar, Vivek" w:date="2018-05-08T12:09:00Z">
+            <w:rPr/>
+          </w:rPrChange>
+        </w:rPr>
         <w:t>≠ 0, Mass may leave the lake via simulated lake evaporation;</w:t>
       </w:r>
     </w:p>
@@ -16108,7 +16150,68 @@
       <w:pPr>
         <w:spacing w:after="0" w:line="240" w:lineRule="auto"/>
         <w:ind w:left="1440"/>
-      </w:pPr>
+        <w:rPr>
+          <w:sz w:val="22"/>
+          <w:szCs w:val="22"/>
+          <w:rPrChange w:id="13" w:author="Bedekar, Vivek" w:date="2018-05-08T12:09:00Z">
+            <w:rPr/>
+          </w:rPrChange>
+        </w:rPr>
+      </w:pPr>
+    </w:p>
+    <w:p>
+      <w:pPr>
+        <w:autoSpaceDE w:val="0"/>
+        <w:autoSpaceDN w:val="0"/>
+        <w:adjustRightInd w:val="0"/>
+        <w:spacing w:after="0" w:line="240" w:lineRule="auto"/>
+        <w:rPr>
+          <w:ins w:id="14" w:author="Bedekar, Vivek" w:date="2018-05-08T11:59:00Z"/>
+          <w:sz w:val="22"/>
+          <w:szCs w:val="22"/>
+          <w:rPrChange w:id="15" w:author="Bedekar, Vivek" w:date="2018-05-08T12:09:00Z">
+            <w:rPr>
+              <w:ins w:id="16" w:author="Bedekar, Vivek" w:date="2018-05-08T11:59:00Z"/>
+            </w:rPr>
+          </w:rPrChange>
+        </w:rPr>
+      </w:pPr>
+      <w:ins w:id="17" w:author="Bedekar, Vivek" w:date="2018-05-08T11:59:00Z">
+        <w:r>
+          <w:rPr>
+            <w:sz w:val="22"/>
+            <w:szCs w:val="22"/>
+            <w:rPrChange w:id="18" w:author="Bedekar, Vivek" w:date="2018-05-08T12:09:00Z">
+              <w:rPr/>
+            </w:rPrChange>
+          </w:rPr>
+          <w:t xml:space="preserve">(Enter item </w:t>
+        </w:r>
+      </w:ins>
+      <w:ins w:id="19" w:author="Bedekar, Vivek" w:date="2018-05-08T12:00:00Z">
+        <w:r>
+          <w:rPr>
+            <w:sz w:val="22"/>
+            <w:szCs w:val="22"/>
+            <w:rPrChange w:id="20" w:author="Bedekar, Vivek" w:date="2018-05-08T12:09:00Z">
+              <w:rPr/>
+            </w:rPrChange>
+          </w:rPr>
+          <w:t>2</w:t>
+        </w:r>
+      </w:ins>
+      <w:ins w:id="21" w:author="Bedekar, Vivek" w:date="2018-05-08T11:59:00Z">
+        <w:r>
+          <w:rPr>
+            <w:sz w:val="22"/>
+            <w:szCs w:val="22"/>
+            <w:rPrChange w:id="22" w:author="Bedekar, Vivek" w:date="2018-05-08T12:09:00Z">
+              <w:rPr/>
+            </w:rPrChange>
+          </w:rPr>
+          <w:t xml:space="preserve"> for each species)</w:t>
+        </w:r>
+      </w:ins>
     </w:p>
     <w:p>
       <w:pPr>
@@ -16986,11 +17089,11 @@
       <w:pPr>
         <w:pStyle w:val="Heading2"/>
       </w:pPr>
-      <w:bookmarkStart w:id="7" w:name="_Toc321942237"/>
+      <w:bookmarkStart w:id="23" w:name="_Toc321942237"/>
       <w:r>
         <w:t>RCT Package</w:t>
       </w:r>
-      <w:bookmarkEnd w:id="7"/>
+      <w:bookmarkEnd w:id="23"/>
     </w:p>
     <w:p>
       <w:pPr>
@@ -18933,10 +19036,10 @@
             <v:path o:extrusionok="f" gradientshapeok="t" o:connecttype="rect"/>
             <o:lock v:ext="edit" aspectratio="t"/>
           </v:shapetype>
-          <v:shape id="_x0000_i1025" type="#_x0000_t75" style="width:22.5pt;height:18.9pt" o:ole="">
+          <v:shape id="_x0000_i1025" type="#_x0000_t75" style="width:22.5pt;height:18.75pt" o:ole="">
             <v:imagedata r:id="rId8" o:title=""/>
           </v:shape>
-          <o:OLEObject Type="Embed" ProgID="Equation.3" ShapeID="_x0000_i1025" DrawAspect="Content" ObjectID="_1578139104" r:id="rId9"/>
+          <o:OLEObject Type="Embed" ProgID="Equation.3" ShapeID="_x0000_i1025" DrawAspect="Content" ObjectID="_1587287640" r:id="rId9"/>
         </w:object>
       </w:r>
       <w:r>
@@ -19153,10 +19256,10 @@
           <w:szCs w:val="22"/>
         </w:rPr>
         <w:object w:dxaOrig="460" w:dyaOrig="380" w14:anchorId="5C2B4CE9">
-          <v:shape id="_x0000_i1026" type="#_x0000_t75" style="width:24.9pt;height:18.9pt" o:ole="">
+          <v:shape id="_x0000_i1026" type="#_x0000_t75" style="width:24.75pt;height:18.75pt" o:ole="">
             <v:imagedata r:id="rId10" o:title=""/>
           </v:shape>
-          <o:OLEObject Type="Embed" ProgID="Equation.3" ShapeID="_x0000_i1026" DrawAspect="Content" ObjectID="_1578139105" r:id="rId11"/>
+          <o:OLEObject Type="Embed" ProgID="Equation.3" ShapeID="_x0000_i1026" DrawAspect="Content" ObjectID="_1587287641" r:id="rId11"/>
         </w:object>
       </w:r>
       <w:r>
@@ -20411,10 +20514,10 @@
           <w:szCs w:val="22"/>
         </w:rPr>
         <w:object w:dxaOrig="320" w:dyaOrig="360" w14:anchorId="04327039">
-          <v:shape id="_x0000_i1027" type="#_x0000_t75" style="width:16.2pt;height:18.9pt" o:ole="">
+          <v:shape id="_x0000_i1027" type="#_x0000_t75" style="width:15.75pt;height:18.75pt" o:ole="">
             <v:imagedata r:id="rId12" o:title=""/>
           </v:shape>
-          <o:OLEObject Type="Embed" ProgID="Equation.3" ShapeID="_x0000_i1027" DrawAspect="Content" ObjectID="_1578139106" r:id="rId13"/>
+          <o:OLEObject Type="Embed" ProgID="Equation.3" ShapeID="_x0000_i1027" DrawAspect="Content" ObjectID="_1587287642" r:id="rId13"/>
         </w:object>
       </w:r>
       <w:r>
@@ -22069,13 +22172,13 @@
       <w:pPr>
         <w:pStyle w:val="Heading3"/>
       </w:pPr>
-      <w:bookmarkStart w:id="8" w:name="_Toc384370850"/>
-      <w:bookmarkStart w:id="9" w:name="_Toc395246446"/>
+      <w:bookmarkStart w:id="24" w:name="_Toc384370850"/>
+      <w:bookmarkStart w:id="25" w:name="_Toc395246446"/>
       <w:r>
         <w:t>New input requirements</w:t>
       </w:r>
-      <w:bookmarkEnd w:id="8"/>
-      <w:bookmarkEnd w:id="9"/>
+      <w:bookmarkEnd w:id="24"/>
+      <w:bookmarkEnd w:id="25"/>
     </w:p>
     <w:p>
       <w:pPr>
@@ -24815,8 +24918,8 @@
       <w:pPr>
         <w:pStyle w:val="FigureCaption"/>
       </w:pPr>
-      <w:bookmarkStart w:id="10" w:name="_Toc384370916"/>
-      <w:bookmarkStart w:id="11" w:name="_Toc395246495"/>
+      <w:bookmarkStart w:id="26" w:name="_Toc384370916"/>
+      <w:bookmarkStart w:id="27" w:name="_Toc395246495"/>
       <w:r>
         <w:t xml:space="preserve">Table </w:t>
       </w:r>
@@ -24830,8 +24933,8 @@
         <w:t xml:space="preserve"> A matrix of required inhibition constants that must be specified when simulating multiple EA and ED reactions.  Although in the general case the matrix could possess nED rows, on most occasions the matrix will actually possess only one row; that is, each species in the reaction possesses a single inhibition constant.</w:t>
       </w:r>
     </w:p>
-    <w:bookmarkEnd w:id="10"/>
-    <w:bookmarkEnd w:id="11"/>
+    <w:bookmarkEnd w:id="26"/>
+    <w:bookmarkEnd w:id="27"/>
     <w:p>
       <w:pPr>
         <w:pStyle w:val="BodyText"/>
@@ -25692,11 +25795,11 @@
       <w:pPr>
         <w:pStyle w:val="BodyText"/>
       </w:pPr>
-      <w:bookmarkStart w:id="12" w:name="_Toc384370917"/>
-      <w:bookmarkStart w:id="13" w:name="_Toc395246496"/>
-    </w:p>
-    <w:bookmarkEnd w:id="12"/>
-    <w:bookmarkEnd w:id="13"/>
+      <w:bookmarkStart w:id="28" w:name="_Toc384370917"/>
+      <w:bookmarkStart w:id="29" w:name="_Toc395246496"/>
+    </w:p>
+    <w:bookmarkEnd w:id="28"/>
+    <w:bookmarkEnd w:id="29"/>
     <w:p>
       <w:pPr>
         <w:pStyle w:val="BodyText"/>
@@ -31761,10 +31864,10 @@
           <w:position w:val="-10"/>
         </w:rPr>
         <w:object w:dxaOrig="4900" w:dyaOrig="340" w14:anchorId="1E07EB90">
-          <v:shape id="_x0000_i1028" type="#_x0000_t75" style="width:245.4pt;height:18.9pt" o:ole="">
+          <v:shape id="_x0000_i1028" type="#_x0000_t75" style="width:245.25pt;height:18.75pt" o:ole="">
             <v:imagedata r:id="rId14" o:title=""/>
           </v:shape>
-          <o:OLEObject Type="Embed" ProgID="Equation.3" ShapeID="_x0000_i1028" DrawAspect="Content" ObjectID="_1578139107" r:id="rId15"/>
+          <o:OLEObject Type="Embed" ProgID="Equation.3" ShapeID="_x0000_i1028" DrawAspect="Content" ObjectID="_1587287643" r:id="rId15"/>
         </w:object>
       </w:r>
     </w:p>
@@ -34703,7 +34806,7 @@
                                 <w:noProof/>
                               </w:rPr>
                             </w:pPr>
-                            <w:bookmarkStart w:id="14" w:name="_Ref476317952"/>
+                            <w:bookmarkStart w:id="30" w:name="_Ref476317952"/>
                             <w:r>
                               <w:t xml:space="preserve">Figure </w:t>
                             </w:r>
@@ -34715,7 +34818,7 @@
                                 <w:t>1</w:t>
                               </w:r>
                             </w:fldSimple>
-                            <w:bookmarkEnd w:id="14"/>
+                            <w:bookmarkEnd w:id="30"/>
                             <w:r>
                               <w:t xml:space="preserve">.  </w:t>
                             </w:r>
@@ -34757,7 +34860,7 @@
                           <w:noProof/>
                         </w:rPr>
                       </w:pPr>
-                      <w:bookmarkStart w:id="15" w:name="_Ref476317952"/>
+                      <w:bookmarkStart w:id="31" w:name="_Ref476317952"/>
                       <w:r>
                         <w:t xml:space="preserve">Figure </w:t>
                       </w:r>
@@ -34769,7 +34872,7 @@
                           <w:t>1</w:t>
                         </w:r>
                       </w:fldSimple>
-                      <w:bookmarkEnd w:id="15"/>
+                      <w:bookmarkEnd w:id="31"/>
                       <w:r>
                         <w:t xml:space="preserve">.  </w:t>
                       </w:r>
@@ -38740,8 +38843,6 @@
         </w:rPr>
         <w:t>IARRAY</w:t>
       </w:r>
-      <w:bookmarkStart w:id="16" w:name="_GoBack"/>
-      <w:bookmarkEnd w:id="16"/>
     </w:p>
     <w:p>
       <w:pPr>
@@ -39354,9 +39455,23 @@
         <w:spacing w:after="0" w:line="240" w:lineRule="auto"/>
       </w:pPr>
       <w:r>
+        <w:rPr>
+          <w:sz w:val="22"/>
+          <w:szCs w:val="22"/>
+          <w:rPrChange w:id="32" w:author="Bedekar, Vivek" w:date="2018-05-08T12:11:00Z">
+            <w:rPr/>
+          </w:rPrChange>
+        </w:rPr>
         <w:t xml:space="preserve">(Enter item 7 for each species if </w:t>
       </w:r>
       <w:r>
+        <w:rPr>
+          <w:sz w:val="22"/>
+          <w:szCs w:val="22"/>
+          <w:rPrChange w:id="33" w:author="Bedekar, Vivek" w:date="2018-05-08T12:11:00Z">
+            <w:rPr/>
+          </w:rPrChange>
+        </w:rPr>
         <w:t>IN</w:t>
       </w:r>
       <w:r>
@@ -39495,11 +39610,89 @@
         <w:adjustRightInd w:val="0"/>
         <w:spacing w:after="0" w:line="240" w:lineRule="auto"/>
         <w:rPr>
-          <w:rFonts w:eastAsiaTheme="minorHAnsi"/>
-          <w:sz w:val="22"/>
-          <w:szCs w:val="22"/>
-        </w:rPr>
-      </w:pPr>
+          <w:ins w:id="34" w:author="Bedekar, Vivek" w:date="2018-05-08T12:23:00Z"/>
+          <w:rFonts w:eastAsiaTheme="minorHAnsi"/>
+          <w:sz w:val="22"/>
+          <w:szCs w:val="22"/>
+        </w:rPr>
+      </w:pPr>
+    </w:p>
+    <w:p>
+      <w:pPr>
+        <w:autoSpaceDE w:val="0"/>
+        <w:autoSpaceDN w:val="0"/>
+        <w:adjustRightInd w:val="0"/>
+        <w:spacing w:after="0" w:line="240" w:lineRule="auto"/>
+        <w:rPr>
+          <w:rFonts w:eastAsiaTheme="minorHAnsi"/>
+          <w:sz w:val="22"/>
+          <w:szCs w:val="22"/>
+        </w:rPr>
+      </w:pPr>
+      <w:ins w:id="35" w:author="Bedekar, Vivek" w:date="2018-05-08T12:23:00Z">
+        <w:r>
+          <w:rPr>
+            <w:rFonts w:eastAsiaTheme="minorHAnsi"/>
+            <w:sz w:val="22"/>
+            <w:szCs w:val="22"/>
+          </w:rPr>
+          <w:t xml:space="preserve">(Enter items 8 </w:t>
+        </w:r>
+      </w:ins>
+      <w:ins w:id="36" w:author="Bedekar, Vivek" w:date="2018-05-08T12:27:00Z">
+        <w:r>
+          <w:rPr>
+            <w:rFonts w:eastAsiaTheme="minorHAnsi"/>
+            <w:sz w:val="22"/>
+            <w:szCs w:val="22"/>
+          </w:rPr>
+          <w:t>through 12</w:t>
+        </w:r>
+      </w:ins>
+      <w:ins w:id="37" w:author="Bedekar, Vivek" w:date="2018-05-08T12:24:00Z">
+        <w:r>
+          <w:rPr>
+            <w:rFonts w:eastAsiaTheme="minorHAnsi"/>
+            <w:sz w:val="22"/>
+            <w:szCs w:val="22"/>
+          </w:rPr>
+          <w:t xml:space="preserve">, only if </w:t>
+        </w:r>
+        <w:commentRangeStart w:id="38"/>
+        <w:r>
+          <w:rPr>
+            <w:rFonts w:eastAsiaTheme="minorHAnsi"/>
+            <w:sz w:val="22"/>
+            <w:szCs w:val="22"/>
+          </w:rPr>
+          <w:t>IET</w:t>
+        </w:r>
+        <w:r>
+          <w:rPr>
+            <w:rFonts w:eastAsiaTheme="minorHAnsi"/>
+            <w:sz w:val="22"/>
+            <w:szCs w:val="22"/>
+          </w:rPr>
+          <w:t>&gt;0</w:t>
+        </w:r>
+        <w:commentRangeEnd w:id="38"/>
+        <w:r>
+          <w:rPr>
+            <w:rStyle w:val="CommentReference"/>
+          </w:rPr>
+          <w:commentReference w:id="38"/>
+        </w:r>
+      </w:ins>
+      <w:ins w:id="39" w:author="Bedekar, Vivek" w:date="2018-05-08T12:23:00Z">
+        <w:r>
+          <w:rPr>
+            <w:rFonts w:eastAsiaTheme="minorHAnsi"/>
+            <w:sz w:val="22"/>
+            <w:szCs w:val="22"/>
+          </w:rPr>
+          <w:t>)</w:t>
+        </w:r>
+      </w:ins>
     </w:p>
     <w:p>
       <w:pPr>
@@ -39550,6 +39743,8 @@
         </w:rPr>
         <w:t>CUZET</w:t>
       </w:r>
+      <w:bookmarkStart w:id="40" w:name="_GoBack"/>
+      <w:bookmarkEnd w:id="40"/>
     </w:p>
     <w:p>
       <w:pPr>
@@ -39814,8 +40009,22 @@
     <w:p>
       <w:pPr>
         <w:spacing w:after="0" w:line="240" w:lineRule="auto"/>
-      </w:pPr>
-      <w:r>
+        <w:rPr>
+          <w:sz w:val="22"/>
+          <w:szCs w:val="22"/>
+          <w:rPrChange w:id="41" w:author="Bedekar, Vivek" w:date="2018-05-08T12:18:00Z">
+            <w:rPr/>
+          </w:rPrChange>
+        </w:rPr>
+      </w:pPr>
+      <w:r>
+        <w:rPr>
+          <w:sz w:val="22"/>
+          <w:szCs w:val="22"/>
+          <w:rPrChange w:id="42" w:author="Bedekar, Vivek" w:date="2018-05-08T12:18:00Z">
+            <w:rPr/>
+          </w:rPrChange>
+        </w:rPr>
         <w:t>(Enter item 9 for each species if INCUZET ≥ 0)</w:t>
       </w:r>
     </w:p>
@@ -40436,7 +40645,7 @@
           <w:rFonts w:cs="Times New Roman"/>
         </w:rPr>
       </w:pPr>
-      <w:bookmarkStart w:id="17" w:name="_Toc321942239"/>
+      <w:bookmarkStart w:id="43" w:name="_Toc321942239"/>
       <w:r>
         <w:rPr>
           <w:rFonts w:cs="Times New Roman"/>
@@ -40444,7 +40653,7 @@
         <w:lastRenderedPageBreak/>
         <w:t>Output</w:t>
       </w:r>
-      <w:bookmarkEnd w:id="17"/>
+      <w:bookmarkEnd w:id="43"/>
     </w:p>
     <w:p>
       <w:pPr>
@@ -40528,11 +40737,11 @@
       <w:pPr>
         <w:pStyle w:val="Heading2"/>
       </w:pPr>
-      <w:bookmarkStart w:id="18" w:name="_Toc321942240"/>
+      <w:bookmarkStart w:id="44" w:name="_Toc321942240"/>
       <w:r>
         <w:t>Output Files</w:t>
       </w:r>
-      <w:bookmarkEnd w:id="18"/>
+      <w:bookmarkEnd w:id="44"/>
     </w:p>
     <w:p>
       <w:pPr>
@@ -40760,11 +40969,11 @@
       <w:pPr>
         <w:pStyle w:val="Heading2"/>
       </w:pPr>
-      <w:bookmarkStart w:id="19" w:name="_Toc321942241"/>
+      <w:bookmarkStart w:id="45" w:name="_Toc321942241"/>
       <w:r>
         <w:t>Budget Terms</w:t>
       </w:r>
-      <w:bookmarkEnd w:id="19"/>
+      <w:bookmarkEnd w:id="45"/>
     </w:p>
     <w:p>
       <w:pPr>
@@ -41235,7 +41444,7 @@
       </w:pPr>
     </w:p>
     <w:sectPr>
-      <w:footerReference w:type="first" r:id="rId17"/>
+      <w:footerReference w:type="first" r:id="rId20"/>
       <w:pgSz w:w="12240" w:h="15840"/>
       <w:pgMar w:top="1440" w:right="1800" w:bottom="1440" w:left="1800" w:header="720" w:footer="720" w:gutter="0"/>
       <w:pgNumType w:start="1"/>
@@ -41247,8 +41456,53 @@
 </w:document>
 </file>
 
+<file path=word/comments.xml><?xml version="1.0" encoding="utf-8"?>
+<w:comments xmlns:wpc="http://schemas.microsoft.com/office/word/2010/wordprocessingCanvas" xmlns:cx="http://schemas.microsoft.com/office/drawing/2014/chartex" xmlns:cx1="http://schemas.microsoft.com/office/drawing/2015/9/8/chartex" xmlns:cx2="http://schemas.microsoft.com/office/drawing/2015/10/21/chartex" xmlns:cx3="http://schemas.microsoft.com/office/drawing/2016/5/9/chartex" xmlns:cx4="http://schemas.microsoft.com/office/drawing/2016/5/10/chartex" xmlns:cx5="http://schemas.microsoft.com/office/drawing/2016/5/11/chartex" xmlns:cx6="http://schemas.microsoft.com/office/drawing/2016/5/12/chartex" xmlns:cx7="http://schemas.microsoft.com/office/drawing/2016/5/13/chartex" xmlns:cx8="http://schemas.microsoft.com/office/drawing/2016/5/14/chartex" xmlns:mc="http://schemas.openxmlformats.org/markup-compatibility/2006" xmlns:aink="http://schemas.microsoft.com/office/drawing/2016/ink" xmlns:am3d="http://schemas.microsoft.com/office/drawing/2017/model3d" xmlns:o="urn:schemas-microsoft-com:office:office" xmlns:r="http://schemas.openxmlformats.org/officeDocument/2006/relationships" xmlns:m="http://schemas.openxmlformats.org/officeDocument/2006/math" xmlns:v="urn:schemas-microsoft-com:vml" xmlns:wp14="http://schemas.microsoft.com/office/word/2010/wordprocessingDrawing" xmlns:wp="http://schemas.openxmlformats.org/drawingml/2006/wordprocessingDrawing" xmlns:w10="urn:schemas-microsoft-com:office:word" xmlns:w="http://schemas.openxmlformats.org/wordprocessingml/2006/main" xmlns:w14="http://schemas.microsoft.com/office/word/2010/wordml" xmlns:w15="http://schemas.microsoft.com/office/word/2012/wordml" xmlns:w16cid="http://schemas.microsoft.com/office/word/2016/wordml/cid" xmlns:w16se="http://schemas.microsoft.com/office/word/2015/wordml/symex" xmlns:wpg="http://schemas.microsoft.com/office/word/2010/wordprocessingGroup" xmlns:wpi="http://schemas.microsoft.com/office/word/2010/wordprocessingInk" xmlns:wne="http://schemas.microsoft.com/office/word/2006/wordml" xmlns:wps="http://schemas.microsoft.com/office/word/2010/wordprocessingShape" mc:Ignorable="w14 w15 w16se w16cid wp14">
+  <w:comment w:id="38" w:author="Bedekar, Vivek" w:date="2018-05-08T12:24:00Z" w:initials="BV">
+    <w:p>
+      <w:pPr>
+        <w:pStyle w:val="CommentText"/>
+      </w:pPr>
+      <w:r>
+        <w:rPr>
+          <w:rStyle w:val="CommentReference"/>
+        </w:rPr>
+        <w:annotationRef/>
+      </w:r>
+      <w:r>
+        <w:t xml:space="preserve">Eric – please check the code. </w:t>
+      </w:r>
+      <w:r>
+        <w:t>IETFLG</w:t>
+      </w:r>
+      <w:r>
+        <w:t xml:space="preserve"> is initially based on IET, but there is code that could change </w:t>
+      </w:r>
+      <w:r>
+        <w:t>IETFLG</w:t>
+      </w:r>
+      <w:r>
+        <w:t>. There seems to be a bit of a problem there.</w:t>
+      </w:r>
+    </w:p>
+  </w:comment>
+</w:comments>
+</file>
+
+<file path=word/commentsExtended.xml><?xml version="1.0" encoding="utf-8"?>
+<w15:commentsEx xmlns:wpc="http://schemas.microsoft.com/office/word/2010/wordprocessingCanvas" xmlns:cx="http://schemas.microsoft.com/office/drawing/2014/chartex" xmlns:cx1="http://schemas.microsoft.com/office/drawing/2015/9/8/chartex" xmlns:cx2="http://schemas.microsoft.com/office/drawing/2015/10/21/chartex" xmlns:cx3="http://schemas.microsoft.com/office/drawing/2016/5/9/chartex" xmlns:cx4="http://schemas.microsoft.com/office/drawing/2016/5/10/chartex" xmlns:cx5="http://schemas.microsoft.com/office/drawing/2016/5/11/chartex" xmlns:cx6="http://schemas.microsoft.com/office/drawing/2016/5/12/chartex" xmlns:cx7="http://schemas.microsoft.com/office/drawing/2016/5/13/chartex" xmlns:cx8="http://schemas.microsoft.com/office/drawing/2016/5/14/chartex" xmlns:mc="http://schemas.openxmlformats.org/markup-compatibility/2006" xmlns:aink="http://schemas.microsoft.com/office/drawing/2016/ink" xmlns:am3d="http://schemas.microsoft.com/office/drawing/2017/model3d" xmlns:o="urn:schemas-microsoft-com:office:office" xmlns:r="http://schemas.openxmlformats.org/officeDocument/2006/relationships" xmlns:m="http://schemas.openxmlformats.org/officeDocument/2006/math" xmlns:v="urn:schemas-microsoft-com:vml" xmlns:wp14="http://schemas.microsoft.com/office/word/2010/wordprocessingDrawing" xmlns:wp="http://schemas.openxmlformats.org/drawingml/2006/wordprocessingDrawing" xmlns:w10="urn:schemas-microsoft-com:office:word" xmlns:w="http://schemas.openxmlformats.org/wordprocessingml/2006/main" xmlns:w14="http://schemas.microsoft.com/office/word/2010/wordml" xmlns:w15="http://schemas.microsoft.com/office/word/2012/wordml" xmlns:w16cid="http://schemas.microsoft.com/office/word/2016/wordml/cid" xmlns:w16se="http://schemas.microsoft.com/office/word/2015/wordml/symex" xmlns:wpg="http://schemas.microsoft.com/office/word/2010/wordprocessingGroup" xmlns:wpi="http://schemas.microsoft.com/office/word/2010/wordprocessingInk" xmlns:wne="http://schemas.microsoft.com/office/word/2006/wordml" xmlns:wps="http://schemas.microsoft.com/office/word/2010/wordprocessingShape" mc:Ignorable="w14 w15 w16se w16cid wp14">
+  <w15:commentEx w15:paraId="6B06C6D0" w15:done="0"/>
+</w15:commentsEx>
+</file>
+
+<file path=word/commentsIds.xml><?xml version="1.0" encoding="utf-8"?>
+<w16cid:commentsIds xmlns:wpc="http://schemas.microsoft.com/office/word/2010/wordprocessingCanvas" xmlns:cx="http://schemas.microsoft.com/office/drawing/2014/chartex" xmlns:cx1="http://schemas.microsoft.com/office/drawing/2015/9/8/chartex" xmlns:cx2="http://schemas.microsoft.com/office/drawing/2015/10/21/chartex" xmlns:cx3="http://schemas.microsoft.com/office/drawing/2016/5/9/chartex" xmlns:cx4="http://schemas.microsoft.com/office/drawing/2016/5/10/chartex" xmlns:cx5="http://schemas.microsoft.com/office/drawing/2016/5/11/chartex" xmlns:cx6="http://schemas.microsoft.com/office/drawing/2016/5/12/chartex" xmlns:cx7="http://schemas.microsoft.com/office/drawing/2016/5/13/chartex" xmlns:cx8="http://schemas.microsoft.com/office/drawing/2016/5/14/chartex" xmlns:mc="http://schemas.openxmlformats.org/markup-compatibility/2006" xmlns:aink="http://schemas.microsoft.com/office/drawing/2016/ink" xmlns:am3d="http://schemas.microsoft.com/office/drawing/2017/model3d" xmlns:o="urn:schemas-microsoft-com:office:office" xmlns:r="http://schemas.openxmlformats.org/officeDocument/2006/relationships" xmlns:m="http://schemas.openxmlformats.org/officeDocument/2006/math" xmlns:v="urn:schemas-microsoft-com:vml" xmlns:wp14="http://schemas.microsoft.com/office/word/2010/wordprocessingDrawing" xmlns:wp="http://schemas.openxmlformats.org/drawingml/2006/wordprocessingDrawing" xmlns:w10="urn:schemas-microsoft-com:office:word" xmlns:w="http://schemas.openxmlformats.org/wordprocessingml/2006/main" xmlns:w14="http://schemas.microsoft.com/office/word/2010/wordml" xmlns:w15="http://schemas.microsoft.com/office/word/2012/wordml" xmlns:w16cid="http://schemas.microsoft.com/office/word/2016/wordml/cid" xmlns:w16se="http://schemas.microsoft.com/office/word/2015/wordml/symex" xmlns:wpg="http://schemas.microsoft.com/office/word/2010/wordprocessingGroup" xmlns:wpi="http://schemas.microsoft.com/office/word/2010/wordprocessingInk" xmlns:wne="http://schemas.microsoft.com/office/word/2006/wordml" xmlns:wps="http://schemas.microsoft.com/office/word/2010/wordprocessingShape" mc:Ignorable="w14 w15 w16se w16cid wp14">
+  <w16cid:commentId w16cid:paraId="6B06C6D0" w16cid:durableId="1E9C158F"/>
+</w16cid:commentsIds>
+</file>
+
 <file path=word/endnotes.xml><?xml version="1.0" encoding="utf-8"?>
-<w:endnotes xmlns:wpc="http://schemas.microsoft.com/office/word/2010/wordprocessingCanvas" xmlns:cx="http://schemas.microsoft.com/office/drawing/2014/chartex" xmlns:cx1="http://schemas.microsoft.com/office/drawing/2015/9/8/chartex" xmlns:cx2="http://schemas.microsoft.com/office/drawing/2015/10/21/chartex" xmlns:cx3="http://schemas.microsoft.com/office/drawing/2016/5/9/chartex" xmlns:cx4="http://schemas.microsoft.com/office/drawing/2016/5/10/chartex" xmlns:cx5="http://schemas.microsoft.com/office/drawing/2016/5/11/chartex" xmlns:mc="http://schemas.openxmlformats.org/markup-compatibility/2006" xmlns:o="urn:schemas-microsoft-com:office:office" xmlns:r="http://schemas.openxmlformats.org/officeDocument/2006/relationships" xmlns:m="http://schemas.openxmlformats.org/officeDocument/2006/math" xmlns:v="urn:schemas-microsoft-com:vml" xmlns:wp14="http://schemas.microsoft.com/office/word/2010/wordprocessingDrawing" xmlns:wp="http://schemas.openxmlformats.org/drawingml/2006/wordprocessingDrawing" xmlns:w10="urn:schemas-microsoft-com:office:word" xmlns:w="http://schemas.openxmlformats.org/wordprocessingml/2006/main" xmlns:w14="http://schemas.microsoft.com/office/word/2010/wordml" xmlns:w15="http://schemas.microsoft.com/office/word/2012/wordml" xmlns:w16se="http://schemas.microsoft.com/office/word/2015/wordml/symex" xmlns:wpg="http://schemas.microsoft.com/office/word/2010/wordprocessingGroup" xmlns:wpi="http://schemas.microsoft.com/office/word/2010/wordprocessingInk" xmlns:wne="http://schemas.microsoft.com/office/word/2006/wordml" xmlns:wps="http://schemas.microsoft.com/office/word/2010/wordprocessingShape" mc:Ignorable="w14 w15 w16se wp14">
+<w:endnotes xmlns:wpc="http://schemas.microsoft.com/office/word/2010/wordprocessingCanvas" xmlns:cx="http://schemas.microsoft.com/office/drawing/2014/chartex" xmlns:cx1="http://schemas.microsoft.com/office/drawing/2015/9/8/chartex" xmlns:cx2="http://schemas.microsoft.com/office/drawing/2015/10/21/chartex" xmlns:cx3="http://schemas.microsoft.com/office/drawing/2016/5/9/chartex" xmlns:cx4="http://schemas.microsoft.com/office/drawing/2016/5/10/chartex" xmlns:cx5="http://schemas.microsoft.com/office/drawing/2016/5/11/chartex" xmlns:cx6="http://schemas.microsoft.com/office/drawing/2016/5/12/chartex" xmlns:cx7="http://schemas.microsoft.com/office/drawing/2016/5/13/chartex" xmlns:cx8="http://schemas.microsoft.com/office/drawing/2016/5/14/chartex" xmlns:mc="http://schemas.openxmlformats.org/markup-compatibility/2006" xmlns:aink="http://schemas.microsoft.com/office/drawing/2016/ink" xmlns:am3d="http://schemas.microsoft.com/office/drawing/2017/model3d" xmlns:o="urn:schemas-microsoft-com:office:office" xmlns:r="http://schemas.openxmlformats.org/officeDocument/2006/relationships" xmlns:m="http://schemas.openxmlformats.org/officeDocument/2006/math" xmlns:v="urn:schemas-microsoft-com:vml" xmlns:wp14="http://schemas.microsoft.com/office/word/2010/wordprocessingDrawing" xmlns:wp="http://schemas.openxmlformats.org/drawingml/2006/wordprocessingDrawing" xmlns:w10="urn:schemas-microsoft-com:office:word" xmlns:w="http://schemas.openxmlformats.org/wordprocessingml/2006/main" xmlns:w14="http://schemas.microsoft.com/office/word/2010/wordml" xmlns:w15="http://schemas.microsoft.com/office/word/2012/wordml" xmlns:w16cid="http://schemas.microsoft.com/office/word/2016/wordml/cid" xmlns:w16se="http://schemas.microsoft.com/office/word/2015/wordml/symex" xmlns:wpg="http://schemas.microsoft.com/office/word/2010/wordprocessingGroup" xmlns:wpi="http://schemas.microsoft.com/office/word/2010/wordprocessingInk" xmlns:wne="http://schemas.microsoft.com/office/word/2006/wordml" xmlns:wps="http://schemas.microsoft.com/office/word/2010/wordprocessingShape" mc:Ignorable="w14 w15 w16se w16cid wp14">
   <w:endnote w:type="separator" w:id="-1">
     <w:p>
       <w:pPr>
@@ -41273,7 +41527,7 @@
 </file>
 
 <file path=word/footer1.xml><?xml version="1.0" encoding="utf-8"?>
-<w:ftr xmlns:wpc="http://schemas.microsoft.com/office/word/2010/wordprocessingCanvas" xmlns:cx="http://schemas.microsoft.com/office/drawing/2014/chartex" xmlns:cx1="http://schemas.microsoft.com/office/drawing/2015/9/8/chartex" xmlns:cx2="http://schemas.microsoft.com/office/drawing/2015/10/21/chartex" xmlns:cx3="http://schemas.microsoft.com/office/drawing/2016/5/9/chartex" xmlns:cx4="http://schemas.microsoft.com/office/drawing/2016/5/10/chartex" xmlns:cx5="http://schemas.microsoft.com/office/drawing/2016/5/11/chartex" xmlns:mc="http://schemas.openxmlformats.org/markup-compatibility/2006" xmlns:o="urn:schemas-microsoft-com:office:office" xmlns:r="http://schemas.openxmlformats.org/officeDocument/2006/relationships" xmlns:m="http://schemas.openxmlformats.org/officeDocument/2006/math" xmlns:v="urn:schemas-microsoft-com:vml" xmlns:wp14="http://schemas.microsoft.com/office/word/2010/wordprocessingDrawing" xmlns:wp="http://schemas.openxmlformats.org/drawingml/2006/wordprocessingDrawing" xmlns:w10="urn:schemas-microsoft-com:office:word" xmlns:w="http://schemas.openxmlformats.org/wordprocessingml/2006/main" xmlns:w14="http://schemas.microsoft.com/office/word/2010/wordml" xmlns:w15="http://schemas.microsoft.com/office/word/2012/wordml" xmlns:w16se="http://schemas.microsoft.com/office/word/2015/wordml/symex" xmlns:wpg="http://schemas.microsoft.com/office/word/2010/wordprocessingGroup" xmlns:wpi="http://schemas.microsoft.com/office/word/2010/wordprocessingInk" xmlns:wne="http://schemas.microsoft.com/office/word/2006/wordml" xmlns:wps="http://schemas.microsoft.com/office/word/2010/wordprocessingShape" mc:Ignorable="w14 w15 w16se wp14">
+<w:ftr xmlns:wpc="http://schemas.microsoft.com/office/word/2010/wordprocessingCanvas" xmlns:cx="http://schemas.microsoft.com/office/drawing/2014/chartex" xmlns:cx1="http://schemas.microsoft.com/office/drawing/2015/9/8/chartex" xmlns:cx2="http://schemas.microsoft.com/office/drawing/2015/10/21/chartex" xmlns:cx3="http://schemas.microsoft.com/office/drawing/2016/5/9/chartex" xmlns:cx4="http://schemas.microsoft.com/office/drawing/2016/5/10/chartex" xmlns:cx5="http://schemas.microsoft.com/office/drawing/2016/5/11/chartex" xmlns:cx6="http://schemas.microsoft.com/office/drawing/2016/5/12/chartex" xmlns:cx7="http://schemas.microsoft.com/office/drawing/2016/5/13/chartex" xmlns:cx8="http://schemas.microsoft.com/office/drawing/2016/5/14/chartex" xmlns:mc="http://schemas.openxmlformats.org/markup-compatibility/2006" xmlns:aink="http://schemas.microsoft.com/office/drawing/2016/ink" xmlns:am3d="http://schemas.microsoft.com/office/drawing/2017/model3d" xmlns:o="urn:schemas-microsoft-com:office:office" xmlns:r="http://schemas.openxmlformats.org/officeDocument/2006/relationships" xmlns:m="http://schemas.openxmlformats.org/officeDocument/2006/math" xmlns:v="urn:schemas-microsoft-com:vml" xmlns:wp14="http://schemas.microsoft.com/office/word/2010/wordprocessingDrawing" xmlns:wp="http://schemas.openxmlformats.org/drawingml/2006/wordprocessingDrawing" xmlns:w10="urn:schemas-microsoft-com:office:word" xmlns:w="http://schemas.openxmlformats.org/wordprocessingml/2006/main" xmlns:w14="http://schemas.microsoft.com/office/word/2010/wordml" xmlns:w15="http://schemas.microsoft.com/office/word/2012/wordml" xmlns:w16cid="http://schemas.microsoft.com/office/word/2016/wordml/cid" xmlns:w16se="http://schemas.microsoft.com/office/word/2015/wordml/symex" xmlns:wpg="http://schemas.microsoft.com/office/word/2010/wordprocessingGroup" xmlns:wpi="http://schemas.microsoft.com/office/word/2010/wordprocessingInk" xmlns:wne="http://schemas.microsoft.com/office/word/2006/wordml" xmlns:wps="http://schemas.microsoft.com/office/word/2010/wordprocessingShape" mc:Ignorable="w14 w15 w16se w16cid wp14">
   <w:sdt>
     <w:sdtPr>
       <w:id w:val="82319643"/>
@@ -41321,7 +41575,7 @@
 </file>
 
 <file path=word/footnotes.xml><?xml version="1.0" encoding="utf-8"?>
-<w:footnotes xmlns:wpc="http://schemas.microsoft.com/office/word/2010/wordprocessingCanvas" xmlns:cx="http://schemas.microsoft.com/office/drawing/2014/chartex" xmlns:cx1="http://schemas.microsoft.com/office/drawing/2015/9/8/chartex" xmlns:cx2="http://schemas.microsoft.com/office/drawing/2015/10/21/chartex" xmlns:cx3="http://schemas.microsoft.com/office/drawing/2016/5/9/chartex" xmlns:cx4="http://schemas.microsoft.com/office/drawing/2016/5/10/chartex" xmlns:cx5="http://schemas.microsoft.com/office/drawing/2016/5/11/chartex" xmlns:mc="http://schemas.openxmlformats.org/markup-compatibility/2006" xmlns:o="urn:schemas-microsoft-com:office:office" xmlns:r="http://schemas.openxmlformats.org/officeDocument/2006/relationships" xmlns:m="http://schemas.openxmlformats.org/officeDocument/2006/math" xmlns:v="urn:schemas-microsoft-com:vml" xmlns:wp14="http://schemas.microsoft.com/office/word/2010/wordprocessingDrawing" xmlns:wp="http://schemas.openxmlformats.org/drawingml/2006/wordprocessingDrawing" xmlns:w10="urn:schemas-microsoft-com:office:word" xmlns:w="http://schemas.openxmlformats.org/wordprocessingml/2006/main" xmlns:w14="http://schemas.microsoft.com/office/word/2010/wordml" xmlns:w15="http://schemas.microsoft.com/office/word/2012/wordml" xmlns:w16se="http://schemas.microsoft.com/office/word/2015/wordml/symex" xmlns:wpg="http://schemas.microsoft.com/office/word/2010/wordprocessingGroup" xmlns:wpi="http://schemas.microsoft.com/office/word/2010/wordprocessingInk" xmlns:wne="http://schemas.microsoft.com/office/word/2006/wordml" xmlns:wps="http://schemas.microsoft.com/office/word/2010/wordprocessingShape" mc:Ignorable="w14 w15 w16se wp14">
+<w:footnotes xmlns:wpc="http://schemas.microsoft.com/office/word/2010/wordprocessingCanvas" xmlns:cx="http://schemas.microsoft.com/office/drawing/2014/chartex" xmlns:cx1="http://schemas.microsoft.com/office/drawing/2015/9/8/chartex" xmlns:cx2="http://schemas.microsoft.com/office/drawing/2015/10/21/chartex" xmlns:cx3="http://schemas.microsoft.com/office/drawing/2016/5/9/chartex" xmlns:cx4="http://schemas.microsoft.com/office/drawing/2016/5/10/chartex" xmlns:cx5="http://schemas.microsoft.com/office/drawing/2016/5/11/chartex" xmlns:cx6="http://schemas.microsoft.com/office/drawing/2016/5/12/chartex" xmlns:cx7="http://schemas.microsoft.com/office/drawing/2016/5/13/chartex" xmlns:cx8="http://schemas.microsoft.com/office/drawing/2016/5/14/chartex" xmlns:mc="http://schemas.openxmlformats.org/markup-compatibility/2006" xmlns:aink="http://schemas.microsoft.com/office/drawing/2016/ink" xmlns:am3d="http://schemas.microsoft.com/office/drawing/2017/model3d" xmlns:o="urn:schemas-microsoft-com:office:office" xmlns:r="http://schemas.openxmlformats.org/officeDocument/2006/relationships" xmlns:m="http://schemas.openxmlformats.org/officeDocument/2006/math" xmlns:v="urn:schemas-microsoft-com:vml" xmlns:wp14="http://schemas.microsoft.com/office/word/2010/wordprocessingDrawing" xmlns:wp="http://schemas.openxmlformats.org/drawingml/2006/wordprocessingDrawing" xmlns:w10="urn:schemas-microsoft-com:office:word" xmlns:w="http://schemas.openxmlformats.org/wordprocessingml/2006/main" xmlns:w14="http://schemas.microsoft.com/office/word/2010/wordml" xmlns:w15="http://schemas.microsoft.com/office/word/2012/wordml" xmlns:w16cid="http://schemas.microsoft.com/office/word/2016/wordml/cid" xmlns:w16se="http://schemas.microsoft.com/office/word/2015/wordml/symex" xmlns:wpg="http://schemas.microsoft.com/office/word/2010/wordprocessingGroup" xmlns:wpi="http://schemas.microsoft.com/office/word/2010/wordprocessingInk" xmlns:wne="http://schemas.microsoft.com/office/word/2006/wordml" xmlns:wps="http://schemas.microsoft.com/office/word/2010/wordprocessingShape" mc:Ignorable="w14 w15 w16se w16cid wp14">
   <w:footnote w:type="separator" w:id="-1">
     <w:p>
       <w:pPr>
@@ -41346,7 +41600,7 @@
 </file>
 
 <file path=word/numbering.xml><?xml version="1.0" encoding="utf-8"?>
-<w:numbering xmlns:wpc="http://schemas.microsoft.com/office/word/2010/wordprocessingCanvas" xmlns:cx="http://schemas.microsoft.com/office/drawing/2014/chartex" xmlns:cx1="http://schemas.microsoft.com/office/drawing/2015/9/8/chartex" xmlns:cx2="http://schemas.microsoft.com/office/drawing/2015/10/21/chartex" xmlns:cx3="http://schemas.microsoft.com/office/drawing/2016/5/9/chartex" xmlns:cx4="http://schemas.microsoft.com/office/drawing/2016/5/10/chartex" xmlns:cx5="http://schemas.microsoft.com/office/drawing/2016/5/11/chartex" xmlns:mc="http://schemas.openxmlformats.org/markup-compatibility/2006" xmlns:o="urn:schemas-microsoft-com:office:office" xmlns:r="http://schemas.openxmlformats.org/officeDocument/2006/relationships" xmlns:m="http://schemas.openxmlformats.org/officeDocument/2006/math" xmlns:v="urn:schemas-microsoft-com:vml" xmlns:wp14="http://schemas.microsoft.com/office/word/2010/wordprocessingDrawing" xmlns:wp="http://schemas.openxmlformats.org/drawingml/2006/wordprocessingDrawing" xmlns:w10="urn:schemas-microsoft-com:office:word" xmlns:w="http://schemas.openxmlformats.org/wordprocessingml/2006/main" xmlns:w14="http://schemas.microsoft.com/office/word/2010/wordml" xmlns:w15="http://schemas.microsoft.com/office/word/2012/wordml" xmlns:w16se="http://schemas.microsoft.com/office/word/2015/wordml/symex" xmlns:wpg="http://schemas.microsoft.com/office/word/2010/wordprocessingGroup" xmlns:wpi="http://schemas.microsoft.com/office/word/2010/wordprocessingInk" xmlns:wne="http://schemas.microsoft.com/office/word/2006/wordml" xmlns:wps="http://schemas.microsoft.com/office/word/2010/wordprocessingShape" mc:Ignorable="w14 w15 w16se wp14">
+<w:numbering xmlns:wpc="http://schemas.microsoft.com/office/word/2010/wordprocessingCanvas" xmlns:cx="http://schemas.microsoft.com/office/drawing/2014/chartex" xmlns:cx1="http://schemas.microsoft.com/office/drawing/2015/9/8/chartex" xmlns:cx2="http://schemas.microsoft.com/office/drawing/2015/10/21/chartex" xmlns:cx3="http://schemas.microsoft.com/office/drawing/2016/5/9/chartex" xmlns:cx4="http://schemas.microsoft.com/office/drawing/2016/5/10/chartex" xmlns:cx5="http://schemas.microsoft.com/office/drawing/2016/5/11/chartex" xmlns:cx6="http://schemas.microsoft.com/office/drawing/2016/5/12/chartex" xmlns:cx7="http://schemas.microsoft.com/office/drawing/2016/5/13/chartex" xmlns:cx8="http://schemas.microsoft.com/office/drawing/2016/5/14/chartex" xmlns:mc="http://schemas.openxmlformats.org/markup-compatibility/2006" xmlns:aink="http://schemas.microsoft.com/office/drawing/2016/ink" xmlns:am3d="http://schemas.microsoft.com/office/drawing/2017/model3d" xmlns:o="urn:schemas-microsoft-com:office:office" xmlns:r="http://schemas.openxmlformats.org/officeDocument/2006/relationships" xmlns:m="http://schemas.openxmlformats.org/officeDocument/2006/math" xmlns:v="urn:schemas-microsoft-com:vml" xmlns:wp14="http://schemas.microsoft.com/office/word/2010/wordprocessingDrawing" xmlns:wp="http://schemas.openxmlformats.org/drawingml/2006/wordprocessingDrawing" xmlns:w10="urn:schemas-microsoft-com:office:word" xmlns:w="http://schemas.openxmlformats.org/wordprocessingml/2006/main" xmlns:w14="http://schemas.microsoft.com/office/word/2010/wordml" xmlns:w15="http://schemas.microsoft.com/office/word/2012/wordml" xmlns:w16cid="http://schemas.microsoft.com/office/word/2016/wordml/cid" xmlns:w16se="http://schemas.microsoft.com/office/word/2015/wordml/symex" xmlns:wpg="http://schemas.microsoft.com/office/word/2010/wordprocessingGroup" xmlns:wpi="http://schemas.microsoft.com/office/word/2010/wordprocessingInk" xmlns:wne="http://schemas.microsoft.com/office/word/2006/wordml" xmlns:wps="http://schemas.microsoft.com/office/word/2010/wordprocessingShape" mc:Ignorable="w14 w15 w16se w16cid wp14">
   <w:abstractNum w:abstractNumId="0" w15:restartNumberingAfterBreak="0">
     <w:nsid w:val="FFFFFF88"/>
     <w:multiLevelType w:val="singleLevel"/>
@@ -46962,8 +47216,16 @@
 </w:numbering>
 </file>
 
+<file path=word/people.xml><?xml version="1.0" encoding="utf-8"?>
+<w15:people xmlns:wpc="http://schemas.microsoft.com/office/word/2010/wordprocessingCanvas" xmlns:cx="http://schemas.microsoft.com/office/drawing/2014/chartex" xmlns:cx1="http://schemas.microsoft.com/office/drawing/2015/9/8/chartex" xmlns:cx2="http://schemas.microsoft.com/office/drawing/2015/10/21/chartex" xmlns:cx3="http://schemas.microsoft.com/office/drawing/2016/5/9/chartex" xmlns:cx4="http://schemas.microsoft.com/office/drawing/2016/5/10/chartex" xmlns:cx5="http://schemas.microsoft.com/office/drawing/2016/5/11/chartex" xmlns:cx6="http://schemas.microsoft.com/office/drawing/2016/5/12/chartex" xmlns:cx7="http://schemas.microsoft.com/office/drawing/2016/5/13/chartex" xmlns:cx8="http://schemas.microsoft.com/office/drawing/2016/5/14/chartex" xmlns:mc="http://schemas.openxmlformats.org/markup-compatibility/2006" xmlns:aink="http://schemas.microsoft.com/office/drawing/2016/ink" xmlns:am3d="http://schemas.microsoft.com/office/drawing/2017/model3d" xmlns:o="urn:schemas-microsoft-com:office:office" xmlns:r="http://schemas.openxmlformats.org/officeDocument/2006/relationships" xmlns:m="http://schemas.openxmlformats.org/officeDocument/2006/math" xmlns:v="urn:schemas-microsoft-com:vml" xmlns:wp14="http://schemas.microsoft.com/office/word/2010/wordprocessingDrawing" xmlns:wp="http://schemas.openxmlformats.org/drawingml/2006/wordprocessingDrawing" xmlns:w10="urn:schemas-microsoft-com:office:word" xmlns:w="http://schemas.openxmlformats.org/wordprocessingml/2006/main" xmlns:w14="http://schemas.microsoft.com/office/word/2010/wordml" xmlns:w15="http://schemas.microsoft.com/office/word/2012/wordml" xmlns:w16cid="http://schemas.microsoft.com/office/word/2016/wordml/cid" xmlns:w16se="http://schemas.microsoft.com/office/word/2015/wordml/symex" xmlns:wpg="http://schemas.microsoft.com/office/word/2010/wordprocessingGroup" xmlns:wpi="http://schemas.microsoft.com/office/word/2010/wordprocessingInk" xmlns:wne="http://schemas.microsoft.com/office/word/2006/wordml" xmlns:wps="http://schemas.microsoft.com/office/word/2010/wordprocessingShape" mc:Ignorable="w14 w15 w16se w16cid wp14">
+  <w15:person w15:author="Bedekar, Vivek">
+    <w15:presenceInfo w15:providerId="AD" w15:userId="S-1-5-21-267324557-2965300929-1401989696-1350"/>
+  </w15:person>
+</w15:people>
+</file>
+
 <file path=word/styles.xml><?xml version="1.0" encoding="utf-8"?>
-<w:styles xmlns:mc="http://schemas.openxmlformats.org/markup-compatibility/2006" xmlns:r="http://schemas.openxmlformats.org/officeDocument/2006/relationships" xmlns:w="http://schemas.openxmlformats.org/wordprocessingml/2006/main" xmlns:w14="http://schemas.microsoft.com/office/word/2010/wordml" xmlns:w15="http://schemas.microsoft.com/office/word/2012/wordml" xmlns:w16se="http://schemas.microsoft.com/office/word/2015/wordml/symex" mc:Ignorable="w14 w15 w16se">
+<w:styles xmlns:mc="http://schemas.openxmlformats.org/markup-compatibility/2006" xmlns:r="http://schemas.openxmlformats.org/officeDocument/2006/relationships" xmlns:w="http://schemas.openxmlformats.org/wordprocessingml/2006/main" xmlns:w14="http://schemas.microsoft.com/office/word/2010/wordml" xmlns:w15="http://schemas.microsoft.com/office/word/2012/wordml" xmlns:w16cid="http://schemas.microsoft.com/office/word/2016/wordml/cid" xmlns:w16se="http://schemas.microsoft.com/office/word/2015/wordml/symex" mc:Ignorable="w14 w15 w16se w16cid">
   <w:docDefaults>
     <w:rPrDefault>
       <w:rPr>
@@ -46979,7 +47241,7 @@
       </w:pPr>
     </w:pPrDefault>
   </w:docDefaults>
-  <w:latentStyles w:defLockedState="0" w:defUIPriority="99" w:defSemiHidden="0" w:defUnhideWhenUsed="0" w:defQFormat="0" w:count="374">
+  <w:latentStyles w:defLockedState="0" w:defUIPriority="99" w:defSemiHidden="0" w:defUnhideWhenUsed="0" w:defQFormat="0" w:count="375">
     <w:lsdException w:name="Normal" w:uiPriority="0" w:qFormat="1"/>
     <w:lsdException w:name="heading 1" w:uiPriority="0" w:qFormat="1"/>
     <w:lsdException w:name="heading 2" w:semiHidden="1" w:uiPriority="0" w:unhideWhenUsed="1" w:qFormat="1"/>
@@ -47345,6 +47607,7 @@
     <w:lsdException w:name="Mention" w:semiHidden="1" w:unhideWhenUsed="1"/>
     <w:lsdException w:name="Smart Hyperlink" w:semiHidden="1" w:unhideWhenUsed="1"/>
     <w:lsdException w:name="Hashtag" w:semiHidden="1" w:unhideWhenUsed="1"/>
+    <w:lsdException w:name="Unresolved Mention" w:semiHidden="1" w:unhideWhenUsed="1"/>
   </w:latentStyles>
   <w:style w:type="paragraph" w:default="1" w:styleId="Normal">
     <w:name w:val="Normal"/>
@@ -48565,7 +48828,7 @@
 </file>
 
 <file path=customXml/itemProps1.xml><?xml version="1.0" encoding="utf-8"?>
-<ds:datastoreItem xmlns:ds="http://schemas.openxmlformats.org/officeDocument/2006/customXml" ds:itemID="{37B38C5F-51AE-4729-952F-7140C6D342B9}">
+<ds:datastoreItem xmlns:ds="http://schemas.openxmlformats.org/officeDocument/2006/customXml" ds:itemID="{301A29E3-BFE0-497E-8F67-84A50D69A97C}">
   <ds:schemaRefs>
     <ds:schemaRef ds:uri="http://schemas.openxmlformats.org/officeDocument/2006/bibliography"/>
   </ds:schemaRefs>

</xml_diff>

<commit_message>
Addressing colleague review comments on release package (v1.1.0)
</commit_message>
<xml_diff>
--- a/doc/Input_Instructions.docx
+++ b/doc/Input_Instructions.docx
@@ -16,8 +16,6 @@
           <w:szCs w:val="32"/>
         </w:rPr>
       </w:pPr>
-      <w:bookmarkStart w:id="0" w:name="_GoBack"/>
-      <w:bookmarkEnd w:id="0"/>
       <w:r>
         <w:rPr>
           <w:rFonts w:ascii="TimesNewRomanPSMT" w:eastAsiaTheme="minorHAnsi" w:hAnsi="TimesNewRomanPSMT" w:cs="TimesNewRomanPSMT"/>
@@ -67,124 +65,142 @@
           <w:sz w:val="32"/>
           <w:szCs w:val="32"/>
         </w:rPr>
-        <w:t>MT3D-USGS Version 1.0.0</w:t>
+        <w:t>MT3D-USGS Version 1.</w:t>
+      </w:r>
+      <w:r>
+        <w:rPr>
+          <w:rFonts w:ascii="TimesNewRomanPSMT" w:eastAsiaTheme="minorHAnsi" w:hAnsi="TimesNewRomanPSMT" w:cs="TimesNewRomanPSMT"/>
+          <w:b/>
+          <w:sz w:val="32"/>
+          <w:szCs w:val="32"/>
+        </w:rPr>
+        <w:t>1</w:t>
+      </w:r>
+      <w:r>
+        <w:rPr>
+          <w:rFonts w:ascii="TimesNewRomanPSMT" w:eastAsiaTheme="minorHAnsi" w:hAnsi="TimesNewRomanPSMT" w:cs="TimesNewRomanPSMT"/>
+          <w:b/>
+          <w:sz w:val="32"/>
+          <w:szCs w:val="32"/>
+        </w:rPr>
+        <w:t>.0</w:t>
       </w:r>
     </w:p>
     <w:p>
       <w:pPr>
         <w:pStyle w:val="Heading1"/>
       </w:pPr>
-      <w:bookmarkStart w:id="1" w:name="_Toc321942231"/>
+      <w:bookmarkStart w:id="0" w:name="_Toc321942231"/>
       <w:r>
         <w:t>Input</w:t>
       </w:r>
+      <w:bookmarkEnd w:id="0"/>
+    </w:p>
+    <w:p>
+      <w:pPr>
+        <w:autoSpaceDE w:val="0"/>
+        <w:autoSpaceDN w:val="0"/>
+        <w:adjustRightInd w:val="0"/>
+        <w:spacing w:after="0" w:line="240" w:lineRule="auto"/>
+        <w:jc w:val="both"/>
+      </w:pPr>
+      <w:r>
+        <w:t xml:space="preserve">Input instructions </w:t>
+      </w:r>
+      <w:r>
+        <w:t>for the packages that were modified or adde</w:t>
+      </w:r>
+      <w:r>
+        <w:t xml:space="preserve">d in </w:t>
+      </w:r>
+      <w:r>
+        <w:t>MT3D</w:t>
+      </w:r>
+      <w:r>
+        <w:t>-USGS</w:t>
+      </w:r>
+      <w:r>
+        <w:t xml:space="preserve"> are given below</w:t>
+      </w:r>
+      <w:r>
+        <w:t>.</w:t>
+      </w:r>
+      <w:r>
+        <w:t xml:space="preserve"> </w:t>
+      </w:r>
+      <w:r>
+        <w:t xml:space="preserve"> </w:t>
+      </w:r>
+      <w:r>
+        <w:t>For convenience, i</w:t>
+      </w:r>
+      <w:r>
+        <w:t xml:space="preserve">nput instructions </w:t>
+      </w:r>
+      <w:r>
+        <w:t xml:space="preserve">for MT3DMS Packages </w:t>
+      </w:r>
+      <w:r>
+        <w:t>have been</w:t>
+      </w:r>
+      <w:r>
+        <w:t xml:space="preserve"> reproduced in this document </w:t>
+      </w:r>
+      <w:r>
+        <w:t xml:space="preserve">using </w:t>
+      </w:r>
+      <w:r>
+        <w:t xml:space="preserve">the original </w:t>
+      </w:r>
+      <w:r>
+        <w:t>MT3DMS</w:t>
+      </w:r>
+      <w:r>
+        <w:t xml:space="preserve"> m</w:t>
+      </w:r>
+      <w:r>
+        <w:t>anuals</w:t>
+      </w:r>
+      <w:r>
+        <w:t xml:space="preserve"> </w:t>
+      </w:r>
+      <w:r>
+        <w:t>(</w:t>
+      </w:r>
+      <w:r>
+        <w:t>Zheng and Wang, 1999; Zheng, 2010</w:t>
+      </w:r>
+      <w:r>
+        <w:t>).</w:t>
+      </w:r>
+      <w:r>
+        <w:t xml:space="preserve"> </w:t>
+      </w:r>
+      <w:r>
+        <w:t xml:space="preserve">Users may need to refer to these </w:t>
+      </w:r>
+      <w:r>
+        <w:t xml:space="preserve">original manuals for further details. </w:t>
+      </w:r>
+    </w:p>
+    <w:p>
+      <w:pPr>
+        <w:autoSpaceDE w:val="0"/>
+        <w:autoSpaceDN w:val="0"/>
+        <w:adjustRightInd w:val="0"/>
+        <w:spacing w:after="0" w:line="240" w:lineRule="auto"/>
+        <w:jc w:val="both"/>
+      </w:pPr>
+    </w:p>
+    <w:p>
+      <w:pPr>
+        <w:pStyle w:val="Heading2"/>
+      </w:pPr>
+      <w:bookmarkStart w:id="1" w:name="_Toc321942232"/>
+      <w:r>
+        <w:t>NAM File</w:t>
+      </w:r>
       <w:bookmarkEnd w:id="1"/>
-    </w:p>
-    <w:p>
-      <w:pPr>
-        <w:autoSpaceDE w:val="0"/>
-        <w:autoSpaceDN w:val="0"/>
-        <w:adjustRightInd w:val="0"/>
-        <w:spacing w:after="0" w:line="240" w:lineRule="auto"/>
-        <w:jc w:val="both"/>
-      </w:pPr>
-      <w:r>
-        <w:t xml:space="preserve">Input instructions </w:t>
-      </w:r>
-      <w:r>
-        <w:t>for the packages that were modified or adde</w:t>
-      </w:r>
-      <w:r>
-        <w:t xml:space="preserve">d in </w:t>
-      </w:r>
-      <w:r>
-        <w:t>MT3D</w:t>
-      </w:r>
-      <w:r>
-        <w:t>-USGS</w:t>
-      </w:r>
-      <w:r>
-        <w:t xml:space="preserve"> are given below</w:t>
-      </w:r>
-      <w:r>
-        <w:t>.</w:t>
-      </w:r>
-      <w:r>
-        <w:t xml:space="preserve"> </w:t>
-      </w:r>
-      <w:r>
-        <w:t xml:space="preserve"> </w:t>
-      </w:r>
-      <w:r>
-        <w:t>For convenience, i</w:t>
-      </w:r>
-      <w:r>
-        <w:t xml:space="preserve">nput instructions </w:t>
-      </w:r>
-      <w:r>
-        <w:t xml:space="preserve">for MT3DMS Packages </w:t>
-      </w:r>
-      <w:r>
-        <w:t>have been</w:t>
-      </w:r>
-      <w:r>
-        <w:t xml:space="preserve"> reproduced in this document </w:t>
-      </w:r>
-      <w:r>
-        <w:t xml:space="preserve">using </w:t>
-      </w:r>
-      <w:r>
-        <w:t xml:space="preserve">the original </w:t>
-      </w:r>
-      <w:r>
-        <w:t>MT3DMS</w:t>
-      </w:r>
-      <w:r>
-        <w:t xml:space="preserve"> m</w:t>
-      </w:r>
-      <w:r>
-        <w:t>anuals</w:t>
-      </w:r>
-      <w:r>
-        <w:t xml:space="preserve"> </w:t>
-      </w:r>
-      <w:r>
-        <w:t>(</w:t>
-      </w:r>
-      <w:r>
-        <w:t>Zheng and Wang, 1999; Zheng, 2010</w:t>
-      </w:r>
-      <w:r>
-        <w:t>).</w:t>
-      </w:r>
-      <w:r>
-        <w:t xml:space="preserve"> </w:t>
-      </w:r>
-      <w:r>
-        <w:t xml:space="preserve">Users may need to refer to these </w:t>
-      </w:r>
-      <w:r>
-        <w:t xml:space="preserve">original manuals for further details. </w:t>
-      </w:r>
-    </w:p>
-    <w:p>
-      <w:pPr>
-        <w:autoSpaceDE w:val="0"/>
-        <w:autoSpaceDN w:val="0"/>
-        <w:adjustRightInd w:val="0"/>
-        <w:spacing w:after="0" w:line="240" w:lineRule="auto"/>
-        <w:jc w:val="both"/>
-      </w:pPr>
-    </w:p>
-    <w:p>
-      <w:pPr>
-        <w:pStyle w:val="Heading2"/>
-      </w:pPr>
-      <w:bookmarkStart w:id="2" w:name="_Toc321942232"/>
-      <w:r>
-        <w:t>NAM File</w:t>
-      </w:r>
-      <w:bookmarkEnd w:id="2"/>
     </w:p>
     <w:p>
       <w:pPr>
@@ -510,8 +526,60 @@
         <w:t xml:space="preserve">FTL </w:t>
       </w:r>
       <w:r>
-        <w:t>for the MODFLOW-produced flow-transport link file.</w:t>
-      </w:r>
+        <w:t xml:space="preserve">for </w:t>
+      </w:r>
+      <w:r>
+        <w:t>a</w:t>
+      </w:r>
+      <w:r>
+        <w:t xml:space="preserve"> </w:t>
+      </w:r>
+      <w:r>
+        <w:t>MODFLOW</w:t>
+      </w:r>
+      <w:r>
+        <w:t>-2005 or MODFLOW-NWT</w:t>
+      </w:r>
+      <w:r>
+        <w:t>-produced flow-transport link file.</w:t>
+      </w:r>
+    </w:p>
+    <w:p>
+      <w:pPr>
+        <w:spacing w:after="0" w:line="240" w:lineRule="auto"/>
+        <w:ind w:left="540" w:hanging="540"/>
+        <w:jc w:val="both"/>
+      </w:pPr>
+      <w:r>
+        <w:rPr>
+          <w:b/>
+          <w:i/>
+        </w:rPr>
+        <w:t>FT6</w:t>
+      </w:r>
+      <w:r>
+        <w:rPr>
+          <w:i/>
+        </w:rPr>
+        <w:t xml:space="preserve"> </w:t>
+      </w:r>
+      <w:r>
+        <w:t xml:space="preserve">appears once for each of the three MODFLOW 6-generated flow-transport link files required when using MT3D-USGS with MODFLOW 6 output </w:t>
+      </w:r>
+      <w:r>
+        <w:t xml:space="preserve">(for more information </w:t>
+      </w:r>
+      <w:r>
+        <w:lastRenderedPageBreak/>
+        <w:t>on this new feature available in version 1.1.0 and later, please see the section below titled “Notes on FT6 Option Starting with Version 1.1.0”</w:t>
+      </w:r>
+    </w:p>
+    <w:p>
+      <w:pPr>
+        <w:spacing w:after="0" w:line="240" w:lineRule="auto"/>
+        <w:ind w:left="540" w:hanging="540"/>
+        <w:jc w:val="both"/>
+      </w:pPr>
     </w:p>
     <w:p>
       <w:pPr>
@@ -579,7 +647,6 @@
           <w:i/>
           <w:iCs/>
         </w:rPr>
-        <w:lastRenderedPageBreak/>
         <w:t xml:space="preserve">SSM </w:t>
       </w:r>
       <w:r>
@@ -1211,21 +1278,17 @@
         <w:t xml:space="preserve"> </w:t>
       </w:r>
       <w:r>
-        <w:t>with that file to 0. If a reserved unit is used for a file for which the unit is not intended,</w:t>
+        <w:t xml:space="preserve">with that file to 0. If </w:t>
+      </w:r>
+      <w:r>
+        <w:lastRenderedPageBreak/>
+        <w:t>a reserved unit is used for a file for which the unit is not intended,</w:t>
       </w:r>
       <w:r>
         <w:t xml:space="preserve"> </w:t>
       </w:r>
       <w:r>
-        <w:t xml:space="preserve">an error may </w:t>
-      </w:r>
-      <w:proofErr w:type="gramStart"/>
-      <w:r>
-        <w:t>occur</w:t>
-      </w:r>
-      <w:proofErr w:type="gramEnd"/>
-      <w:r>
-        <w:t xml:space="preserve"> and the program execution will be terminated. To avoid potential</w:t>
+        <w:t>an error may occur and the program execution will be terminated. To avoid potential</w:t>
       </w:r>
       <w:r>
         <w:t xml:space="preserve"> </w:t>
@@ -1237,11 +1300,7 @@
         <w:t xml:space="preserve"> </w:t>
       </w:r>
       <w:r>
-        <w:t xml:space="preserve">units for </w:t>
-      </w:r>
-      <w:r>
-        <w:lastRenderedPageBreak/>
-        <w:t>those files that do not have a reserved unit</w:t>
+        <w:t>units for those files that do not have a reserved unit</w:t>
       </w:r>
       <w:r>
         <w:t xml:space="preserve"> number</w:t>
@@ -1320,7 +1379,13 @@
         <w:t>–</w:t>
       </w:r>
       <w:r>
-        <w:t xml:space="preserve"> is the name of the input/output file, which is a character value. Pathnames may</w:t>
+        <w:t xml:space="preserve"> is the name of the input/output file, which is a character value. Path</w:t>
+      </w:r>
+      <w:r>
+        <w:t xml:space="preserve"> </w:t>
+      </w:r>
+      <w:r>
+        <w:t>names may</w:t>
       </w:r>
       <w:r>
         <w:t xml:space="preserve"> </w:t>
@@ -1346,6 +1411,8 @@
           <w:bCs/>
         </w:rPr>
       </w:pPr>
+      <w:bookmarkStart w:id="2" w:name="_GoBack"/>
+      <w:bookmarkEnd w:id="2"/>
     </w:p>
     <w:p>
       <w:pPr>
@@ -1366,7 +1433,7 @@
     <w:p>
       <w:pPr>
         <w:spacing w:after="0" w:line="240" w:lineRule="auto"/>
-        <w:ind w:firstLine="720"/>
+        <w:ind w:left="1260"/>
         <w:jc w:val="both"/>
       </w:pPr>
       <w:r>
@@ -1423,6 +1490,7 @@
           <w:numId w:val="14"/>
         </w:numPr>
         <w:spacing w:after="0" w:line="240" w:lineRule="auto"/>
+        <w:ind w:left="1620"/>
         <w:jc w:val="both"/>
       </w:pPr>
       <w:r>
@@ -1452,6 +1520,7 @@
           <w:numId w:val="14"/>
         </w:numPr>
         <w:spacing w:after="0" w:line="240" w:lineRule="auto"/>
+        <w:ind w:left="1620"/>
         <w:jc w:val="both"/>
       </w:pPr>
       <w:r>
@@ -1531,9 +1600,9 @@
         <w:tblLook w:val="04A0" w:firstRow="1" w:lastRow="0" w:firstColumn="1" w:lastColumn="0" w:noHBand="0" w:noVBand="1"/>
       </w:tblPr>
       <w:tblGrid>
-        <w:gridCol w:w="5312"/>
-        <w:gridCol w:w="1810"/>
-        <w:gridCol w:w="1734"/>
+        <w:gridCol w:w="5172"/>
+        <w:gridCol w:w="1766"/>
+        <w:gridCol w:w="1692"/>
       </w:tblGrid>
       <w:tr>
         <w:trPr>
@@ -1617,7 +1686,13 @@
               <w:jc w:val="center"/>
             </w:pPr>
             <w:r>
-              <w:t>Name File*</w:t>
+              <w:t>Name File</w:t>
+            </w:r>
+            <w:r>
+              <w:rPr>
+                <w:vertAlign w:val="superscript"/>
+              </w:rPr>
+              <w:t>1</w:t>
             </w:r>
           </w:p>
         </w:tc>
@@ -1690,7 +1765,13 @@
               <w:jc w:val="center"/>
             </w:pPr>
             <w:r>
-              <w:t>Basic Transport*</w:t>
+              <w:t>Basic Transport</w:t>
+            </w:r>
+            <w:r>
+              <w:rPr>
+                <w:vertAlign w:val="superscript"/>
+              </w:rPr>
+              <w:t>1</w:t>
             </w:r>
           </w:p>
         </w:tc>
@@ -1743,7 +1824,16 @@
               <w:jc w:val="center"/>
             </w:pPr>
             <w:r>
-              <w:t>Flow-Transport Link*</w:t>
+              <w:t>Flow-Transport Link</w:t>
+            </w:r>
+            <w:r>
+              <w:t xml:space="preserve"> (non-MODFLOW 6)</w:t>
+            </w:r>
+            <w:r>
+              <w:rPr>
+                <w:vertAlign w:val="superscript"/>
+              </w:rPr>
+              <w:t>1</w:t>
             </w:r>
           </w:p>
         </w:tc>
@@ -1776,6 +1866,94 @@
             </w:pPr>
             <w:r>
               <w:t>10</w:t>
+            </w:r>
+          </w:p>
+        </w:tc>
+      </w:tr>
+      <w:tr>
+        <w:trPr>
+          <w:trHeight w:val="907"/>
+        </w:trPr>
+        <w:tc>
+          <w:tcPr>
+            <w:tcW w:w="5312" w:type="dxa"/>
+            <w:noWrap/>
+            <w:vAlign w:val="center"/>
+          </w:tcPr>
+          <w:p>
+            <w:pPr>
+              <w:spacing w:after="0" w:line="240" w:lineRule="auto"/>
+              <w:jc w:val="center"/>
+            </w:pPr>
+            <w:r>
+              <w:t>Flow-Transport Link (MODFLOW 6)</w:t>
+            </w:r>
+          </w:p>
+        </w:tc>
+        <w:tc>
+          <w:tcPr>
+            <w:tcW w:w="1810" w:type="dxa"/>
+            <w:noWrap/>
+            <w:vAlign w:val="center"/>
+          </w:tcPr>
+          <w:p>
+            <w:pPr>
+              <w:spacing w:after="0" w:line="240" w:lineRule="auto"/>
+              <w:jc w:val="center"/>
+            </w:pPr>
+            <w:r>
+              <w:t>FT6</w:t>
+            </w:r>
+          </w:p>
+        </w:tc>
+        <w:tc>
+          <w:tcPr>
+            <w:tcW w:w="1734" w:type="dxa"/>
+            <w:noWrap/>
+          </w:tcPr>
+          <w:p>
+            <w:pPr>
+              <w:spacing w:after="0" w:line="240" w:lineRule="auto"/>
+              <w:jc w:val="center"/>
+            </w:pPr>
+            <w:r>
+              <w:t>21</w:t>
+            </w:r>
+            <w:r>
+              <w:rPr>
+                <w:vertAlign w:val="superscript"/>
+              </w:rPr>
+              <w:t>2</w:t>
+            </w:r>
+          </w:p>
+          <w:p>
+            <w:pPr>
+              <w:spacing w:after="0" w:line="240" w:lineRule="auto"/>
+              <w:jc w:val="center"/>
+            </w:pPr>
+            <w:r>
+              <w:t>22</w:t>
+            </w:r>
+            <w:r>
+              <w:rPr>
+                <w:vertAlign w:val="superscript"/>
+              </w:rPr>
+              <w:t>2</w:t>
+            </w:r>
+          </w:p>
+          <w:p>
+            <w:pPr>
+              <w:spacing w:after="0" w:line="240" w:lineRule="auto"/>
+              <w:jc w:val="center"/>
+            </w:pPr>
+            <w:r>
+              <w:t>23</w:t>
+            </w:r>
+            <w:r>
+              <w:rPr>
+                <w:vertAlign w:val="superscript"/>
+              </w:rPr>
+              <w:t>2</w:t>
             </w:r>
           </w:p>
         </w:tc>
@@ -2214,6 +2392,7 @@
               <w:jc w:val="center"/>
             </w:pPr>
             <w:r>
+              <w:lastRenderedPageBreak/>
               <w:t>HSS Time-Varying Source</w:t>
             </w:r>
           </w:p>
@@ -2439,7 +2618,13 @@
               <w:jc w:val="center"/>
             </w:pPr>
             <w:r>
-              <w:t>Output Listing File*</w:t>
+              <w:t>Output Listing File</w:t>
+            </w:r>
+            <w:r>
+              <w:rPr>
+                <w:vertAlign w:val="superscript"/>
+              </w:rPr>
+              <w:t>1</w:t>
             </w:r>
           </w:p>
         </w:tc>
@@ -2542,7 +2727,6 @@
               <w:jc w:val="center"/>
             </w:pPr>
             <w:r>
-              <w:lastRenderedPageBreak/>
               <w:t>Unformatted Concentration File (dissolved phase)</w:t>
             </w:r>
           </w:p>
@@ -2754,10 +2938,34 @@
         <w:jc w:val="both"/>
       </w:pPr>
       <w:r>
-        <w:t xml:space="preserve">* </w:t>
-      </w:r>
-      <w:r>
-        <w:t>Note – these files are always required for every simulation</w:t>
+        <w:rPr>
+          <w:vertAlign w:val="superscript"/>
+        </w:rPr>
+        <w:t>1</w:t>
+      </w:r>
+      <w:r>
+        <w:t xml:space="preserve"> </w:t>
+      </w:r>
+      <w:r>
+        <w:t xml:space="preserve"> T</w:t>
+      </w:r>
+      <w:r>
+        <w:t>hese files are always required for every simulation</w:t>
+      </w:r>
+    </w:p>
+    <w:p>
+      <w:pPr>
+        <w:spacing w:after="0" w:line="240" w:lineRule="auto"/>
+        <w:ind w:left="270" w:hanging="270"/>
+      </w:pPr>
+      <w:r>
+        <w:rPr>
+          <w:vertAlign w:val="superscript"/>
+        </w:rPr>
+        <w:t>2</w:t>
+      </w:r>
+      <w:r>
+        <w:t xml:space="preserve"> Reserved unit numbers 21 through 23 will be assigned in whichever order the MODFLOW 6 linker files are encountered in the name file. </w:t>
       </w:r>
     </w:p>
     <w:p>
@@ -2771,6 +2979,377 @@
         <w:pStyle w:val="Heading2"/>
       </w:pPr>
       <w:bookmarkStart w:id="3" w:name="_Toc321942233"/>
+      <w:r>
+        <w:t>Notes on FT6 Option Starting with Version 1.1.0</w:t>
+      </w:r>
+    </w:p>
+    <w:p>
+      <w:pPr>
+        <w:spacing w:after="160" w:line="300" w:lineRule="exact"/>
+      </w:pPr>
+      <w:r>
+        <w:t xml:space="preserve">Upon its release, MT3D-USGS expanded upon the functionality available within MT3DMS.  In keeping with the original design of MT3DMS, MT3D-USGS can be run independent of a flow model provided that the required flow-field input followed the format given in appendix C of Zheng and Wang (1999).  That is, “MT3DMS is designed to be used in conjunction with a block-centered finite-difference flow model,” (Zheng and Wang, 1999; pg. 101), and as such will support simulation of groundwater solute transport using flow fields calculated by MODFLOW 6.  </w:t>
+      </w:r>
+    </w:p>
+    <w:p>
+      <w:pPr>
+        <w:spacing w:after="160" w:line="300" w:lineRule="exact"/>
+      </w:pPr>
+      <w:r>
+        <w:t xml:space="preserve">In order to use MT3D-USGS with MODFLOW 6 (Langevin and others, 2017), the user needs to ensure that the selected grid type in MODFLOW 6 is a regular MODFLOW grid consisting of layers, rows, and columns.  A regular MODFLOW grid is specified in the MODFLOW 6 Groundwater Flow (GWF) name file using the DIS6 file type. In addition to the regular grid requirement, the heads and flows for every active package must be saved to the binary heads and budget (cell-by-cell flow) files for every time step.  For MODFLOW 6, saving of the flows for every package can be activated by specifying SAVE_FLOWS” in the OPTIONS block for the GWF name file.  The following example of a MODFLOW 6 output control file (specified with OC6 in the GWF name file) can be used to save the heads and flows for every time step in the simulation:  </w:t>
+      </w:r>
+    </w:p>
+    <w:p>
+      <w:pPr>
+        <w:spacing w:after="0" w:line="240" w:lineRule="auto"/>
+        <w:rPr>
+          <w:rFonts w:ascii="Courier New" w:hAnsi="Courier New" w:cs="Courier New"/>
+          <w:sz w:val="22"/>
+        </w:rPr>
+      </w:pPr>
+      <w:r>
+        <w:rPr>
+          <w:rFonts w:ascii="Courier New" w:hAnsi="Courier New" w:cs="Courier New"/>
+          <w:sz w:val="22"/>
+        </w:rPr>
+        <w:t>BEGIN OPTIONS</w:t>
+      </w:r>
+    </w:p>
+    <w:p>
+      <w:pPr>
+        <w:spacing w:after="0" w:line="240" w:lineRule="auto"/>
+        <w:rPr>
+          <w:rFonts w:ascii="Courier New" w:hAnsi="Courier New" w:cs="Courier New"/>
+          <w:sz w:val="22"/>
+        </w:rPr>
+      </w:pPr>
+      <w:r>
+        <w:rPr>
+          <w:rFonts w:ascii="Courier New" w:hAnsi="Courier New" w:cs="Courier New"/>
+          <w:sz w:val="22"/>
+        </w:rPr>
+        <w:t xml:space="preserve">  BUDGET FILEOUT  MF6_output.cbc</w:t>
+      </w:r>
+    </w:p>
+    <w:p>
+      <w:pPr>
+        <w:spacing w:after="0" w:line="240" w:lineRule="auto"/>
+        <w:rPr>
+          <w:rFonts w:ascii="Courier New" w:hAnsi="Courier New" w:cs="Courier New"/>
+          <w:sz w:val="22"/>
+        </w:rPr>
+      </w:pPr>
+      <w:r>
+        <w:rPr>
+          <w:rFonts w:ascii="Courier New" w:hAnsi="Courier New" w:cs="Courier New"/>
+          <w:sz w:val="22"/>
+        </w:rPr>
+        <w:t xml:space="preserve">  HEAD FILEOUT  MF6_output.bhd</w:t>
+      </w:r>
+    </w:p>
+    <w:p>
+      <w:pPr>
+        <w:spacing w:after="0" w:line="240" w:lineRule="auto"/>
+        <w:rPr>
+          <w:rFonts w:ascii="Courier New" w:hAnsi="Courier New" w:cs="Courier New"/>
+          <w:sz w:val="22"/>
+        </w:rPr>
+      </w:pPr>
+      <w:r>
+        <w:rPr>
+          <w:rFonts w:ascii="Courier New" w:hAnsi="Courier New" w:cs="Courier New"/>
+          <w:sz w:val="22"/>
+        </w:rPr>
+        <w:t>END OPTIONS</w:t>
+      </w:r>
+    </w:p>
+    <w:p>
+      <w:pPr>
+        <w:spacing w:after="0" w:line="240" w:lineRule="auto"/>
+        <w:rPr>
+          <w:rFonts w:ascii="Courier New" w:hAnsi="Courier New" w:cs="Courier New"/>
+          <w:sz w:val="22"/>
+        </w:rPr>
+      </w:pPr>
+    </w:p>
+    <w:p>
+      <w:pPr>
+        <w:spacing w:after="0" w:line="240" w:lineRule="auto"/>
+        <w:rPr>
+          <w:rFonts w:ascii="Courier New" w:hAnsi="Courier New" w:cs="Courier New"/>
+          <w:sz w:val="22"/>
+        </w:rPr>
+      </w:pPr>
+      <w:r>
+        <w:rPr>
+          <w:rFonts w:ascii="Courier New" w:hAnsi="Courier New" w:cs="Courier New"/>
+          <w:sz w:val="22"/>
+        </w:rPr>
+        <w:t>BEGIN PERIOD  1</w:t>
+      </w:r>
+    </w:p>
+    <w:p>
+      <w:pPr>
+        <w:spacing w:after="0" w:line="240" w:lineRule="auto"/>
+        <w:rPr>
+          <w:rFonts w:ascii="Courier New" w:hAnsi="Courier New" w:cs="Courier New"/>
+          <w:sz w:val="22"/>
+        </w:rPr>
+      </w:pPr>
+      <w:r>
+        <w:rPr>
+          <w:rFonts w:ascii="Courier New" w:hAnsi="Courier New" w:cs="Courier New"/>
+          <w:sz w:val="22"/>
+        </w:rPr>
+        <w:t xml:space="preserve">  SAVE HEAD  ALL</w:t>
+      </w:r>
+    </w:p>
+    <w:p>
+      <w:pPr>
+        <w:spacing w:after="0" w:line="240" w:lineRule="auto"/>
+        <w:rPr>
+          <w:rFonts w:ascii="Courier New" w:hAnsi="Courier New" w:cs="Courier New"/>
+          <w:sz w:val="22"/>
+        </w:rPr>
+      </w:pPr>
+      <w:r>
+        <w:rPr>
+          <w:rFonts w:ascii="Courier New" w:hAnsi="Courier New" w:cs="Courier New"/>
+          <w:sz w:val="22"/>
+        </w:rPr>
+        <w:t xml:space="preserve">  SAVE BUDGET  ALL</w:t>
+      </w:r>
+    </w:p>
+    <w:p>
+      <w:pPr>
+        <w:spacing w:after="0" w:line="240" w:lineRule="auto"/>
+        <w:rPr>
+          <w:rFonts w:ascii="Courier New" w:hAnsi="Courier New" w:cs="Courier New"/>
+          <w:sz w:val="22"/>
+        </w:rPr>
+      </w:pPr>
+      <w:r>
+        <w:rPr>
+          <w:rFonts w:ascii="Courier New" w:hAnsi="Courier New" w:cs="Courier New"/>
+          <w:sz w:val="22"/>
+        </w:rPr>
+        <w:t>END PERIOD</w:t>
+      </w:r>
+    </w:p>
+    <w:p>
+      <w:pPr>
+        <w:spacing w:after="160" w:line="300" w:lineRule="exact"/>
+      </w:pPr>
+    </w:p>
+    <w:p>
+      <w:pPr>
+        <w:spacing w:after="160" w:line="300" w:lineRule="exact"/>
+      </w:pPr>
+      <w:r>
+        <w:t>The “ALL” keyword in the example output control file above indicates that heads and flows will be saved for all time steps in period 1 and all subsequent stress periods.  The PERIOD block continues to apply for the entire simulation unless a new PERIOD block is encountered.  Thus, with the specification of “SAVE_FLOWS” in the name file and use of the example output control file above, all of the relevant head and flow information will be saved.  Unlike previous versions of MODFLOW in which heads could be saved for only selected layers and flows could be written to different files, MODFLOW 6 saves heads for every layer and flows can only be written to a single budget file.</w:t>
+      </w:r>
+    </w:p>
+    <w:p>
+      <w:pPr>
+        <w:spacing w:after="160" w:line="300" w:lineRule="exact"/>
+      </w:pPr>
+      <w:r>
+        <w:t xml:space="preserve">The present version of MT3D-USGS cannot be used with “vertical pass through cells,” which can be specified using a negative number in the IDOMAIN input array of the discretization package for MODFLOW 6.  </w:t>
+      </w:r>
+    </w:p>
+    <w:p>
+      <w:pPr>
+        <w:spacing w:after="160" w:line="300" w:lineRule="exact"/>
+      </w:pPr>
+      <w:r>
+        <w:t xml:space="preserve">Among the advanced MODFLOW 6 packages (Langevin and others, 2017, table B-1), solute transport is only supported as a boundary condition.  That is, MT3D-USGS is not equipped to simulate solute transport among or within the identified “advanced stress” packages.  It can, however, support exchange with the advanced stress packages as is the case with MODFLOW-2005 (Harbaugh, 2005) and MODFLOW-NWT (Niswonger and others, 2011).  In order to take advantage of transport capabilities within streams, lakes, and the unsaturated zone, the user is directed to use MODFLOW-NWT with the appropriate keywords added to the LMT package (Zheng and others, 2001) input file (see also LMT8.pdf input instruction distributed with MT3D-USGS).  </w:t>
+      </w:r>
+    </w:p>
+    <w:p>
+      <w:pPr>
+        <w:spacing w:after="160" w:line="300" w:lineRule="exact"/>
+      </w:pPr>
+      <w:r>
+        <w:t xml:space="preserve">In order to use of MT3D-USGS with either MODFLOW-2005 or MODFLOW-NWT calculated flow fields, the user points the model to a </w:t>
+      </w:r>
+      <w:r>
+        <w:rPr>
+          <w:u w:val="single"/>
+        </w:rPr>
+        <w:t>F</w:t>
+      </w:r>
+      <w:r>
+        <w:t>low-</w:t>
+      </w:r>
+      <w:r>
+        <w:rPr>
+          <w:u w:val="single"/>
+        </w:rPr>
+        <w:t>T</w:t>
+      </w:r>
+      <w:r>
+        <w:t xml:space="preserve">ransport </w:t>
+      </w:r>
+      <w:r>
+        <w:rPr>
+          <w:u w:val="single"/>
+        </w:rPr>
+        <w:t>L</w:t>
+      </w:r>
+      <w:r>
+        <w:t>inker file using the keyword “FTL” in the MT3D-USGS name file.  For example:</w:t>
+      </w:r>
+    </w:p>
+    <w:p>
+      <w:pPr>
+        <w:spacing w:after="160" w:line="300" w:lineRule="exact"/>
+        <w:rPr>
+          <w:rFonts w:ascii="Courier New" w:hAnsi="Courier New" w:cs="Courier New"/>
+        </w:rPr>
+      </w:pPr>
+      <w:r>
+        <w:rPr>
+          <w:rFonts w:ascii="Courier New" w:hAnsi="Courier New" w:cs="Courier New"/>
+          <w:sz w:val="22"/>
+        </w:rPr>
+        <w:t xml:space="preserve">FTL   10 </w:t>
+      </w:r>
+      <w:proofErr w:type="spellStart"/>
+      <w:r>
+        <w:rPr>
+          <w:rFonts w:ascii="Courier New" w:hAnsi="Courier New" w:cs="Courier New"/>
+          <w:sz w:val="22"/>
+        </w:rPr>
+        <w:t>modelname.ftl</w:t>
+      </w:r>
+      <w:proofErr w:type="spellEnd"/>
+      <w:r>
+        <w:rPr>
+          <w:rFonts w:ascii="Courier New" w:hAnsi="Courier New" w:cs="Courier New"/>
+          <w:sz w:val="22"/>
+        </w:rPr>
+        <w:t xml:space="preserve"> FREE</w:t>
+      </w:r>
+    </w:p>
+    <w:p>
+      <w:pPr>
+        <w:spacing w:after="160" w:line="300" w:lineRule="exact"/>
+      </w:pPr>
+      <w:r>
+        <w:t xml:space="preserve">where the keyword </w:t>
+      </w:r>
+      <w:r>
+        <w:rPr>
+          <w:rFonts w:ascii="Courier New" w:hAnsi="Courier New" w:cs="Courier New"/>
+        </w:rPr>
+        <w:t>FREE</w:t>
+      </w:r>
+      <w:r>
+        <w:t xml:space="preserve"> is used only if a formatted flow-transport link file is passed to MT3D-USGS and omitted otherwise.  When using MT3D-USGS with a structured MODFLOW 6-generated flow field, the line above is replaced with 3 new lines, each starting with “</w:t>
+      </w:r>
+      <w:r>
+        <w:rPr>
+          <w:rFonts w:ascii="Courier New" w:hAnsi="Courier New" w:cs="Courier New"/>
+        </w:rPr>
+        <w:t>FT6</w:t>
+      </w:r>
+      <w:r>
+        <w:t>” that direct the MT3D-USGS model to three native MODFLOW 6 output files:</w:t>
+      </w:r>
+    </w:p>
+    <w:p>
+      <w:pPr>
+        <w:spacing w:after="0" w:line="240" w:lineRule="auto"/>
+        <w:rPr>
+          <w:rFonts w:ascii="Courier New" w:hAnsi="Courier New" w:cs="Courier New"/>
+          <w:sz w:val="22"/>
+        </w:rPr>
+      </w:pPr>
+      <w:r>
+        <w:rPr>
+          <w:rFonts w:ascii="Courier New" w:hAnsi="Courier New" w:cs="Courier New"/>
+          <w:sz w:val="22"/>
+        </w:rPr>
+        <w:t>FT6   10   MF6_output.cbc</w:t>
+      </w:r>
+    </w:p>
+    <w:p>
+      <w:pPr>
+        <w:spacing w:after="0" w:line="240" w:lineRule="auto"/>
+        <w:rPr>
+          <w:rFonts w:ascii="Courier New" w:hAnsi="Courier New" w:cs="Courier New"/>
+          <w:sz w:val="22"/>
+        </w:rPr>
+      </w:pPr>
+      <w:r>
+        <w:rPr>
+          <w:rFonts w:ascii="Courier New" w:hAnsi="Courier New" w:cs="Courier New"/>
+          <w:sz w:val="22"/>
+        </w:rPr>
+        <w:t>FT6   20   MF6_output.bhd</w:t>
+      </w:r>
+    </w:p>
+    <w:p>
+      <w:pPr>
+        <w:spacing w:after="160" w:line="240" w:lineRule="auto"/>
+        <w:rPr>
+          <w:rFonts w:ascii="Courier New" w:hAnsi="Courier New" w:cs="Courier New"/>
+          <w:sz w:val="22"/>
+        </w:rPr>
+      </w:pPr>
+      <w:r>
+        <w:rPr>
+          <w:rFonts w:ascii="Courier New" w:hAnsi="Courier New" w:cs="Courier New"/>
+          <w:sz w:val="22"/>
+        </w:rPr>
+        <w:t>FT6   21   MF6_output.dis.grb</w:t>
+      </w:r>
+    </w:p>
+    <w:p>
+      <w:pPr>
+        <w:spacing w:after="160" w:line="300" w:lineRule="exact"/>
+      </w:pPr>
+      <w:r>
+        <w:lastRenderedPageBreak/>
+        <w:t>These files may appear in any order within the MT3D-USGS name file and do not need to be listed consecutively.  For the example provided above, the first file (*.</w:t>
+      </w:r>
+      <w:proofErr w:type="spellStart"/>
+      <w:r>
+        <w:t>cbc</w:t>
+      </w:r>
+      <w:proofErr w:type="spellEnd"/>
+      <w:r>
+        <w:t>) is a binary output file with all cell-by-cell flow rates, included exchange flows with any activated packages (e.g., RIV).  The second example file listed above (*.</w:t>
+      </w:r>
+      <w:proofErr w:type="spellStart"/>
+      <w:r>
+        <w:t>bhd</w:t>
+      </w:r>
+      <w:proofErr w:type="spellEnd"/>
+      <w:r>
+        <w:t>) is the binary head file and is used by MT3D-USGS for calculating the saturated thickness of each cell, including which cells are dry and therefore deactivated (ICBUND=0) for the current time step.  The final file listed above is a binary grid file containing information about the model grid and therefore a key component for interpreting the *.</w:t>
+      </w:r>
+      <w:proofErr w:type="spellStart"/>
+      <w:r>
+        <w:t>cbc</w:t>
+      </w:r>
+      <w:proofErr w:type="spellEnd"/>
+      <w:r>
+        <w:t xml:space="preserve"> file.  The binary grid file is automatically created at run time by MODFLOW 6.</w:t>
+      </w:r>
+    </w:p>
+    <w:p>
+      <w:pPr>
+        <w:spacing w:after="160" w:line="300" w:lineRule="exact"/>
+      </w:pPr>
+      <w:r>
+        <w:t xml:space="preserve">As mentioned, all three files are native MODFLOW 6 output and do not require a dedicated package, like LMT, to prepare a file for use with MT3D-USGS.  The unit numbers associated with each file are arbitrary; however, they need to be distinct from all other unit numbers appearing in the MT3D-USGS input file unless a value of 0 is assigned to each, in which case MT3D-USGS will internally assign unit numbers.  </w:t>
+      </w:r>
+    </w:p>
+    <w:p>
+      <w:pPr>
+        <w:pStyle w:val="Heading2"/>
+      </w:pPr>
       <w:r>
         <w:t>ADV Package</w:t>
       </w:r>
@@ -3029,6 +3608,7 @@
         <w:jc w:val="both"/>
       </w:pPr>
       <w:r>
+        <w:lastRenderedPageBreak/>
         <w:t>For the explicit finite-difference or the third-order TVD</w:t>
       </w:r>
       <w:r>
@@ -3071,7 +3651,6 @@
         <w:jc w:val="both"/>
       </w:pPr>
       <w:r>
-        <w:lastRenderedPageBreak/>
         <w:t>MXPART is the maximum total number of moving particles allowed and is used only when MIXELM = 1 or 3.</w:t>
       </w:r>
     </w:p>
@@ -3686,16 +4265,7 @@
           <w:sz w:val="22"/>
           <w:szCs w:val="22"/>
         </w:rPr>
-        <w:t xml:space="preserve">If NPLANE &gt; 0, the fixed pattern is selected for initial placement.  The value of NPLANE serves as the number of vertical “planes” on which initial particles are placed within each cell block (Figure 18a).  The fixed pattern may work better than the random pattern only in relatively </w:t>
-      </w:r>
-      <w:r>
-        <w:rPr>
-          <w:rFonts w:eastAsiaTheme="minorHAnsi"/>
-          <w:sz w:val="22"/>
-          <w:szCs w:val="22"/>
-        </w:rPr>
-        <w:lastRenderedPageBreak/>
-        <w:t xml:space="preserve">uniform flow fields.  For two-dimensional simulations in </w:t>
+        <w:t xml:space="preserve">If NPLANE &gt; 0, the fixed pattern is selected for initial placement.  The value of NPLANE serves as the number of vertical “planes” on which initial particles are placed within each cell block (Figure 18a).  The fixed pattern may work better than the random pattern only in relatively uniform flow fields.  For two-dimensional simulations in </w:t>
       </w:r>
       <w:proofErr w:type="spellStart"/>
       <w:r>
@@ -4166,7 +4736,16 @@
           <w:sz w:val="22"/>
           <w:szCs w:val="22"/>
         </w:rPr>
-        <w:t>NPMAX is the maximum number of particles allowed per cell. If the number of particles in a cell exceeds NPMAX, all particles are removed from that cell and replaced by a new set of particles equal to NPH to maintain mass balance. Generally, NPMAX can be set to approximately two times of NPH.</w:t>
+        <w:t xml:space="preserve">NPMAX is the maximum number of particles allowed per cell. If the number of particles in a cell exceeds NPMAX, all particles are removed from that cell and replaced by a new set of particles equal to NPH to </w:t>
+      </w:r>
+      <w:r>
+        <w:rPr>
+          <w:rFonts w:eastAsiaTheme="minorHAnsi"/>
+          <w:sz w:val="22"/>
+          <w:szCs w:val="22"/>
+        </w:rPr>
+        <w:lastRenderedPageBreak/>
+        <w:t>maintain mass balance. Generally, NPMAX can be set to approximately two times of NPH.</w:t>
       </w:r>
     </w:p>
     <w:p>
@@ -4208,7 +4787,6 @@
         <w:spacing w:after="0" w:line="240" w:lineRule="auto"/>
       </w:pPr>
       <w:r>
-        <w:lastRenderedPageBreak/>
         <w:t>4</w:t>
       </w:r>
       <w:r>
@@ -4820,6 +5398,7 @@
           <w:sz w:val="22"/>
           <w:szCs w:val="22"/>
         </w:rPr>
+        <w:lastRenderedPageBreak/>
         <w:t xml:space="preserve">Format: </w:t>
       </w:r>
       <w:r>
@@ -4957,7 +5536,6 @@
           <w:sz w:val="22"/>
           <w:szCs w:val="22"/>
         </w:rPr>
-        <w:lastRenderedPageBreak/>
         <w:t xml:space="preserve">Format: </w:t>
       </w:r>
       <w:r>
@@ -5600,6 +6178,7 @@
           <w:sz w:val="22"/>
           <w:szCs w:val="22"/>
         </w:rPr>
+        <w:lastRenderedPageBreak/>
         <w:t>NCOMP is the total number of chemical species included in the current simulation. For single-species simulation, set</w:t>
       </w:r>
       <w:r>
@@ -5665,7 +6244,6 @@
           <w:sz w:val="22"/>
           <w:szCs w:val="22"/>
         </w:rPr>
-        <w:lastRenderedPageBreak/>
         <w:t>Note that “mobile species” are involved in both transport and</w:t>
       </w:r>
       <w:r>
@@ -6521,6 +7099,7 @@
           <w:sz w:val="22"/>
           <w:szCs w:val="22"/>
         </w:rPr>
+        <w:lastRenderedPageBreak/>
         <w:t>DELR is a 1-D real array representing the cell width along rows (</w:t>
       </w:r>
       <w:proofErr w:type="spellStart"/>
@@ -6680,7 +7259,6 @@
           <w:sz w:val="22"/>
           <w:szCs w:val="22"/>
         </w:rPr>
-        <w:lastRenderedPageBreak/>
         <w:t>DELC is a 1-D real array representing the cell width along columns (</w:t>
       </w:r>
       <w:proofErr w:type="spellStart"/>
@@ -7348,6 +7926,7 @@
           <w:sz w:val="22"/>
           <w:szCs w:val="22"/>
         </w:rPr>
+        <w:lastRenderedPageBreak/>
         <w:t xml:space="preserve">If ICBUND &lt; 0, the cell is a constant-concentration cell </w:t>
       </w:r>
       <w:r>
@@ -7366,16 +7945,7 @@
           <w:sz w:val="22"/>
           <w:szCs w:val="22"/>
         </w:rPr>
-        <w:t xml:space="preserve">. The starting concentration of each species remains the same at the cell throughout the simulation. (To define different constant-concentration conditions for different species at the same cell location, refer to the Sink/Source Mixing Package.) Also note that unless explicitly defined as </w:t>
-      </w:r>
-      <w:r>
-        <w:rPr>
-          <w:rFonts w:eastAsiaTheme="minorHAnsi"/>
-          <w:sz w:val="22"/>
-          <w:szCs w:val="22"/>
-        </w:rPr>
-        <w:lastRenderedPageBreak/>
-        <w:t xml:space="preserve">a constant-concentration cell, a constant-head cell in the flow model is not treated as a constant-concentration cell. </w:t>
+        <w:t xml:space="preserve">. The starting concentration of each species remains the same at the cell throughout the simulation. (To define different constant-concentration conditions for different species at the same cell location, refer to the Sink/Source Mixing Package.) Also note that unless explicitly defined as a constant-concentration cell, a constant-head cell in the flow model is not treated as a constant-concentration cell. </w:t>
       </w:r>
     </w:p>
     <w:p>
@@ -8143,6 +8713,7 @@
           <w:sz w:val="22"/>
           <w:szCs w:val="22"/>
         </w:rPr>
+        <w:lastRenderedPageBreak/>
         <w:t xml:space="preserve">SAVUCN is a logical flag indicating whether the concentration solution should be saved in a default unformatted (binary) file named MT3Dnnn.UCN, where </w:t>
       </w:r>
       <w:proofErr w:type="spellStart"/>
@@ -8199,7 +8770,6 @@
           <w:sz w:val="22"/>
           <w:szCs w:val="22"/>
         </w:rPr>
-        <w:lastRenderedPageBreak/>
         <w:t>If SAVUCN = T, the concentration of each species will be</w:t>
       </w:r>
       <w:r>
@@ -9027,6 +9597,7 @@
           <w:sz w:val="22"/>
           <w:szCs w:val="22"/>
         </w:rPr>
+        <w:lastRenderedPageBreak/>
         <w:t>NPROBS is an integer indicating how frequently the concentration at the specified observation points should be saved in the observation file MT3Dnnn.OBS.</w:t>
       </w:r>
       <w:r>
@@ -9160,7 +9731,6 @@
           <w:sz w:val="22"/>
           <w:szCs w:val="22"/>
         </w:rPr>
-        <w:lastRenderedPageBreak/>
         <w:t>KOBS, IOBS, and JOBS are the cell indices (layer, row, column) in which the observation point or monitoring well is located and for which the concentration is to be printed at every transport step in file MT3Dnnn.OBS. Enter one set of</w:t>
       </w:r>
       <w:r>
@@ -9842,7 +10412,15 @@
           <w:sz w:val="22"/>
           <w:szCs w:val="22"/>
         </w:rPr>
-        <w:t>22). This option is needed in case the length of timesteps for the flow solution is not based on a geometric</w:t>
+        <w:t xml:space="preserve">22). This </w:t>
+      </w:r>
+      <w:r>
+        <w:rPr>
+          <w:sz w:val="22"/>
+          <w:szCs w:val="22"/>
+        </w:rPr>
+        <w:lastRenderedPageBreak/>
+        <w:t>option is needed in case the length of timesteps for the flow solution is not based on a geometric</w:t>
       </w:r>
       <w:r>
         <w:rPr>
@@ -9908,7 +10486,6 @@
         <w:rPr>
           <w:rFonts w:ascii="TimesNewRomanPSMT" w:eastAsiaTheme="minorHAnsi" w:hAnsi="TimesNewRomanPSMT" w:cs="TimesNewRomanPSMT"/>
         </w:rPr>
-        <w:lastRenderedPageBreak/>
         <w:t>SSFlag</w:t>
       </w:r>
       <w:proofErr w:type="spellEnd"/>
@@ -10572,7 +11149,15 @@
           <w:sz w:val="22"/>
           <w:szCs w:val="22"/>
         </w:rPr>
-        <w:t xml:space="preserve"> code, and TTSMULT is always set to 1.0 regardless of the user-specified input. Note that for the particle-tracking-based solution options and the third</w:t>
+        <w:t xml:space="preserve"> code, and TTSMULT is always set to 1.0 regardless of the user-specified input. </w:t>
+      </w:r>
+      <w:r>
+        <w:rPr>
+          <w:sz w:val="22"/>
+          <w:szCs w:val="22"/>
+        </w:rPr>
+        <w:lastRenderedPageBreak/>
+        <w:t>Note that for the particle-tracking-based solution options and the third</w:t>
       </w:r>
       <w:r>
         <w:rPr>
@@ -10652,7 +11237,6 @@
       </w:pPr>
       <w:bookmarkStart w:id="5" w:name="_Toc321942234"/>
       <w:r>
-        <w:lastRenderedPageBreak/>
         <w:t>CTS Package</w:t>
       </w:r>
       <w:bookmarkEnd w:id="5"/>
@@ -10961,6 +11545,7 @@
         <w:ind w:left="2520"/>
       </w:pPr>
       <w:r>
+        <w:lastRenderedPageBreak/>
         <w:t>ICTSPKG = 0, flow rates from the MNW2 package will be used.</w:t>
       </w:r>
     </w:p>
@@ -11530,6 +12115,7 @@
         <w:spacing w:after="0" w:line="240" w:lineRule="auto"/>
       </w:pPr>
       <w:r>
+        <w:lastRenderedPageBreak/>
         <w:tab/>
         <w:t>Format:</w:t>
       </w:r>
@@ -11574,7 +12160,6 @@
         <w:ind w:left="2160" w:hanging="270"/>
       </w:pPr>
       <w:r>
-        <w:lastRenderedPageBreak/>
         <w:t>CINCTS</w:t>
       </w:r>
       <w:r>
@@ -11930,6 +12515,7 @@
         <w:ind w:left="2160" w:hanging="270"/>
       </w:pPr>
       <w:r>
+        <w:lastRenderedPageBreak/>
         <w:t>CNTE</w:t>
       </w:r>
       <w:r>
@@ -12030,7 +12616,6 @@
         <w:ind w:left="1440" w:firstLine="720"/>
       </w:pPr>
       <w:r>
-        <w:lastRenderedPageBreak/>
         <w:t>(IOPT</w:t>
       </w:r>
       <w:r>
@@ -12474,7 +13059,11 @@
         <w:t xml:space="preserve">enables </w:t>
       </w:r>
       <w:r>
-        <w:t>component-dependent diffusion. The user needs to specify one diffusion coefficient for each mobile solute component and at each model cell.</w:t>
+        <w:t xml:space="preserve">component-dependent diffusion. The user needs to specify one </w:t>
+      </w:r>
+      <w:r>
+        <w:lastRenderedPageBreak/>
+        <w:t>diffusion coefficient for each mobile solute component and at each model cell.</w:t>
       </w:r>
     </w:p>
     <w:p>
@@ -12547,7 +13136,6 @@
         <w:ind w:firstLine="720"/>
       </w:pPr>
       <w:r>
-        <w:lastRenderedPageBreak/>
         <w:t xml:space="preserve">Format: </w:t>
       </w:r>
       <w:r>
@@ -13301,6 +13889,7 @@
       </w:pPr>
       <w:bookmarkStart w:id="6" w:name="_Toc321942236"/>
       <w:r>
+        <w:lastRenderedPageBreak/>
         <w:t>GCG Package</w:t>
       </w:r>
       <w:bookmarkEnd w:id="6"/>
@@ -13314,11 +13903,7 @@
         <w:t xml:space="preserve">Input to the Generalized Conjugate Gradient (GCG) Package is read on unit INGCG = 9, which is preset in the main program. </w:t>
       </w:r>
       <w:r>
-        <w:t xml:space="preserve">Since the release of version 5.00 of MT3DMS, and </w:t>
-      </w:r>
-      <w:r>
-        <w:lastRenderedPageBreak/>
-        <w:t>now the release of MT3D-USGS, t</w:t>
+        <w:t>Since the release of version 5.00 of MT3DMS, and now the release of MT3D-USGS, t</w:t>
       </w:r>
       <w:r>
         <w:t xml:space="preserve">he General Conjugate-Gradient (GCG) solver must be </w:t>
@@ -14212,7 +14797,6 @@
           <w:sz w:val="22"/>
           <w:szCs w:val="22"/>
         </w:rPr>
-        <w:lastRenderedPageBreak/>
         <w:t>Must start with “#”</w:t>
       </w:r>
       <w:r>
@@ -14905,6 +15489,7 @@
       </w:pPr>
       <w:proofErr w:type="spellStart"/>
       <w:r>
+        <w:lastRenderedPageBreak/>
         <w:t>factime</w:t>
       </w:r>
       <w:proofErr w:type="spellEnd"/>
@@ -14912,11 +15497,7 @@
         <w:t xml:space="preserve"> </w:t>
       </w:r>
       <w:r>
-        <w:t xml:space="preserve">is the conversion factor for converting the unit of time used in HSSM to that used in MT3D-USGS. For example, if the </w:t>
-      </w:r>
-      <w:r>
-        <w:lastRenderedPageBreak/>
-        <w:t>unit used in MT3D-USGS is minutes while the unit in HSSM is day, “</w:t>
+        <w:t>is the conversion factor for converting the unit of time used in HSSM to that used in MT3D-USGS. For example, if the unit used in MT3D-USGS is minutes while the unit in HSSM is day, “</w:t>
       </w:r>
       <w:proofErr w:type="spellStart"/>
       <w:r>
@@ -15590,7 +16171,11 @@
       </w:r>
       <w:proofErr w:type="spellEnd"/>
       <w:r>
-        <w:t>.’ The identifier need not be unique; however, identification of HSSM-LNAPL sources in the output files is facilitated if each source is given a unique name.</w:t>
+        <w:t xml:space="preserve">.’ The identifier need not be unique; however, </w:t>
+      </w:r>
+      <w:r>
+        <w:lastRenderedPageBreak/>
+        <w:t>identification of HSSM-LNAPL sources in the output files is facilitated if each source is given a unique name.</w:t>
       </w:r>
     </w:p>
     <w:p>
@@ -15611,7 +16196,6 @@
         <w:ind w:left="1800"/>
       </w:pPr>
       <w:r>
-        <w:lastRenderedPageBreak/>
         <w:t xml:space="preserve">This input is backward compatible with MT3DMS. Note that the input instructions provided with MT3DMS have the two variables – </w:t>
       </w:r>
       <w:proofErr w:type="spellStart"/>
@@ -16534,6 +17118,7 @@
           <w:sz w:val="22"/>
           <w:szCs w:val="22"/>
         </w:rPr>
+        <w:lastRenderedPageBreak/>
         <w:t>Time</w:t>
       </w:r>
       <w:r>
@@ -16654,16 +17239,7 @@
           <w:sz w:val="22"/>
           <w:szCs w:val="22"/>
         </w:rPr>
-        <w:t xml:space="preserve">source is specified </w:t>
-      </w:r>
-      <w:r>
-        <w:rPr>
-          <w:rFonts w:eastAsiaTheme="minorHAnsi"/>
-          <w:sz w:val="22"/>
-          <w:szCs w:val="22"/>
-        </w:rPr>
-        <w:lastRenderedPageBreak/>
-        <w:t>exclusively at the single finite-difference model cell (</w:t>
+        <w:t>source is specified exclusively at the single finite-difference model cell (</w:t>
       </w:r>
       <w:proofErr w:type="spellStart"/>
       <w:r>
@@ -17376,6 +17952,7 @@
           <w:sz w:val="22"/>
           <w:szCs w:val="22"/>
         </w:rPr>
+        <w:lastRenderedPageBreak/>
         <w:t xml:space="preserve">NTMP is an integer value corresponding to the number of specified </w:t>
       </w:r>
       <w:r>
@@ -18249,6 +18826,7 @@
         <w:ind w:left="2160"/>
       </w:pPr>
       <w:r>
+        <w:lastRenderedPageBreak/>
         <w:t xml:space="preserve">=5, Dual-domain mass transfer (without sorption); </w:t>
       </w:r>
     </w:p>
@@ -18289,7 +18867,6 @@
         <w:ind w:left="2160" w:hanging="270"/>
       </w:pPr>
       <w:r>
-        <w:lastRenderedPageBreak/>
         <w:t>IREACT is a flag indicating which type of kinetic rate reaction is simulated:</w:t>
       </w:r>
     </w:p>
@@ -18622,6 +19199,7 @@
         <w:ind w:left="4050" w:hanging="1890"/>
       </w:pPr>
       <w:r>
+        <w:lastRenderedPageBreak/>
         <w:t xml:space="preserve">If IREACTION=1, instantaneous EA/ED reaction is simulated between an ED and an EA. </w:t>
       </w:r>
     </w:p>
@@ -19551,6 +20129,121 @@
         </w:rPr>
         <w:t>coefficient (</w:t>
       </w:r>
+      <w:r>
+        <w:rPr>
+          <w:i/>
+          <w:sz w:val="22"/>
+          <w:szCs w:val="22"/>
+        </w:rPr>
+        <w:t>K</w:t>
+      </w:r>
+      <w:r>
+        <w:rPr>
+          <w:i/>
+          <w:sz w:val="22"/>
+          <w:szCs w:val="22"/>
+          <w:vertAlign w:val="subscript"/>
+        </w:rPr>
+        <w:t>d</w:t>
+      </w:r>
+      <w:r>
+        <w:rPr>
+          <w:sz w:val="22"/>
+          <w:szCs w:val="22"/>
+        </w:rPr>
+        <w:t>) (unit, L</w:t>
+      </w:r>
+      <w:r>
+        <w:rPr>
+          <w:sz w:val="22"/>
+          <w:szCs w:val="22"/>
+          <w:vertAlign w:val="superscript"/>
+        </w:rPr>
+        <w:t>3</w:t>
+      </w:r>
+      <w:r>
+        <w:rPr>
+          <w:sz w:val="22"/>
+          <w:szCs w:val="22"/>
+        </w:rPr>
+        <w:t>M</w:t>
+      </w:r>
+      <w:r>
+        <w:rPr>
+          <w:sz w:val="22"/>
+          <w:szCs w:val="22"/>
+          <w:vertAlign w:val="superscript"/>
+        </w:rPr>
+        <w:t>-1</w:t>
+      </w:r>
+      <w:r>
+        <w:rPr>
+          <w:sz w:val="22"/>
+          <w:szCs w:val="22"/>
+        </w:rPr>
+        <w:t>).</w:t>
+      </w:r>
+    </w:p>
+    <w:p>
+      <w:pPr>
+        <w:autoSpaceDE w:val="0"/>
+        <w:autoSpaceDN w:val="0"/>
+        <w:adjustRightInd w:val="0"/>
+        <w:spacing w:after="0" w:line="240" w:lineRule="auto"/>
+        <w:ind w:left="2160"/>
+        <w:rPr>
+          <w:sz w:val="22"/>
+          <w:szCs w:val="22"/>
+        </w:rPr>
+      </w:pPr>
+    </w:p>
+    <w:p>
+      <w:pPr>
+        <w:autoSpaceDE w:val="0"/>
+        <w:autoSpaceDN w:val="0"/>
+        <w:adjustRightInd w:val="0"/>
+        <w:spacing w:after="0" w:line="240" w:lineRule="auto"/>
+        <w:ind w:left="2160"/>
+        <w:rPr>
+          <w:sz w:val="22"/>
+          <w:szCs w:val="22"/>
+        </w:rPr>
+      </w:pPr>
+      <w:r>
+        <w:rPr>
+          <w:sz w:val="22"/>
+          <w:szCs w:val="22"/>
+        </w:rPr>
+        <w:t>For Freundlich sorption (ISOTHM = 2), SP1 is the</w:t>
+      </w:r>
+      <w:r>
+        <w:rPr>
+          <w:sz w:val="22"/>
+          <w:szCs w:val="22"/>
+        </w:rPr>
+        <w:t xml:space="preserve"> </w:t>
+      </w:r>
+      <w:r>
+        <w:rPr>
+          <w:sz w:val="22"/>
+          <w:szCs w:val="22"/>
+        </w:rPr>
+        <w:t xml:space="preserve">Freundlich </w:t>
+      </w:r>
+      <w:r>
+        <w:rPr>
+          <w:sz w:val="22"/>
+          <w:szCs w:val="22"/>
+        </w:rPr>
+        <w:t>e</w:t>
+      </w:r>
+      <w:r>
+        <w:rPr>
+          <w:sz w:val="22"/>
+          <w:szCs w:val="22"/>
+        </w:rPr>
+        <w:t>quilibrium constant (</w:t>
+      </w:r>
       <w:proofErr w:type="spellStart"/>
       <w:r>
         <w:rPr>
@@ -19567,9 +20260,250 @@
           <w:szCs w:val="22"/>
           <w:vertAlign w:val="subscript"/>
         </w:rPr>
+        <w:t>f</w:t>
+      </w:r>
+      <w:proofErr w:type="spellEnd"/>
+      <w:r>
+        <w:rPr>
+          <w:sz w:val="22"/>
+          <w:szCs w:val="22"/>
+        </w:rPr>
+        <w:t>) (the unit depends on</w:t>
+      </w:r>
+      <w:r>
+        <w:rPr>
+          <w:sz w:val="22"/>
+          <w:szCs w:val="22"/>
+        </w:rPr>
+        <w:t xml:space="preserve"> </w:t>
+      </w:r>
+      <w:r>
+        <w:rPr>
+          <w:sz w:val="22"/>
+          <w:szCs w:val="22"/>
+        </w:rPr>
+        <w:t>the Freundlich exponent a).</w:t>
+      </w:r>
+    </w:p>
+    <w:p>
+      <w:pPr>
+        <w:autoSpaceDE w:val="0"/>
+        <w:autoSpaceDN w:val="0"/>
+        <w:adjustRightInd w:val="0"/>
+        <w:spacing w:after="0" w:line="240" w:lineRule="auto"/>
+        <w:ind w:left="2160"/>
+        <w:rPr>
+          <w:sz w:val="22"/>
+          <w:szCs w:val="22"/>
+        </w:rPr>
+      </w:pPr>
+    </w:p>
+    <w:p>
+      <w:pPr>
+        <w:autoSpaceDE w:val="0"/>
+        <w:autoSpaceDN w:val="0"/>
+        <w:adjustRightInd w:val="0"/>
+        <w:spacing w:after="0" w:line="240" w:lineRule="auto"/>
+        <w:ind w:left="2160"/>
+        <w:rPr>
+          <w:sz w:val="22"/>
+          <w:szCs w:val="22"/>
+        </w:rPr>
+      </w:pPr>
+      <w:r>
+        <w:rPr>
+          <w:sz w:val="22"/>
+          <w:szCs w:val="22"/>
+        </w:rPr>
+        <w:t>For Langmuir sorption (ISOTHM = 3), SP1 is the</w:t>
+      </w:r>
+      <w:r>
+        <w:rPr>
+          <w:sz w:val="22"/>
+          <w:szCs w:val="22"/>
+        </w:rPr>
+        <w:t xml:space="preserve"> </w:t>
+      </w:r>
+      <w:r>
+        <w:rPr>
+          <w:sz w:val="22"/>
+          <w:szCs w:val="22"/>
+        </w:rPr>
+        <w:t>Langmuir equilibrium constant (</w:t>
+      </w:r>
+      <w:r>
+        <w:rPr>
+          <w:i/>
+          <w:sz w:val="22"/>
+          <w:szCs w:val="22"/>
+        </w:rPr>
+        <w:t>K</w:t>
+      </w:r>
+      <w:r>
+        <w:rPr>
+          <w:i/>
+          <w:sz w:val="22"/>
+          <w:szCs w:val="22"/>
+          <w:vertAlign w:val="subscript"/>
+        </w:rPr>
+        <w:t>l</w:t>
+      </w:r>
+      <w:r>
+        <w:rPr>
+          <w:sz w:val="22"/>
+          <w:szCs w:val="22"/>
+        </w:rPr>
+        <w:t>) (unit, L</w:t>
+      </w:r>
+      <w:r>
+        <w:rPr>
+          <w:sz w:val="22"/>
+          <w:szCs w:val="22"/>
+          <w:vertAlign w:val="superscript"/>
+        </w:rPr>
+        <w:t>3</w:t>
+      </w:r>
+      <w:r>
+        <w:rPr>
+          <w:sz w:val="22"/>
+          <w:szCs w:val="22"/>
+        </w:rPr>
+        <w:t>M</w:t>
+      </w:r>
+      <w:r>
+        <w:rPr>
+          <w:sz w:val="22"/>
+          <w:szCs w:val="22"/>
+          <w:vertAlign w:val="superscript"/>
+        </w:rPr>
+        <w:t>-1</w:t>
+      </w:r>
+      <w:r>
+        <w:rPr>
+          <w:sz w:val="22"/>
+          <w:szCs w:val="22"/>
+        </w:rPr>
+        <w:t>).</w:t>
+      </w:r>
+    </w:p>
+    <w:p>
+      <w:pPr>
+        <w:autoSpaceDE w:val="0"/>
+        <w:autoSpaceDN w:val="0"/>
+        <w:adjustRightInd w:val="0"/>
+        <w:spacing w:after="0" w:line="240" w:lineRule="auto"/>
+        <w:ind w:left="2160"/>
+        <w:rPr>
+          <w:sz w:val="22"/>
+          <w:szCs w:val="22"/>
+        </w:rPr>
+      </w:pPr>
+    </w:p>
+    <w:p>
+      <w:pPr>
+        <w:autoSpaceDE w:val="0"/>
+        <w:autoSpaceDN w:val="0"/>
+        <w:adjustRightInd w:val="0"/>
+        <w:spacing w:after="0" w:line="240" w:lineRule="auto"/>
+        <w:ind w:left="2160"/>
+        <w:rPr>
+          <w:sz w:val="22"/>
+          <w:szCs w:val="22"/>
+        </w:rPr>
+      </w:pPr>
+      <w:r>
+        <w:rPr>
+          <w:sz w:val="22"/>
+          <w:szCs w:val="22"/>
+        </w:rPr>
+        <w:lastRenderedPageBreak/>
+        <w:t>For dual-domain mass transfer without sorption</w:t>
+      </w:r>
+      <w:r>
+        <w:rPr>
+          <w:sz w:val="22"/>
+          <w:szCs w:val="22"/>
+        </w:rPr>
+        <w:t xml:space="preserve"> </w:t>
+      </w:r>
+      <w:r>
+        <w:rPr>
+          <w:sz w:val="22"/>
+          <w:szCs w:val="22"/>
+        </w:rPr>
+        <w:t>(ISOTHM = 5), SP1 is not used, but still must be entered.</w:t>
+      </w:r>
+    </w:p>
+    <w:p>
+      <w:pPr>
+        <w:autoSpaceDE w:val="0"/>
+        <w:autoSpaceDN w:val="0"/>
+        <w:adjustRightInd w:val="0"/>
+        <w:spacing w:after="0" w:line="240" w:lineRule="auto"/>
+        <w:ind w:left="2160"/>
+        <w:rPr>
+          <w:sz w:val="22"/>
+          <w:szCs w:val="22"/>
+        </w:rPr>
+      </w:pPr>
+    </w:p>
+    <w:p>
+      <w:pPr>
+        <w:autoSpaceDE w:val="0"/>
+        <w:autoSpaceDN w:val="0"/>
+        <w:adjustRightInd w:val="0"/>
+        <w:spacing w:after="0" w:line="240" w:lineRule="auto"/>
+        <w:ind w:left="2160"/>
+        <w:rPr>
+          <w:sz w:val="22"/>
+          <w:szCs w:val="22"/>
+        </w:rPr>
+      </w:pPr>
+      <w:r>
+        <w:rPr>
+          <w:sz w:val="22"/>
+          <w:szCs w:val="22"/>
+        </w:rPr>
+        <w:t>For dual-domain mass transfer with sorption (ISOTHM</w:t>
+      </w:r>
+      <w:r>
+        <w:rPr>
+          <w:sz w:val="22"/>
+          <w:szCs w:val="22"/>
+        </w:rPr>
+        <w:t xml:space="preserve"> </w:t>
+      </w:r>
+      <w:r>
+        <w:rPr>
+          <w:sz w:val="22"/>
+          <w:szCs w:val="22"/>
+        </w:rPr>
+        <w:t xml:space="preserve">= 6), SP1 is also the </w:t>
+      </w:r>
+      <w:r>
+        <w:rPr>
+          <w:sz w:val="22"/>
+          <w:szCs w:val="22"/>
+        </w:rPr>
+        <w:t>distribution coefficient (</w:t>
+      </w:r>
+      <w:r>
+        <w:rPr>
+          <w:i/>
+          <w:sz w:val="22"/>
+          <w:szCs w:val="22"/>
+        </w:rPr>
+        <w:t>K</w:t>
+      </w:r>
+      <w:r>
+        <w:rPr>
+          <w:i/>
+          <w:sz w:val="22"/>
+          <w:szCs w:val="22"/>
+          <w:vertAlign w:val="subscript"/>
+        </w:rPr>
         <w:t>d</w:t>
       </w:r>
-      <w:proofErr w:type="spellEnd"/>
       <w:r>
         <w:rPr>
           <w:sz w:val="22"/>
@@ -19638,366 +20572,6 @@
           <w:sz w:val="22"/>
           <w:szCs w:val="22"/>
         </w:rPr>
-        <w:t>For Freundlich sorption (ISOTHM = 2), SP1 is the</w:t>
-      </w:r>
-      <w:r>
-        <w:rPr>
-          <w:sz w:val="22"/>
-          <w:szCs w:val="22"/>
-        </w:rPr>
-        <w:t xml:space="preserve"> </w:t>
-      </w:r>
-      <w:r>
-        <w:rPr>
-          <w:sz w:val="22"/>
-          <w:szCs w:val="22"/>
-        </w:rPr>
-        <w:t xml:space="preserve">Freundlich </w:t>
-      </w:r>
-      <w:r>
-        <w:rPr>
-          <w:sz w:val="22"/>
-          <w:szCs w:val="22"/>
-        </w:rPr>
-        <w:t>e</w:t>
-      </w:r>
-      <w:r>
-        <w:rPr>
-          <w:sz w:val="22"/>
-          <w:szCs w:val="22"/>
-        </w:rPr>
-        <w:t>quilibrium constant (</w:t>
-      </w:r>
-      <w:proofErr w:type="spellStart"/>
-      <w:r>
-        <w:rPr>
-          <w:i/>
-          <w:sz w:val="22"/>
-          <w:szCs w:val="22"/>
-        </w:rPr>
-        <w:t>K</w:t>
-      </w:r>
-      <w:r>
-        <w:rPr>
-          <w:i/>
-          <w:sz w:val="22"/>
-          <w:szCs w:val="22"/>
-          <w:vertAlign w:val="subscript"/>
-        </w:rPr>
-        <w:t>f</w:t>
-      </w:r>
-      <w:proofErr w:type="spellEnd"/>
-      <w:r>
-        <w:rPr>
-          <w:sz w:val="22"/>
-          <w:szCs w:val="22"/>
-        </w:rPr>
-        <w:t>) (the unit depends on</w:t>
-      </w:r>
-      <w:r>
-        <w:rPr>
-          <w:sz w:val="22"/>
-          <w:szCs w:val="22"/>
-        </w:rPr>
-        <w:t xml:space="preserve"> </w:t>
-      </w:r>
-      <w:r>
-        <w:rPr>
-          <w:sz w:val="22"/>
-          <w:szCs w:val="22"/>
-        </w:rPr>
-        <w:t>the Freundlich exponent a).</w:t>
-      </w:r>
-    </w:p>
-    <w:p>
-      <w:pPr>
-        <w:autoSpaceDE w:val="0"/>
-        <w:autoSpaceDN w:val="0"/>
-        <w:adjustRightInd w:val="0"/>
-        <w:spacing w:after="0" w:line="240" w:lineRule="auto"/>
-        <w:ind w:left="2160"/>
-        <w:rPr>
-          <w:sz w:val="22"/>
-          <w:szCs w:val="22"/>
-        </w:rPr>
-      </w:pPr>
-    </w:p>
-    <w:p>
-      <w:pPr>
-        <w:autoSpaceDE w:val="0"/>
-        <w:autoSpaceDN w:val="0"/>
-        <w:adjustRightInd w:val="0"/>
-        <w:spacing w:after="0" w:line="240" w:lineRule="auto"/>
-        <w:ind w:left="2160"/>
-        <w:rPr>
-          <w:sz w:val="22"/>
-          <w:szCs w:val="22"/>
-        </w:rPr>
-      </w:pPr>
-      <w:r>
-        <w:rPr>
-          <w:sz w:val="22"/>
-          <w:szCs w:val="22"/>
-        </w:rPr>
-        <w:t>For Langmuir sorption (ISOTHM = 3), SP1 is the</w:t>
-      </w:r>
-      <w:r>
-        <w:rPr>
-          <w:sz w:val="22"/>
-          <w:szCs w:val="22"/>
-        </w:rPr>
-        <w:t xml:space="preserve"> </w:t>
-      </w:r>
-      <w:r>
-        <w:rPr>
-          <w:sz w:val="22"/>
-          <w:szCs w:val="22"/>
-        </w:rPr>
-        <w:t>Langmuir equilibrium constant (</w:t>
-      </w:r>
-      <w:r>
-        <w:rPr>
-          <w:i/>
-          <w:sz w:val="22"/>
-          <w:szCs w:val="22"/>
-        </w:rPr>
-        <w:t>K</w:t>
-      </w:r>
-      <w:r>
-        <w:rPr>
-          <w:i/>
-          <w:sz w:val="22"/>
-          <w:szCs w:val="22"/>
-          <w:vertAlign w:val="subscript"/>
-        </w:rPr>
-        <w:t>l</w:t>
-      </w:r>
-      <w:r>
-        <w:rPr>
-          <w:sz w:val="22"/>
-          <w:szCs w:val="22"/>
-        </w:rPr>
-        <w:t>) (unit, L</w:t>
-      </w:r>
-      <w:r>
-        <w:rPr>
-          <w:sz w:val="22"/>
-          <w:szCs w:val="22"/>
-          <w:vertAlign w:val="superscript"/>
-        </w:rPr>
-        <w:t>3</w:t>
-      </w:r>
-      <w:r>
-        <w:rPr>
-          <w:sz w:val="22"/>
-          <w:szCs w:val="22"/>
-        </w:rPr>
-        <w:t>M</w:t>
-      </w:r>
-      <w:r>
-        <w:rPr>
-          <w:sz w:val="22"/>
-          <w:szCs w:val="22"/>
-          <w:vertAlign w:val="superscript"/>
-        </w:rPr>
-        <w:t>-1</w:t>
-      </w:r>
-      <w:r>
-        <w:rPr>
-          <w:sz w:val="22"/>
-          <w:szCs w:val="22"/>
-        </w:rPr>
-        <w:t>).</w:t>
-      </w:r>
-    </w:p>
-    <w:p>
-      <w:pPr>
-        <w:autoSpaceDE w:val="0"/>
-        <w:autoSpaceDN w:val="0"/>
-        <w:adjustRightInd w:val="0"/>
-        <w:spacing w:after="0" w:line="240" w:lineRule="auto"/>
-        <w:ind w:left="2160"/>
-        <w:rPr>
-          <w:sz w:val="22"/>
-          <w:szCs w:val="22"/>
-        </w:rPr>
-      </w:pPr>
-    </w:p>
-    <w:p>
-      <w:pPr>
-        <w:autoSpaceDE w:val="0"/>
-        <w:autoSpaceDN w:val="0"/>
-        <w:adjustRightInd w:val="0"/>
-        <w:spacing w:after="0" w:line="240" w:lineRule="auto"/>
-        <w:ind w:left="2160"/>
-        <w:rPr>
-          <w:sz w:val="22"/>
-          <w:szCs w:val="22"/>
-        </w:rPr>
-      </w:pPr>
-      <w:r>
-        <w:rPr>
-          <w:sz w:val="22"/>
-          <w:szCs w:val="22"/>
-        </w:rPr>
-        <w:t>For dual-domain mass transfer without sorption</w:t>
-      </w:r>
-      <w:r>
-        <w:rPr>
-          <w:sz w:val="22"/>
-          <w:szCs w:val="22"/>
-        </w:rPr>
-        <w:t xml:space="preserve"> </w:t>
-      </w:r>
-      <w:r>
-        <w:rPr>
-          <w:sz w:val="22"/>
-          <w:szCs w:val="22"/>
-        </w:rPr>
-        <w:t>(ISOTHM = 5), SP1 is not used, but still must be entered.</w:t>
-      </w:r>
-    </w:p>
-    <w:p>
-      <w:pPr>
-        <w:autoSpaceDE w:val="0"/>
-        <w:autoSpaceDN w:val="0"/>
-        <w:adjustRightInd w:val="0"/>
-        <w:spacing w:after="0" w:line="240" w:lineRule="auto"/>
-        <w:ind w:left="2160"/>
-        <w:rPr>
-          <w:sz w:val="22"/>
-          <w:szCs w:val="22"/>
-        </w:rPr>
-      </w:pPr>
-    </w:p>
-    <w:p>
-      <w:pPr>
-        <w:autoSpaceDE w:val="0"/>
-        <w:autoSpaceDN w:val="0"/>
-        <w:adjustRightInd w:val="0"/>
-        <w:spacing w:after="0" w:line="240" w:lineRule="auto"/>
-        <w:ind w:left="2160"/>
-        <w:rPr>
-          <w:sz w:val="22"/>
-          <w:szCs w:val="22"/>
-        </w:rPr>
-      </w:pPr>
-      <w:r>
-        <w:rPr>
-          <w:sz w:val="22"/>
-          <w:szCs w:val="22"/>
-        </w:rPr>
-        <w:t>For dual-domain mass transfer with sorption (ISOTHM</w:t>
-      </w:r>
-      <w:r>
-        <w:rPr>
-          <w:sz w:val="22"/>
-          <w:szCs w:val="22"/>
-        </w:rPr>
-        <w:t xml:space="preserve"> </w:t>
-      </w:r>
-      <w:r>
-        <w:rPr>
-          <w:sz w:val="22"/>
-          <w:szCs w:val="22"/>
-        </w:rPr>
-        <w:t xml:space="preserve">= 6), SP1 is also the </w:t>
-      </w:r>
-      <w:r>
-        <w:rPr>
-          <w:sz w:val="22"/>
-          <w:szCs w:val="22"/>
-        </w:rPr>
-        <w:t>distribution coefficient (</w:t>
-      </w:r>
-      <w:proofErr w:type="spellStart"/>
-      <w:r>
-        <w:rPr>
-          <w:i/>
-          <w:sz w:val="22"/>
-          <w:szCs w:val="22"/>
-        </w:rPr>
-        <w:t>K</w:t>
-      </w:r>
-      <w:r>
-        <w:rPr>
-          <w:i/>
-          <w:sz w:val="22"/>
-          <w:szCs w:val="22"/>
-          <w:vertAlign w:val="subscript"/>
-        </w:rPr>
-        <w:t>d</w:t>
-      </w:r>
-      <w:proofErr w:type="spellEnd"/>
-      <w:r>
-        <w:rPr>
-          <w:sz w:val="22"/>
-          <w:szCs w:val="22"/>
-        </w:rPr>
-        <w:t>) (unit, L</w:t>
-      </w:r>
-      <w:r>
-        <w:rPr>
-          <w:sz w:val="22"/>
-          <w:szCs w:val="22"/>
-          <w:vertAlign w:val="superscript"/>
-        </w:rPr>
-        <w:t>3</w:t>
-      </w:r>
-      <w:r>
-        <w:rPr>
-          <w:sz w:val="22"/>
-          <w:szCs w:val="22"/>
-        </w:rPr>
-        <w:t>M</w:t>
-      </w:r>
-      <w:r>
-        <w:rPr>
-          <w:sz w:val="22"/>
-          <w:szCs w:val="22"/>
-          <w:vertAlign w:val="superscript"/>
-        </w:rPr>
-        <w:t>-1</w:t>
-      </w:r>
-      <w:r>
-        <w:rPr>
-          <w:sz w:val="22"/>
-          <w:szCs w:val="22"/>
-        </w:rPr>
-        <w:t>).</w:t>
-      </w:r>
-    </w:p>
-    <w:p>
-      <w:pPr>
-        <w:autoSpaceDE w:val="0"/>
-        <w:autoSpaceDN w:val="0"/>
-        <w:adjustRightInd w:val="0"/>
-        <w:spacing w:after="0" w:line="240" w:lineRule="auto"/>
-        <w:ind w:left="2160"/>
-        <w:rPr>
-          <w:sz w:val="22"/>
-          <w:szCs w:val="22"/>
-        </w:rPr>
-      </w:pPr>
-    </w:p>
-    <w:p>
-      <w:pPr>
-        <w:autoSpaceDE w:val="0"/>
-        <w:autoSpaceDN w:val="0"/>
-        <w:adjustRightInd w:val="0"/>
-        <w:spacing w:after="0" w:line="240" w:lineRule="auto"/>
-        <w:ind w:left="2160"/>
-        <w:rPr>
-          <w:sz w:val="22"/>
-          <w:szCs w:val="22"/>
-        </w:rPr>
-      </w:pPr>
-      <w:r>
-        <w:rPr>
-          <w:sz w:val="22"/>
-          <w:szCs w:val="22"/>
-        </w:rPr>
-        <w:lastRenderedPageBreak/>
         <w:t xml:space="preserve">For dual-domain mass transfer with sorption (ISOTHM = -6), SP1 is the </w:t>
       </w:r>
       <w:r>
@@ -20044,7 +20618,7 @@
           <v:shape id="_x0000_i1025" type="#_x0000_t75" style="width:22.5pt;height:18.75pt" o:ole="">
             <v:imagedata r:id="rId8" o:title=""/>
           </v:shape>
-          <o:OLEObject Type="Embed" ProgID="Equation.3" ShapeID="_x0000_i1025" DrawAspect="Content" ObjectID="_1618838826" r:id="rId9"/>
+          <o:OLEObject Type="Embed" ProgID="Equation.3" ShapeID="_x0000_i1025" DrawAspect="Content" ObjectID="_1623043526" r:id="rId9"/>
         </w:object>
       </w:r>
       <w:r>
@@ -20264,7 +20838,7 @@
           <v:shape id="_x0000_i1026" type="#_x0000_t75" style="width:24.75pt;height:18.75pt" o:ole="">
             <v:imagedata r:id="rId10" o:title=""/>
           </v:shape>
-          <o:OLEObject Type="Embed" ProgID="Equation.3" ShapeID="_x0000_i1026" DrawAspect="Content" ObjectID="_1618838827" r:id="rId11"/>
+          <o:OLEObject Type="Embed" ProgID="Equation.3" ShapeID="_x0000_i1026" DrawAspect="Content" ObjectID="_1623043527" r:id="rId11"/>
         </w:object>
       </w:r>
       <w:r>
@@ -21169,6 +21743,7 @@
         <w:rPr>
           <w:rFonts w:ascii="TimesNewRomanPSMT" w:eastAsiaTheme="minorHAnsi" w:hAnsi="TimesNewRomanPSMT" w:cs="TimesNewRomanPSMT"/>
         </w:rPr>
+        <w:lastRenderedPageBreak/>
         <w:t>If a dual-domain system is simulated, the rate coefficients for the liquid phase in the mobile and immobile domains are assumed equal.</w:t>
       </w:r>
     </w:p>
@@ -21206,7 +21781,6 @@
           <w:sz w:val="22"/>
           <w:szCs w:val="22"/>
         </w:rPr>
-        <w:lastRenderedPageBreak/>
         <w:t xml:space="preserve">6 </w:t>
       </w:r>
       <w:r>
@@ -21579,7 +22153,7 @@
           <v:shape id="_x0000_i1027" type="#_x0000_t75" style="width:15.75pt;height:18.75pt" o:ole="">
             <v:imagedata r:id="rId12" o:title=""/>
           </v:shape>
-          <o:OLEObject Type="Embed" ProgID="Equation.3" ShapeID="_x0000_i1027" DrawAspect="Content" ObjectID="_1618838828" r:id="rId13"/>
+          <o:OLEObject Type="Embed" ProgID="Equation.3" ShapeID="_x0000_i1027" DrawAspect="Content" ObjectID="_1623043528" r:id="rId13"/>
         </w:object>
       </w:r>
       <w:r>
@@ -22054,6 +22628,7 @@
           <w:sz w:val="22"/>
           <w:szCs w:val="22"/>
         </w:rPr>
+        <w:lastRenderedPageBreak/>
         <w:t xml:space="preserve">Format: </w:t>
       </w:r>
       <w:r>
@@ -22118,7 +22693,6 @@
           <w:szCs w:val="22"/>
           <w:u w:val="single"/>
         </w:rPr>
-        <w:lastRenderedPageBreak/>
         <w:t>rec_FileName</w:t>
       </w:r>
       <w:proofErr w:type="spellEnd"/>
@@ -22961,6 +23535,7 @@
           <w:sz w:val="22"/>
           <w:szCs w:val="22"/>
         </w:rPr>
+        <w:lastRenderedPageBreak/>
         <w:t>HSC is the half saturation constant.</w:t>
       </w:r>
     </w:p>
@@ -23134,7 +23709,6 @@
           <w:sz w:val="22"/>
           <w:szCs w:val="22"/>
         </w:rPr>
-        <w:lastRenderedPageBreak/>
         <w:t>DECAYRATE is the decay rate of each electron acceptor corresponding to each electron donor.</w:t>
       </w:r>
     </w:p>
@@ -23476,7 +24050,11 @@
       </w:r>
       <w:proofErr w:type="spellEnd"/>
       <w:r>
-        <w:t xml:space="preserve"> columns that identifies required inputs for the remaining reaction parameters, and Figure 9 is an example matrix with </w:t>
+        <w:t xml:space="preserve"> columns that identifies required inputs for the remaining reaction </w:t>
+      </w:r>
+      <w:r>
+        <w:lastRenderedPageBreak/>
+        <w:t xml:space="preserve">parameters, and Figure 9 is an example matrix with </w:t>
       </w:r>
       <w:proofErr w:type="spellStart"/>
       <w:r>
@@ -23562,7 +24140,6 @@
         <w:pStyle w:val="FigureCaption"/>
       </w:pPr>
       <w:r>
-        <w:lastRenderedPageBreak/>
         <w:t>Table 2 – A matrix of maximum first order decay rates are required input for simulating multiple EA and ED reactions, an example of which is shown here.  Figure 9, below, also shows input requirements for this type of simulation.</w:t>
       </w:r>
     </w:p>
@@ -27087,6 +27664,7 @@
         <w:spacing w:line="240" w:lineRule="auto"/>
       </w:pPr>
       <w:r>
+        <w:lastRenderedPageBreak/>
         <w:t xml:space="preserve">Mass depletion from the system is reported in the global mass balance summary in the standard output file as a new term called “DECAY OR BIODEGRADATION”.  Users seeking to make use of this option are referred to the input instructions for its implementation.  </w:t>
       </w:r>
     </w:p>
@@ -27100,7 +27678,6 @@
         <w:pStyle w:val="Heading2"/>
       </w:pPr>
       <w:r>
-        <w:lastRenderedPageBreak/>
         <w:t>SFT Package</w:t>
       </w:r>
     </w:p>
@@ -27679,6 +28256,7 @@
           <w:sz w:val="22"/>
           <w:szCs w:val="22"/>
         </w:rPr>
+        <w:lastRenderedPageBreak/>
         <w:t>ISFSOLV</w:t>
       </w:r>
       <w:r>
@@ -27722,7 +28300,6 @@
           <w:sz w:val="22"/>
           <w:szCs w:val="22"/>
         </w:rPr>
-        <w:lastRenderedPageBreak/>
         <w:t>WIMP is a real number that ranges between 0.0 and 1.0 and is the stream solver time weighting factor.  Values of 0.0, 0.5, or 1.0 correspond to explicit, Crank-Nicolson, and fully implicit schemes, respectively.</w:t>
       </w:r>
     </w:p>
@@ -28339,6 +28916,7 @@
           <w:sz w:val="22"/>
           <w:szCs w:val="22"/>
         </w:rPr>
+        <w:lastRenderedPageBreak/>
         <w:t>5</w:t>
       </w:r>
       <w:r>
@@ -28604,7 +29182,6 @@
           <w:sz w:val="22"/>
           <w:szCs w:val="22"/>
         </w:rPr>
-        <w:lastRenderedPageBreak/>
         <w:t>6</w:t>
       </w:r>
       <w:r>
@@ -29529,6 +30106,7 @@
           <w:sz w:val="22"/>
           <w:szCs w:val="22"/>
         </w:rPr>
+        <w:lastRenderedPageBreak/>
         <w:t xml:space="preserve">CBCSF is a real number and is the specified concentration associated with the current boundary condition entry.  Repeat CBCSF for each simulated species (NCOMP).  </w:t>
       </w:r>
     </w:p>
@@ -29563,7 +30141,6 @@
         <w:pStyle w:val="Heading2"/>
       </w:pPr>
       <w:r>
-        <w:lastRenderedPageBreak/>
         <w:t>SSM Package</w:t>
       </w:r>
     </w:p>
@@ -30335,6 +30912,7 @@
           <w:sz w:val="22"/>
           <w:szCs w:val="22"/>
         </w:rPr>
+        <w:lastRenderedPageBreak/>
         <w:t xml:space="preserve">Format: </w:t>
       </w:r>
       <w:r>
@@ -30396,16 +30974,7 @@
           <w:sz w:val="22"/>
           <w:szCs w:val="22"/>
         </w:rPr>
-        <w:t xml:space="preserve">0, an array containing the concentration of recharge flux for each species will be read.  If INCRCH &lt; 0, the concentration of recharge flux will be reused from the last stress </w:t>
-      </w:r>
-      <w:r>
-        <w:rPr>
-          <w:rFonts w:eastAsiaTheme="minorHAnsi"/>
-          <w:sz w:val="22"/>
-          <w:szCs w:val="22"/>
-        </w:rPr>
-        <w:lastRenderedPageBreak/>
-        <w:t>period. If INCRCH &lt; 0 is specified for the first stress period, then by default, the concentration of positive recharge flux (source) is set equal to zero and that of negative recharge flux (sink) is set equal to the aquifer concentration.</w:t>
+        <w:t>0, an array containing the concentration of recharge flux for each species will be read.  If INCRCH &lt; 0, the concentration of recharge flux will be reused from the last stress period. If INCRCH &lt; 0 is specified for the first stress period, then by default, the concentration of positive recharge flux (source) is set equal to zero and that of negative recharge flux (sink) is set equal to the aquifer concentration.</w:t>
       </w:r>
     </w:p>
     <w:p>
@@ -31093,16 +31662,7 @@
           <w:sz w:val="22"/>
           <w:szCs w:val="22"/>
         </w:rPr>
-        <w:t xml:space="preserve">–applied directly as recharge by virtue of </w:t>
-      </w:r>
-      <w:r>
-        <w:rPr>
-          <w:rFonts w:eastAsiaTheme="minorHAnsi"/>
-          <w:sz w:val="22"/>
-          <w:szCs w:val="22"/>
-        </w:rPr>
-        <w:lastRenderedPageBreak/>
-        <w:t>negative values for IUZFBND–</w:t>
+        <w:t>–applied directly as recharge by virtue of negative values for IUZFBND–</w:t>
       </w:r>
       <w:r>
         <w:rPr>
@@ -32066,6 +32626,7 @@
           <w:sz w:val="22"/>
           <w:szCs w:val="22"/>
         </w:rPr>
+        <w:lastRenderedPageBreak/>
         <w:t>Note that in MT3DMS, point sources are generalized to include not only those associated with a flow rate in the flow model, but also those independent of the flow solution. This type of “mass-loading” sources may be used to include contaminant sources which have minimal effects on the hydraulics of the flow field.</w:t>
       </w:r>
     </w:p>
@@ -32122,7 +32683,6 @@
           <w:sz w:val="22"/>
           <w:szCs w:val="22"/>
         </w:rPr>
-        <w:lastRenderedPageBreak/>
         <w:t>12</w:t>
       </w:r>
       <w:r>
@@ -32811,6 +33371,7 @@
           <w:sz w:val="22"/>
           <w:szCs w:val="22"/>
         </w:rPr>
+        <w:lastRenderedPageBreak/>
         <w:t>= 3, drain (note that in MODFLOW conventions, a drain is always a sink, thus, the concentration for drains cannot be specified if the flow solution is from MODFLOW);</w:t>
       </w:r>
     </w:p>
@@ -32989,7 +33550,6 @@
           <w:sz w:val="22"/>
           <w:szCs w:val="22"/>
         </w:rPr>
-        <w:lastRenderedPageBreak/>
         <w:t xml:space="preserve">= </w:t>
       </w:r>
       <w:r>
@@ -33250,7 +33810,7 @@
           <v:shape id="_x0000_i1028" type="#_x0000_t75" style="width:245.25pt;height:18.75pt" o:ole="">
             <v:imagedata r:id="rId14" o:title=""/>
           </v:shape>
-          <o:OLEObject Type="Embed" ProgID="Equation.3" ShapeID="_x0000_i1028" DrawAspect="Content" ObjectID="_1618838829" r:id="rId15"/>
+          <o:OLEObject Type="Embed" ProgID="Equation.3" ShapeID="_x0000_i1028" DrawAspect="Content" ObjectID="_1623043529" r:id="rId15"/>
         </w:object>
       </w:r>
     </w:p>
@@ -33528,7 +34088,6 @@
         <w:pStyle w:val="Heading2"/>
       </w:pPr>
       <w:r>
-        <w:lastRenderedPageBreak/>
         <w:t>TOB Package</w:t>
       </w:r>
     </w:p>
@@ -34249,6 +34808,7 @@
           <w:sz w:val="22"/>
           <w:szCs w:val="22"/>
         </w:rPr>
+        <w:lastRenderedPageBreak/>
         <w:t>inFluxObs</w:t>
       </w:r>
       <w:proofErr w:type="spellEnd"/>
@@ -34370,7 +34930,6 @@
           <w:sz w:val="22"/>
           <w:szCs w:val="22"/>
         </w:rPr>
-        <w:lastRenderedPageBreak/>
         <w:br w:type="page"/>
       </w:r>
     </w:p>
@@ -35269,25 +35828,7 @@
           <w:sz w:val="22"/>
           <w:szCs w:val="22"/>
         </w:rPr>
-        <w:t xml:space="preserve">is the number of concentration observations. Observations made at the same </w:t>
-      </w:r>
-      <w:proofErr w:type="gramStart"/>
-      <w:r>
-        <w:rPr>
-          <w:rFonts w:eastAsiaTheme="minorHAnsi"/>
-          <w:sz w:val="22"/>
-          <w:szCs w:val="22"/>
-        </w:rPr>
-        <w:t>location</w:t>
-      </w:r>
-      <w:proofErr w:type="gramEnd"/>
-      <w:r>
-        <w:rPr>
-          <w:rFonts w:eastAsiaTheme="minorHAnsi"/>
-          <w:sz w:val="22"/>
-          <w:szCs w:val="22"/>
-        </w:rPr>
-        <w:t xml:space="preserve"> but different times are considered multiple observations</w:t>
+        <w:t>is the number of concentration observations. Observations made at the same location but different times are considered multiple observations</w:t>
       </w:r>
       <w:r>
         <w:rPr>
@@ -42642,89 +43183,64 @@
         <w:adjustRightInd w:val="0"/>
         <w:spacing w:after="0" w:line="240" w:lineRule="auto"/>
         <w:rPr>
-          <w:ins w:id="17" w:author="Bedekar, Vivek" w:date="2018-05-08T12:23:00Z"/>
-          <w:rFonts w:eastAsiaTheme="minorHAnsi"/>
-          <w:sz w:val="22"/>
-          <w:szCs w:val="22"/>
-        </w:rPr>
-      </w:pPr>
-    </w:p>
-    <w:p>
-      <w:pPr>
-        <w:autoSpaceDE w:val="0"/>
-        <w:autoSpaceDN w:val="0"/>
-        <w:adjustRightInd w:val="0"/>
-        <w:spacing w:after="0" w:line="240" w:lineRule="auto"/>
-        <w:rPr>
-          <w:rFonts w:eastAsiaTheme="minorHAnsi"/>
-          <w:sz w:val="22"/>
-          <w:szCs w:val="22"/>
-        </w:rPr>
-      </w:pPr>
-      <w:ins w:id="18" w:author="Bedekar, Vivek" w:date="2018-05-08T12:23:00Z">
-        <w:r>
-          <w:rPr>
-            <w:rFonts w:eastAsiaTheme="minorHAnsi"/>
-            <w:sz w:val="22"/>
-            <w:szCs w:val="22"/>
-          </w:rPr>
-          <w:t xml:space="preserve">(Enter items 8 </w:t>
-        </w:r>
-      </w:ins>
-      <w:ins w:id="19" w:author="Bedekar, Vivek" w:date="2018-05-08T12:27:00Z">
-        <w:r>
-          <w:rPr>
-            <w:rFonts w:eastAsiaTheme="minorHAnsi"/>
-            <w:sz w:val="22"/>
-            <w:szCs w:val="22"/>
-          </w:rPr>
-          <w:t>through 12</w:t>
-        </w:r>
-      </w:ins>
-      <w:ins w:id="20" w:author="Bedekar, Vivek" w:date="2018-05-08T12:24:00Z">
-        <w:r>
-          <w:rPr>
-            <w:rFonts w:eastAsiaTheme="minorHAnsi"/>
-            <w:sz w:val="22"/>
-            <w:szCs w:val="22"/>
-          </w:rPr>
-          <w:t xml:space="preserve">, only if </w:t>
-        </w:r>
-        <w:commentRangeStart w:id="21"/>
-        <w:r>
-          <w:rPr>
-            <w:rFonts w:eastAsiaTheme="minorHAnsi"/>
-            <w:sz w:val="22"/>
-            <w:szCs w:val="22"/>
-          </w:rPr>
-          <w:t>IET</w:t>
-        </w:r>
-        <w:r>
-          <w:rPr>
-            <w:rFonts w:eastAsiaTheme="minorHAnsi"/>
-            <w:sz w:val="22"/>
-            <w:szCs w:val="22"/>
-          </w:rPr>
-          <w:t>&gt;0</w:t>
-        </w:r>
-        <w:commentRangeEnd w:id="21"/>
-        <w:r>
-          <w:rPr>
-            <w:rStyle w:val="CommentReference"/>
-          </w:rPr>
-          <w:commentReference w:id="21"/>
-        </w:r>
-      </w:ins>
-      <w:ins w:id="22" w:author="Bedekar, Vivek" w:date="2018-05-08T12:23:00Z">
-        <w:r>
-          <w:rPr>
-            <w:rFonts w:eastAsiaTheme="minorHAnsi"/>
-            <w:sz w:val="22"/>
-            <w:szCs w:val="22"/>
-          </w:rPr>
-          <w:t>)</w:t>
-        </w:r>
-      </w:ins>
+          <w:rFonts w:eastAsiaTheme="minorHAnsi"/>
+          <w:sz w:val="22"/>
+          <w:szCs w:val="22"/>
+        </w:rPr>
+      </w:pPr>
+    </w:p>
+    <w:p>
+      <w:pPr>
+        <w:autoSpaceDE w:val="0"/>
+        <w:autoSpaceDN w:val="0"/>
+        <w:adjustRightInd w:val="0"/>
+        <w:spacing w:after="0" w:line="240" w:lineRule="auto"/>
+        <w:rPr>
+          <w:rFonts w:eastAsiaTheme="minorHAnsi"/>
+          <w:sz w:val="22"/>
+          <w:szCs w:val="22"/>
+        </w:rPr>
+      </w:pPr>
+      <w:r>
+        <w:rPr>
+          <w:rFonts w:eastAsiaTheme="minorHAnsi"/>
+          <w:sz w:val="22"/>
+          <w:szCs w:val="22"/>
+        </w:rPr>
+        <w:t xml:space="preserve">(Enter items 8 </w:t>
+      </w:r>
+      <w:r>
+        <w:rPr>
+          <w:rFonts w:eastAsiaTheme="minorHAnsi"/>
+          <w:sz w:val="22"/>
+          <w:szCs w:val="22"/>
+        </w:rPr>
+        <w:t>through 12</w:t>
+      </w:r>
+      <w:r>
+        <w:rPr>
+          <w:rFonts w:eastAsiaTheme="minorHAnsi"/>
+          <w:sz w:val="22"/>
+          <w:szCs w:val="22"/>
+        </w:rPr>
+        <w:t xml:space="preserve">, only if </w:t>
+      </w:r>
+      <w:r>
+        <w:rPr>
+          <w:rFonts w:eastAsiaTheme="minorHAnsi"/>
+          <w:sz w:val="22"/>
+          <w:szCs w:val="22"/>
+        </w:rPr>
+        <w:t>IET</w:t>
+      </w:r>
+      <w:r>
+        <w:rPr>
+          <w:rFonts w:eastAsiaTheme="minorHAnsi"/>
+          <w:sz w:val="22"/>
+          <w:szCs w:val="22"/>
+        </w:rPr>
+        <w:t>&gt;0)</w:t>
+      </w:r>
     </w:p>
     <w:p>
       <w:pPr>
@@ -43687,7 +44203,7 @@
           <w:rFonts w:cs="Times New Roman"/>
         </w:rPr>
       </w:pPr>
-      <w:bookmarkStart w:id="23" w:name="_Toc321942239"/>
+      <w:bookmarkStart w:id="16" w:name="_Toc321942239"/>
       <w:r>
         <w:rPr>
           <w:rFonts w:cs="Times New Roman"/>
@@ -43695,7 +44211,7 @@
         <w:lastRenderedPageBreak/>
         <w:t>Output</w:t>
       </w:r>
-      <w:bookmarkEnd w:id="23"/>
+      <w:bookmarkEnd w:id="16"/>
     </w:p>
     <w:p>
       <w:pPr>
@@ -43779,11 +44295,11 @@
       <w:pPr>
         <w:pStyle w:val="Heading2"/>
       </w:pPr>
-      <w:bookmarkStart w:id="24" w:name="_Toc321942240"/>
+      <w:bookmarkStart w:id="17" w:name="_Toc321942240"/>
       <w:r>
         <w:t>Output Files</w:t>
       </w:r>
-      <w:bookmarkEnd w:id="24"/>
+      <w:bookmarkEnd w:id="17"/>
     </w:p>
     <w:p>
       <w:pPr>
@@ -44011,11 +44527,11 @@
       <w:pPr>
         <w:pStyle w:val="Heading2"/>
       </w:pPr>
-      <w:bookmarkStart w:id="25" w:name="_Toc321942241"/>
+      <w:bookmarkStart w:id="18" w:name="_Toc321942241"/>
       <w:r>
         <w:t>Budget Terms</w:t>
       </w:r>
-      <w:bookmarkEnd w:id="25"/>
+      <w:bookmarkEnd w:id="18"/>
     </w:p>
     <w:p>
       <w:pPr>
@@ -44479,6 +44995,132 @@
       <w:pPr>
         <w:spacing w:after="0" w:line="240" w:lineRule="auto"/>
       </w:pPr>
+    </w:p>
+    <w:p/>
+    <w:p>
+      <w:pPr>
+        <w:pStyle w:val="Heading1"/>
+      </w:pPr>
+      <w:r>
+        <w:t>References</w:t>
+      </w:r>
+    </w:p>
+    <w:p>
+      <w:pPr>
+        <w:spacing w:after="0" w:line="240" w:lineRule="auto"/>
+      </w:pPr>
+      <w:r>
+        <w:t xml:space="preserve">Harbaugh, A.W., 2005, MODFLOW-2005, the U.S. Geological Survey modular ground-water model—the Ground-Water Flow Process: U.S. Geological Survey Techniques and Methods, book 6, chap. A16, variously paged, accessed June 27, 2017, at </w:t>
+      </w:r>
+      <w:hyperlink r:id="rId17" w:history="1">
+        <w:r>
+          <w:rPr>
+            <w:rStyle w:val="Hyperlink"/>
+          </w:rPr>
+          <w:t>https://pubs.usgs.gov/tm/2005/tm6A16/</w:t>
+        </w:r>
+      </w:hyperlink>
+      <w:r>
+        <w:t>.</w:t>
+      </w:r>
+    </w:p>
+    <w:p>
+      <w:pPr>
+        <w:spacing w:after="0" w:line="240" w:lineRule="auto"/>
+      </w:pPr>
+    </w:p>
+    <w:p>
+      <w:pPr>
+        <w:spacing w:after="0" w:line="240" w:lineRule="auto"/>
+      </w:pPr>
+      <w:r>
+        <w:t xml:space="preserve">Langevin, C.D., Hughes, J.D., Banta, E.R., Niswonger, R.G., Panday, </w:t>
+      </w:r>
+      <w:proofErr w:type="spellStart"/>
+      <w:r>
+        <w:t>Sorab</w:t>
+      </w:r>
+      <w:proofErr w:type="spellEnd"/>
+      <w:r>
+        <w:t xml:space="preserve">, and Provost, A.M., 2017, Documentation for the MODFLOW 6 Groundwater Flow Model: U.S. Geological Survey Techniques and Methods, book 6, chap. A55, 197 p., </w:t>
+      </w:r>
+      <w:hyperlink r:id="rId18" w:history="1">
+        <w:r>
+          <w:rPr>
+            <w:rStyle w:val="Hyperlink"/>
+          </w:rPr>
+          <w:t>https://doi.org/10.3133/tm6A55</w:t>
+        </w:r>
+      </w:hyperlink>
+      <w:r>
+        <w:t>.</w:t>
+      </w:r>
+    </w:p>
+    <w:p>
+      <w:pPr>
+        <w:spacing w:after="0" w:line="240" w:lineRule="auto"/>
+      </w:pPr>
+    </w:p>
+    <w:p>
+      <w:pPr>
+        <w:spacing w:after="0" w:line="240" w:lineRule="auto"/>
+      </w:pPr>
+      <w:r>
+        <w:t xml:space="preserve">Niswonger, R.G., Panday, </w:t>
+      </w:r>
+      <w:proofErr w:type="spellStart"/>
+      <w:r>
+        <w:t>Sorab</w:t>
+      </w:r>
+      <w:proofErr w:type="spellEnd"/>
+      <w:r>
+        <w:t xml:space="preserve">, and Ibaraki, </w:t>
+      </w:r>
+      <w:proofErr w:type="spellStart"/>
+      <w:r>
+        <w:t>Motomu</w:t>
+      </w:r>
+      <w:proofErr w:type="spellEnd"/>
+      <w:r>
+        <w:t xml:space="preserve">, 2011, MODFLOW-NWT, A Newton formulation for MODFLOW-2005: U.S. Geological Survey Techniques and Methods, book 6, chap. A37, 44 p., accessed June 27, 2017, at </w:t>
+      </w:r>
+      <w:hyperlink r:id="rId19" w:history="1">
+        <w:r>
+          <w:rPr>
+            <w:rStyle w:val="Hyperlink"/>
+          </w:rPr>
+          <w:t>https://pubs.er.usgs.gov/publication/tm6A37</w:t>
+        </w:r>
+      </w:hyperlink>
+      <w:r>
+        <w:t>.</w:t>
+      </w:r>
+    </w:p>
+    <w:p>
+      <w:pPr>
+        <w:spacing w:after="0" w:line="240" w:lineRule="auto"/>
+      </w:pPr>
+    </w:p>
+    <w:p>
+      <w:pPr>
+        <w:spacing w:after="0" w:line="240" w:lineRule="auto"/>
+      </w:pPr>
+      <w:r>
+        <w:t>Zheng, C., and Wang, P.P., 1999, MT3DMS—A modular three-dimensional multi-species transport model for simulation of advection, dispersion and chemical reactions of contaminants in groundwater systems; Documentation and user’s guide: Contract report SERDP–99–1: Vicksburg, Miss., U.S. Army Engineer Research and Development Center, 169 p.</w:t>
+      </w:r>
+    </w:p>
+    <w:p>
+      <w:pPr>
+        <w:spacing w:after="0" w:line="240" w:lineRule="auto"/>
+      </w:pPr>
+    </w:p>
+    <w:p>
+      <w:pPr>
+        <w:spacing w:after="0" w:line="240" w:lineRule="auto"/>
+      </w:pPr>
+      <w:r>
+        <w:t>Zheng, C., Hill, M.C., and Hsieh, P.A., 2001, MODFLOW-2000, the U.S. Geological Survey Modular Ground-Water Model—User guide to the LMT6 package, the linkage with MT3DMS for multi-species mass transport modeling: U.S. Geological Survey Open-File Report 01–82, 43 p., accessed June 27, 2017, at https://pubs.er.usgs.gov/publication/ofr0182.</w:t>
+      </w:r>
     </w:p>
     <w:p>
       <w:pPr>
@@ -44496,51 +45138,6 @@
     </w:sectPr>
   </w:body>
 </w:document>
-</file>
-
-<file path=word/comments.xml><?xml version="1.0" encoding="utf-8"?>
-<w:comments xmlns:wpc="http://schemas.microsoft.com/office/word/2010/wordprocessingCanvas" xmlns:cx="http://schemas.microsoft.com/office/drawing/2014/chartex" xmlns:cx1="http://schemas.microsoft.com/office/drawing/2015/9/8/chartex" xmlns:cx2="http://schemas.microsoft.com/office/drawing/2015/10/21/chartex" xmlns:cx3="http://schemas.microsoft.com/office/drawing/2016/5/9/chartex" xmlns:cx4="http://schemas.microsoft.com/office/drawing/2016/5/10/chartex" xmlns:cx5="http://schemas.microsoft.com/office/drawing/2016/5/11/chartex" xmlns:cx6="http://schemas.microsoft.com/office/drawing/2016/5/12/chartex" xmlns:cx7="http://schemas.microsoft.com/office/drawing/2016/5/13/chartex" xmlns:cx8="http://schemas.microsoft.com/office/drawing/2016/5/14/chartex" xmlns:mc="http://schemas.openxmlformats.org/markup-compatibility/2006" xmlns:aink="http://schemas.microsoft.com/office/drawing/2016/ink" xmlns:am3d="http://schemas.microsoft.com/office/drawing/2017/model3d" xmlns:o="urn:schemas-microsoft-com:office:office" xmlns:r="http://schemas.openxmlformats.org/officeDocument/2006/relationships" xmlns:m="http://schemas.openxmlformats.org/officeDocument/2006/math" xmlns:v="urn:schemas-microsoft-com:vml" xmlns:wp14="http://schemas.microsoft.com/office/word/2010/wordprocessingDrawing" xmlns:wp="http://schemas.openxmlformats.org/drawingml/2006/wordprocessingDrawing" xmlns:w10="urn:schemas-microsoft-com:office:word" xmlns:w="http://schemas.openxmlformats.org/wordprocessingml/2006/main" xmlns:w14="http://schemas.microsoft.com/office/word/2010/wordml" xmlns:w15="http://schemas.microsoft.com/office/word/2012/wordml" xmlns:w16cid="http://schemas.microsoft.com/office/word/2016/wordml/cid" xmlns:w16se="http://schemas.microsoft.com/office/word/2015/wordml/symex" xmlns:wpg="http://schemas.microsoft.com/office/word/2010/wordprocessingGroup" xmlns:wpi="http://schemas.microsoft.com/office/word/2010/wordprocessingInk" xmlns:wne="http://schemas.microsoft.com/office/word/2006/wordml" xmlns:wps="http://schemas.microsoft.com/office/word/2010/wordprocessingShape" mc:Ignorable="w14 w15 w16se w16cid wp14">
-  <w:comment w:id="21" w:author="Bedekar, Vivek" w:date="2018-05-08T12:24:00Z" w:initials="BV">
-    <w:p>
-      <w:pPr>
-        <w:pStyle w:val="CommentText"/>
-      </w:pPr>
-      <w:r>
-        <w:rPr>
-          <w:rStyle w:val="CommentReference"/>
-        </w:rPr>
-        <w:annotationRef/>
-      </w:r>
-      <w:r>
-        <w:t xml:space="preserve">Eric – please check the code. </w:t>
-      </w:r>
-      <w:r>
-        <w:t>IETFLG</w:t>
-      </w:r>
-      <w:r>
-        <w:t xml:space="preserve"> is initially based on IET, but there is code that could change </w:t>
-      </w:r>
-      <w:r>
-        <w:t>IETFLG</w:t>
-      </w:r>
-      <w:r>
-        <w:t>. There seems to be a bit of a problem there.</w:t>
-      </w:r>
-    </w:p>
-  </w:comment>
-</w:comments>
-</file>
-
-<file path=word/commentsExtended.xml><?xml version="1.0" encoding="utf-8"?>
-<w15:commentsEx xmlns:wpc="http://schemas.microsoft.com/office/word/2010/wordprocessingCanvas" xmlns:cx="http://schemas.microsoft.com/office/drawing/2014/chartex" xmlns:cx1="http://schemas.microsoft.com/office/drawing/2015/9/8/chartex" xmlns:cx2="http://schemas.microsoft.com/office/drawing/2015/10/21/chartex" xmlns:cx3="http://schemas.microsoft.com/office/drawing/2016/5/9/chartex" xmlns:cx4="http://schemas.microsoft.com/office/drawing/2016/5/10/chartex" xmlns:cx5="http://schemas.microsoft.com/office/drawing/2016/5/11/chartex" xmlns:cx6="http://schemas.microsoft.com/office/drawing/2016/5/12/chartex" xmlns:cx7="http://schemas.microsoft.com/office/drawing/2016/5/13/chartex" xmlns:cx8="http://schemas.microsoft.com/office/drawing/2016/5/14/chartex" xmlns:mc="http://schemas.openxmlformats.org/markup-compatibility/2006" xmlns:aink="http://schemas.microsoft.com/office/drawing/2016/ink" xmlns:am3d="http://schemas.microsoft.com/office/drawing/2017/model3d" xmlns:o="urn:schemas-microsoft-com:office:office" xmlns:r="http://schemas.openxmlformats.org/officeDocument/2006/relationships" xmlns:m="http://schemas.openxmlformats.org/officeDocument/2006/math" xmlns:v="urn:schemas-microsoft-com:vml" xmlns:wp14="http://schemas.microsoft.com/office/word/2010/wordprocessingDrawing" xmlns:wp="http://schemas.openxmlformats.org/drawingml/2006/wordprocessingDrawing" xmlns:w10="urn:schemas-microsoft-com:office:word" xmlns:w="http://schemas.openxmlformats.org/wordprocessingml/2006/main" xmlns:w14="http://schemas.microsoft.com/office/word/2010/wordml" xmlns:w15="http://schemas.microsoft.com/office/word/2012/wordml" xmlns:w16cid="http://schemas.microsoft.com/office/word/2016/wordml/cid" xmlns:w16se="http://schemas.microsoft.com/office/word/2015/wordml/symex" xmlns:wpg="http://schemas.microsoft.com/office/word/2010/wordprocessingGroup" xmlns:wpi="http://schemas.microsoft.com/office/word/2010/wordprocessingInk" xmlns:wne="http://schemas.microsoft.com/office/word/2006/wordml" xmlns:wps="http://schemas.microsoft.com/office/word/2010/wordprocessingShape" mc:Ignorable="w14 w15 w16se w16cid wp14">
-  <w15:commentEx w15:paraId="6B06C6D0" w15:done="0"/>
-</w15:commentsEx>
-</file>
-
-<file path=word/commentsIds.xml><?xml version="1.0" encoding="utf-8"?>
-<w16cid:commentsIds xmlns:wpc="http://schemas.microsoft.com/office/word/2010/wordprocessingCanvas" xmlns:cx="http://schemas.microsoft.com/office/drawing/2014/chartex" xmlns:cx1="http://schemas.microsoft.com/office/drawing/2015/9/8/chartex" xmlns:cx2="http://schemas.microsoft.com/office/drawing/2015/10/21/chartex" xmlns:cx3="http://schemas.microsoft.com/office/drawing/2016/5/9/chartex" xmlns:cx4="http://schemas.microsoft.com/office/drawing/2016/5/10/chartex" xmlns:cx5="http://schemas.microsoft.com/office/drawing/2016/5/11/chartex" xmlns:cx6="http://schemas.microsoft.com/office/drawing/2016/5/12/chartex" xmlns:cx7="http://schemas.microsoft.com/office/drawing/2016/5/13/chartex" xmlns:cx8="http://schemas.microsoft.com/office/drawing/2016/5/14/chartex" xmlns:mc="http://schemas.openxmlformats.org/markup-compatibility/2006" xmlns:aink="http://schemas.microsoft.com/office/drawing/2016/ink" xmlns:am3d="http://schemas.microsoft.com/office/drawing/2017/model3d" xmlns:o="urn:schemas-microsoft-com:office:office" xmlns:r="http://schemas.openxmlformats.org/officeDocument/2006/relationships" xmlns:m="http://schemas.openxmlformats.org/officeDocument/2006/math" xmlns:v="urn:schemas-microsoft-com:vml" xmlns:wp14="http://schemas.microsoft.com/office/word/2010/wordprocessingDrawing" xmlns:wp="http://schemas.openxmlformats.org/drawingml/2006/wordprocessingDrawing" xmlns:w10="urn:schemas-microsoft-com:office:word" xmlns:w="http://schemas.openxmlformats.org/wordprocessingml/2006/main" xmlns:w14="http://schemas.microsoft.com/office/word/2010/wordml" xmlns:w15="http://schemas.microsoft.com/office/word/2012/wordml" xmlns:w16cid="http://schemas.microsoft.com/office/word/2016/wordml/cid" xmlns:w16se="http://schemas.microsoft.com/office/word/2015/wordml/symex" xmlns:wpg="http://schemas.microsoft.com/office/word/2010/wordprocessingGroup" xmlns:wpi="http://schemas.microsoft.com/office/word/2010/wordprocessingInk" xmlns:wne="http://schemas.microsoft.com/office/word/2006/wordml" xmlns:wps="http://schemas.microsoft.com/office/word/2010/wordprocessingShape" mc:Ignorable="w14 w15 w16se w16cid wp14">
-  <w16cid:commentId w16cid:paraId="6B06C6D0" w16cid:durableId="1E9C158F"/>
-</w16cid:commentsIds>
 </file>
 
 <file path=word/endnotes.xml><?xml version="1.0" encoding="utf-8"?>
@@ -50257,14 +50854,6 @@
   </w:num>
   <w:numIdMacAtCleanup w:val="51"/>
 </w:numbering>
-</file>
-
-<file path=word/people.xml><?xml version="1.0" encoding="utf-8"?>
-<w15:people xmlns:wpc="http://schemas.microsoft.com/office/word/2010/wordprocessingCanvas" xmlns:cx="http://schemas.microsoft.com/office/drawing/2014/chartex" xmlns:cx1="http://schemas.microsoft.com/office/drawing/2015/9/8/chartex" xmlns:cx2="http://schemas.microsoft.com/office/drawing/2015/10/21/chartex" xmlns:cx3="http://schemas.microsoft.com/office/drawing/2016/5/9/chartex" xmlns:cx4="http://schemas.microsoft.com/office/drawing/2016/5/10/chartex" xmlns:cx5="http://schemas.microsoft.com/office/drawing/2016/5/11/chartex" xmlns:cx6="http://schemas.microsoft.com/office/drawing/2016/5/12/chartex" xmlns:cx7="http://schemas.microsoft.com/office/drawing/2016/5/13/chartex" xmlns:cx8="http://schemas.microsoft.com/office/drawing/2016/5/14/chartex" xmlns:mc="http://schemas.openxmlformats.org/markup-compatibility/2006" xmlns:aink="http://schemas.microsoft.com/office/drawing/2016/ink" xmlns:am3d="http://schemas.microsoft.com/office/drawing/2017/model3d" xmlns:o="urn:schemas-microsoft-com:office:office" xmlns:r="http://schemas.openxmlformats.org/officeDocument/2006/relationships" xmlns:m="http://schemas.openxmlformats.org/officeDocument/2006/math" xmlns:v="urn:schemas-microsoft-com:vml" xmlns:wp14="http://schemas.microsoft.com/office/word/2010/wordprocessingDrawing" xmlns:wp="http://schemas.openxmlformats.org/drawingml/2006/wordprocessingDrawing" xmlns:w10="urn:schemas-microsoft-com:office:word" xmlns:w="http://schemas.openxmlformats.org/wordprocessingml/2006/main" xmlns:w14="http://schemas.microsoft.com/office/word/2010/wordml" xmlns:w15="http://schemas.microsoft.com/office/word/2012/wordml" xmlns:w16cid="http://schemas.microsoft.com/office/word/2016/wordml/cid" xmlns:w16se="http://schemas.microsoft.com/office/word/2015/wordml/symex" xmlns:wpg="http://schemas.microsoft.com/office/word/2010/wordprocessingGroup" xmlns:wpi="http://schemas.microsoft.com/office/word/2010/wordprocessingInk" xmlns:wne="http://schemas.microsoft.com/office/word/2006/wordml" xmlns:wps="http://schemas.microsoft.com/office/word/2010/wordprocessingShape" mc:Ignorable="w14 w15 w16se w16cid wp14">
-  <w15:person w15:author="Bedekar, Vivek">
-    <w15:presenceInfo w15:providerId="AD" w15:userId="S-1-5-21-267324557-2965300929-1401989696-1350"/>
-  </w15:person>
-</w15:people>
 </file>
 
 <file path=word/styles.xml><?xml version="1.0" encoding="utf-8"?>
@@ -51580,6 +52169,18 @@
       <w:szCs w:val="20"/>
     </w:rPr>
   </w:style>
+  <w:style w:type="character" w:styleId="UnresolvedMention">
+    <w:name w:val="Unresolved Mention"/>
+    <w:basedOn w:val="DefaultParagraphFont"/>
+    <w:uiPriority w:val="99"/>
+    <w:semiHidden/>
+    <w:unhideWhenUsed/>
+    <w:rsid w:val="00690FED"/>
+    <w:rPr>
+      <w:color w:val="605E5C"/>
+      <w:shd w:val="clear" w:color="auto" w:fill="E1DFDD"/>
+    </w:rPr>
+  </w:style>
 </w:styles>
 </file>
 
@@ -51871,7 +52472,7 @@
 </file>
 
 <file path=customXml/itemProps1.xml><?xml version="1.0" encoding="utf-8"?>
-<ds:datastoreItem xmlns:ds="http://schemas.openxmlformats.org/officeDocument/2006/customXml" ds:itemID="{BD1CFEB1-7A75-4C5C-B7DC-0196BB59C4C3}">
+<ds:datastoreItem xmlns:ds="http://schemas.openxmlformats.org/officeDocument/2006/customXml" ds:itemID="{55DCCDA9-F041-424C-BB2D-676F0B8A67F8}">
   <ds:schemaRefs>
     <ds:schemaRef ds:uri="http://schemas.openxmlformats.org/officeDocument/2006/bibliography"/>
   </ds:schemaRefs>

</xml_diff>

<commit_message>
Removing WC and SDH from input_instructions.docx/.pdf.  Surprised to find these still in there.
</commit_message>
<xml_diff>
--- a/doc/Input_Instructions.docx
+++ b/doc/Input_Instructions.docx
@@ -1411,8 +1411,6 @@
           <w:bCs/>
         </w:rPr>
       </w:pPr>
-      <w:bookmarkStart w:id="2" w:name="_GoBack"/>
-      <w:bookmarkEnd w:id="2"/>
     </w:p>
     <w:p>
       <w:pPr>
@@ -2978,7 +2976,7 @@
       <w:pPr>
         <w:pStyle w:val="Heading2"/>
       </w:pPr>
-      <w:bookmarkStart w:id="3" w:name="_Toc321942233"/>
+      <w:bookmarkStart w:id="2" w:name="_Toc321942233"/>
       <w:r>
         <w:t>Notes on FT6 Option Starting with Version 1.1.0</w:t>
       </w:r>
@@ -3353,7 +3351,7 @@
       <w:r>
         <w:t>ADV Package</w:t>
       </w:r>
-      <w:bookmarkEnd w:id="3"/>
+      <w:bookmarkEnd w:id="2"/>
     </w:p>
     <w:p>
       <w:pPr>
@@ -5124,11 +5122,11 @@
       <w:pPr>
         <w:pStyle w:val="Heading2"/>
       </w:pPr>
-      <w:bookmarkStart w:id="4" w:name="_Toc321942235"/>
+      <w:bookmarkStart w:id="3" w:name="_Toc321942235"/>
       <w:r>
         <w:t>BTN Package</w:t>
       </w:r>
-      <w:bookmarkEnd w:id="4"/>
+      <w:bookmarkEnd w:id="3"/>
     </w:p>
     <w:p>
       <w:pPr>
@@ -11235,11 +11233,11 @@
       <w:pPr>
         <w:pStyle w:val="Heading2"/>
       </w:pPr>
-      <w:bookmarkStart w:id="5" w:name="_Toc321942234"/>
+      <w:bookmarkStart w:id="4" w:name="_Toc321942234"/>
       <w:r>
         <w:t>CTS Package</w:t>
       </w:r>
-      <w:bookmarkEnd w:id="5"/>
+      <w:bookmarkEnd w:id="4"/>
     </w:p>
     <w:p>
       <w:pPr>
@@ -13887,12 +13885,12 @@
       <w:pPr>
         <w:pStyle w:val="Heading2"/>
       </w:pPr>
-      <w:bookmarkStart w:id="6" w:name="_Toc321942236"/>
+      <w:bookmarkStart w:id="5" w:name="_Toc321942236"/>
       <w:r>
         <w:lastRenderedPageBreak/>
         <w:t>GCG Package</w:t>
       </w:r>
-      <w:bookmarkEnd w:id="6"/>
+      <w:bookmarkEnd w:id="5"/>
     </w:p>
     <w:p>
       <w:pPr>
@@ -14580,11 +14578,11 @@
       <w:pPr>
         <w:pStyle w:val="Heading2"/>
       </w:pPr>
-      <w:bookmarkStart w:id="7" w:name="_Toc321942238"/>
+      <w:bookmarkStart w:id="6" w:name="_Toc321942238"/>
       <w:r>
         <w:t>HSS Package</w:t>
       </w:r>
-      <w:bookmarkEnd w:id="7"/>
+      <w:bookmarkEnd w:id="6"/>
     </w:p>
     <w:p>
       <w:pPr>
@@ -18596,11 +18594,11 @@
       <w:pPr>
         <w:pStyle w:val="Heading2"/>
       </w:pPr>
-      <w:bookmarkStart w:id="8" w:name="_Toc321942237"/>
+      <w:bookmarkStart w:id="7" w:name="_Toc321942237"/>
       <w:r>
         <w:t>RCT Package</w:t>
       </w:r>
-      <w:bookmarkEnd w:id="8"/>
+      <w:bookmarkEnd w:id="7"/>
     </w:p>
     <w:p>
       <w:pPr>
@@ -20618,7 +20616,7 @@
           <v:shape id="_x0000_i1025" type="#_x0000_t75" style="width:22.5pt;height:18.75pt" o:ole="">
             <v:imagedata r:id="rId8" o:title=""/>
           </v:shape>
-          <o:OLEObject Type="Embed" ProgID="Equation.3" ShapeID="_x0000_i1025" DrawAspect="Content" ObjectID="_1623043526" r:id="rId9"/>
+          <o:OLEObject Type="Embed" ProgID="Equation.3" ShapeID="_x0000_i1025" DrawAspect="Content" ObjectID="_1624433080" r:id="rId9"/>
         </w:object>
       </w:r>
       <w:r>
@@ -20838,7 +20836,7 @@
           <v:shape id="_x0000_i1026" type="#_x0000_t75" style="width:24.75pt;height:18.75pt" o:ole="">
             <v:imagedata r:id="rId10" o:title=""/>
           </v:shape>
-          <o:OLEObject Type="Embed" ProgID="Equation.3" ShapeID="_x0000_i1026" DrawAspect="Content" ObjectID="_1623043527" r:id="rId11"/>
+          <o:OLEObject Type="Embed" ProgID="Equation.3" ShapeID="_x0000_i1026" DrawAspect="Content" ObjectID="_1624433081" r:id="rId11"/>
         </w:object>
       </w:r>
       <w:r>
@@ -22153,7 +22151,7 @@
           <v:shape id="_x0000_i1027" type="#_x0000_t75" style="width:15.75pt;height:18.75pt" o:ole="">
             <v:imagedata r:id="rId12" o:title=""/>
           </v:shape>
-          <o:OLEObject Type="Embed" ProgID="Equation.3" ShapeID="_x0000_i1027" DrawAspect="Content" ObjectID="_1623043528" r:id="rId13"/>
+          <o:OLEObject Type="Embed" ProgID="Equation.3" ShapeID="_x0000_i1027" DrawAspect="Content" ObjectID="_1624433082" r:id="rId13"/>
         </w:object>
       </w:r>
       <w:r>
@@ -23875,13 +23873,13 @@
       <w:pPr>
         <w:pStyle w:val="Heading3"/>
       </w:pPr>
-      <w:bookmarkStart w:id="9" w:name="_Toc384370850"/>
-      <w:bookmarkStart w:id="10" w:name="_Toc395246446"/>
+      <w:bookmarkStart w:id="8" w:name="_Toc384370850"/>
+      <w:bookmarkStart w:id="9" w:name="_Toc395246446"/>
       <w:r>
         <w:t>New input requirements</w:t>
       </w:r>
+      <w:bookmarkEnd w:id="8"/>
       <w:bookmarkEnd w:id="9"/>
-      <w:bookmarkEnd w:id="10"/>
     </w:p>
     <w:p>
       <w:pPr>
@@ -26768,8 +26766,8 @@
       <w:pPr>
         <w:pStyle w:val="FigureCaption"/>
       </w:pPr>
-      <w:bookmarkStart w:id="11" w:name="_Toc384370916"/>
-      <w:bookmarkStart w:id="12" w:name="_Toc395246495"/>
+      <w:bookmarkStart w:id="10" w:name="_Toc384370916"/>
+      <w:bookmarkStart w:id="11" w:name="_Toc395246495"/>
       <w:r>
         <w:t xml:space="preserve">Table </w:t>
       </w:r>
@@ -26791,8 +26789,8 @@
         <w:t xml:space="preserve"> rows, on most occasions the matrix will actually possess only one row; that is, each species in the reaction possesses a single inhibition constant.</w:t>
       </w:r>
     </w:p>
+    <w:bookmarkEnd w:id="10"/>
     <w:bookmarkEnd w:id="11"/>
-    <w:bookmarkEnd w:id="12"/>
     <w:p>
       <w:pPr>
         <w:pStyle w:val="BodyText"/>
@@ -27653,11 +27651,11 @@
       <w:pPr>
         <w:pStyle w:val="BodyText"/>
       </w:pPr>
-      <w:bookmarkStart w:id="13" w:name="_Toc384370917"/>
-      <w:bookmarkStart w:id="14" w:name="_Toc395246496"/>
-    </w:p>
+      <w:bookmarkStart w:id="12" w:name="_Toc384370917"/>
+      <w:bookmarkStart w:id="13" w:name="_Toc395246496"/>
+    </w:p>
+    <w:bookmarkEnd w:id="12"/>
     <w:bookmarkEnd w:id="13"/>
-    <w:bookmarkEnd w:id="14"/>
     <w:p>
       <w:pPr>
         <w:pStyle w:val="BodyText"/>
@@ -33810,7 +33808,7 @@
           <v:shape id="_x0000_i1028" type="#_x0000_t75" style="width:245.25pt;height:18.75pt" o:ole="">
             <v:imagedata r:id="rId14" o:title=""/>
           </v:shape>
-          <o:OLEObject Type="Embed" ProgID="Equation.3" ShapeID="_x0000_i1028" DrawAspect="Content" ObjectID="_1623043529" r:id="rId15"/>
+          <o:OLEObject Type="Embed" ProgID="Equation.3" ShapeID="_x0000_i1028" DrawAspect="Content" ObjectID="_1624433083" r:id="rId15"/>
         </w:object>
       </w:r>
     </w:p>
@@ -37302,7 +37300,7 @@
                                 <w:noProof/>
                               </w:rPr>
                             </w:pPr>
-                            <w:bookmarkStart w:id="15" w:name="_Ref476317952"/>
+                            <w:bookmarkStart w:id="14" w:name="_Ref476317952"/>
                             <w:r>
                               <w:t xml:space="preserve">Figure </w:t>
                             </w:r>
@@ -37336,7 +37334,7 @@
                               </w:rPr>
                               <w:fldChar w:fldCharType="end"/>
                             </w:r>
-                            <w:bookmarkEnd w:id="15"/>
+                            <w:bookmarkEnd w:id="14"/>
                             <w:r>
                               <w:t xml:space="preserve">.  </w:t>
                             </w:r>
@@ -42565,15 +42563,55 @@
         <w:rPr>
           <w:sz w:val="22"/>
           <w:szCs w:val="22"/>
-          <w:highlight w:val="lightGray"/>
-        </w:rPr>
-      </w:pPr>
-      <w:r>
-        <w:rPr>
-          <w:sz w:val="22"/>
-          <w:szCs w:val="22"/>
-        </w:rPr>
-        <w:t xml:space="preserve">4 </w:t>
+        </w:rPr>
+      </w:pPr>
+      <w:r>
+        <w:rPr>
+          <w:sz w:val="22"/>
+          <w:szCs w:val="22"/>
+        </w:rPr>
+        <w:t xml:space="preserve">For each </w:t>
+      </w:r>
+      <w:r>
+        <w:rPr>
+          <w:sz w:val="22"/>
+          <w:szCs w:val="22"/>
+        </w:rPr>
+        <w:t>stress period</w:t>
+      </w:r>
+      <w:r>
+        <w:rPr>
+          <w:sz w:val="22"/>
+          <w:szCs w:val="22"/>
+        </w:rPr>
+        <w:t>:</w:t>
+      </w:r>
+    </w:p>
+    <w:p>
+      <w:pPr>
+        <w:autoSpaceDE w:val="0"/>
+        <w:autoSpaceDN w:val="0"/>
+        <w:adjustRightInd w:val="0"/>
+        <w:spacing w:after="0" w:line="240" w:lineRule="auto"/>
+        <w:rPr>
+          <w:rFonts w:eastAsiaTheme="minorHAnsi"/>
+          <w:sz w:val="22"/>
+          <w:szCs w:val="22"/>
+        </w:rPr>
+      </w:pPr>
+      <w:r>
+        <w:rPr>
+          <w:sz w:val="22"/>
+          <w:szCs w:val="22"/>
+        </w:rPr>
+        <w:t>4</w:t>
+      </w:r>
+      <w:r>
+        <w:rPr>
+          <w:sz w:val="22"/>
+          <w:szCs w:val="22"/>
+        </w:rPr>
+        <w:t xml:space="preserve"> </w:t>
       </w:r>
       <w:r>
         <w:rPr>
@@ -42596,23 +42634,7 @@
           <w:sz w:val="22"/>
           <w:szCs w:val="22"/>
         </w:rPr>
-        <w:t>WC(NROW,NCOL)</w:t>
-      </w:r>
-      <w:r>
-        <w:rPr>
-          <w:rFonts w:eastAsiaTheme="minorHAnsi"/>
-          <w:sz w:val="22"/>
-          <w:szCs w:val="22"/>
-        </w:rPr>
-        <w:t xml:space="preserve"> </w:t>
-      </w:r>
-      <w:r>
-        <w:rPr>
-          <w:rFonts w:eastAsiaTheme="minorHAnsi"/>
-          <w:sz w:val="22"/>
-          <w:szCs w:val="22"/>
-        </w:rPr>
-        <w:t>(one array for each layer)</w:t>
+        <w:t>INCUZINF</w:t>
       </w:r>
     </w:p>
     <w:p>
@@ -42648,7 +42670,7 @@
           <w:sz w:val="22"/>
           <w:szCs w:val="22"/>
         </w:rPr>
-        <w:t>RARRAY</w:t>
+        <w:t>I10</w:t>
       </w:r>
     </w:p>
     <w:p>
@@ -42675,48 +42697,104 @@
           <w:sz w:val="22"/>
           <w:szCs w:val="22"/>
         </w:rPr>
-        <w:t>WC is an array of starting water contents</w:t>
-      </w:r>
-      <w:r>
-        <w:rPr>
-          <w:rFonts w:eastAsiaTheme="minorHAnsi"/>
-          <w:sz w:val="22"/>
-          <w:szCs w:val="22"/>
-        </w:rPr>
-        <w:t>.  For cells above the water table, this value can range between residual and saturated water contents.  In cells below the water table, this value will be equal to saturated water content (i.e., effective porosity).</w:t>
-      </w:r>
-    </w:p>
-    <w:p>
-      <w:pPr>
-        <w:autoSpaceDE w:val="0"/>
-        <w:autoSpaceDN w:val="0"/>
-        <w:adjustRightInd w:val="0"/>
-        <w:spacing w:after="0" w:line="240" w:lineRule="auto"/>
-        <w:rPr>
-          <w:rFonts w:eastAsiaTheme="minorHAnsi"/>
-          <w:sz w:val="22"/>
-          <w:szCs w:val="22"/>
-        </w:rPr>
-      </w:pPr>
-    </w:p>
-    <w:p>
-      <w:pPr>
-        <w:autoSpaceDE w:val="0"/>
-        <w:autoSpaceDN w:val="0"/>
-        <w:adjustRightInd w:val="0"/>
-        <w:spacing w:after="0" w:line="240" w:lineRule="auto"/>
-        <w:rPr>
-          <w:sz w:val="22"/>
-          <w:szCs w:val="22"/>
-          <w:highlight w:val="lightGray"/>
-        </w:rPr>
-      </w:pPr>
-      <w:r>
-        <w:rPr>
-          <w:sz w:val="22"/>
-          <w:szCs w:val="22"/>
-        </w:rPr>
-        <w:t xml:space="preserve">5 </w:t>
+        <w:t>INCUZINF</w:t>
+      </w:r>
+      <w:r>
+        <w:rPr>
+          <w:rFonts w:eastAsiaTheme="minorHAnsi"/>
+          <w:sz w:val="22"/>
+          <w:szCs w:val="22"/>
+        </w:rPr>
+        <w:t xml:space="preserve"> </w:t>
+      </w:r>
+      <w:r>
+        <w:rPr>
+          <w:rFonts w:eastAsiaTheme="minorHAnsi"/>
+          <w:sz w:val="22"/>
+          <w:szCs w:val="22"/>
+        </w:rPr>
+        <w:t xml:space="preserve">is a flag indicating whether an array containing the concentration of infiltrating (FINF) flux for each species will be read for the current stress period.  If INCUZINF ≥ 0, an array containing the concentration of infiltrating flux for each species will be read.  If INCUZINF &lt; 0, the concentration of infiltrating flux will be reused from the previous stress period.  If INCUZINF &lt; 0 is specified for the first stress period, then by default the concentration of positive infiltrating flux (source) is set equal to zero.  There is no possibility of a negative infiltration flux being specified.  If infiltrating water is rejected due to an infiltration rate exceeding the vertical hydraulic conductivity, or because </w:t>
+      </w:r>
+      <w:r>
+        <w:rPr>
+          <w:rFonts w:eastAsiaTheme="minorHAnsi"/>
+          <w:sz w:val="22"/>
+          <w:szCs w:val="22"/>
+        </w:rPr>
+        <w:t>saturation is reached in the unsaturated zone and the water table is therefore at land surface, the concentration of the runoff will be equal to CUZINF specified next.  The runoff is routed if IRNBND is specified in the MODFLOW simulation.</w:t>
+      </w:r>
+    </w:p>
+    <w:p>
+      <w:pPr>
+        <w:autoSpaceDE w:val="0"/>
+        <w:autoSpaceDN w:val="0"/>
+        <w:adjustRightInd w:val="0"/>
+        <w:spacing w:after="0" w:line="240" w:lineRule="auto"/>
+        <w:rPr>
+          <w:rFonts w:eastAsiaTheme="minorHAnsi"/>
+          <w:sz w:val="22"/>
+          <w:szCs w:val="22"/>
+        </w:rPr>
+      </w:pPr>
+    </w:p>
+    <w:p>
+      <w:pPr>
+        <w:spacing w:after="0" w:line="240" w:lineRule="auto"/>
+      </w:pPr>
+      <w:r>
+        <w:rPr>
+          <w:sz w:val="22"/>
+          <w:szCs w:val="22"/>
+        </w:rPr>
+        <w:t xml:space="preserve">(Enter item 7 for each species if </w:t>
+      </w:r>
+      <w:r>
+        <w:rPr>
+          <w:sz w:val="22"/>
+          <w:szCs w:val="22"/>
+        </w:rPr>
+        <w:t>IN</w:t>
+      </w:r>
+      <w:r>
+        <w:rPr>
+          <w:rFonts w:eastAsiaTheme="minorHAnsi"/>
+          <w:sz w:val="22"/>
+          <w:szCs w:val="22"/>
+        </w:rPr>
+        <w:t>CUZINF</w:t>
+      </w:r>
+      <w:r>
+        <w:t xml:space="preserve"> </w:t>
+      </w:r>
+      <w:r>
+        <w:t>≥ 0)</w:t>
+      </w:r>
+    </w:p>
+    <w:p>
+      <w:pPr>
+        <w:autoSpaceDE w:val="0"/>
+        <w:autoSpaceDN w:val="0"/>
+        <w:adjustRightInd w:val="0"/>
+        <w:spacing w:after="0" w:line="240" w:lineRule="auto"/>
+        <w:rPr>
+          <w:rFonts w:eastAsiaTheme="minorHAnsi"/>
+          <w:sz w:val="22"/>
+          <w:szCs w:val="22"/>
+        </w:rPr>
+      </w:pPr>
+      <w:r>
+        <w:rPr>
+          <w:sz w:val="22"/>
+          <w:szCs w:val="22"/>
+        </w:rPr>
+        <w:t>5</w:t>
+      </w:r>
+      <w:r>
+        <w:rPr>
+          <w:sz w:val="22"/>
+          <w:szCs w:val="22"/>
+        </w:rPr>
+        <w:t xml:space="preserve"> </w:t>
       </w:r>
       <w:r>
         <w:rPr>
@@ -42739,23 +42817,7 @@
           <w:sz w:val="22"/>
           <w:szCs w:val="22"/>
         </w:rPr>
-        <w:t>SDH(NROW,NCOL)</w:t>
-      </w:r>
-      <w:r>
-        <w:rPr>
-          <w:rFonts w:eastAsiaTheme="minorHAnsi"/>
-          <w:sz w:val="22"/>
-          <w:szCs w:val="22"/>
-        </w:rPr>
-        <w:t xml:space="preserve"> </w:t>
-      </w:r>
-      <w:r>
-        <w:rPr>
-          <w:rFonts w:eastAsiaTheme="minorHAnsi"/>
-          <w:sz w:val="22"/>
-          <w:szCs w:val="22"/>
-        </w:rPr>
-        <w:t>(one array for each layer)</w:t>
+        <w:t>CUZINF</w:t>
       </w:r>
     </w:p>
     <w:p>
@@ -42818,92 +42880,108 @@
           <w:sz w:val="22"/>
           <w:szCs w:val="22"/>
         </w:rPr>
-        <w:t>SDH</w:t>
-      </w:r>
-      <w:r>
-        <w:rPr>
-          <w:rFonts w:eastAsiaTheme="minorHAnsi"/>
-          <w:sz w:val="22"/>
-          <w:szCs w:val="22"/>
-        </w:rPr>
-        <w:t xml:space="preserve"> is</w:t>
-      </w:r>
-      <w:r>
-        <w:rPr>
-          <w:rFonts w:eastAsiaTheme="minorHAnsi"/>
+        <w:t xml:space="preserve">CUZINF is </w:t>
+      </w:r>
+      <w:r>
+        <w:rPr>
+          <w:rFonts w:eastAsiaTheme="minorHAnsi"/>
+          <w:sz w:val="22"/>
+          <w:szCs w:val="22"/>
+        </w:rPr>
+        <w:t>the concentration of the infiltrating flux for a particular species.</w:t>
+      </w:r>
+    </w:p>
+    <w:p>
+      <w:pPr>
+        <w:autoSpaceDE w:val="0"/>
+        <w:autoSpaceDN w:val="0"/>
+        <w:adjustRightInd w:val="0"/>
+        <w:spacing w:after="0" w:line="240" w:lineRule="auto"/>
+        <w:rPr>
+          <w:rFonts w:eastAsiaTheme="minorHAnsi"/>
+          <w:sz w:val="22"/>
+          <w:szCs w:val="22"/>
+        </w:rPr>
+      </w:pPr>
+    </w:p>
+    <w:p>
+      <w:pPr>
+        <w:autoSpaceDE w:val="0"/>
+        <w:autoSpaceDN w:val="0"/>
+        <w:adjustRightInd w:val="0"/>
+        <w:spacing w:after="0" w:line="240" w:lineRule="auto"/>
+        <w:rPr>
+          <w:rFonts w:eastAsiaTheme="minorHAnsi"/>
+          <w:sz w:val="22"/>
+          <w:szCs w:val="22"/>
+        </w:rPr>
+      </w:pPr>
+      <w:r>
+        <w:rPr>
+          <w:rFonts w:eastAsiaTheme="minorHAnsi"/>
+          <w:sz w:val="22"/>
+          <w:szCs w:val="22"/>
+        </w:rPr>
+        <w:t xml:space="preserve">(Enter items 8 </w:t>
+      </w:r>
+      <w:r>
+        <w:rPr>
+          <w:rFonts w:eastAsiaTheme="minorHAnsi"/>
+          <w:sz w:val="22"/>
+          <w:szCs w:val="22"/>
+        </w:rPr>
+        <w:t>through 12</w:t>
+      </w:r>
+      <w:r>
+        <w:rPr>
+          <w:rFonts w:eastAsiaTheme="minorHAnsi"/>
+          <w:sz w:val="22"/>
+          <w:szCs w:val="22"/>
+        </w:rPr>
+        <w:t xml:space="preserve">, only if </w:t>
+      </w:r>
+      <w:r>
+        <w:rPr>
+          <w:rFonts w:eastAsiaTheme="minorHAnsi"/>
+          <w:sz w:val="22"/>
+          <w:szCs w:val="22"/>
+        </w:rPr>
+        <w:t>IET</w:t>
+      </w:r>
+      <w:r>
+        <w:rPr>
+          <w:rFonts w:eastAsiaTheme="minorHAnsi"/>
+          <w:sz w:val="22"/>
+          <w:szCs w:val="22"/>
+        </w:rPr>
+        <w:t>&gt;0)</w:t>
+      </w:r>
+    </w:p>
+    <w:p>
+      <w:pPr>
+        <w:autoSpaceDE w:val="0"/>
+        <w:autoSpaceDN w:val="0"/>
+        <w:adjustRightInd w:val="0"/>
+        <w:spacing w:after="0" w:line="240" w:lineRule="auto"/>
+        <w:rPr>
+          <w:rFonts w:eastAsiaTheme="minorHAnsi"/>
+          <w:sz w:val="22"/>
+          <w:szCs w:val="22"/>
+        </w:rPr>
+      </w:pPr>
+      <w:r>
+        <w:rPr>
+          <w:sz w:val="22"/>
+          <w:szCs w:val="22"/>
+        </w:rPr>
+        <w:t>6</w:t>
+      </w:r>
+      <w:r>
+        <w:rPr>
           <w:sz w:val="22"/>
           <w:szCs w:val="22"/>
         </w:rPr>
         <w:t xml:space="preserve"> </w:t>
-      </w:r>
-      <w:r>
-        <w:rPr>
-          <w:rFonts w:eastAsiaTheme="minorHAnsi"/>
-          <w:sz w:val="22"/>
-          <w:szCs w:val="22"/>
-        </w:rPr>
-        <w:t xml:space="preserve">the starting saturated thickness for each cell in the simulation.  SDH = 0 in cells residing above the starting water table, is equal to the cell thickness for cells where the water table is above the top elevation of </w:t>
-      </w:r>
-      <w:r>
-        <w:rPr>
-          <w:rFonts w:eastAsiaTheme="minorHAnsi"/>
-          <w:sz w:val="22"/>
-          <w:szCs w:val="22"/>
-        </w:rPr>
-        <w:t>the cell.  For cells in which the water table resides, SDH is equal to the water table elevation minus the bottom elevation of the cell.</w:t>
-      </w:r>
-    </w:p>
-    <w:p>
-      <w:pPr>
-        <w:autoSpaceDE w:val="0"/>
-        <w:autoSpaceDN w:val="0"/>
-        <w:adjustRightInd w:val="0"/>
-        <w:spacing w:after="0" w:line="240" w:lineRule="auto"/>
-        <w:rPr>
-          <w:sz w:val="22"/>
-          <w:szCs w:val="22"/>
-        </w:rPr>
-      </w:pPr>
-      <w:r>
-        <w:rPr>
-          <w:sz w:val="22"/>
-          <w:szCs w:val="22"/>
-        </w:rPr>
-        <w:t xml:space="preserve">For each </w:t>
-      </w:r>
-      <w:r>
-        <w:rPr>
-          <w:sz w:val="22"/>
-          <w:szCs w:val="22"/>
-        </w:rPr>
-        <w:t>stress period</w:t>
-      </w:r>
-      <w:r>
-        <w:rPr>
-          <w:sz w:val="22"/>
-          <w:szCs w:val="22"/>
-        </w:rPr>
-        <w:t>:</w:t>
-      </w:r>
-    </w:p>
-    <w:p>
-      <w:pPr>
-        <w:autoSpaceDE w:val="0"/>
-        <w:autoSpaceDN w:val="0"/>
-        <w:adjustRightInd w:val="0"/>
-        <w:spacing w:after="0" w:line="240" w:lineRule="auto"/>
-        <w:rPr>
-          <w:rFonts w:eastAsiaTheme="minorHAnsi"/>
-          <w:sz w:val="22"/>
-          <w:szCs w:val="22"/>
-        </w:rPr>
-      </w:pPr>
-      <w:r>
-        <w:rPr>
-          <w:sz w:val="22"/>
-          <w:szCs w:val="22"/>
-        </w:rPr>
-        <w:t xml:space="preserve">6 </w:t>
       </w:r>
       <w:r>
         <w:rPr>
@@ -42922,11 +43000,18 @@
       </w:r>
       <w:r>
         <w:rPr>
-          <w:rFonts w:eastAsiaTheme="minorHAnsi"/>
-          <w:sz w:val="22"/>
-          <w:szCs w:val="22"/>
-        </w:rPr>
-        <w:t>INCUZINF</w:t>
+          <w:sz w:val="22"/>
+          <w:szCs w:val="22"/>
+        </w:rPr>
+        <w:t>IN</w:t>
+      </w:r>
+      <w:r>
+        <w:rPr>
+          <w:rFonts w:eastAsiaTheme="minorHAnsi"/>
+          <w:sz w:val="22"/>
+          <w:szCs w:val="22"/>
+        </w:rPr>
+        <w:t>CUZET</w:t>
       </w:r>
     </w:p>
     <w:p>
@@ -42985,17 +43070,96 @@
       </w:pPr>
       <w:r>
         <w:rPr>
-          <w:rFonts w:eastAsiaTheme="minorHAnsi"/>
-          <w:sz w:val="22"/>
-          <w:szCs w:val="22"/>
-        </w:rPr>
-        <w:t>INCUZINF</w:t>
-      </w:r>
-      <w:r>
-        <w:rPr>
-          <w:rFonts w:eastAsiaTheme="minorHAnsi"/>
-          <w:sz w:val="22"/>
-          <w:szCs w:val="22"/>
+          <w:sz w:val="22"/>
+          <w:szCs w:val="22"/>
+        </w:rPr>
+        <w:t>IN</w:t>
+      </w:r>
+      <w:r>
+        <w:rPr>
+          <w:rFonts w:eastAsiaTheme="minorHAnsi"/>
+          <w:sz w:val="22"/>
+          <w:szCs w:val="22"/>
+        </w:rPr>
+        <w:t>CUZET</w:t>
+      </w:r>
+      <w:r>
+        <w:rPr>
+          <w:rFonts w:eastAsiaTheme="minorHAnsi"/>
+          <w:sz w:val="22"/>
+          <w:szCs w:val="22"/>
+        </w:rPr>
+        <w:t xml:space="preserve"> is </w:t>
+      </w:r>
+      <w:r>
+        <w:rPr>
+          <w:rFonts w:eastAsiaTheme="minorHAnsi"/>
+          <w:sz w:val="22"/>
+          <w:szCs w:val="22"/>
+        </w:rPr>
+        <w:t>a flag indicating whether an array containing the concentration of evapotranspiration flux originating from the unsaturated zone will be read for the current stress period.</w:t>
+      </w:r>
+    </w:p>
+    <w:p>
+      <w:pPr>
+        <w:autoSpaceDE w:val="0"/>
+        <w:autoSpaceDN w:val="0"/>
+        <w:adjustRightInd w:val="0"/>
+        <w:spacing w:after="0" w:line="240" w:lineRule="auto"/>
+        <w:rPr>
+          <w:rFonts w:eastAsiaTheme="minorHAnsi"/>
+          <w:sz w:val="22"/>
+          <w:szCs w:val="22"/>
+        </w:rPr>
+      </w:pPr>
+    </w:p>
+    <w:p>
+      <w:pPr>
+        <w:autoSpaceDE w:val="0"/>
+        <w:autoSpaceDN w:val="0"/>
+        <w:adjustRightInd w:val="0"/>
+        <w:spacing w:after="0" w:line="240" w:lineRule="auto"/>
+        <w:ind w:left="2160"/>
+        <w:rPr>
+          <w:sz w:val="22"/>
+          <w:szCs w:val="22"/>
+        </w:rPr>
+      </w:pPr>
+      <w:r>
+        <w:rPr>
+          <w:rFonts w:eastAsiaTheme="minorHAnsi"/>
+          <w:sz w:val="22"/>
+          <w:szCs w:val="22"/>
+        </w:rPr>
+        <w:t>If INC</w:t>
+      </w:r>
+      <w:r>
+        <w:rPr>
+          <w:rFonts w:eastAsiaTheme="minorHAnsi"/>
+          <w:sz w:val="22"/>
+          <w:szCs w:val="22"/>
+        </w:rPr>
+        <w:t>UZ</w:t>
+      </w:r>
+      <w:r>
+        <w:rPr>
+          <w:rFonts w:eastAsiaTheme="minorHAnsi"/>
+          <w:sz w:val="22"/>
+          <w:szCs w:val="22"/>
+        </w:rPr>
+        <w:t xml:space="preserve">ET </w:t>
+      </w:r>
+      <w:r>
+        <w:rPr>
+          <w:rFonts w:eastAsiaTheme="minorHAnsi"/>
+          <w:sz w:val="22"/>
+          <w:szCs w:val="22"/>
+        </w:rPr>
+        <w:t>≥</w:t>
+      </w:r>
+      <w:r>
+        <w:rPr>
+          <w:rFonts w:ascii="MSTT31c77400" w:eastAsiaTheme="minorHAnsi" w:hAnsi="MSTT31c77400" w:cs="MSTT31c77400"/>
         </w:rPr>
         <w:t xml:space="preserve"> </w:t>
       </w:r>
@@ -43005,81 +43169,145 @@
           <w:sz w:val="22"/>
           <w:szCs w:val="22"/>
         </w:rPr>
-        <w:t xml:space="preserve">is a flag indicating whether an array containing the concentration of infiltrating (FINF) flux for each species will be read for the current stress period.  If INCUZINF ≥ 0, an array containing the concentration of infiltrating flux for each species will be read.  If INCUZINF &lt; 0, the concentration of infiltrating flux will be reused from the previous stress period.  If INCUZINF &lt; 0 is specified for the first stress period, then by default the concentration of positive infiltrating flux (source) is set equal to zero.  There is no possibility of a negative infiltration flux being specified.  If infiltrating water is rejected due to an infiltration rate exceeding the vertical hydraulic conductivity, or because </w:t>
-      </w:r>
-      <w:r>
-        <w:rPr>
-          <w:rFonts w:eastAsiaTheme="minorHAnsi"/>
-          <w:sz w:val="22"/>
-          <w:szCs w:val="22"/>
-        </w:rPr>
-        <w:t>saturation is reached in the unsaturated zone and the water table is therefore at land surface, the concentration of the runoff will be equal to CUZINF specified next.  The runoff is routed if IRNBND is specified in the MODFLOW simulation.</w:t>
-      </w:r>
-    </w:p>
-    <w:p>
-      <w:pPr>
-        <w:autoSpaceDE w:val="0"/>
-        <w:autoSpaceDN w:val="0"/>
-        <w:adjustRightInd w:val="0"/>
-        <w:spacing w:after="0" w:line="240" w:lineRule="auto"/>
-        <w:rPr>
-          <w:rFonts w:eastAsiaTheme="minorHAnsi"/>
-          <w:sz w:val="22"/>
-          <w:szCs w:val="22"/>
-        </w:rPr>
-      </w:pPr>
-    </w:p>
-    <w:p>
-      <w:pPr>
-        <w:spacing w:after="0" w:line="240" w:lineRule="auto"/>
-      </w:pPr>
-      <w:r>
-        <w:rPr>
-          <w:sz w:val="22"/>
-          <w:szCs w:val="22"/>
-        </w:rPr>
-        <w:t xml:space="preserve">(Enter item 7 for each species if </w:t>
-      </w:r>
-      <w:r>
-        <w:rPr>
-          <w:sz w:val="22"/>
-          <w:szCs w:val="22"/>
-        </w:rPr>
-        <w:t>IN</w:t>
-      </w:r>
-      <w:r>
-        <w:rPr>
-          <w:rFonts w:eastAsiaTheme="minorHAnsi"/>
-          <w:sz w:val="22"/>
-          <w:szCs w:val="22"/>
-        </w:rPr>
-        <w:t>CUZINF</w:t>
-      </w:r>
-      <w:r>
+        <w:t>0, an array containing the concentration of</w:t>
+      </w:r>
+      <w:r>
+        <w:rPr>
+          <w:rFonts w:eastAsiaTheme="minorHAnsi"/>
+          <w:sz w:val="22"/>
+          <w:szCs w:val="22"/>
+        </w:rPr>
         <w:t xml:space="preserve"> </w:t>
       </w:r>
       <w:r>
-        <w:t>≥ 0)</w:t>
-      </w:r>
-    </w:p>
-    <w:p>
-      <w:pPr>
-        <w:autoSpaceDE w:val="0"/>
-        <w:autoSpaceDN w:val="0"/>
-        <w:adjustRightInd w:val="0"/>
-        <w:spacing w:after="0" w:line="240" w:lineRule="auto"/>
-        <w:rPr>
-          <w:rFonts w:eastAsiaTheme="minorHAnsi"/>
-          <w:sz w:val="22"/>
-          <w:szCs w:val="22"/>
-        </w:rPr>
-      </w:pPr>
-      <w:r>
-        <w:rPr>
-          <w:sz w:val="22"/>
-          <w:szCs w:val="22"/>
-        </w:rPr>
-        <w:t xml:space="preserve">7 </w:t>
+        <w:rPr>
+          <w:rFonts w:eastAsiaTheme="minorHAnsi"/>
+          <w:sz w:val="22"/>
+          <w:szCs w:val="22"/>
+        </w:rPr>
+        <w:t xml:space="preserve">evapotranspiration flux </w:t>
+      </w:r>
+      <w:r>
+        <w:rPr>
+          <w:rFonts w:eastAsiaTheme="minorHAnsi"/>
+          <w:sz w:val="22"/>
+          <w:szCs w:val="22"/>
+        </w:rPr>
+        <w:t xml:space="preserve">originating from the unsaturated zone </w:t>
+      </w:r>
+      <w:r>
+        <w:rPr>
+          <w:rFonts w:eastAsiaTheme="minorHAnsi"/>
+          <w:sz w:val="22"/>
+          <w:szCs w:val="22"/>
+        </w:rPr>
+        <w:t>for each species will be read.  If INC</w:t>
+      </w:r>
+      <w:r>
+        <w:rPr>
+          <w:rFonts w:eastAsiaTheme="minorHAnsi"/>
+          <w:sz w:val="22"/>
+          <w:szCs w:val="22"/>
+        </w:rPr>
+        <w:t>UZ</w:t>
+      </w:r>
+      <w:r>
+        <w:rPr>
+          <w:rFonts w:eastAsiaTheme="minorHAnsi"/>
+          <w:sz w:val="22"/>
+          <w:szCs w:val="22"/>
+        </w:rPr>
+        <w:t>ET</w:t>
+      </w:r>
+      <w:r>
+        <w:rPr>
+          <w:rFonts w:eastAsiaTheme="minorHAnsi"/>
+          <w:sz w:val="22"/>
+          <w:szCs w:val="22"/>
+        </w:rPr>
+        <w:t xml:space="preserve"> </w:t>
+      </w:r>
+      <w:r>
+        <w:rPr>
+          <w:rFonts w:eastAsiaTheme="minorHAnsi"/>
+          <w:sz w:val="22"/>
+          <w:szCs w:val="22"/>
+        </w:rPr>
+        <w:t xml:space="preserve">&lt; 0, the concentration of evapotranspiration flux for each species will be reused from the last stress period. </w:t>
+      </w:r>
+      <w:r>
+        <w:rPr>
+          <w:rFonts w:eastAsiaTheme="minorHAnsi"/>
+          <w:sz w:val="22"/>
+          <w:szCs w:val="22"/>
+        </w:rPr>
+        <w:t xml:space="preserve"> </w:t>
+      </w:r>
+      <w:r>
+        <w:rPr>
+          <w:rFonts w:eastAsiaTheme="minorHAnsi"/>
+          <w:sz w:val="22"/>
+          <w:szCs w:val="22"/>
+        </w:rPr>
+        <w:t>If INCUZE</w:t>
+      </w:r>
+      <w:r>
+        <w:rPr>
+          <w:rFonts w:eastAsiaTheme="minorHAnsi"/>
+          <w:sz w:val="22"/>
+          <w:szCs w:val="22"/>
+        </w:rPr>
+        <w:t>T &lt; 0 is specified for the first stress period, then by default, the concentration of negative evapotranspiration flux (sink) is set to the aquifer concentration, while the concentration of positive evapotranspiration flux (source) is set to zero.</w:t>
+      </w:r>
+    </w:p>
+    <w:p>
+      <w:pPr>
+        <w:autoSpaceDE w:val="0"/>
+        <w:autoSpaceDN w:val="0"/>
+        <w:adjustRightInd w:val="0"/>
+        <w:spacing w:after="0" w:line="240" w:lineRule="auto"/>
+        <w:rPr>
+          <w:rFonts w:eastAsiaTheme="minorHAnsi"/>
+          <w:sz w:val="22"/>
+          <w:szCs w:val="22"/>
+        </w:rPr>
+      </w:pPr>
+    </w:p>
+    <w:p>
+      <w:pPr>
+        <w:spacing w:after="0" w:line="240" w:lineRule="auto"/>
+        <w:rPr>
+          <w:sz w:val="22"/>
+          <w:szCs w:val="22"/>
+        </w:rPr>
+      </w:pPr>
+      <w:r>
+        <w:rPr>
+          <w:sz w:val="22"/>
+          <w:szCs w:val="22"/>
+        </w:rPr>
+        <w:t>(Enter item 9 for each species if INCUZET ≥ 0)</w:t>
+      </w:r>
+    </w:p>
+    <w:p>
+      <w:pPr>
+        <w:autoSpaceDE w:val="0"/>
+        <w:autoSpaceDN w:val="0"/>
+        <w:adjustRightInd w:val="0"/>
+        <w:spacing w:after="0" w:line="240" w:lineRule="auto"/>
+        <w:rPr>
+          <w:rFonts w:eastAsiaTheme="minorHAnsi"/>
+          <w:sz w:val="22"/>
+          <w:szCs w:val="22"/>
+        </w:rPr>
+      </w:pPr>
+      <w:r>
+        <w:rPr>
+          <w:sz w:val="22"/>
+          <w:szCs w:val="22"/>
+        </w:rPr>
+        <w:lastRenderedPageBreak/>
+        <w:t>7</w:t>
       </w:r>
       <w:r>
         <w:rPr>
@@ -43102,7 +43330,7 @@
           <w:sz w:val="22"/>
           <w:szCs w:val="22"/>
         </w:rPr>
-        <w:t>CUZINF</w:t>
+        <w:t>CUZET</w:t>
       </w:r>
     </w:p>
     <w:p>
@@ -43165,101 +43393,89 @@
           <w:sz w:val="22"/>
           <w:szCs w:val="22"/>
         </w:rPr>
-        <w:t xml:space="preserve">CUZINF is </w:t>
-      </w:r>
-      <w:r>
-        <w:rPr>
-          <w:rFonts w:eastAsiaTheme="minorHAnsi"/>
-          <w:sz w:val="22"/>
-          <w:szCs w:val="22"/>
-        </w:rPr>
-        <w:t>the concentration of the infiltrating flux for a particular species.</w:t>
-      </w:r>
-    </w:p>
-    <w:p>
-      <w:pPr>
-        <w:autoSpaceDE w:val="0"/>
-        <w:autoSpaceDN w:val="0"/>
-        <w:adjustRightInd w:val="0"/>
-        <w:spacing w:after="0" w:line="240" w:lineRule="auto"/>
-        <w:rPr>
-          <w:rFonts w:eastAsiaTheme="minorHAnsi"/>
-          <w:sz w:val="22"/>
-          <w:szCs w:val="22"/>
-        </w:rPr>
-      </w:pPr>
-    </w:p>
-    <w:p>
-      <w:pPr>
-        <w:autoSpaceDE w:val="0"/>
-        <w:autoSpaceDN w:val="0"/>
-        <w:adjustRightInd w:val="0"/>
-        <w:spacing w:after="0" w:line="240" w:lineRule="auto"/>
-        <w:rPr>
-          <w:rFonts w:eastAsiaTheme="minorHAnsi"/>
-          <w:sz w:val="22"/>
-          <w:szCs w:val="22"/>
-        </w:rPr>
-      </w:pPr>
-      <w:r>
-        <w:rPr>
-          <w:rFonts w:eastAsiaTheme="minorHAnsi"/>
-          <w:sz w:val="22"/>
-          <w:szCs w:val="22"/>
-        </w:rPr>
-        <w:t xml:space="preserve">(Enter items 8 </w:t>
-      </w:r>
-      <w:r>
-        <w:rPr>
-          <w:rFonts w:eastAsiaTheme="minorHAnsi"/>
-          <w:sz w:val="22"/>
-          <w:szCs w:val="22"/>
-        </w:rPr>
-        <w:t>through 12</w:t>
-      </w:r>
-      <w:r>
-        <w:rPr>
-          <w:rFonts w:eastAsiaTheme="minorHAnsi"/>
-          <w:sz w:val="22"/>
-          <w:szCs w:val="22"/>
-        </w:rPr>
-        <w:t xml:space="preserve">, only if </w:t>
-      </w:r>
-      <w:r>
-        <w:rPr>
-          <w:rFonts w:eastAsiaTheme="minorHAnsi"/>
-          <w:sz w:val="22"/>
-          <w:szCs w:val="22"/>
-        </w:rPr>
-        <w:t>IET</w:t>
-      </w:r>
-      <w:r>
-        <w:rPr>
-          <w:rFonts w:eastAsiaTheme="minorHAnsi"/>
-          <w:sz w:val="22"/>
-          <w:szCs w:val="22"/>
-        </w:rPr>
-        <w:t>&gt;0)</w:t>
-      </w:r>
-    </w:p>
-    <w:p>
-      <w:pPr>
-        <w:autoSpaceDE w:val="0"/>
-        <w:autoSpaceDN w:val="0"/>
-        <w:adjustRightInd w:val="0"/>
-        <w:spacing w:after="0" w:line="240" w:lineRule="auto"/>
-        <w:rPr>
-          <w:rFonts w:eastAsiaTheme="minorHAnsi"/>
-          <w:sz w:val="22"/>
-          <w:szCs w:val="22"/>
-        </w:rPr>
-      </w:pPr>
-      <w:r>
-        <w:rPr>
-          <w:sz w:val="22"/>
-          <w:szCs w:val="22"/>
-        </w:rPr>
-        <w:t xml:space="preserve">8 </w:t>
+        <w:t>CUZET</w:t>
+      </w:r>
+      <w:r>
+        <w:rPr>
+          <w:rFonts w:eastAsiaTheme="minorHAnsi"/>
+          <w:sz w:val="22"/>
+          <w:szCs w:val="22"/>
+        </w:rPr>
+        <w:t xml:space="preserve"> is </w:t>
+      </w:r>
+      <w:r>
+        <w:rPr>
+          <w:rFonts w:eastAsiaTheme="minorHAnsi"/>
+          <w:sz w:val="22"/>
+          <w:szCs w:val="22"/>
+        </w:rPr>
+        <w:t>the concentration of ET fluxes originating from the unsaturated zone</w:t>
+      </w:r>
+      <w:r>
+        <w:rPr>
+          <w:rFonts w:eastAsiaTheme="minorHAnsi"/>
+          <w:sz w:val="22"/>
+          <w:szCs w:val="22"/>
+        </w:rPr>
+        <w:t xml:space="preserve">.  As a default, this array is set equal to 0 and only overridden if the user specifies INCUZET &gt; 1.  If empirical evidence </w:t>
+      </w:r>
+      <w:proofErr w:type="gramStart"/>
+      <w:r>
+        <w:rPr>
+          <w:rFonts w:eastAsiaTheme="minorHAnsi"/>
+          <w:sz w:val="22"/>
+          <w:szCs w:val="22"/>
+        </w:rPr>
+        <w:t>suggest</w:t>
+      </w:r>
+      <w:proofErr w:type="gramEnd"/>
+      <w:r>
+        <w:rPr>
+          <w:rFonts w:eastAsiaTheme="minorHAnsi"/>
+          <w:sz w:val="22"/>
+          <w:szCs w:val="22"/>
+        </w:rPr>
+        <w:t xml:space="preserve"> volatilization of simulated constituents from the unsaturated zone, this may be one mechanism for simulating this process, though it would depend on the amount of simulated ET originating from the unsaturated zone.</w:t>
+      </w:r>
+    </w:p>
+    <w:p>
+      <w:pPr>
+        <w:autoSpaceDE w:val="0"/>
+        <w:autoSpaceDN w:val="0"/>
+        <w:adjustRightInd w:val="0"/>
+        <w:spacing w:after="0" w:line="240" w:lineRule="auto"/>
+        <w:rPr>
+          <w:rFonts w:eastAsiaTheme="minorHAnsi"/>
+          <w:sz w:val="22"/>
+          <w:szCs w:val="22"/>
+        </w:rPr>
+      </w:pPr>
+    </w:p>
+    <w:p>
+      <w:pPr>
+        <w:autoSpaceDE w:val="0"/>
+        <w:autoSpaceDN w:val="0"/>
+        <w:adjustRightInd w:val="0"/>
+        <w:spacing w:after="0" w:line="240" w:lineRule="auto"/>
+        <w:rPr>
+          <w:rFonts w:eastAsiaTheme="minorHAnsi"/>
+          <w:sz w:val="22"/>
+          <w:szCs w:val="22"/>
+        </w:rPr>
+      </w:pPr>
+      <w:r>
+        <w:rPr>
+          <w:sz w:val="22"/>
+          <w:szCs w:val="22"/>
+        </w:rPr>
+        <w:t>8</w:t>
+      </w:r>
+      <w:r>
+        <w:rPr>
+          <w:sz w:val="22"/>
+          <w:szCs w:val="22"/>
+        </w:rPr>
+        <w:t xml:space="preserve"> </w:t>
       </w:r>
       <w:r>
         <w:rPr>
@@ -43275,12 +43491,6 @@
           <w:szCs w:val="22"/>
         </w:rPr>
         <w:tab/>
-      </w:r>
-      <w:r>
-        <w:rPr>
-          <w:sz w:val="22"/>
-          <w:szCs w:val="22"/>
-        </w:rPr>
         <w:t>IN</w:t>
       </w:r>
       <w:r>
@@ -43289,7 +43499,7 @@
           <w:sz w:val="22"/>
           <w:szCs w:val="22"/>
         </w:rPr>
-        <w:t>CUZET</w:t>
+        <w:t>CGWET</w:t>
       </w:r>
     </w:p>
     <w:p>
@@ -43351,7 +43561,6 @@
           <w:sz w:val="22"/>
           <w:szCs w:val="22"/>
         </w:rPr>
-        <w:lastRenderedPageBreak/>
         <w:t>IN</w:t>
       </w:r>
       <w:r>
@@ -43360,7 +43569,7 @@
           <w:sz w:val="22"/>
           <w:szCs w:val="22"/>
         </w:rPr>
-        <w:t>CUZET</w:t>
+        <w:t>CGWET</w:t>
       </w:r>
       <w:r>
         <w:rPr>
@@ -43376,7 +43585,7 @@
           <w:sz w:val="22"/>
           <w:szCs w:val="22"/>
         </w:rPr>
-        <w:t>a flag indicating whether an array containing the concentration of evapotranspiration flux originating from the unsaturated zone will be read for the current stress period.</w:t>
+        <w:t>a flag indicating whether an array containing the concentration of evapotranspiration flux originating from the saturated zone will be read for the current stress period.</w:t>
       </w:r>
     </w:p>
     <w:p>
@@ -43418,7 +43627,7 @@
           <w:sz w:val="22"/>
           <w:szCs w:val="22"/>
         </w:rPr>
-        <w:t>UZ</w:t>
+        <w:t>GW</w:t>
       </w:r>
       <w:r>
         <w:rPr>
@@ -43472,7 +43681,7 @@
           <w:sz w:val="22"/>
           <w:szCs w:val="22"/>
         </w:rPr>
-        <w:t xml:space="preserve">originating from the unsaturated zone </w:t>
+        <w:t xml:space="preserve">originating from the saturated zone </w:t>
       </w:r>
       <w:r>
         <w:rPr>
@@ -43488,7 +43697,7 @@
           <w:sz w:val="22"/>
           <w:szCs w:val="22"/>
         </w:rPr>
-        <w:t>UZ</w:t>
+        <w:t>GW</w:t>
       </w:r>
       <w:r>
         <w:rPr>
@@ -43528,7 +43737,15 @@
           <w:sz w:val="22"/>
           <w:szCs w:val="22"/>
         </w:rPr>
-        <w:t>If INCUZE</w:t>
+        <w:t>If INC</w:t>
+      </w:r>
+      <w:r>
+        <w:rPr>
+          <w:rFonts w:eastAsiaTheme="minorHAnsi"/>
+          <w:sz w:val="22"/>
+          <w:szCs w:val="22"/>
+        </w:rPr>
+        <w:t>UZE</w:t>
       </w:r>
       <w:r>
         <w:rPr>
@@ -43555,37 +43772,36 @@
     <w:p>
       <w:pPr>
         <w:spacing w:after="0" w:line="240" w:lineRule="auto"/>
-        <w:rPr>
-          <w:sz w:val="22"/>
-          <w:szCs w:val="22"/>
-        </w:rPr>
-      </w:pPr>
-      <w:r>
-        <w:rPr>
-          <w:sz w:val="22"/>
-          <w:szCs w:val="22"/>
-        </w:rPr>
-        <w:t>(Enter item 9 for each species if INCUZET ≥ 0)</w:t>
-      </w:r>
-    </w:p>
-    <w:p>
-      <w:pPr>
-        <w:autoSpaceDE w:val="0"/>
-        <w:autoSpaceDN w:val="0"/>
-        <w:adjustRightInd w:val="0"/>
-        <w:spacing w:after="0" w:line="240" w:lineRule="auto"/>
-        <w:rPr>
-          <w:rFonts w:eastAsiaTheme="minorHAnsi"/>
-          <w:sz w:val="22"/>
-          <w:szCs w:val="22"/>
-        </w:rPr>
-      </w:pPr>
-      <w:r>
-        <w:rPr>
-          <w:sz w:val="22"/>
-          <w:szCs w:val="22"/>
-        </w:rPr>
-        <w:t xml:space="preserve">9 </w:t>
+      </w:pPr>
+      <w:r>
+        <w:t>(Enter item 11 for each species if INCGWET ≥ 0)</w:t>
+      </w:r>
+    </w:p>
+    <w:p>
+      <w:pPr>
+        <w:autoSpaceDE w:val="0"/>
+        <w:autoSpaceDN w:val="0"/>
+        <w:adjustRightInd w:val="0"/>
+        <w:spacing w:after="0" w:line="240" w:lineRule="auto"/>
+        <w:rPr>
+          <w:rFonts w:eastAsiaTheme="minorHAnsi"/>
+          <w:sz w:val="22"/>
+          <w:szCs w:val="22"/>
+        </w:rPr>
+      </w:pPr>
+      <w:r>
+        <w:rPr>
+          <w:sz w:val="22"/>
+          <w:szCs w:val="22"/>
+        </w:rPr>
+        <w:t>9</w:t>
+      </w:r>
+      <w:r>
+        <w:rPr>
+          <w:sz w:val="22"/>
+          <w:szCs w:val="22"/>
+        </w:rPr>
+        <w:t xml:space="preserve"> </w:t>
       </w:r>
       <w:r>
         <w:rPr>
@@ -43608,7 +43824,7 @@
           <w:sz w:val="22"/>
           <w:szCs w:val="22"/>
         </w:rPr>
-        <w:t>CUZET</w:t>
+        <w:t>CGWET</w:t>
       </w:r>
     </w:p>
     <w:p>
@@ -43671,7 +43887,7 @@
           <w:sz w:val="22"/>
           <w:szCs w:val="22"/>
         </w:rPr>
-        <w:t>CUZET</w:t>
+        <w:t>CGWET</w:t>
       </w:r>
       <w:r>
         <w:rPr>
@@ -43687,486 +43903,6 @@
           <w:sz w:val="22"/>
           <w:szCs w:val="22"/>
         </w:rPr>
-        <w:t>the concentration of ET fluxes originating from the unsaturated zone</w:t>
-      </w:r>
-      <w:r>
-        <w:rPr>
-          <w:rFonts w:eastAsiaTheme="minorHAnsi"/>
-          <w:sz w:val="22"/>
-          <w:szCs w:val="22"/>
-        </w:rPr>
-        <w:t xml:space="preserve">.  As a default, this array is set equal to 0 and only overridden if the user specifies INCUZET &gt; 1.  If empirical evidence </w:t>
-      </w:r>
-      <w:proofErr w:type="gramStart"/>
-      <w:r>
-        <w:rPr>
-          <w:rFonts w:eastAsiaTheme="minorHAnsi"/>
-          <w:sz w:val="22"/>
-          <w:szCs w:val="22"/>
-        </w:rPr>
-        <w:t>suggest</w:t>
-      </w:r>
-      <w:proofErr w:type="gramEnd"/>
-      <w:r>
-        <w:rPr>
-          <w:rFonts w:eastAsiaTheme="minorHAnsi"/>
-          <w:sz w:val="22"/>
-          <w:szCs w:val="22"/>
-        </w:rPr>
-        <w:t xml:space="preserve"> volatilization of simulated constituents from the unsaturated zone, this may be one mechanism for simulating this process, though it would depend on the amount of simulated ET originating from the unsaturated zone.</w:t>
-      </w:r>
-    </w:p>
-    <w:p>
-      <w:pPr>
-        <w:autoSpaceDE w:val="0"/>
-        <w:autoSpaceDN w:val="0"/>
-        <w:adjustRightInd w:val="0"/>
-        <w:spacing w:after="0" w:line="240" w:lineRule="auto"/>
-        <w:rPr>
-          <w:rFonts w:eastAsiaTheme="minorHAnsi"/>
-          <w:sz w:val="22"/>
-          <w:szCs w:val="22"/>
-        </w:rPr>
-      </w:pPr>
-    </w:p>
-    <w:p>
-      <w:pPr>
-        <w:autoSpaceDE w:val="0"/>
-        <w:autoSpaceDN w:val="0"/>
-        <w:adjustRightInd w:val="0"/>
-        <w:spacing w:after="0" w:line="240" w:lineRule="auto"/>
-        <w:rPr>
-          <w:rFonts w:eastAsiaTheme="minorHAnsi"/>
-          <w:sz w:val="22"/>
-          <w:szCs w:val="22"/>
-        </w:rPr>
-      </w:pPr>
-      <w:r>
-        <w:rPr>
-          <w:sz w:val="22"/>
-          <w:szCs w:val="22"/>
-        </w:rPr>
-        <w:t xml:space="preserve">10 </w:t>
-      </w:r>
-      <w:r>
-        <w:rPr>
-          <w:sz w:val="22"/>
-          <w:szCs w:val="22"/>
-        </w:rPr>
-        <w:tab/>
-        <w:t xml:space="preserve">Record: </w:t>
-      </w:r>
-      <w:r>
-        <w:rPr>
-          <w:sz w:val="22"/>
-          <w:szCs w:val="22"/>
-        </w:rPr>
-        <w:tab/>
-        <w:t>IN</w:t>
-      </w:r>
-      <w:r>
-        <w:rPr>
-          <w:rFonts w:eastAsiaTheme="minorHAnsi"/>
-          <w:sz w:val="22"/>
-          <w:szCs w:val="22"/>
-        </w:rPr>
-        <w:t>CGWET</w:t>
-      </w:r>
-    </w:p>
-    <w:p>
-      <w:pPr>
-        <w:autoSpaceDE w:val="0"/>
-        <w:autoSpaceDN w:val="0"/>
-        <w:adjustRightInd w:val="0"/>
-        <w:spacing w:after="0" w:line="240" w:lineRule="auto"/>
-        <w:ind w:firstLine="720"/>
-        <w:rPr>
-          <w:rFonts w:eastAsiaTheme="minorHAnsi"/>
-          <w:sz w:val="22"/>
-          <w:szCs w:val="22"/>
-        </w:rPr>
-      </w:pPr>
-      <w:r>
-        <w:rPr>
-          <w:sz w:val="22"/>
-          <w:szCs w:val="22"/>
-        </w:rPr>
-        <w:t xml:space="preserve">Format: </w:t>
-      </w:r>
-      <w:r>
-        <w:rPr>
-          <w:sz w:val="22"/>
-          <w:szCs w:val="22"/>
-        </w:rPr>
-        <w:tab/>
-      </w:r>
-      <w:r>
-        <w:rPr>
-          <w:rFonts w:eastAsiaTheme="minorHAnsi"/>
-          <w:sz w:val="22"/>
-          <w:szCs w:val="22"/>
-        </w:rPr>
-        <w:t>I10</w:t>
-      </w:r>
-    </w:p>
-    <w:p>
-      <w:pPr>
-        <w:pStyle w:val="ListParagraph"/>
-        <w:numPr>
-          <w:ilvl w:val="0"/>
-          <w:numId w:val="36"/>
-        </w:numPr>
-        <w:autoSpaceDE w:val="0"/>
-        <w:autoSpaceDN w:val="0"/>
-        <w:adjustRightInd w:val="0"/>
-        <w:spacing w:after="0" w:line="240" w:lineRule="auto"/>
-        <w:ind w:left="2160"/>
-        <w:rPr>
-          <w:rFonts w:eastAsiaTheme="minorHAnsi"/>
-          <w:sz w:val="22"/>
-          <w:szCs w:val="22"/>
-        </w:rPr>
-      </w:pPr>
-      <w:r>
-        <w:rPr>
-          <w:sz w:val="22"/>
-          <w:szCs w:val="22"/>
-        </w:rPr>
-        <w:t>IN</w:t>
-      </w:r>
-      <w:r>
-        <w:rPr>
-          <w:rFonts w:eastAsiaTheme="minorHAnsi"/>
-          <w:sz w:val="22"/>
-          <w:szCs w:val="22"/>
-        </w:rPr>
-        <w:t>CGWET</w:t>
-      </w:r>
-      <w:r>
-        <w:rPr>
-          <w:rFonts w:eastAsiaTheme="minorHAnsi"/>
-          <w:sz w:val="22"/>
-          <w:szCs w:val="22"/>
-        </w:rPr>
-        <w:t xml:space="preserve"> is </w:t>
-      </w:r>
-      <w:r>
-        <w:rPr>
-          <w:rFonts w:eastAsiaTheme="minorHAnsi"/>
-          <w:sz w:val="22"/>
-          <w:szCs w:val="22"/>
-        </w:rPr>
-        <w:t>a flag indicating whether an array containing the concentration of evapotranspiration flux originating from the saturated zone will be read for the current stress period.</w:t>
-      </w:r>
-    </w:p>
-    <w:p>
-      <w:pPr>
-        <w:autoSpaceDE w:val="0"/>
-        <w:autoSpaceDN w:val="0"/>
-        <w:adjustRightInd w:val="0"/>
-        <w:spacing w:after="0" w:line="240" w:lineRule="auto"/>
-        <w:rPr>
-          <w:rFonts w:eastAsiaTheme="minorHAnsi"/>
-          <w:sz w:val="22"/>
-          <w:szCs w:val="22"/>
-        </w:rPr>
-      </w:pPr>
-    </w:p>
-    <w:p>
-      <w:pPr>
-        <w:autoSpaceDE w:val="0"/>
-        <w:autoSpaceDN w:val="0"/>
-        <w:adjustRightInd w:val="0"/>
-        <w:spacing w:after="0" w:line="240" w:lineRule="auto"/>
-        <w:ind w:left="2160"/>
-        <w:rPr>
-          <w:sz w:val="22"/>
-          <w:szCs w:val="22"/>
-        </w:rPr>
-      </w:pPr>
-      <w:r>
-        <w:rPr>
-          <w:rFonts w:eastAsiaTheme="minorHAnsi"/>
-          <w:sz w:val="22"/>
-          <w:szCs w:val="22"/>
-        </w:rPr>
-        <w:t>If INC</w:t>
-      </w:r>
-      <w:r>
-        <w:rPr>
-          <w:rFonts w:eastAsiaTheme="minorHAnsi"/>
-          <w:sz w:val="22"/>
-          <w:szCs w:val="22"/>
-        </w:rPr>
-        <w:t>GW</w:t>
-      </w:r>
-      <w:r>
-        <w:rPr>
-          <w:rFonts w:eastAsiaTheme="minorHAnsi"/>
-          <w:sz w:val="22"/>
-          <w:szCs w:val="22"/>
-        </w:rPr>
-        <w:t xml:space="preserve">ET </w:t>
-      </w:r>
-      <w:r>
-        <w:rPr>
-          <w:rFonts w:eastAsiaTheme="minorHAnsi"/>
-          <w:sz w:val="22"/>
-          <w:szCs w:val="22"/>
-        </w:rPr>
-        <w:t>≥</w:t>
-      </w:r>
-      <w:r>
-        <w:rPr>
-          <w:rFonts w:ascii="MSTT31c77400" w:eastAsiaTheme="minorHAnsi" w:hAnsi="MSTT31c77400" w:cs="MSTT31c77400"/>
-        </w:rPr>
-        <w:t xml:space="preserve"> </w:t>
-      </w:r>
-      <w:r>
-        <w:rPr>
-          <w:rFonts w:eastAsiaTheme="minorHAnsi"/>
-          <w:sz w:val="22"/>
-          <w:szCs w:val="22"/>
-        </w:rPr>
-        <w:t>0, an array containing the concentration of</w:t>
-      </w:r>
-      <w:r>
-        <w:rPr>
-          <w:rFonts w:eastAsiaTheme="minorHAnsi"/>
-          <w:sz w:val="22"/>
-          <w:szCs w:val="22"/>
-        </w:rPr>
-        <w:t xml:space="preserve"> </w:t>
-      </w:r>
-      <w:r>
-        <w:rPr>
-          <w:rFonts w:eastAsiaTheme="minorHAnsi"/>
-          <w:sz w:val="22"/>
-          <w:szCs w:val="22"/>
-        </w:rPr>
-        <w:t xml:space="preserve">evapotranspiration flux </w:t>
-      </w:r>
-      <w:r>
-        <w:rPr>
-          <w:rFonts w:eastAsiaTheme="minorHAnsi"/>
-          <w:sz w:val="22"/>
-          <w:szCs w:val="22"/>
-        </w:rPr>
-        <w:t xml:space="preserve">originating from the saturated zone </w:t>
-      </w:r>
-      <w:r>
-        <w:rPr>
-          <w:rFonts w:eastAsiaTheme="minorHAnsi"/>
-          <w:sz w:val="22"/>
-          <w:szCs w:val="22"/>
-        </w:rPr>
-        <w:t>for each species will be read.  If INC</w:t>
-      </w:r>
-      <w:r>
-        <w:rPr>
-          <w:rFonts w:eastAsiaTheme="minorHAnsi"/>
-          <w:sz w:val="22"/>
-          <w:szCs w:val="22"/>
-        </w:rPr>
-        <w:t>GW</w:t>
-      </w:r>
-      <w:r>
-        <w:rPr>
-          <w:rFonts w:eastAsiaTheme="minorHAnsi"/>
-          <w:sz w:val="22"/>
-          <w:szCs w:val="22"/>
-        </w:rPr>
-        <w:t>ET</w:t>
-      </w:r>
-      <w:r>
-        <w:rPr>
-          <w:rFonts w:eastAsiaTheme="minorHAnsi"/>
-          <w:sz w:val="22"/>
-          <w:szCs w:val="22"/>
-        </w:rPr>
-        <w:t xml:space="preserve"> </w:t>
-      </w:r>
-      <w:r>
-        <w:rPr>
-          <w:rFonts w:eastAsiaTheme="minorHAnsi"/>
-          <w:sz w:val="22"/>
-          <w:szCs w:val="22"/>
-        </w:rPr>
-        <w:t xml:space="preserve">&lt; 0, the concentration of evapotranspiration flux for each species will be reused from the last stress period. </w:t>
-      </w:r>
-      <w:r>
-        <w:rPr>
-          <w:rFonts w:eastAsiaTheme="minorHAnsi"/>
-          <w:sz w:val="22"/>
-          <w:szCs w:val="22"/>
-        </w:rPr>
-        <w:t xml:space="preserve"> </w:t>
-      </w:r>
-      <w:r>
-        <w:rPr>
-          <w:rFonts w:eastAsiaTheme="minorHAnsi"/>
-          <w:sz w:val="22"/>
-          <w:szCs w:val="22"/>
-        </w:rPr>
-        <w:t>If INC</w:t>
-      </w:r>
-      <w:r>
-        <w:rPr>
-          <w:rFonts w:eastAsiaTheme="minorHAnsi"/>
-          <w:sz w:val="22"/>
-          <w:szCs w:val="22"/>
-        </w:rPr>
-        <w:t>UZE</w:t>
-      </w:r>
-      <w:r>
-        <w:rPr>
-          <w:rFonts w:eastAsiaTheme="minorHAnsi"/>
-          <w:sz w:val="22"/>
-          <w:szCs w:val="22"/>
-        </w:rPr>
-        <w:t>T &lt; 0 is specified for the first stress period, then by default, the concentration of negative evapotranspiration flux (sink) is set to the aquifer concentration, while the concentration of positive evapotranspiration flux (source) is set to zero.</w:t>
-      </w:r>
-    </w:p>
-    <w:p>
-      <w:pPr>
-        <w:autoSpaceDE w:val="0"/>
-        <w:autoSpaceDN w:val="0"/>
-        <w:adjustRightInd w:val="0"/>
-        <w:spacing w:after="0" w:line="240" w:lineRule="auto"/>
-        <w:rPr>
-          <w:rFonts w:eastAsiaTheme="minorHAnsi"/>
-          <w:sz w:val="22"/>
-          <w:szCs w:val="22"/>
-        </w:rPr>
-      </w:pPr>
-    </w:p>
-    <w:p>
-      <w:pPr>
-        <w:spacing w:after="0" w:line="240" w:lineRule="auto"/>
-      </w:pPr>
-      <w:r>
-        <w:t>(Enter item 11 for each species if INCGWET ≥ 0)</w:t>
-      </w:r>
-    </w:p>
-    <w:p>
-      <w:pPr>
-        <w:autoSpaceDE w:val="0"/>
-        <w:autoSpaceDN w:val="0"/>
-        <w:adjustRightInd w:val="0"/>
-        <w:spacing w:after="0" w:line="240" w:lineRule="auto"/>
-        <w:rPr>
-          <w:rFonts w:eastAsiaTheme="minorHAnsi"/>
-          <w:sz w:val="22"/>
-          <w:szCs w:val="22"/>
-        </w:rPr>
-      </w:pPr>
-      <w:r>
-        <w:rPr>
-          <w:sz w:val="22"/>
-          <w:szCs w:val="22"/>
-        </w:rPr>
-        <w:t xml:space="preserve">11 </w:t>
-      </w:r>
-      <w:r>
-        <w:rPr>
-          <w:sz w:val="22"/>
-          <w:szCs w:val="22"/>
-        </w:rPr>
-        <w:tab/>
-        <w:t xml:space="preserve">Record: </w:t>
-      </w:r>
-      <w:r>
-        <w:rPr>
-          <w:sz w:val="22"/>
-          <w:szCs w:val="22"/>
-        </w:rPr>
-        <w:tab/>
-      </w:r>
-      <w:r>
-        <w:rPr>
-          <w:rFonts w:eastAsiaTheme="minorHAnsi"/>
-          <w:sz w:val="22"/>
-          <w:szCs w:val="22"/>
-        </w:rPr>
-        <w:t>CGWET</w:t>
-      </w:r>
-    </w:p>
-    <w:p>
-      <w:pPr>
-        <w:autoSpaceDE w:val="0"/>
-        <w:autoSpaceDN w:val="0"/>
-        <w:adjustRightInd w:val="0"/>
-        <w:spacing w:after="0" w:line="240" w:lineRule="auto"/>
-        <w:ind w:firstLine="720"/>
-        <w:rPr>
-          <w:rFonts w:eastAsiaTheme="minorHAnsi"/>
-          <w:sz w:val="22"/>
-          <w:szCs w:val="22"/>
-        </w:rPr>
-      </w:pPr>
-      <w:r>
-        <w:rPr>
-          <w:sz w:val="22"/>
-          <w:szCs w:val="22"/>
-        </w:rPr>
-        <w:t xml:space="preserve">Format: </w:t>
-      </w:r>
-      <w:r>
-        <w:rPr>
-          <w:sz w:val="22"/>
-          <w:szCs w:val="22"/>
-        </w:rPr>
-        <w:tab/>
-      </w:r>
-      <w:r>
-        <w:rPr>
-          <w:rFonts w:eastAsiaTheme="minorHAnsi"/>
-          <w:sz w:val="22"/>
-          <w:szCs w:val="22"/>
-        </w:rPr>
-        <w:t>RARRAY</w:t>
-      </w:r>
-    </w:p>
-    <w:p>
-      <w:pPr>
-        <w:pStyle w:val="ListParagraph"/>
-        <w:numPr>
-          <w:ilvl w:val="0"/>
-          <w:numId w:val="36"/>
-        </w:numPr>
-        <w:autoSpaceDE w:val="0"/>
-        <w:autoSpaceDN w:val="0"/>
-        <w:adjustRightInd w:val="0"/>
-        <w:spacing w:after="0" w:line="240" w:lineRule="auto"/>
-        <w:ind w:left="2160"/>
-        <w:rPr>
-          <w:rFonts w:eastAsiaTheme="minorHAnsi"/>
-          <w:sz w:val="22"/>
-          <w:szCs w:val="22"/>
-        </w:rPr>
-      </w:pPr>
-      <w:r>
-        <w:rPr>
-          <w:rFonts w:eastAsiaTheme="minorHAnsi"/>
-          <w:sz w:val="22"/>
-          <w:szCs w:val="22"/>
-        </w:rPr>
-        <w:t>CGWET</w:t>
-      </w:r>
-      <w:r>
-        <w:rPr>
-          <w:rFonts w:eastAsiaTheme="minorHAnsi"/>
-          <w:sz w:val="22"/>
-          <w:szCs w:val="22"/>
-        </w:rPr>
-        <w:t xml:space="preserve"> is </w:t>
-      </w:r>
-      <w:r>
-        <w:rPr>
-          <w:rFonts w:eastAsiaTheme="minorHAnsi"/>
-          <w:sz w:val="22"/>
-          <w:szCs w:val="22"/>
-        </w:rPr>
         <w:t xml:space="preserve">the concentration of ET fluxes originating from the saturated zone.  As a default, this array is set equal to 0 and only overridden if the user specifies INCUZET &gt; 1.  </w:t>
       </w:r>
     </w:p>
@@ -44198,12 +43934,29 @@
     </w:p>
     <w:p>
       <w:pPr>
+        <w:spacing w:after="200" w:line="276" w:lineRule="auto"/>
+        <w:rPr>
+          <w:b/>
+          <w:bCs/>
+          <w:kern w:val="32"/>
+          <w:sz w:val="32"/>
+          <w:szCs w:val="32"/>
+        </w:rPr>
+      </w:pPr>
+      <w:bookmarkStart w:id="15" w:name="_Toc321942239"/>
+      <w:r>
+        <w:br w:type="page"/>
+      </w:r>
+    </w:p>
+    <w:p>
+      <w:pPr>
         <w:pStyle w:val="Heading1"/>
         <w:rPr>
           <w:rFonts w:cs="Times New Roman"/>
         </w:rPr>
       </w:pPr>
-      <w:bookmarkStart w:id="16" w:name="_Toc321942239"/>
+      <w:bookmarkStart w:id="16" w:name="_GoBack"/>
+      <w:bookmarkEnd w:id="16"/>
       <w:r>
         <w:rPr>
           <w:rFonts w:cs="Times New Roman"/>
@@ -44211,7 +43964,7 @@
         <w:lastRenderedPageBreak/>
         <w:t>Output</w:t>
       </w:r>
-      <w:bookmarkEnd w:id="16"/>
+      <w:bookmarkEnd w:id="15"/>
     </w:p>
     <w:p>
       <w:pPr>
@@ -52472,7 +52225,7 @@
 </file>
 
 <file path=customXml/itemProps1.xml><?xml version="1.0" encoding="utf-8"?>
-<ds:datastoreItem xmlns:ds="http://schemas.openxmlformats.org/officeDocument/2006/customXml" ds:itemID="{55DCCDA9-F041-424C-BB2D-676F0B8A67F8}">
+<ds:datastoreItem xmlns:ds="http://schemas.openxmlformats.org/officeDocument/2006/customXml" ds:itemID="{259B6D4F-D949-4545-838C-A497F8B6EFBE}">
   <ds:schemaRefs>
     <ds:schemaRef ds:uri="http://schemas.openxmlformats.org/officeDocument/2006/bibliography"/>
   </ds:schemaRefs>

</xml_diff>

<commit_message>
Documentation failed to point out that when using MODFLOW 6-generated flow fields, associated concentrations must be entered in the NSS array in SSM and cannot be entered via the CRCH and/or CEVT arrays.  Related to item #67
</commit_message>
<xml_diff>
--- a/doc/Input_Instructions.docx
+++ b/doc/Input_Instructions.docx
@@ -16,6 +16,8 @@
           <w:szCs w:val="32"/>
         </w:rPr>
       </w:pPr>
+      <w:bookmarkStart w:id="0" w:name="_GoBack"/>
+      <w:bookmarkEnd w:id="0"/>
       <w:r>
         <w:rPr>
           <w:rFonts w:ascii="TimesNewRomanPSMT" w:eastAsiaTheme="minorHAnsi" w:hAnsi="TimesNewRomanPSMT" w:cs="TimesNewRomanPSMT"/>
@@ -90,11 +92,11 @@
       <w:pPr>
         <w:pStyle w:val="Heading1"/>
       </w:pPr>
-      <w:bookmarkStart w:id="0" w:name="_Toc321942231"/>
+      <w:bookmarkStart w:id="1" w:name="_Toc321942231"/>
       <w:r>
         <w:t>Input</w:t>
       </w:r>
-      <w:bookmarkEnd w:id="0"/>
+      <w:bookmarkEnd w:id="1"/>
     </w:p>
     <w:p>
       <w:pPr>
@@ -196,11 +198,11 @@
       <w:pPr>
         <w:pStyle w:val="Heading2"/>
       </w:pPr>
-      <w:bookmarkStart w:id="1" w:name="_Toc321942232"/>
+      <w:bookmarkStart w:id="2" w:name="_Toc321942232"/>
       <w:r>
         <w:t>NAM File</w:t>
       </w:r>
-      <w:bookmarkEnd w:id="1"/>
+      <w:bookmarkEnd w:id="2"/>
     </w:p>
     <w:p>
       <w:pPr>
@@ -2976,7 +2978,7 @@
       <w:pPr>
         <w:pStyle w:val="Heading2"/>
       </w:pPr>
-      <w:bookmarkStart w:id="2" w:name="_Toc321942233"/>
+      <w:bookmarkStart w:id="3" w:name="_Toc321942233"/>
       <w:r>
         <w:t>Notes on FT6 Option Starting with Version 1.1.0</w:t>
       </w:r>
@@ -3346,12 +3348,20 @@
     </w:p>
     <w:p>
       <w:pPr>
+        <w:spacing w:after="160" w:line="300" w:lineRule="exact"/>
+      </w:pPr>
+      <w:r>
+        <w:t xml:space="preserve">Note that when using MODFLOW 6-generated flow fields that include recharge or evapotranspiration, users must enter the concentrations associated with these fluxes into the NSS array in the SSM package and not use the </w:t>
+      </w:r>
+    </w:p>
+    <w:p>
+      <w:pPr>
         <w:pStyle w:val="Heading2"/>
       </w:pPr>
       <w:r>
         <w:t>ADV Package</w:t>
       </w:r>
-      <w:bookmarkEnd w:id="2"/>
+      <w:bookmarkEnd w:id="3"/>
     </w:p>
     <w:p>
       <w:pPr>
@@ -3563,7 +3573,11 @@
         <w:t xml:space="preserve"> not set much greater than one. </w:t>
       </w:r>
       <w:r>
-        <w:t>Note, however, that the PERCEL limit is checked over</w:t>
+        <w:t xml:space="preserve">Note, however, that the PERCEL </w:t>
+      </w:r>
+      <w:r>
+        <w:lastRenderedPageBreak/>
+        <w:t>limit is checked over</w:t>
       </w:r>
       <w:r>
         <w:t xml:space="preserve"> </w:t>
@@ -3606,7 +3620,6 @@
         <w:jc w:val="both"/>
       </w:pPr>
       <w:r>
-        <w:lastRenderedPageBreak/>
         <w:t>For the explicit finite-difference or the third-order TVD</w:t>
       </w:r>
       <w:r>
@@ -4228,6 +4241,7 @@
           <w:sz w:val="22"/>
           <w:szCs w:val="22"/>
         </w:rPr>
+        <w:lastRenderedPageBreak/>
         <w:t>If NPLANE = 0, the random pattern is selected for initial placement. Particles are distributed randomly in both the horizontal and vertical directions by calling a random number generator (Figure 18b). This option is usually preferred and leads to smaller mass balance discrepancy in nonuniform or diverging/converging flow fields.</w:t>
       </w:r>
     </w:p>
@@ -4707,7 +4721,16 @@
           <w:sz w:val="22"/>
           <w:szCs w:val="22"/>
         </w:rPr>
-        <w:t>NPMIN is the minimum number of particles allowed per cell. If the number of particles in a cell at the end of a transport step is fewer than NPMIN, new particles are inserted into that cell to maintain a sufficient number of particles. NPMIN can be set to zero in relatively uniform flow fields and to a number greater than zero in diverging/converging flow fields. Generally, a value between zero and four is adequate.</w:t>
+        <w:t xml:space="preserve">NPMIN is the minimum number of particles allowed per cell. If the number of particles in a cell at the end of a transport step is fewer than NPMIN, new particles are inserted into that cell to maintain a sufficient number of particles. NPMIN can be set to zero in relatively uniform flow </w:t>
+      </w:r>
+      <w:r>
+        <w:rPr>
+          <w:rFonts w:eastAsiaTheme="minorHAnsi"/>
+          <w:sz w:val="22"/>
+          <w:szCs w:val="22"/>
+        </w:rPr>
+        <w:lastRenderedPageBreak/>
+        <w:t>fields and to a number greater than zero in diverging/converging flow fields. Generally, a value between zero and four is adequate.</w:t>
       </w:r>
     </w:p>
     <w:p>
@@ -4734,16 +4757,7 @@
           <w:sz w:val="22"/>
           <w:szCs w:val="22"/>
         </w:rPr>
-        <w:t xml:space="preserve">NPMAX is the maximum number of particles allowed per cell. If the number of particles in a cell exceeds NPMAX, all particles are removed from that cell and replaced by a new set of particles equal to NPH to </w:t>
-      </w:r>
-      <w:r>
-        <w:rPr>
-          <w:rFonts w:eastAsiaTheme="minorHAnsi"/>
-          <w:sz w:val="22"/>
-          <w:szCs w:val="22"/>
-        </w:rPr>
-        <w:lastRenderedPageBreak/>
-        <w:t>maintain mass balance. Generally, NPMAX can be set to approximately two times of NPH.</w:t>
+        <w:t>NPMAX is the maximum number of particles allowed per cell. If the number of particles in a cell exceeds NPMAX, all particles are removed from that cell and replaced by a new set of particles equal to NPH to maintain mass balance. Generally, NPMAX can be set to approximately two times of NPH.</w:t>
       </w:r>
     </w:p>
     <w:p>
@@ -5122,11 +5136,11 @@
       <w:pPr>
         <w:pStyle w:val="Heading2"/>
       </w:pPr>
-      <w:bookmarkStart w:id="3" w:name="_Toc321942235"/>
+      <w:bookmarkStart w:id="4" w:name="_Toc321942235"/>
       <w:r>
         <w:t>BTN Package</w:t>
       </w:r>
-      <w:bookmarkEnd w:id="3"/>
+      <w:bookmarkEnd w:id="4"/>
     </w:p>
     <w:p>
       <w:pPr>
@@ -5275,6 +5289,7 @@
           <w:sz w:val="22"/>
           <w:szCs w:val="22"/>
         </w:rPr>
+        <w:lastRenderedPageBreak/>
         <w:t xml:space="preserve">Format: </w:t>
       </w:r>
       <w:r>
@@ -5396,7 +5411,6 @@
           <w:sz w:val="22"/>
           <w:szCs w:val="22"/>
         </w:rPr>
-        <w:lastRenderedPageBreak/>
         <w:t xml:space="preserve">Format: </w:t>
       </w:r>
       <w:r>
@@ -6080,6 +6094,7 @@
           <w:sz w:val="22"/>
           <w:szCs w:val="22"/>
         </w:rPr>
+        <w:lastRenderedPageBreak/>
         <w:t>NLAY is the total number of layers;</w:t>
       </w:r>
     </w:p>
@@ -6176,7 +6191,6 @@
           <w:sz w:val="22"/>
           <w:szCs w:val="22"/>
         </w:rPr>
-        <w:lastRenderedPageBreak/>
         <w:t>NCOMP is the total number of chemical species included in the current simulation. For single-species simulation, set</w:t>
       </w:r>
       <w:r>
@@ -7015,6 +7029,7 @@
           <w:sz w:val="22"/>
           <w:szCs w:val="22"/>
         </w:rPr>
+        <w:lastRenderedPageBreak/>
         <w:t xml:space="preserve">7 </w:t>
       </w:r>
       <w:r>
@@ -7097,7 +7112,6 @@
           <w:sz w:val="22"/>
           <w:szCs w:val="22"/>
         </w:rPr>
-        <w:lastRenderedPageBreak/>
         <w:t>DELR is a 1-D real array representing the cell width along rows (</w:t>
       </w:r>
       <w:proofErr w:type="spellStart"/>
@@ -7888,7 +7902,16 @@
           <w:sz w:val="22"/>
           <w:szCs w:val="22"/>
         </w:rPr>
-        <w:t>If ICBUND = 0, the cell is an inactive concentration cell for all species. Note that no-flow or “dry” cells are automatically converted into inactive concentration cells. Furthermore, active cells in terms of flow can be treated as inactive concentration cells to minimize the area needed for transport simulation, as long as the solute transport is insignificant near those cells.</w:t>
+        <w:t xml:space="preserve">If ICBUND = 0, the cell is an inactive concentration cell for all species. Note that no-flow or “dry” cells are automatically converted into inactive concentration cells. Furthermore, active cells in terms of flow can be treated as inactive concentration cells to minimize the area needed for </w:t>
+      </w:r>
+      <w:r>
+        <w:rPr>
+          <w:rFonts w:eastAsiaTheme="minorHAnsi"/>
+          <w:sz w:val="22"/>
+          <w:szCs w:val="22"/>
+        </w:rPr>
+        <w:lastRenderedPageBreak/>
+        <w:t>transport simulation, as long as the solute transport is insignificant near those cells.</w:t>
       </w:r>
     </w:p>
     <w:p>
@@ -7924,7 +7947,6 @@
           <w:sz w:val="22"/>
           <w:szCs w:val="22"/>
         </w:rPr>
-        <w:lastRenderedPageBreak/>
         <w:t xml:space="preserve">If ICBUND &lt; 0, the cell is a constant-concentration cell </w:t>
       </w:r>
       <w:r>
@@ -8673,7 +8695,15 @@
           <w:sz w:val="22"/>
           <w:szCs w:val="22"/>
         </w:rPr>
-        <w:t>IFMTDP is a flag indicating whether the model-calculated, distance-weighted dispersion coefficient should be printed and also serves as a printing-format code if it is printed. The</w:t>
+        <w:t xml:space="preserve">IFMTDP is a flag indicating whether the model-calculated, distance-weighted dispersion coefficient should be printed and also serves as a </w:t>
+      </w:r>
+      <w:r>
+        <w:rPr>
+          <w:sz w:val="22"/>
+          <w:szCs w:val="22"/>
+        </w:rPr>
+        <w:lastRenderedPageBreak/>
+        <w:t>printing-format code if it is printed. The</w:t>
       </w:r>
       <w:r>
         <w:rPr>
@@ -8711,7 +8741,6 @@
           <w:sz w:val="22"/>
           <w:szCs w:val="22"/>
         </w:rPr>
-        <w:lastRenderedPageBreak/>
         <w:t xml:space="preserve">SAVUCN is a logical flag indicating whether the concentration solution should be saved in a default unformatted (binary) file named MT3Dnnn.UCN, where </w:t>
       </w:r>
       <w:proofErr w:type="spellStart"/>
@@ -11233,11 +11262,11 @@
       <w:pPr>
         <w:pStyle w:val="Heading2"/>
       </w:pPr>
-      <w:bookmarkStart w:id="4" w:name="_Toc321942234"/>
+      <w:bookmarkStart w:id="5" w:name="_Toc321942234"/>
       <w:r>
         <w:t>CTS Package</w:t>
       </w:r>
-      <w:bookmarkEnd w:id="4"/>
+      <w:bookmarkEnd w:id="5"/>
     </w:p>
     <w:p>
       <w:pPr>
@@ -13885,12 +13914,12 @@
       <w:pPr>
         <w:pStyle w:val="Heading2"/>
       </w:pPr>
-      <w:bookmarkStart w:id="5" w:name="_Toc321942236"/>
+      <w:bookmarkStart w:id="6" w:name="_Toc321942236"/>
       <w:r>
         <w:lastRenderedPageBreak/>
         <w:t>GCG Package</w:t>
       </w:r>
-      <w:bookmarkEnd w:id="5"/>
+      <w:bookmarkEnd w:id="6"/>
     </w:p>
     <w:p>
       <w:pPr>
@@ -14578,11 +14607,11 @@
       <w:pPr>
         <w:pStyle w:val="Heading2"/>
       </w:pPr>
-      <w:bookmarkStart w:id="6" w:name="_Toc321942238"/>
+      <w:bookmarkStart w:id="7" w:name="_Toc321942238"/>
       <w:r>
         <w:t>HSS Package</w:t>
       </w:r>
-      <w:bookmarkEnd w:id="6"/>
+      <w:bookmarkEnd w:id="7"/>
     </w:p>
     <w:p>
       <w:pPr>
@@ -18594,11 +18623,11 @@
       <w:pPr>
         <w:pStyle w:val="Heading2"/>
       </w:pPr>
-      <w:bookmarkStart w:id="7" w:name="_Toc321942237"/>
+      <w:bookmarkStart w:id="8" w:name="_Toc321942237"/>
       <w:r>
         <w:t>RCT Package</w:t>
       </w:r>
-      <w:bookmarkEnd w:id="7"/>
+      <w:bookmarkEnd w:id="8"/>
     </w:p>
     <w:p>
       <w:pPr>
@@ -20616,7 +20645,7 @@
           <v:shape id="_x0000_i1025" type="#_x0000_t75" style="width:22.5pt;height:18.75pt" o:ole="">
             <v:imagedata r:id="rId8" o:title=""/>
           </v:shape>
-          <o:OLEObject Type="Embed" ProgID="Equation.3" ShapeID="_x0000_i1025" DrawAspect="Content" ObjectID="_1624433080" r:id="rId9"/>
+          <o:OLEObject Type="Embed" ProgID="Equation.3" ShapeID="_x0000_i1025" DrawAspect="Content" ObjectID="_1624944920" r:id="rId9"/>
         </w:object>
       </w:r>
       <w:r>
@@ -20836,7 +20865,7 @@
           <v:shape id="_x0000_i1026" type="#_x0000_t75" style="width:24.75pt;height:18.75pt" o:ole="">
             <v:imagedata r:id="rId10" o:title=""/>
           </v:shape>
-          <o:OLEObject Type="Embed" ProgID="Equation.3" ShapeID="_x0000_i1026" DrawAspect="Content" ObjectID="_1624433081" r:id="rId11"/>
+          <o:OLEObject Type="Embed" ProgID="Equation.3" ShapeID="_x0000_i1026" DrawAspect="Content" ObjectID="_1624944921" r:id="rId11"/>
         </w:object>
       </w:r>
       <w:r>
@@ -22151,7 +22180,7 @@
           <v:shape id="_x0000_i1027" type="#_x0000_t75" style="width:15.75pt;height:18.75pt" o:ole="">
             <v:imagedata r:id="rId12" o:title=""/>
           </v:shape>
-          <o:OLEObject Type="Embed" ProgID="Equation.3" ShapeID="_x0000_i1027" DrawAspect="Content" ObjectID="_1624433082" r:id="rId13"/>
+          <o:OLEObject Type="Embed" ProgID="Equation.3" ShapeID="_x0000_i1027" DrawAspect="Content" ObjectID="_1624944922" r:id="rId13"/>
         </w:object>
       </w:r>
       <w:r>
@@ -23873,13 +23902,13 @@
       <w:pPr>
         <w:pStyle w:val="Heading3"/>
       </w:pPr>
-      <w:bookmarkStart w:id="8" w:name="_Toc384370850"/>
-      <w:bookmarkStart w:id="9" w:name="_Toc395246446"/>
+      <w:bookmarkStart w:id="9" w:name="_Toc384370850"/>
+      <w:bookmarkStart w:id="10" w:name="_Toc395246446"/>
       <w:r>
         <w:t>New input requirements</w:t>
       </w:r>
-      <w:bookmarkEnd w:id="8"/>
       <w:bookmarkEnd w:id="9"/>
+      <w:bookmarkEnd w:id="10"/>
     </w:p>
     <w:p>
       <w:pPr>
@@ -26766,8 +26795,8 @@
       <w:pPr>
         <w:pStyle w:val="FigureCaption"/>
       </w:pPr>
-      <w:bookmarkStart w:id="10" w:name="_Toc384370916"/>
-      <w:bookmarkStart w:id="11" w:name="_Toc395246495"/>
+      <w:bookmarkStart w:id="11" w:name="_Toc384370916"/>
+      <w:bookmarkStart w:id="12" w:name="_Toc395246495"/>
       <w:r>
         <w:t xml:space="preserve">Table </w:t>
       </w:r>
@@ -26789,8 +26818,8 @@
         <w:t xml:space="preserve"> rows, on most occasions the matrix will actually possess only one row; that is, each species in the reaction possesses a single inhibition constant.</w:t>
       </w:r>
     </w:p>
-    <w:bookmarkEnd w:id="10"/>
     <w:bookmarkEnd w:id="11"/>
+    <w:bookmarkEnd w:id="12"/>
     <w:p>
       <w:pPr>
         <w:pStyle w:val="BodyText"/>
@@ -27651,11 +27680,11 @@
       <w:pPr>
         <w:pStyle w:val="BodyText"/>
       </w:pPr>
-      <w:bookmarkStart w:id="12" w:name="_Toc384370917"/>
-      <w:bookmarkStart w:id="13" w:name="_Toc395246496"/>
-    </w:p>
-    <w:bookmarkEnd w:id="12"/>
+      <w:bookmarkStart w:id="13" w:name="_Toc384370917"/>
+      <w:bookmarkStart w:id="14" w:name="_Toc395246496"/>
+    </w:p>
     <w:bookmarkEnd w:id="13"/>
+    <w:bookmarkEnd w:id="14"/>
     <w:p>
       <w:pPr>
         <w:pStyle w:val="BodyText"/>
@@ -30774,17 +30803,37 @@
     <w:p>
       <w:pPr>
         <w:spacing w:after="0" w:line="240" w:lineRule="auto"/>
-      </w:pPr>
-      <w:r>
-        <w:rPr>
-          <w:rFonts w:eastAsiaTheme="minorHAnsi"/>
-          <w:sz w:val="22"/>
-          <w:szCs w:val="22"/>
-        </w:rPr>
-        <w:t xml:space="preserve">(Enter </w:t>
-      </w:r>
-      <w:r>
-        <w:t xml:space="preserve">item </w:t>
+        <w:rPr>
+          <w:rFonts w:eastAsiaTheme="minorHAnsi"/>
+          <w:sz w:val="22"/>
+          <w:szCs w:val="22"/>
+        </w:rPr>
+      </w:pPr>
+      <w:r>
+        <w:rPr>
+          <w:rFonts w:eastAsiaTheme="minorHAnsi"/>
+          <w:sz w:val="22"/>
+          <w:szCs w:val="22"/>
+        </w:rPr>
+        <w:lastRenderedPageBreak/>
+        <w:t>[</w:t>
+      </w:r>
+      <w:r>
+        <w:rPr>
+          <w:rFonts w:eastAsiaTheme="minorHAnsi"/>
+          <w:sz w:val="22"/>
+          <w:szCs w:val="22"/>
+        </w:rPr>
+        <w:t xml:space="preserve">Enter </w:t>
+      </w:r>
+      <w:r>
+        <w:t>item</w:t>
+      </w:r>
+      <w:r>
+        <w:t>s</w:t>
+      </w:r>
+      <w:r>
+        <w:t xml:space="preserve"> </w:t>
       </w:r>
       <w:r>
         <w:rPr>
@@ -30808,7 +30857,7 @@
           <w:sz w:val="22"/>
           <w:szCs w:val="22"/>
         </w:rPr>
-        <w:t>if</w:t>
+        <w:t>when using the</w:t>
       </w:r>
       <w:r>
         <w:rPr>
@@ -30840,16 +30889,21 @@
           <w:sz w:val="22"/>
           <w:szCs w:val="22"/>
         </w:rPr>
-        <w:t>package is used in the flow simulation</w:t>
-      </w:r>
-      <w:r>
-        <w:rPr>
-          <w:rFonts w:eastAsiaTheme="minorHAnsi"/>
-          <w:sz w:val="22"/>
-          <w:szCs w:val="22"/>
-        </w:rPr>
-        <w:t>)</w:t>
-      </w:r>
+        <w:t>package in the flow simulation</w:t>
+      </w:r>
+      <w:r>
+        <w:rPr>
+          <w:rFonts w:eastAsiaTheme="minorHAnsi"/>
+          <w:sz w:val="22"/>
+          <w:szCs w:val="22"/>
+        </w:rPr>
+        <w:t>.  However, items 3 and 4 are not entered when using MODFLOW 6-generated flow fields, even if the RCH package is active.  In this case, the user must enter RCH concentrations in the NSS list (item 12 )]</w:t>
+      </w:r>
+    </w:p>
+    <w:p>
+      <w:pPr>
+        <w:spacing w:after="0" w:line="240" w:lineRule="auto"/>
+      </w:pPr>
     </w:p>
     <w:p>
       <w:pPr>
@@ -30910,7 +30964,6 @@
           <w:sz w:val="22"/>
           <w:szCs w:val="22"/>
         </w:rPr>
-        <w:lastRenderedPageBreak/>
         <w:t xml:space="preserve">Format: </w:t>
       </w:r>
       <w:r>
@@ -31132,49 +31185,100 @@
     <w:p>
       <w:pPr>
         <w:spacing w:after="0" w:line="240" w:lineRule="auto"/>
-      </w:pPr>
-      <w:r>
-        <w:t xml:space="preserve">(Enter </w:t>
-      </w:r>
-      <w:r>
-        <w:t xml:space="preserve">item </w:t>
-      </w:r>
-      <w:r>
+        <w:rPr>
+          <w:rFonts w:eastAsiaTheme="minorHAnsi"/>
+          <w:sz w:val="22"/>
+          <w:szCs w:val="22"/>
+        </w:rPr>
+      </w:pPr>
+      <w:r>
+        <w:rPr>
+          <w:rFonts w:eastAsiaTheme="minorHAnsi"/>
+          <w:sz w:val="22"/>
+          <w:szCs w:val="22"/>
+        </w:rPr>
+        <w:t>[</w:t>
+      </w:r>
+      <w:r>
+        <w:t xml:space="preserve">Enter item 5 and 6 if </w:t>
+      </w:r>
+      <w:r>
+        <w:rPr>
+          <w:rFonts w:eastAsiaTheme="minorHAnsi"/>
+          <w:sz w:val="22"/>
+          <w:szCs w:val="22"/>
+        </w:rPr>
+        <w:t xml:space="preserve">evapotranspiration (EVT) or segmented evapotranspiration (ETS) package is used in the flow simulation.  However, items </w:t>
+      </w:r>
+      <w:r>
+        <w:rPr>
+          <w:rFonts w:eastAsiaTheme="minorHAnsi"/>
+          <w:sz w:val="22"/>
+          <w:szCs w:val="22"/>
+        </w:rPr>
         <w:t>5</w:t>
       </w:r>
       <w:r>
-        <w:t xml:space="preserve"> and 6</w:t>
-      </w:r>
-      <w:r>
-        <w:t xml:space="preserve"> if </w:t>
-      </w:r>
-      <w:r>
-        <w:rPr>
-          <w:rFonts w:eastAsiaTheme="minorHAnsi"/>
-          <w:sz w:val="22"/>
-          <w:szCs w:val="22"/>
-        </w:rPr>
-        <w:t xml:space="preserve">evapotranspiration (EVT) </w:t>
-      </w:r>
-      <w:r>
-        <w:rPr>
-          <w:rFonts w:eastAsiaTheme="minorHAnsi"/>
-          <w:sz w:val="22"/>
-          <w:szCs w:val="22"/>
-        </w:rPr>
-        <w:t xml:space="preserve">or segmented evapotranspiration (ETS) </w:t>
-      </w:r>
-      <w:r>
-        <w:rPr>
-          <w:rFonts w:eastAsiaTheme="minorHAnsi"/>
-          <w:sz w:val="22"/>
-          <w:szCs w:val="22"/>
-        </w:rPr>
-        <w:t>package is used in the flow simulation</w:t>
-      </w:r>
-      <w:r>
-        <w:t>)</w:t>
-      </w:r>
+        <w:rPr>
+          <w:rFonts w:eastAsiaTheme="minorHAnsi"/>
+          <w:sz w:val="22"/>
+          <w:szCs w:val="22"/>
+        </w:rPr>
+        <w:t xml:space="preserve"> and </w:t>
+      </w:r>
+      <w:r>
+        <w:rPr>
+          <w:rFonts w:eastAsiaTheme="minorHAnsi"/>
+          <w:sz w:val="22"/>
+          <w:szCs w:val="22"/>
+        </w:rPr>
+        <w:t>6</w:t>
+      </w:r>
+      <w:r>
+        <w:rPr>
+          <w:rFonts w:eastAsiaTheme="minorHAnsi"/>
+          <w:sz w:val="22"/>
+          <w:szCs w:val="22"/>
+        </w:rPr>
+        <w:t xml:space="preserve"> are not entered when using MODFLOW 6-generated flow fields, even if the </w:t>
+      </w:r>
+      <w:r>
+        <w:rPr>
+          <w:rFonts w:eastAsiaTheme="minorHAnsi"/>
+          <w:sz w:val="22"/>
+          <w:szCs w:val="22"/>
+        </w:rPr>
+        <w:t xml:space="preserve">EVT </w:t>
+      </w:r>
+      <w:r>
+        <w:rPr>
+          <w:rFonts w:eastAsiaTheme="minorHAnsi"/>
+          <w:sz w:val="22"/>
+          <w:szCs w:val="22"/>
+        </w:rPr>
+        <w:t xml:space="preserve">package is active.  In this case, the user must enter </w:t>
+      </w:r>
+      <w:r>
+        <w:rPr>
+          <w:rFonts w:eastAsiaTheme="minorHAnsi"/>
+          <w:sz w:val="22"/>
+          <w:szCs w:val="22"/>
+        </w:rPr>
+        <w:t>EVT</w:t>
+      </w:r>
+      <w:r>
+        <w:rPr>
+          <w:rFonts w:eastAsiaTheme="minorHAnsi"/>
+          <w:sz w:val="22"/>
+          <w:szCs w:val="22"/>
+        </w:rPr>
+        <w:t xml:space="preserve"> concentrations in the NSS list (item 12 )]</w:t>
+      </w:r>
+    </w:p>
+    <w:p>
+      <w:pPr>
+        <w:spacing w:after="0" w:line="240" w:lineRule="auto"/>
+      </w:pPr>
     </w:p>
     <w:p>
       <w:pPr>
@@ -31491,6 +31595,7 @@
           <w:sz w:val="22"/>
           <w:szCs w:val="22"/>
         </w:rPr>
+        <w:lastRenderedPageBreak/>
         <w:t>CEVT is the concentration of evapotranspiration flux for a particular species. Evapotranspiration is the only type of sink whose concentration may be specified externally.  Note that the concentration of a sink cannot be greater than that of the aquifer at the sink cell. Thus, if the sink concentration is specified greater than that of the aquifer, it is automatically set equal to the concentration of the aquifer. Also note that the location and flow rate of evapotranspiration are obtained from the flow model directly through the unformatted flow-transport link file.</w:t>
       </w:r>
     </w:p>
@@ -32500,6 +32605,7 @@
           <w:sz w:val="22"/>
           <w:szCs w:val="22"/>
         </w:rPr>
+        <w:lastRenderedPageBreak/>
         <w:t>11</w:t>
       </w:r>
       <w:r>
@@ -32614,18 +32720,51 @@
         <w:spacing w:after="0" w:line="240" w:lineRule="auto"/>
         <w:ind w:left="2160"/>
         <w:rPr>
-          <w:sz w:val="22"/>
-          <w:szCs w:val="22"/>
-        </w:rPr>
-      </w:pPr>
-      <w:r>
-        <w:rPr>
-          <w:rFonts w:eastAsiaTheme="minorHAnsi"/>
-          <w:sz w:val="22"/>
-          <w:szCs w:val="22"/>
-        </w:rPr>
-        <w:lastRenderedPageBreak/>
+          <w:rFonts w:eastAsiaTheme="minorHAnsi"/>
+          <w:sz w:val="22"/>
+          <w:szCs w:val="22"/>
+        </w:rPr>
+      </w:pPr>
+      <w:r>
+        <w:rPr>
+          <w:rFonts w:eastAsiaTheme="minorHAnsi"/>
+          <w:sz w:val="22"/>
+          <w:szCs w:val="22"/>
+        </w:rPr>
         <w:t>Note that in MT3DMS, point sources are generalized to include not only those associated with a flow rate in the flow model, but also those independent of the flow solution. This type of “mass-loading” sources may be used to include contaminant sources which have minimal effects on the hydraulics of the flow field.</w:t>
+      </w:r>
+    </w:p>
+    <w:p>
+      <w:pPr>
+        <w:autoSpaceDE w:val="0"/>
+        <w:autoSpaceDN w:val="0"/>
+        <w:adjustRightInd w:val="0"/>
+        <w:spacing w:after="0" w:line="240" w:lineRule="auto"/>
+        <w:ind w:left="2160"/>
+        <w:rPr>
+          <w:sz w:val="22"/>
+          <w:szCs w:val="22"/>
+        </w:rPr>
+      </w:pPr>
+    </w:p>
+    <w:p>
+      <w:pPr>
+        <w:autoSpaceDE w:val="0"/>
+        <w:autoSpaceDN w:val="0"/>
+        <w:adjustRightInd w:val="0"/>
+        <w:spacing w:after="0" w:line="240" w:lineRule="auto"/>
+        <w:ind w:left="2160"/>
+        <w:rPr>
+          <w:sz w:val="22"/>
+          <w:szCs w:val="22"/>
+        </w:rPr>
+      </w:pPr>
+      <w:r>
+        <w:rPr>
+          <w:sz w:val="22"/>
+          <w:szCs w:val="22"/>
+        </w:rPr>
+        <w:t>When using a MODFLOW 6-generated flow field that includes RCH and/or EVT, the user needs to enter associated concentrations for these fluxes in the NSS list (item 12) and not in the CRCH (items 3 and 4) or CEVT (items 5 and 6) arrays above.</w:t>
       </w:r>
     </w:p>
     <w:p>
@@ -33262,6 +33401,7 @@
           <w:sz w:val="22"/>
           <w:szCs w:val="22"/>
         </w:rPr>
+        <w:lastRenderedPageBreak/>
         <w:t>Furthermore, if the source is specified as a constant concentration cell (ITYPE = -1), the specified value of CSS is assigned directly as the concentration of the designated cell. If the designated cell is also associated with a sink/source term in the flow model, the flow rate is not used.</w:t>
       </w:r>
     </w:p>
@@ -33369,7 +33509,6 @@
           <w:sz w:val="22"/>
           <w:szCs w:val="22"/>
         </w:rPr>
-        <w:lastRenderedPageBreak/>
         <w:t>= 3, drain (note that in MODFLOW conventions, a drain is always a sink, thus, the concentration for drains cannot be specified if the flow solution is from MODFLOW);</w:t>
       </w:r>
     </w:p>
@@ -33415,6 +33554,50 @@
           <w:szCs w:val="22"/>
         </w:rPr>
         <w:t>= 5, general-head-dependent boundary cell;</w:t>
+      </w:r>
+    </w:p>
+    <w:p>
+      <w:pPr>
+        <w:autoSpaceDE w:val="0"/>
+        <w:autoSpaceDN w:val="0"/>
+        <w:adjustRightInd w:val="0"/>
+        <w:spacing w:after="0" w:line="240" w:lineRule="auto"/>
+        <w:ind w:left="2880"/>
+        <w:rPr>
+          <w:rFonts w:eastAsiaTheme="minorHAnsi"/>
+          <w:sz w:val="22"/>
+          <w:szCs w:val="22"/>
+        </w:rPr>
+      </w:pPr>
+      <w:r>
+        <w:rPr>
+          <w:rFonts w:eastAsiaTheme="minorHAnsi"/>
+          <w:sz w:val="22"/>
+          <w:szCs w:val="22"/>
+        </w:rPr>
+        <w:t>= 7, recharge (available for MODFLOW 6 RCH)</w:t>
+      </w:r>
+    </w:p>
+    <w:p>
+      <w:pPr>
+        <w:autoSpaceDE w:val="0"/>
+        <w:autoSpaceDN w:val="0"/>
+        <w:adjustRightInd w:val="0"/>
+        <w:spacing w:after="0" w:line="240" w:lineRule="auto"/>
+        <w:ind w:left="2880"/>
+        <w:rPr>
+          <w:rFonts w:eastAsiaTheme="minorHAnsi"/>
+          <w:sz w:val="22"/>
+          <w:szCs w:val="22"/>
+        </w:rPr>
+      </w:pPr>
+      <w:r>
+        <w:rPr>
+          <w:rFonts w:eastAsiaTheme="minorHAnsi"/>
+          <w:sz w:val="22"/>
+          <w:szCs w:val="22"/>
+        </w:rPr>
+        <w:t>= 8, evapotranspiration (available for MODFLOW 6 EVT)</w:t>
       </w:r>
     </w:p>
     <w:p>
@@ -33808,7 +33991,7 @@
           <v:shape id="_x0000_i1028" type="#_x0000_t75" style="width:245.25pt;height:18.75pt" o:ole="">
             <v:imagedata r:id="rId14" o:title=""/>
           </v:shape>
-          <o:OLEObject Type="Embed" ProgID="Equation.3" ShapeID="_x0000_i1028" DrawAspect="Content" ObjectID="_1624433083" r:id="rId15"/>
+          <o:OLEObject Type="Embed" ProgID="Equation.3" ShapeID="_x0000_i1028" DrawAspect="Content" ObjectID="_1624944923" r:id="rId15"/>
         </w:object>
       </w:r>
     </w:p>
@@ -33935,7 +34118,16 @@
           <w:sz w:val="22"/>
           <w:szCs w:val="22"/>
         </w:rPr>
-        <w:t xml:space="preserve">As an example, if a chemical of a certain species is injected into a multispecies system, the concentration of that species is assigned a value greater than zero while the concentrations of all other species are assigned zero. </w:t>
+        <w:t xml:space="preserve">As an example, if a chemical of a certain species is injected into a multispecies system, the concentration of that species is assigned a value greater than zero while the concentrations of </w:t>
+      </w:r>
+      <w:r>
+        <w:rPr>
+          <w:rFonts w:eastAsiaTheme="minorHAnsi"/>
+          <w:sz w:val="22"/>
+          <w:szCs w:val="22"/>
+        </w:rPr>
+        <w:lastRenderedPageBreak/>
+        <w:t xml:space="preserve">all other species are assigned zero. </w:t>
       </w:r>
       <w:r>
         <w:rPr>
@@ -34725,6 +34917,7 @@
           <w:sz w:val="22"/>
           <w:szCs w:val="22"/>
         </w:rPr>
+        <w:lastRenderedPageBreak/>
         <w:t xml:space="preserve">OUTNAM is </w:t>
       </w:r>
       <w:r>
@@ -34806,7 +34999,6 @@
           <w:sz w:val="22"/>
           <w:szCs w:val="22"/>
         </w:rPr>
-        <w:lastRenderedPageBreak/>
         <w:t>inFluxObs</w:t>
       </w:r>
       <w:proofErr w:type="spellEnd"/>
@@ -37300,7 +37492,7 @@
                                 <w:noProof/>
                               </w:rPr>
                             </w:pPr>
-                            <w:bookmarkStart w:id="14" w:name="_Ref476317952"/>
+                            <w:bookmarkStart w:id="15" w:name="_Ref476317952"/>
                             <w:r>
                               <w:t xml:space="preserve">Figure </w:t>
                             </w:r>
@@ -37334,7 +37526,7 @@
                               </w:rPr>
                               <w:fldChar w:fldCharType="end"/>
                             </w:r>
-                            <w:bookmarkEnd w:id="14"/>
+                            <w:bookmarkEnd w:id="15"/>
                             <w:r>
                               <w:t xml:space="preserve">.  </w:t>
                             </w:r>
@@ -43943,7 +44135,7 @@
           <w:szCs w:val="32"/>
         </w:rPr>
       </w:pPr>
-      <w:bookmarkStart w:id="15" w:name="_Toc321942239"/>
+      <w:bookmarkStart w:id="17" w:name="_Toc321942239"/>
       <w:r>
         <w:br w:type="page"/>
       </w:r>
@@ -43955,8 +44147,6 @@
           <w:rFonts w:cs="Times New Roman"/>
         </w:rPr>
       </w:pPr>
-      <w:bookmarkStart w:id="16" w:name="_GoBack"/>
-      <w:bookmarkEnd w:id="16"/>
       <w:r>
         <w:rPr>
           <w:rFonts w:cs="Times New Roman"/>
@@ -43964,7 +44154,7 @@
         <w:lastRenderedPageBreak/>
         <w:t>Output</w:t>
       </w:r>
-      <w:bookmarkEnd w:id="15"/>
+      <w:bookmarkEnd w:id="17"/>
     </w:p>
     <w:p>
       <w:pPr>
@@ -44048,11 +44238,11 @@
       <w:pPr>
         <w:pStyle w:val="Heading2"/>
       </w:pPr>
-      <w:bookmarkStart w:id="17" w:name="_Toc321942240"/>
+      <w:bookmarkStart w:id="18" w:name="_Toc321942240"/>
       <w:r>
         <w:t>Output Files</w:t>
       </w:r>
-      <w:bookmarkEnd w:id="17"/>
+      <w:bookmarkEnd w:id="18"/>
     </w:p>
     <w:p>
       <w:pPr>
@@ -44280,11 +44470,11 @@
       <w:pPr>
         <w:pStyle w:val="Heading2"/>
       </w:pPr>
-      <w:bookmarkStart w:id="18" w:name="_Toc321942241"/>
+      <w:bookmarkStart w:id="19" w:name="_Toc321942241"/>
       <w:r>
         <w:t>Budget Terms</w:t>
       </w:r>
-      <w:bookmarkEnd w:id="18"/>
+      <w:bookmarkEnd w:id="19"/>
     </w:p>
     <w:p>
       <w:pPr>
@@ -44928,7 +45118,6 @@
         <w:docPartUnique/>
       </w:docPartObj>
     </w:sdtPr>
-    <w:sdtEndPr/>
     <w:sdtContent>
       <w:p>
         <w:pPr>
@@ -52225,7 +52414,7 @@
 </file>
 
 <file path=customXml/itemProps1.xml><?xml version="1.0" encoding="utf-8"?>
-<ds:datastoreItem xmlns:ds="http://schemas.openxmlformats.org/officeDocument/2006/customXml" ds:itemID="{259B6D4F-D949-4545-838C-A497F8B6EFBE}">
+<ds:datastoreItem xmlns:ds="http://schemas.openxmlformats.org/officeDocument/2006/customXml" ds:itemID="{02248379-7C08-4C05-AD89-1E2C1862A709}">
   <ds:schemaRefs>
     <ds:schemaRef ds:uri="http://schemas.openxmlformats.org/officeDocument/2006/bibliography"/>
   </ds:schemaRefs>

</xml_diff>

<commit_message>
Minor text edit.  Related to issue #67
</commit_message>
<xml_diff>
--- a/doc/Input_Instructions.docx
+++ b/doc/Input_Instructions.docx
@@ -16,8 +16,6 @@
           <w:szCs w:val="32"/>
         </w:rPr>
       </w:pPr>
-      <w:bookmarkStart w:id="0" w:name="_GoBack"/>
-      <w:bookmarkEnd w:id="0"/>
       <w:r>
         <w:rPr>
           <w:rFonts w:ascii="TimesNewRomanPSMT" w:eastAsiaTheme="minorHAnsi" w:hAnsi="TimesNewRomanPSMT" w:cs="TimesNewRomanPSMT"/>
@@ -92,117 +90,117 @@
       <w:pPr>
         <w:pStyle w:val="Heading1"/>
       </w:pPr>
-      <w:bookmarkStart w:id="1" w:name="_Toc321942231"/>
+      <w:bookmarkStart w:id="0" w:name="_Toc321942231"/>
       <w:r>
         <w:t>Input</w:t>
       </w:r>
+      <w:bookmarkEnd w:id="0"/>
+    </w:p>
+    <w:p>
+      <w:pPr>
+        <w:autoSpaceDE w:val="0"/>
+        <w:autoSpaceDN w:val="0"/>
+        <w:adjustRightInd w:val="0"/>
+        <w:spacing w:after="0" w:line="240" w:lineRule="auto"/>
+        <w:jc w:val="both"/>
+      </w:pPr>
+      <w:r>
+        <w:t xml:space="preserve">Input instructions </w:t>
+      </w:r>
+      <w:r>
+        <w:t>for the packages that were modified or adde</w:t>
+      </w:r>
+      <w:r>
+        <w:t xml:space="preserve">d in </w:t>
+      </w:r>
+      <w:r>
+        <w:t>MT3D</w:t>
+      </w:r>
+      <w:r>
+        <w:t>-USGS</w:t>
+      </w:r>
+      <w:r>
+        <w:t xml:space="preserve"> are given below</w:t>
+      </w:r>
+      <w:r>
+        <w:t>.</w:t>
+      </w:r>
+      <w:r>
+        <w:t xml:space="preserve"> </w:t>
+      </w:r>
+      <w:r>
+        <w:t xml:space="preserve"> </w:t>
+      </w:r>
+      <w:r>
+        <w:t>For convenience, i</w:t>
+      </w:r>
+      <w:r>
+        <w:t xml:space="preserve">nput instructions </w:t>
+      </w:r>
+      <w:r>
+        <w:t xml:space="preserve">for MT3DMS Packages </w:t>
+      </w:r>
+      <w:r>
+        <w:t>have been</w:t>
+      </w:r>
+      <w:r>
+        <w:t xml:space="preserve"> reproduced in this document </w:t>
+      </w:r>
+      <w:r>
+        <w:t xml:space="preserve">using </w:t>
+      </w:r>
+      <w:r>
+        <w:t xml:space="preserve">the original </w:t>
+      </w:r>
+      <w:r>
+        <w:t>MT3DMS</w:t>
+      </w:r>
+      <w:r>
+        <w:t xml:space="preserve"> m</w:t>
+      </w:r>
+      <w:r>
+        <w:t>anuals</w:t>
+      </w:r>
+      <w:r>
+        <w:t xml:space="preserve"> </w:t>
+      </w:r>
+      <w:r>
+        <w:t>(</w:t>
+      </w:r>
+      <w:r>
+        <w:t>Zheng and Wang, 1999; Zheng, 2010</w:t>
+      </w:r>
+      <w:r>
+        <w:t>).</w:t>
+      </w:r>
+      <w:r>
+        <w:t xml:space="preserve"> </w:t>
+      </w:r>
+      <w:r>
+        <w:t xml:space="preserve">Users may need to refer to these </w:t>
+      </w:r>
+      <w:r>
+        <w:t xml:space="preserve">original manuals for further details. </w:t>
+      </w:r>
+    </w:p>
+    <w:p>
+      <w:pPr>
+        <w:autoSpaceDE w:val="0"/>
+        <w:autoSpaceDN w:val="0"/>
+        <w:adjustRightInd w:val="0"/>
+        <w:spacing w:after="0" w:line="240" w:lineRule="auto"/>
+        <w:jc w:val="both"/>
+      </w:pPr>
+    </w:p>
+    <w:p>
+      <w:pPr>
+        <w:pStyle w:val="Heading2"/>
+      </w:pPr>
+      <w:bookmarkStart w:id="1" w:name="_Toc321942232"/>
+      <w:r>
+        <w:t>NAM File</w:t>
+      </w:r>
       <w:bookmarkEnd w:id="1"/>
-    </w:p>
-    <w:p>
-      <w:pPr>
-        <w:autoSpaceDE w:val="0"/>
-        <w:autoSpaceDN w:val="0"/>
-        <w:adjustRightInd w:val="0"/>
-        <w:spacing w:after="0" w:line="240" w:lineRule="auto"/>
-        <w:jc w:val="both"/>
-      </w:pPr>
-      <w:r>
-        <w:t xml:space="preserve">Input instructions </w:t>
-      </w:r>
-      <w:r>
-        <w:t>for the packages that were modified or adde</w:t>
-      </w:r>
-      <w:r>
-        <w:t xml:space="preserve">d in </w:t>
-      </w:r>
-      <w:r>
-        <w:t>MT3D</w:t>
-      </w:r>
-      <w:r>
-        <w:t>-USGS</w:t>
-      </w:r>
-      <w:r>
-        <w:t xml:space="preserve"> are given below</w:t>
-      </w:r>
-      <w:r>
-        <w:t>.</w:t>
-      </w:r>
-      <w:r>
-        <w:t xml:space="preserve"> </w:t>
-      </w:r>
-      <w:r>
-        <w:t xml:space="preserve"> </w:t>
-      </w:r>
-      <w:r>
-        <w:t>For convenience, i</w:t>
-      </w:r>
-      <w:r>
-        <w:t xml:space="preserve">nput instructions </w:t>
-      </w:r>
-      <w:r>
-        <w:t xml:space="preserve">for MT3DMS Packages </w:t>
-      </w:r>
-      <w:r>
-        <w:t>have been</w:t>
-      </w:r>
-      <w:r>
-        <w:t xml:space="preserve"> reproduced in this document </w:t>
-      </w:r>
-      <w:r>
-        <w:t xml:space="preserve">using </w:t>
-      </w:r>
-      <w:r>
-        <w:t xml:space="preserve">the original </w:t>
-      </w:r>
-      <w:r>
-        <w:t>MT3DMS</w:t>
-      </w:r>
-      <w:r>
-        <w:t xml:space="preserve"> m</w:t>
-      </w:r>
-      <w:r>
-        <w:t>anuals</w:t>
-      </w:r>
-      <w:r>
-        <w:t xml:space="preserve"> </w:t>
-      </w:r>
-      <w:r>
-        <w:t>(</w:t>
-      </w:r>
-      <w:r>
-        <w:t>Zheng and Wang, 1999; Zheng, 2010</w:t>
-      </w:r>
-      <w:r>
-        <w:t>).</w:t>
-      </w:r>
-      <w:r>
-        <w:t xml:space="preserve"> </w:t>
-      </w:r>
-      <w:r>
-        <w:t xml:space="preserve">Users may need to refer to these </w:t>
-      </w:r>
-      <w:r>
-        <w:t xml:space="preserve">original manuals for further details. </w:t>
-      </w:r>
-    </w:p>
-    <w:p>
-      <w:pPr>
-        <w:autoSpaceDE w:val="0"/>
-        <w:autoSpaceDN w:val="0"/>
-        <w:adjustRightInd w:val="0"/>
-        <w:spacing w:after="0" w:line="240" w:lineRule="auto"/>
-        <w:jc w:val="both"/>
-      </w:pPr>
-    </w:p>
-    <w:p>
-      <w:pPr>
-        <w:pStyle w:val="Heading2"/>
-      </w:pPr>
-      <w:bookmarkStart w:id="2" w:name="_Toc321942232"/>
-      <w:r>
-        <w:t>NAM File</w:t>
-      </w:r>
-      <w:bookmarkEnd w:id="2"/>
     </w:p>
     <w:p>
       <w:pPr>
@@ -2978,7 +2976,7 @@
       <w:pPr>
         <w:pStyle w:val="Heading2"/>
       </w:pPr>
-      <w:bookmarkStart w:id="3" w:name="_Toc321942233"/>
+      <w:bookmarkStart w:id="2" w:name="_Toc321942233"/>
       <w:r>
         <w:t>Notes on FT6 Option Starting with Version 1.1.0</w:t>
       </w:r>
@@ -3353,6 +3351,9 @@
       <w:r>
         <w:t xml:space="preserve">Note that when using MODFLOW 6-generated flow fields that include recharge or evapotranspiration, users must enter the concentrations associated with these fluxes into the NSS array in the SSM package and not use the </w:t>
       </w:r>
+      <w:r>
+        <w:t>CRCH or CEVT arrays historically used in conjunction with MODFLOW-2005 style linker input.</w:t>
+      </w:r>
     </w:p>
     <w:p>
       <w:pPr>
@@ -3361,7 +3362,7 @@
       <w:r>
         <w:t>ADV Package</w:t>
       </w:r>
-      <w:bookmarkEnd w:id="3"/>
+      <w:bookmarkEnd w:id="2"/>
     </w:p>
     <w:p>
       <w:pPr>
@@ -3570,14 +3571,14 @@
         <w:t>For implicit finite-difference or particle-tracking-based schemes, there is no limit on PERCEL, but for accuracy reasons, it is generally</w:t>
       </w:r>
       <w:r>
-        <w:t xml:space="preserve"> not set much greater than one. </w:t>
-      </w:r>
-      <w:r>
-        <w:t xml:space="preserve">Note, however, that the PERCEL </w:t>
+        <w:t xml:space="preserve"> </w:t>
       </w:r>
       <w:r>
         <w:lastRenderedPageBreak/>
-        <w:t>limit is checked over</w:t>
+        <w:t xml:space="preserve">not set much greater than one. </w:t>
+      </w:r>
+      <w:r>
+        <w:t>Note, however, that the PERCEL limit is checked over</w:t>
       </w:r>
       <w:r>
         <w:t xml:space="preserve"> </w:t>
@@ -4241,7 +4242,6 @@
           <w:sz w:val="22"/>
           <w:szCs w:val="22"/>
         </w:rPr>
-        <w:lastRenderedPageBreak/>
         <w:t>If NPLANE = 0, the random pattern is selected for initial placement. Particles are distributed randomly in both the horizontal and vertical directions by calling a random number generator (Figure 18b). This option is usually preferred and leads to smaller mass balance discrepancy in nonuniform or diverging/converging flow fields.</w:t>
       </w:r>
     </w:p>
@@ -4721,7 +4721,7 @@
           <w:sz w:val="22"/>
           <w:szCs w:val="22"/>
         </w:rPr>
-        <w:t xml:space="preserve">NPMIN is the minimum number of particles allowed per cell. If the number of particles in a cell at the end of a transport step is fewer than NPMIN, new particles are inserted into that cell to maintain a sufficient number of particles. NPMIN can be set to zero in relatively uniform flow </w:t>
+        <w:t xml:space="preserve">NPMIN is the minimum number of particles allowed per cell. If the number of particles in a cell at the end of a transport step is fewer than NPMIN, new particles are inserted into that cell to maintain a sufficient </w:t>
       </w:r>
       <w:r>
         <w:rPr>
@@ -4730,7 +4730,7 @@
           <w:szCs w:val="22"/>
         </w:rPr>
         <w:lastRenderedPageBreak/>
-        <w:t>fields and to a number greater than zero in diverging/converging flow fields. Generally, a value between zero and four is adequate.</w:t>
+        <w:t>number of particles. NPMIN can be set to zero in relatively uniform flow fields and to a number greater than zero in diverging/converging flow fields. Generally, a value between zero and four is adequate.</w:t>
       </w:r>
     </w:p>
     <w:p>
@@ -5136,11 +5136,11 @@
       <w:pPr>
         <w:pStyle w:val="Heading2"/>
       </w:pPr>
-      <w:bookmarkStart w:id="4" w:name="_Toc321942235"/>
+      <w:bookmarkStart w:id="3" w:name="_Toc321942235"/>
       <w:r>
         <w:t>BTN Package</w:t>
       </w:r>
-      <w:bookmarkEnd w:id="4"/>
+      <w:bookmarkEnd w:id="3"/>
     </w:p>
     <w:p>
       <w:pPr>
@@ -5246,6 +5246,7 @@
           <w:sz w:val="22"/>
           <w:szCs w:val="22"/>
         </w:rPr>
+        <w:lastRenderedPageBreak/>
         <w:t xml:space="preserve">1 </w:t>
       </w:r>
       <w:r>
@@ -5289,7 +5290,6 @@
           <w:sz w:val="22"/>
           <w:szCs w:val="22"/>
         </w:rPr>
-        <w:lastRenderedPageBreak/>
         <w:t xml:space="preserve">Format: </w:t>
       </w:r>
       <w:r>
@@ -6054,6 +6054,7 @@
           <w:sz w:val="22"/>
           <w:szCs w:val="22"/>
         </w:rPr>
+        <w:lastRenderedPageBreak/>
         <w:t xml:space="preserve">Format: </w:t>
       </w:r>
       <w:r>
@@ -6094,7 +6095,6 @@
           <w:sz w:val="22"/>
           <w:szCs w:val="22"/>
         </w:rPr>
-        <w:lastRenderedPageBreak/>
         <w:t>NLAY is the total number of layers;</w:t>
       </w:r>
     </w:p>
@@ -7029,7 +7029,6 @@
           <w:sz w:val="22"/>
           <w:szCs w:val="22"/>
         </w:rPr>
-        <w:lastRenderedPageBreak/>
         <w:t xml:space="preserve">7 </w:t>
       </w:r>
       <w:r>
@@ -11262,11 +11261,11 @@
       <w:pPr>
         <w:pStyle w:val="Heading2"/>
       </w:pPr>
-      <w:bookmarkStart w:id="5" w:name="_Toc321942234"/>
+      <w:bookmarkStart w:id="4" w:name="_Toc321942234"/>
       <w:r>
         <w:t>CTS Package</w:t>
       </w:r>
-      <w:bookmarkEnd w:id="5"/>
+      <w:bookmarkEnd w:id="4"/>
     </w:p>
     <w:p>
       <w:pPr>
@@ -13914,12 +13913,12 @@
       <w:pPr>
         <w:pStyle w:val="Heading2"/>
       </w:pPr>
-      <w:bookmarkStart w:id="6" w:name="_Toc321942236"/>
+      <w:bookmarkStart w:id="5" w:name="_Toc321942236"/>
       <w:r>
         <w:lastRenderedPageBreak/>
         <w:t>GCG Package</w:t>
       </w:r>
-      <w:bookmarkEnd w:id="6"/>
+      <w:bookmarkEnd w:id="5"/>
     </w:p>
     <w:p>
       <w:pPr>
@@ -14607,11 +14606,11 @@
       <w:pPr>
         <w:pStyle w:val="Heading2"/>
       </w:pPr>
-      <w:bookmarkStart w:id="7" w:name="_Toc321942238"/>
+      <w:bookmarkStart w:id="6" w:name="_Toc321942238"/>
       <w:r>
         <w:t>HSS Package</w:t>
       </w:r>
-      <w:bookmarkEnd w:id="7"/>
+      <w:bookmarkEnd w:id="6"/>
     </w:p>
     <w:p>
       <w:pPr>
@@ -18623,11 +18622,11 @@
       <w:pPr>
         <w:pStyle w:val="Heading2"/>
       </w:pPr>
-      <w:bookmarkStart w:id="8" w:name="_Toc321942237"/>
+      <w:bookmarkStart w:id="7" w:name="_Toc321942237"/>
       <w:r>
         <w:t>RCT Package</w:t>
       </w:r>
-      <w:bookmarkEnd w:id="8"/>
+      <w:bookmarkEnd w:id="7"/>
     </w:p>
     <w:p>
       <w:pPr>
@@ -20645,7 +20644,7 @@
           <v:shape id="_x0000_i1025" type="#_x0000_t75" style="width:22.5pt;height:18.75pt" o:ole="">
             <v:imagedata r:id="rId8" o:title=""/>
           </v:shape>
-          <o:OLEObject Type="Embed" ProgID="Equation.3" ShapeID="_x0000_i1025" DrawAspect="Content" ObjectID="_1624944920" r:id="rId9"/>
+          <o:OLEObject Type="Embed" ProgID="Equation.3" ShapeID="_x0000_i1025" DrawAspect="Content" ObjectID="_1624946216" r:id="rId9"/>
         </w:object>
       </w:r>
       <w:r>
@@ -20865,7 +20864,7 @@
           <v:shape id="_x0000_i1026" type="#_x0000_t75" style="width:24.75pt;height:18.75pt" o:ole="">
             <v:imagedata r:id="rId10" o:title=""/>
           </v:shape>
-          <o:OLEObject Type="Embed" ProgID="Equation.3" ShapeID="_x0000_i1026" DrawAspect="Content" ObjectID="_1624944921" r:id="rId11"/>
+          <o:OLEObject Type="Embed" ProgID="Equation.3" ShapeID="_x0000_i1026" DrawAspect="Content" ObjectID="_1624946217" r:id="rId11"/>
         </w:object>
       </w:r>
       <w:r>
@@ -22180,7 +22179,7 @@
           <v:shape id="_x0000_i1027" type="#_x0000_t75" style="width:15.75pt;height:18.75pt" o:ole="">
             <v:imagedata r:id="rId12" o:title=""/>
           </v:shape>
-          <o:OLEObject Type="Embed" ProgID="Equation.3" ShapeID="_x0000_i1027" DrawAspect="Content" ObjectID="_1624944922" r:id="rId13"/>
+          <o:OLEObject Type="Embed" ProgID="Equation.3" ShapeID="_x0000_i1027" DrawAspect="Content" ObjectID="_1624946218" r:id="rId13"/>
         </w:object>
       </w:r>
       <w:r>
@@ -23902,13 +23901,13 @@
       <w:pPr>
         <w:pStyle w:val="Heading3"/>
       </w:pPr>
-      <w:bookmarkStart w:id="9" w:name="_Toc384370850"/>
-      <w:bookmarkStart w:id="10" w:name="_Toc395246446"/>
+      <w:bookmarkStart w:id="8" w:name="_Toc384370850"/>
+      <w:bookmarkStart w:id="9" w:name="_Toc395246446"/>
       <w:r>
         <w:t>New input requirements</w:t>
       </w:r>
+      <w:bookmarkEnd w:id="8"/>
       <w:bookmarkEnd w:id="9"/>
-      <w:bookmarkEnd w:id="10"/>
     </w:p>
     <w:p>
       <w:pPr>
@@ -26795,8 +26794,8 @@
       <w:pPr>
         <w:pStyle w:val="FigureCaption"/>
       </w:pPr>
-      <w:bookmarkStart w:id="11" w:name="_Toc384370916"/>
-      <w:bookmarkStart w:id="12" w:name="_Toc395246495"/>
+      <w:bookmarkStart w:id="10" w:name="_Toc384370916"/>
+      <w:bookmarkStart w:id="11" w:name="_Toc395246495"/>
       <w:r>
         <w:t xml:space="preserve">Table </w:t>
       </w:r>
@@ -26818,8 +26817,8 @@
         <w:t xml:space="preserve"> rows, on most occasions the matrix will actually possess only one row; that is, each species in the reaction possesses a single inhibition constant.</w:t>
       </w:r>
     </w:p>
+    <w:bookmarkEnd w:id="10"/>
     <w:bookmarkEnd w:id="11"/>
-    <w:bookmarkEnd w:id="12"/>
     <w:p>
       <w:pPr>
         <w:pStyle w:val="BodyText"/>
@@ -27680,11 +27679,11 @@
       <w:pPr>
         <w:pStyle w:val="BodyText"/>
       </w:pPr>
-      <w:bookmarkStart w:id="13" w:name="_Toc384370917"/>
-      <w:bookmarkStart w:id="14" w:name="_Toc395246496"/>
-    </w:p>
+      <w:bookmarkStart w:id="12" w:name="_Toc384370917"/>
+      <w:bookmarkStart w:id="13" w:name="_Toc395246496"/>
+    </w:p>
+    <w:bookmarkEnd w:id="12"/>
     <w:bookmarkEnd w:id="13"/>
-    <w:bookmarkEnd w:id="14"/>
     <w:p>
       <w:pPr>
         <w:pStyle w:val="BodyText"/>
@@ -30809,6 +30808,7 @@
           <w:szCs w:val="22"/>
         </w:rPr>
       </w:pPr>
+      <w:bookmarkStart w:id="14" w:name="_GoBack"/>
       <w:r>
         <w:rPr>
           <w:rFonts w:eastAsiaTheme="minorHAnsi"/>
@@ -30900,6 +30900,7 @@
         <w:t>.  However, items 3 and 4 are not entered when using MODFLOW 6-generated flow fields, even if the RCH package is active.  In this case, the user must enter RCH concentrations in the NSS list (item 12 )]</w:t>
       </w:r>
     </w:p>
+    <w:bookmarkEnd w:id="14"/>
     <w:p>
       <w:pPr>
         <w:spacing w:after="0" w:line="240" w:lineRule="auto"/>
@@ -31208,71 +31209,7 @@
           <w:sz w:val="22"/>
           <w:szCs w:val="22"/>
         </w:rPr>
-        <w:t xml:space="preserve">evapotranspiration (EVT) or segmented evapotranspiration (ETS) package is used in the flow simulation.  However, items </w:t>
-      </w:r>
-      <w:r>
-        <w:rPr>
-          <w:rFonts w:eastAsiaTheme="minorHAnsi"/>
-          <w:sz w:val="22"/>
-          <w:szCs w:val="22"/>
-        </w:rPr>
-        <w:t>5</w:t>
-      </w:r>
-      <w:r>
-        <w:rPr>
-          <w:rFonts w:eastAsiaTheme="minorHAnsi"/>
-          <w:sz w:val="22"/>
-          <w:szCs w:val="22"/>
-        </w:rPr>
-        <w:t xml:space="preserve"> and </w:t>
-      </w:r>
-      <w:r>
-        <w:rPr>
-          <w:rFonts w:eastAsiaTheme="minorHAnsi"/>
-          <w:sz w:val="22"/>
-          <w:szCs w:val="22"/>
-        </w:rPr>
-        <w:t>6</w:t>
-      </w:r>
-      <w:r>
-        <w:rPr>
-          <w:rFonts w:eastAsiaTheme="minorHAnsi"/>
-          <w:sz w:val="22"/>
-          <w:szCs w:val="22"/>
-        </w:rPr>
-        <w:t xml:space="preserve"> are not entered when using MODFLOW 6-generated flow fields, even if the </w:t>
-      </w:r>
-      <w:r>
-        <w:rPr>
-          <w:rFonts w:eastAsiaTheme="minorHAnsi"/>
-          <w:sz w:val="22"/>
-          <w:szCs w:val="22"/>
-        </w:rPr>
-        <w:t xml:space="preserve">EVT </w:t>
-      </w:r>
-      <w:r>
-        <w:rPr>
-          <w:rFonts w:eastAsiaTheme="minorHAnsi"/>
-          <w:sz w:val="22"/>
-          <w:szCs w:val="22"/>
-        </w:rPr>
-        <w:t xml:space="preserve">package is active.  In this case, the user must enter </w:t>
-      </w:r>
-      <w:r>
-        <w:rPr>
-          <w:rFonts w:eastAsiaTheme="minorHAnsi"/>
-          <w:sz w:val="22"/>
-          <w:szCs w:val="22"/>
-        </w:rPr>
-        <w:t>EVT</w:t>
-      </w:r>
-      <w:r>
-        <w:rPr>
-          <w:rFonts w:eastAsiaTheme="minorHAnsi"/>
-          <w:sz w:val="22"/>
-          <w:szCs w:val="22"/>
-        </w:rPr>
-        <w:t xml:space="preserve"> concentrations in the NSS list (item 12 )]</w:t>
+        <w:t>evapotranspiration (EVT) or segmented evapotranspiration (ETS) package is used in the flow simulation.  However, items 5 and 6 are not entered when using MODFLOW 6-generated flow fields, even if the EVT package is active.  In this case, the user must enter EVT concentrations in the NSS list (item 12 )]</w:t>
       </w:r>
     </w:p>
     <w:p>
@@ -33991,7 +33928,7 @@
           <v:shape id="_x0000_i1028" type="#_x0000_t75" style="width:245.25pt;height:18.75pt" o:ole="">
             <v:imagedata r:id="rId14" o:title=""/>
           </v:shape>
-          <o:OLEObject Type="Embed" ProgID="Equation.3" ShapeID="_x0000_i1028" DrawAspect="Content" ObjectID="_1624944923" r:id="rId15"/>
+          <o:OLEObject Type="Embed" ProgID="Equation.3" ShapeID="_x0000_i1028" DrawAspect="Content" ObjectID="_1624946219" r:id="rId15"/>
         </w:object>
       </w:r>
     </w:p>
@@ -44135,7 +44072,7 @@
           <w:szCs w:val="32"/>
         </w:rPr>
       </w:pPr>
-      <w:bookmarkStart w:id="17" w:name="_Toc321942239"/>
+      <w:bookmarkStart w:id="16" w:name="_Toc321942239"/>
       <w:r>
         <w:br w:type="page"/>
       </w:r>
@@ -44154,95 +44091,95 @@
         <w:lastRenderedPageBreak/>
         <w:t>Output</w:t>
       </w:r>
+      <w:bookmarkEnd w:id="16"/>
+    </w:p>
+    <w:p>
+      <w:pPr>
+        <w:autoSpaceDE w:val="0"/>
+        <w:autoSpaceDN w:val="0"/>
+        <w:adjustRightInd w:val="0"/>
+        <w:spacing w:after="0" w:line="240" w:lineRule="auto"/>
+      </w:pPr>
+      <w:r>
+        <w:t xml:space="preserve">For a detailed description of output files and output generated by </w:t>
+      </w:r>
+      <w:r>
+        <w:t>MT3DMS</w:t>
+      </w:r>
+      <w:r>
+        <w:t>, please refer to the original MT3D</w:t>
+      </w:r>
+      <w:r>
+        <w:t>MS</w:t>
+      </w:r>
+      <w:r>
+        <w:t xml:space="preserve"> </w:t>
+      </w:r>
+      <w:r>
+        <w:t>m</w:t>
+      </w:r>
+      <w:r>
+        <w:t>anual</w:t>
+      </w:r>
+      <w:r>
+        <w:t>s</w:t>
+      </w:r>
+      <w:r>
+        <w:t xml:space="preserve"> (</w:t>
+      </w:r>
+      <w:r>
+        <w:t>Zheng and Wang, 1999; Zheng, 2010</w:t>
+      </w:r>
+      <w:r>
+        <w:t>).</w:t>
+      </w:r>
+      <w:r>
+        <w:t xml:space="preserve"> Additional output generated by </w:t>
+      </w:r>
+      <w:r>
+        <w:t xml:space="preserve">MT3D-USGS </w:t>
+      </w:r>
+      <w:r>
+        <w:t>is described below.</w:t>
+      </w:r>
+      <w:r>
+        <w:t xml:space="preserve"> </w:t>
+      </w:r>
+    </w:p>
+    <w:p>
+      <w:pPr>
+        <w:autoSpaceDE w:val="0"/>
+        <w:autoSpaceDN w:val="0"/>
+        <w:adjustRightInd w:val="0"/>
+        <w:spacing w:after="0" w:line="240" w:lineRule="auto"/>
+      </w:pPr>
+    </w:p>
+    <w:p>
+      <w:pPr>
+        <w:autoSpaceDE w:val="0"/>
+        <w:autoSpaceDN w:val="0"/>
+        <w:adjustRightInd w:val="0"/>
+        <w:spacing w:after="0" w:line="240" w:lineRule="auto"/>
+      </w:pPr>
+      <w:r>
+        <w:t xml:space="preserve">New options added in </w:t>
+      </w:r>
+      <w:r>
+        <w:t xml:space="preserve">MT3D-USGS </w:t>
+      </w:r>
+      <w:r>
+        <w:t xml:space="preserve">are echoed to the standard output files with a brief description. </w:t>
+      </w:r>
+    </w:p>
+    <w:p>
+      <w:pPr>
+        <w:pStyle w:val="Heading2"/>
+      </w:pPr>
+      <w:bookmarkStart w:id="17" w:name="_Toc321942240"/>
+      <w:r>
+        <w:t>Output Files</w:t>
+      </w:r>
       <w:bookmarkEnd w:id="17"/>
-    </w:p>
-    <w:p>
-      <w:pPr>
-        <w:autoSpaceDE w:val="0"/>
-        <w:autoSpaceDN w:val="0"/>
-        <w:adjustRightInd w:val="0"/>
-        <w:spacing w:after="0" w:line="240" w:lineRule="auto"/>
-      </w:pPr>
-      <w:r>
-        <w:t xml:space="preserve">For a detailed description of output files and output generated by </w:t>
-      </w:r>
-      <w:r>
-        <w:t>MT3DMS</w:t>
-      </w:r>
-      <w:r>
-        <w:t>, please refer to the original MT3D</w:t>
-      </w:r>
-      <w:r>
-        <w:t>MS</w:t>
-      </w:r>
-      <w:r>
-        <w:t xml:space="preserve"> </w:t>
-      </w:r>
-      <w:r>
-        <w:t>m</w:t>
-      </w:r>
-      <w:r>
-        <w:t>anual</w:t>
-      </w:r>
-      <w:r>
-        <w:t>s</w:t>
-      </w:r>
-      <w:r>
-        <w:t xml:space="preserve"> (</w:t>
-      </w:r>
-      <w:r>
-        <w:t>Zheng and Wang, 1999; Zheng, 2010</w:t>
-      </w:r>
-      <w:r>
-        <w:t>).</w:t>
-      </w:r>
-      <w:r>
-        <w:t xml:space="preserve"> Additional output generated by </w:t>
-      </w:r>
-      <w:r>
-        <w:t xml:space="preserve">MT3D-USGS </w:t>
-      </w:r>
-      <w:r>
-        <w:t>is described below.</w:t>
-      </w:r>
-      <w:r>
-        <w:t xml:space="preserve"> </w:t>
-      </w:r>
-    </w:p>
-    <w:p>
-      <w:pPr>
-        <w:autoSpaceDE w:val="0"/>
-        <w:autoSpaceDN w:val="0"/>
-        <w:adjustRightInd w:val="0"/>
-        <w:spacing w:after="0" w:line="240" w:lineRule="auto"/>
-      </w:pPr>
-    </w:p>
-    <w:p>
-      <w:pPr>
-        <w:autoSpaceDE w:val="0"/>
-        <w:autoSpaceDN w:val="0"/>
-        <w:adjustRightInd w:val="0"/>
-        <w:spacing w:after="0" w:line="240" w:lineRule="auto"/>
-      </w:pPr>
-      <w:r>
-        <w:t xml:space="preserve">New options added in </w:t>
-      </w:r>
-      <w:r>
-        <w:t xml:space="preserve">MT3D-USGS </w:t>
-      </w:r>
-      <w:r>
-        <w:t xml:space="preserve">are echoed to the standard output files with a brief description. </w:t>
-      </w:r>
-    </w:p>
-    <w:p>
-      <w:pPr>
-        <w:pStyle w:val="Heading2"/>
-      </w:pPr>
-      <w:bookmarkStart w:id="18" w:name="_Toc321942240"/>
-      <w:r>
-        <w:t>Output Files</w:t>
-      </w:r>
-      <w:bookmarkEnd w:id="18"/>
     </w:p>
     <w:p>
       <w:pPr>
@@ -44470,11 +44407,11 @@
       <w:pPr>
         <w:pStyle w:val="Heading2"/>
       </w:pPr>
-      <w:bookmarkStart w:id="19" w:name="_Toc321942241"/>
+      <w:bookmarkStart w:id="18" w:name="_Toc321942241"/>
       <w:r>
         <w:t>Budget Terms</w:t>
       </w:r>
-      <w:bookmarkEnd w:id="19"/>
+      <w:bookmarkEnd w:id="18"/>
     </w:p>
     <w:p>
       <w:pPr>
@@ -45118,6 +45055,7 @@
         <w:docPartUnique/>
       </w:docPartObj>
     </w:sdtPr>
+    <w:sdtEndPr/>
     <w:sdtContent>
       <w:p>
         <w:pPr>
@@ -52414,7 +52352,7 @@
 </file>
 
 <file path=customXml/itemProps1.xml><?xml version="1.0" encoding="utf-8"?>
-<ds:datastoreItem xmlns:ds="http://schemas.openxmlformats.org/officeDocument/2006/customXml" ds:itemID="{02248379-7C08-4C05-AD89-1E2C1862A709}">
+<ds:datastoreItem xmlns:ds="http://schemas.openxmlformats.org/officeDocument/2006/customXml" ds:itemID="{9CEEB57F-840E-4309-AC10-AF3E4ED11D93}">
   <ds:schemaRefs>
     <ds:schemaRef ds:uri="http://schemas.openxmlformats.org/officeDocument/2006/bibliography"/>
   </ds:schemaRefs>

</xml_diff>

<commit_message>
Updating some errors in the input instructions
</commit_message>
<xml_diff>
--- a/doc/Input_Instructions.docx
+++ b/doc/Input_Instructions.docx
@@ -17462,13 +17462,72 @@
         <w:t>Input to the Lake Transport Package is read from a file listed in the name file with “LKT” as the file type.  The input file is needed only if lakes are simulated in the flow model</w:t>
       </w:r>
       <w:r>
-        <w:t xml:space="preserve"> using the LAK package in MODFLOW and a solution to the transport problem </w:t>
-      </w:r>
-      <w:r>
-        <w:t xml:space="preserve">via and within the lake </w:t>
-      </w:r>
-      <w:r>
-        <w:t xml:space="preserve">is desired. If </w:t>
+        <w:t xml:space="preserve"> using the LAK package in MODFLOW</w:t>
+      </w:r>
+      <w:r>
+        <w:t>-NWT</w:t>
+      </w:r>
+      <w:r>
+        <w:t xml:space="preserve"> and a solution to the </w:t>
+      </w:r>
+      <w:r>
+        <w:t xml:space="preserve">surface-water </w:t>
+      </w:r>
+      <w:r>
+        <w:t xml:space="preserve">transport problem </w:t>
+      </w:r>
+      <w:r>
+        <w:t xml:space="preserve">[i.e., transport </w:t>
+      </w:r>
+      <w:r>
+        <w:t>within the lake</w:t>
+      </w:r>
+      <w:r>
+        <w:t>(s)]</w:t>
+      </w:r>
+      <w:r>
+        <w:t xml:space="preserve"> </w:t>
+      </w:r>
+      <w:r>
+        <w:t xml:space="preserve">is desired. </w:t>
+      </w:r>
+      <w:r>
+        <w:t xml:space="preserve">Note that as of version 1.1.0, MT3D-USGS does not support transport within lakes (i.e., calculate a concentration for </w:t>
+      </w:r>
+      <w:proofErr w:type="spellStart"/>
+      <w:r>
+        <w:t>a</w:t>
+      </w:r>
+      <w:proofErr w:type="spellEnd"/>
+      <w:r>
+        <w:t xml:space="preserve"> lake) with </w:t>
+      </w:r>
+      <w:proofErr w:type="spellStart"/>
+      <w:r>
+        <w:t>a</w:t>
+      </w:r>
+      <w:proofErr w:type="spellEnd"/>
+      <w:r>
+        <w:t xml:space="preserve"> MODFLOW-6 generated flow field.  In this case, lakes are only represented as </w:t>
+      </w:r>
+      <w:proofErr w:type="spellStart"/>
+      <w:r>
+        <w:t>a</w:t>
+      </w:r>
+      <w:proofErr w:type="spellEnd"/>
+      <w:r>
+        <w:t xml:space="preserve"> boundary condition in MT3D-USGS and users may specify the concentration of </w:t>
+      </w:r>
+      <w:proofErr w:type="spellStart"/>
+      <w:r>
+        <w:t>a</w:t>
+      </w:r>
+      <w:proofErr w:type="spellEnd"/>
+      <w:r>
+        <w:t xml:space="preserve"> lake boundary using the SSM package with an ITYPE equal to 26.  Similarly, i</w:t>
+      </w:r>
+      <w:r>
+        <w:t xml:space="preserve">f </w:t>
       </w:r>
       <w:r>
         <w:t xml:space="preserve">lakes </w:t>
@@ -17480,7 +17539,19 @@
         <w:t xml:space="preserve">LAK </w:t>
       </w:r>
       <w:r>
-        <w:t>package of MODFLOW are only used as a boundary condition in MT3D-USGS, this package may not be used and the input for boundary concentration may be entered in the SSM package.</w:t>
+        <w:t>package of MODFLOW</w:t>
+      </w:r>
+      <w:r>
+        <w:t>-NWT</w:t>
+      </w:r>
+      <w:r>
+        <w:t xml:space="preserve"> are only used </w:t>
+      </w:r>
+      <w:r>
+        <w:t xml:space="preserve">only </w:t>
+      </w:r>
+      <w:r>
+        <w:t>as a boundary condition in MT3D-USGS, this package may not be used and the input for boundary concentration may be entered in the SSM package.</w:t>
       </w:r>
     </w:p>
     <w:p>
@@ -17868,7 +17939,16 @@
           <w:sz w:val="22"/>
           <w:szCs w:val="22"/>
         </w:rPr>
-        <w:t xml:space="preserve"> vector of real numbers representing the initial concentrations in the simulated lakes.  The length of the vector is equal to the number of simulated lakes, NLKINIT.  Initial lake concentrations should be in the same order as the lakes appearing in the LAK input file corresponding to the MODFLOW simulation.</w:t>
+        <w:t xml:space="preserve"> vector of real numbers representing the initial concentrations in the simulated lakes.  The length of the vector is equal to the number of simulated lakes, NLKINIT.  Initial lake concentrations </w:t>
+      </w:r>
+      <w:r>
+        <w:rPr>
+          <w:rFonts w:eastAsiaTheme="minorHAnsi"/>
+          <w:sz w:val="22"/>
+          <w:szCs w:val="22"/>
+        </w:rPr>
+        <w:lastRenderedPageBreak/>
+        <w:t>should be in the same order as the lakes appearing in the LAK input file corresponding to the MODFLOW simulation.</w:t>
       </w:r>
     </w:p>
     <w:p>
@@ -17978,7 +18058,6 @@
           <w:sz w:val="22"/>
           <w:szCs w:val="22"/>
         </w:rPr>
-        <w:lastRenderedPageBreak/>
         <w:t xml:space="preserve">NTMP is an integer value corresponding to the number of specified </w:t>
       </w:r>
       <w:r>
@@ -18780,6 +18859,7 @@
         <w:ind w:left="2160" w:hanging="270"/>
       </w:pPr>
       <w:r>
+        <w:lastRenderedPageBreak/>
         <w:t>ISOTHM is a flag indicating which type of sorption (or dual-domain mass transfer) is simulated:</w:t>
       </w:r>
     </w:p>
@@ -18852,7 +18932,6 @@
         <w:ind w:left="2160"/>
       </w:pPr>
       <w:r>
-        <w:lastRenderedPageBreak/>
         <w:t xml:space="preserve">=5, Dual-domain mass transfer (without sorption); </w:t>
       </w:r>
     </w:p>
@@ -19156,6 +19235,7 @@
         <w:ind w:left="2160"/>
       </w:pPr>
       <w:r>
+        <w:lastRenderedPageBreak/>
         <w:t xml:space="preserve">IGETSC &gt; 0, the initial concentration for the </w:t>
       </w:r>
       <w:proofErr w:type="spellStart"/>
@@ -19225,7 +19305,6 @@
         <w:ind w:left="4050" w:hanging="1890"/>
       </w:pPr>
       <w:r>
-        <w:lastRenderedPageBreak/>
         <w:t xml:space="preserve">If IREACTION=1, instantaneous EA/ED reaction is simulated between an ED and an EA. </w:t>
       </w:r>
     </w:p>
@@ -20240,6 +20319,7 @@
           <w:sz w:val="22"/>
           <w:szCs w:val="22"/>
         </w:rPr>
+        <w:lastRenderedPageBreak/>
         <w:t>For Freundlich sorption (ISOTHM = 2), SP1 is the</w:t>
       </w:r>
       <w:r>
@@ -20442,7 +20522,6 @@
           <w:sz w:val="22"/>
           <w:szCs w:val="22"/>
         </w:rPr>
-        <w:lastRenderedPageBreak/>
         <w:t>For dual-domain mass transfer without sorption</w:t>
       </w:r>
       <w:r>
@@ -20644,7 +20723,7 @@
           <v:shape id="_x0000_i1025" type="#_x0000_t75" style="width:22.5pt;height:18.75pt" o:ole="">
             <v:imagedata r:id="rId8" o:title=""/>
           </v:shape>
-          <o:OLEObject Type="Embed" ProgID="Equation.3" ShapeID="_x0000_i1025" DrawAspect="Content" ObjectID="_1624946216" r:id="rId9"/>
+          <o:OLEObject Type="Embed" ProgID="Equation.3" ShapeID="_x0000_i1025" DrawAspect="Content" ObjectID="_1626781821" r:id="rId9"/>
         </w:object>
       </w:r>
       <w:r>
@@ -20864,7 +20943,7 @@
           <v:shape id="_x0000_i1026" type="#_x0000_t75" style="width:24.75pt;height:18.75pt" o:ole="">
             <v:imagedata r:id="rId10" o:title=""/>
           </v:shape>
-          <o:OLEObject Type="Embed" ProgID="Equation.3" ShapeID="_x0000_i1026" DrawAspect="Content" ObjectID="_1624946217" r:id="rId11"/>
+          <o:OLEObject Type="Embed" ProgID="Equation.3" ShapeID="_x0000_i1026" DrawAspect="Content" ObjectID="_1626781822" r:id="rId11"/>
         </w:object>
       </w:r>
       <w:r>
@@ -21585,7 +21664,15 @@
           <w:sz w:val="22"/>
           <w:szCs w:val="22"/>
         </w:rPr>
-        <w:t xml:space="preserve">). If a dual-domain system is simulated, the reaction </w:t>
+        <w:t xml:space="preserve">). If a dual-domain system is simulated, </w:t>
+      </w:r>
+      <w:r>
+        <w:rPr>
+          <w:sz w:val="22"/>
+          <w:szCs w:val="22"/>
+        </w:rPr>
+        <w:lastRenderedPageBreak/>
+        <w:t xml:space="preserve">the reaction </w:t>
       </w:r>
       <w:r>
         <w:rPr>
@@ -21769,7 +21856,6 @@
         <w:rPr>
           <w:rFonts w:ascii="TimesNewRomanPSMT" w:eastAsiaTheme="minorHAnsi" w:hAnsi="TimesNewRomanPSMT" w:cs="TimesNewRomanPSMT"/>
         </w:rPr>
-        <w:lastRenderedPageBreak/>
         <w:t>If a dual-domain system is simulated, the rate coefficients for the liquid phase in the mobile and immobile domains are assumed equal.</w:t>
       </w:r>
     </w:p>
@@ -22179,7 +22265,7 @@
           <v:shape id="_x0000_i1027" type="#_x0000_t75" style="width:15.75pt;height:18.75pt" o:ole="">
             <v:imagedata r:id="rId12" o:title=""/>
           </v:shape>
-          <o:OLEObject Type="Embed" ProgID="Equation.3" ShapeID="_x0000_i1027" DrawAspect="Content" ObjectID="_1624946218" r:id="rId13"/>
+          <o:OLEObject Type="Embed" ProgID="Equation.3" ShapeID="_x0000_i1027" DrawAspect="Content" ObjectID="_1626781823" r:id="rId13"/>
         </w:object>
       </w:r>
       <w:r>
@@ -22475,6 +22561,7 @@
           <w:sz w:val="22"/>
           <w:szCs w:val="22"/>
         </w:rPr>
+        <w:lastRenderedPageBreak/>
         <w:t>IED is the species number representing the electron donor participating in the EA/ED reaction.</w:t>
       </w:r>
     </w:p>
@@ -22654,7 +22741,6 @@
           <w:sz w:val="22"/>
           <w:szCs w:val="22"/>
         </w:rPr>
-        <w:lastRenderedPageBreak/>
         <w:t xml:space="preserve">Format: </w:t>
       </w:r>
       <w:r>
@@ -23365,7 +23451,15 @@
           <w:sz w:val="22"/>
           <w:szCs w:val="22"/>
         </w:rPr>
-        <w:t xml:space="preserve">STORE – This keyword is for the methanogenesis simulation only. If the methane concentration is over the maximum express field capacity (EFC), the additional mass of methane will be stored, and the result will be output as an unformatted file with a name of “MT3D_Ad_methane.UCN”. This option uses the formula developed by Neville and </w:t>
+        <w:t xml:space="preserve">STORE – This keyword is for the methanogenesis simulation only. If the methane concentration is over the maximum express field capacity (EFC), the additional mass of methane will be </w:t>
+      </w:r>
+      <w:r>
+        <w:rPr>
+          <w:sz w:val="22"/>
+          <w:szCs w:val="22"/>
+        </w:rPr>
+        <w:lastRenderedPageBreak/>
+        <w:t xml:space="preserve">stored, and the result will be output as an unformatted file with a name of “MT3D_Ad_methane.UCN”. This option uses the formula developed by Neville and </w:t>
       </w:r>
       <w:proofErr w:type="spellStart"/>
       <w:r>
@@ -23561,7 +23655,6 @@
           <w:sz w:val="22"/>
           <w:szCs w:val="22"/>
         </w:rPr>
-        <w:lastRenderedPageBreak/>
         <w:t>HSC is the half saturation constant.</w:t>
       </w:r>
     </w:p>
@@ -24043,6 +24136,7 @@
         <w:contextualSpacing w:val="0"/>
       </w:pPr>
       <w:r>
+        <w:lastRenderedPageBreak/>
         <w:t>Half-saturation constants</w:t>
       </w:r>
     </w:p>
@@ -24076,11 +24170,7 @@
       </w:r>
       <w:proofErr w:type="spellEnd"/>
       <w:r>
-        <w:t xml:space="preserve"> columns that identifies required inputs for the remaining reaction </w:t>
-      </w:r>
-      <w:r>
-        <w:lastRenderedPageBreak/>
-        <w:t xml:space="preserve">parameters, and Figure 9 is an example matrix with </w:t>
+        <w:t xml:space="preserve"> columns that identifies required inputs for the remaining reaction parameters, and Figure 9 is an example matrix with </w:t>
       </w:r>
       <w:proofErr w:type="spellStart"/>
       <w:r>
@@ -27690,7 +27780,6 @@
         <w:spacing w:line="240" w:lineRule="auto"/>
       </w:pPr>
       <w:r>
-        <w:lastRenderedPageBreak/>
         <w:t xml:space="preserve">Mass depletion from the system is reported in the global mass balance summary in the standard output file as a new term called “DECAY OR BIODEGRADATION”.  Users seeking to make use of this option are referred to the input instructions for its implementation.  </w:t>
       </w:r>
     </w:p>
@@ -27715,13 +27804,82 @@
         <w:spacing w:after="0" w:line="240" w:lineRule="auto"/>
       </w:pPr>
       <w:r>
-        <w:t>Input for the SFT package is read from a file listed in the name file with “SFT” as the file type. The input file is needed only if streams simulated using the SFR2 package in MODFLOW are activated and a solution to the surface water network transport problem is desired.</w:t>
+        <w:t xml:space="preserve">Input for the SFT package is read from a file listed in the name file with “SFT” as the file type. The input file is needed only if streams </w:t>
+      </w:r>
+      <w:r>
+        <w:t xml:space="preserve">are </w:t>
+      </w:r>
+      <w:r>
+        <w:t xml:space="preserve">simulated </w:t>
+      </w:r>
+      <w:r>
+        <w:t xml:space="preserve">in the flow model using the </w:t>
+      </w:r>
+      <w:r>
+        <w:t>SFR2 package in MODFLOW</w:t>
+      </w:r>
+      <w:r>
+        <w:t>-NWT</w:t>
+      </w:r>
+      <w:r>
+        <w:t xml:space="preserve"> and a solution to the surface</w:t>
+      </w:r>
+      <w:r>
+        <w:t>-</w:t>
+      </w:r>
+      <w:r>
+        <w:t xml:space="preserve">water transport problem </w:t>
+      </w:r>
+      <w:r>
+        <w:t xml:space="preserve">[i.e., transport within the stream(s)] </w:t>
+      </w:r>
+      <w:r>
+        <w:t>is desired.</w:t>
       </w:r>
       <w:r>
         <w:t xml:space="preserve"> </w:t>
       </w:r>
       <w:r>
-        <w:t>If stream</w:t>
+        <w:t xml:space="preserve"> </w:t>
+      </w:r>
+      <w:r>
+        <w:t xml:space="preserve">Note that as of version 1.1.0, MT3D-USGS does not support transport within </w:t>
+      </w:r>
+      <w:r>
+        <w:t>streams</w:t>
+      </w:r>
+      <w:r>
+        <w:t xml:space="preserve"> (i.e., calculate a concentration for </w:t>
+      </w:r>
+      <w:r>
+        <w:t>a stream reach</w:t>
+      </w:r>
+      <w:r>
+        <w:t xml:space="preserve">) with a MODFLOW-6 generated flow field.  In this case, </w:t>
+      </w:r>
+      <w:r>
+        <w:t>streams</w:t>
+      </w:r>
+      <w:r>
+        <w:t xml:space="preserve"> are only represented as a boundary condition in MT3D-USGS and users may specify the concentration of a </w:t>
+      </w:r>
+      <w:r>
+        <w:t>stream</w:t>
+      </w:r>
+      <w:r>
+        <w:t xml:space="preserve"> boundary using the SSM package with an ITYPE equal to </w:t>
+      </w:r>
+      <w:r>
+        <w:t>30</w:t>
+      </w:r>
+      <w:r>
+        <w:t xml:space="preserve">.  </w:t>
+      </w:r>
+      <w:r>
+        <w:t>Similarly, i</w:t>
+      </w:r>
+      <w:r>
+        <w:t>f stream</w:t>
       </w:r>
       <w:r>
         <w:t xml:space="preserve">s </w:t>
@@ -27733,7 +27891,13 @@
         <w:t xml:space="preserve"> of</w:t>
       </w:r>
       <w:r>
-        <w:t xml:space="preserve"> MODFLOW are only </w:t>
+        <w:t xml:space="preserve"> MODFLOW</w:t>
+      </w:r>
+      <w:r>
+        <w:t>-NWT</w:t>
+      </w:r>
+      <w:r>
+        <w:t xml:space="preserve"> are only </w:t>
       </w:r>
       <w:r>
         <w:t xml:space="preserve">used as a boundary condition in MT3D-USGS, this package may not be used and the input for boundary concentration may be entered in the SSM package. </w:t>
@@ -27995,6 +28159,7 @@
           <w:sz w:val="22"/>
           <w:szCs w:val="22"/>
         </w:rPr>
+        <w:lastRenderedPageBreak/>
         <w:t xml:space="preserve">ICBCSF </w:t>
       </w:r>
       <w:r>
@@ -28282,7 +28447,6 @@
           <w:sz w:val="22"/>
           <w:szCs w:val="22"/>
         </w:rPr>
-        <w:lastRenderedPageBreak/>
         <w:t>ISFSOLV</w:t>
       </w:r>
       <w:r>
@@ -28723,7 +28887,16 @@
           <w:sz w:val="22"/>
           <w:szCs w:val="22"/>
         </w:rPr>
-        <w:t xml:space="preserve"> and starting concentration values should be entered in the same order that individual reaches are entered for record set 2 in the SFR2 input file.  </w:t>
+        <w:t xml:space="preserve"> and starting concentration values </w:t>
+      </w:r>
+      <w:r>
+        <w:rPr>
+          <w:rFonts w:eastAsiaTheme="minorHAnsi"/>
+          <w:sz w:val="22"/>
+          <w:szCs w:val="22"/>
+        </w:rPr>
+        <w:lastRenderedPageBreak/>
+        <w:t xml:space="preserve">should be entered in the same order that individual reaches are entered for record set 2 in the SFR2 input file.  </w:t>
       </w:r>
     </w:p>
     <w:p>
@@ -28942,7 +29115,6 @@
           <w:sz w:val="22"/>
           <w:szCs w:val="22"/>
         </w:rPr>
-        <w:lastRenderedPageBreak/>
         <w:t>5</w:t>
       </w:r>
       <w:r>
@@ -30039,6 +30211,7 @@
         <w:ind w:left="2610" w:hanging="450"/>
       </w:pPr>
       <w:r>
+        <w:lastRenderedPageBreak/>
         <w:t>= 0, a headwater boundary.  That is, for streams entering at the boundary of the simulated domain that need a specified concentration, use ISFBCTYP = 0;</w:t>
       </w:r>
     </w:p>
@@ -30104,9 +30277,8 @@
         <w:spacing w:after="0" w:line="240" w:lineRule="auto"/>
         <w:ind w:left="2610" w:hanging="450"/>
       </w:pPr>
-      <w:r>
-        <w:t xml:space="preserve">= 4, </w:t>
-      </w:r>
+      <w:bookmarkStart w:id="14" w:name="_GoBack"/>
+      <w:bookmarkEnd w:id="14"/>
     </w:p>
     <w:p>
       <w:pPr>
@@ -30132,7 +30304,6 @@
           <w:sz w:val="22"/>
           <w:szCs w:val="22"/>
         </w:rPr>
-        <w:lastRenderedPageBreak/>
         <w:t xml:space="preserve">CBCSF is a real number and is the specified concentration associated with the current boundary condition entry.  Repeat CBCSF for each simulated species (NCOMP).  </w:t>
       </w:r>
     </w:p>
@@ -30656,6 +30827,7 @@
           <w:sz w:val="22"/>
           <w:szCs w:val="22"/>
         </w:rPr>
+        <w:lastRenderedPageBreak/>
         <w:t>MXSS is the maximum number of all point sinks and sources included in the flow model.</w:t>
       </w:r>
       <w:r>
@@ -30808,14 +30980,12 @@
           <w:szCs w:val="22"/>
         </w:rPr>
       </w:pPr>
-      <w:bookmarkStart w:id="14" w:name="_GoBack"/>
-      <w:r>
-        <w:rPr>
-          <w:rFonts w:eastAsiaTheme="minorHAnsi"/>
-          <w:sz w:val="22"/>
-          <w:szCs w:val="22"/>
-        </w:rPr>
-        <w:lastRenderedPageBreak/>
+      <w:r>
+        <w:rPr>
+          <w:rFonts w:eastAsiaTheme="minorHAnsi"/>
+          <w:sz w:val="22"/>
+          <w:szCs w:val="22"/>
+        </w:rPr>
         <w:t>[</w:t>
       </w:r>
       <w:r>
@@ -30900,7 +31070,6 @@
         <w:t>.  However, items 3 and 4 are not entered when using MODFLOW 6-generated flow fields, even if the RCH package is active.  In this case, the user must enter RCH concentrations in the NSS list (item 12 )]</w:t>
       </w:r>
     </w:p>
-    <w:bookmarkEnd w:id="14"/>
     <w:p>
       <w:pPr>
         <w:spacing w:after="0" w:line="240" w:lineRule="auto"/>
@@ -31325,6 +31494,7 @@
           <w:sz w:val="22"/>
           <w:szCs w:val="22"/>
         </w:rPr>
+        <w:lastRenderedPageBreak/>
         <w:t>INCEVT is a flag indicating whether an array containing the concentration of evapotranspiration flux for each species will be read for the current stress period.</w:t>
       </w:r>
     </w:p>
@@ -31532,7 +31702,6 @@
           <w:sz w:val="22"/>
           <w:szCs w:val="22"/>
         </w:rPr>
-        <w:lastRenderedPageBreak/>
         <w:t>CEVT is the concentration of evapotranspiration flux for a particular species. Evapotranspiration is the only type of sink whose concentration may be specified externally.  Note that the concentration of a sink cannot be greater than that of the aquifer at the sink cell. Thus, if the sink concentration is specified greater than that of the aquifer, it is automatically set equal to the concentration of the aquifer. Also note that the location and flow rate of evapotranspiration are obtained from the flow model directly through the unformatted flow-transport link file.</w:t>
       </w:r>
     </w:p>
@@ -32169,6 +32338,7 @@
           <w:sz w:val="22"/>
           <w:szCs w:val="22"/>
         </w:rPr>
+        <w:lastRenderedPageBreak/>
         <w:t xml:space="preserve">If </w:t>
       </w:r>
       <w:r>
@@ -32542,7 +32712,6 @@
           <w:sz w:val="22"/>
           <w:szCs w:val="22"/>
         </w:rPr>
-        <w:lastRenderedPageBreak/>
         <w:t>11</w:t>
       </w:r>
       <w:r>
@@ -33057,7 +33226,15 @@
           <w:sz w:val="22"/>
           <w:szCs w:val="22"/>
         </w:rPr>
-        <w:t xml:space="preserve">and the same lake concentration is </w:t>
+        <w:t xml:space="preserve">and the same lake </w:t>
+      </w:r>
+      <w:r>
+        <w:rPr>
+          <w:sz w:val="22"/>
+          <w:szCs w:val="22"/>
+        </w:rPr>
+        <w:lastRenderedPageBreak/>
+        <w:t xml:space="preserve">concentration is </w:t>
       </w:r>
       <w:r>
         <w:rPr>
@@ -33338,7 +33515,6 @@
           <w:sz w:val="22"/>
           <w:szCs w:val="22"/>
         </w:rPr>
-        <w:lastRenderedPageBreak/>
         <w:t>Furthermore, if the source is specified as a constant concentration cell (ITYPE = -1), the specified value of CSS is assigned directly as the concentration of the designated cell. If the designated cell is also associated with a sink/source term in the flow model, the flow rate is not used.</w:t>
       </w:r>
     </w:p>
@@ -33857,6 +34033,7 @@
         <w:rPr>
           <w:rFonts w:ascii="TimesNewRomanPSMT" w:eastAsiaTheme="minorHAnsi" w:hAnsi="TimesNewRomanPSMT" w:cs="TimesNewRomanPSMT"/>
         </w:rPr>
+        <w:lastRenderedPageBreak/>
         <w:t>S</w:t>
       </w:r>
       <w:r>
@@ -33928,7 +34105,7 @@
           <v:shape id="_x0000_i1028" type="#_x0000_t75" style="width:245.25pt;height:18.75pt" o:ole="">
             <v:imagedata r:id="rId14" o:title=""/>
           </v:shape>
-          <o:OLEObject Type="Embed" ProgID="Equation.3" ShapeID="_x0000_i1028" DrawAspect="Content" ObjectID="_1624946219" r:id="rId15"/>
+          <o:OLEObject Type="Embed" ProgID="Equation.3" ShapeID="_x0000_i1028" DrawAspect="Content" ObjectID="_1626781824" r:id="rId15"/>
         </w:object>
       </w:r>
     </w:p>
@@ -34055,16 +34232,7 @@
           <w:sz w:val="22"/>
           <w:szCs w:val="22"/>
         </w:rPr>
-        <w:t xml:space="preserve">As an example, if a chemical of a certain species is injected into a multispecies system, the concentration of that species is assigned a value greater than zero while the concentrations of </w:t>
-      </w:r>
-      <w:r>
-        <w:rPr>
-          <w:rFonts w:eastAsiaTheme="minorHAnsi"/>
-          <w:sz w:val="22"/>
-          <w:szCs w:val="22"/>
-        </w:rPr>
-        <w:lastRenderedPageBreak/>
-        <w:t xml:space="preserve">all other species are assigned zero. </w:t>
+        <w:t xml:space="preserve">As an example, if a chemical of a certain species is injected into a multispecies system, the concentration of that species is assigned a value greater than zero while the concentrations of all other species are assigned zero. </w:t>
       </w:r>
       <w:r>
         <w:rPr>
@@ -34393,6 +34561,7 @@
           <w:sz w:val="22"/>
           <w:szCs w:val="22"/>
         </w:rPr>
+        <w:lastRenderedPageBreak/>
         <w:t>HEADNG(1) is the first line of any title or he</w:t>
       </w:r>
       <w:r>
@@ -34854,7 +35023,6 @@
           <w:sz w:val="22"/>
           <w:szCs w:val="22"/>
         </w:rPr>
-        <w:lastRenderedPageBreak/>
         <w:t xml:space="preserve">OUTNAM is </w:t>
       </w:r>
       <w:r>
@@ -44072,7 +44240,7 @@
           <w:szCs w:val="32"/>
         </w:rPr>
       </w:pPr>
-      <w:bookmarkStart w:id="16" w:name="_Toc321942239"/>
+      <w:bookmarkStart w:id="17" w:name="_Toc321942239"/>
       <w:r>
         <w:br w:type="page"/>
       </w:r>
@@ -44091,7 +44259,7 @@
         <w:lastRenderedPageBreak/>
         <w:t>Output</w:t>
       </w:r>
-      <w:bookmarkEnd w:id="16"/>
+      <w:bookmarkEnd w:id="17"/>
     </w:p>
     <w:p>
       <w:pPr>
@@ -44175,11 +44343,11 @@
       <w:pPr>
         <w:pStyle w:val="Heading2"/>
       </w:pPr>
-      <w:bookmarkStart w:id="17" w:name="_Toc321942240"/>
+      <w:bookmarkStart w:id="18" w:name="_Toc321942240"/>
       <w:r>
         <w:t>Output Files</w:t>
       </w:r>
-      <w:bookmarkEnd w:id="17"/>
+      <w:bookmarkEnd w:id="18"/>
     </w:p>
     <w:p>
       <w:pPr>
@@ -44407,11 +44575,11 @@
       <w:pPr>
         <w:pStyle w:val="Heading2"/>
       </w:pPr>
-      <w:bookmarkStart w:id="18" w:name="_Toc321942241"/>
+      <w:bookmarkStart w:id="19" w:name="_Toc321942241"/>
       <w:r>
         <w:t>Budget Terms</w:t>
       </w:r>
-      <w:bookmarkEnd w:id="18"/>
+      <w:bookmarkEnd w:id="19"/>
     </w:p>
     <w:p>
       <w:pPr>
@@ -45055,7 +45223,6 @@
         <w:docPartUnique/>
       </w:docPartObj>
     </w:sdtPr>
-    <w:sdtEndPr/>
     <w:sdtContent>
       <w:p>
         <w:pPr>
@@ -52352,7 +52519,7 @@
 </file>
 
 <file path=customXml/itemProps1.xml><?xml version="1.0" encoding="utf-8"?>
-<ds:datastoreItem xmlns:ds="http://schemas.openxmlformats.org/officeDocument/2006/customXml" ds:itemID="{9CEEB57F-840E-4309-AC10-AF3E4ED11D93}">
+<ds:datastoreItem xmlns:ds="http://schemas.openxmlformats.org/officeDocument/2006/customXml" ds:itemID="{64EE2A07-92A9-40EA-BFD9-68227C255C7E}">
   <ds:schemaRefs>
     <ds:schemaRef ds:uri="http://schemas.openxmlformats.org/officeDocument/2006/bibliography"/>
   </ds:schemaRefs>

</xml_diff>

<commit_message>
Updating documentation to reflect accurate default unit number for CTS package (resolves #76)
</commit_message>
<xml_diff>
--- a/doc/Input_Instructions.docx
+++ b/doc/Input_Instructions.docx
@@ -2160,8 +2160,10 @@
               <w:jc w:val="center"/>
             </w:pPr>
             <w:r>
-              <w:t>6</w:t>
+              <w:t>20</w:t>
             </w:r>
+            <w:bookmarkStart w:id="2" w:name="_GoBack"/>
+            <w:bookmarkEnd w:id="2"/>
           </w:p>
         </w:tc>
       </w:tr>
@@ -2976,7 +2978,7 @@
       <w:pPr>
         <w:pStyle w:val="Heading2"/>
       </w:pPr>
-      <w:bookmarkStart w:id="2" w:name="_Toc321942233"/>
+      <w:bookmarkStart w:id="3" w:name="_Toc321942233"/>
       <w:r>
         <w:t>Notes on FT6 Option Starting with Version 1.1.0</w:t>
       </w:r>
@@ -3362,7 +3364,7 @@
       <w:r>
         <w:t>ADV Package</w:t>
       </w:r>
-      <w:bookmarkEnd w:id="2"/>
+      <w:bookmarkEnd w:id="3"/>
     </w:p>
     <w:p>
       <w:pPr>
@@ -5136,11 +5138,11 @@
       <w:pPr>
         <w:pStyle w:val="Heading2"/>
       </w:pPr>
-      <w:bookmarkStart w:id="3" w:name="_Toc321942235"/>
+      <w:bookmarkStart w:id="4" w:name="_Toc321942235"/>
       <w:r>
         <w:t>BTN Package</w:t>
       </w:r>
-      <w:bookmarkEnd w:id="3"/>
+      <w:bookmarkEnd w:id="4"/>
     </w:p>
     <w:p>
       <w:pPr>
@@ -11261,11 +11263,11 @@
       <w:pPr>
         <w:pStyle w:val="Heading2"/>
       </w:pPr>
-      <w:bookmarkStart w:id="4" w:name="_Toc321942234"/>
+      <w:bookmarkStart w:id="5" w:name="_Toc321942234"/>
       <w:r>
         <w:t>CTS Package</w:t>
       </w:r>
-      <w:bookmarkEnd w:id="4"/>
+      <w:bookmarkEnd w:id="5"/>
     </w:p>
     <w:p>
       <w:pPr>
@@ -11279,7 +11281,13 @@
         <w:t xml:space="preserve">Contaminant Treatment System </w:t>
       </w:r>
       <w:r>
-        <w:t xml:space="preserve">(CTS) package is read on unit ICTS = 6, which is preset in the main program. CTS package is invoked in the NAM file with the use of keyword CTS. </w:t>
+        <w:t xml:space="preserve">(CTS) package is read on unit ICTS = </w:t>
+      </w:r>
+      <w:r>
+        <w:t>20</w:t>
+      </w:r>
+      <w:r>
+        <w:t xml:space="preserve">, which is preset in the main program. CTS package is invoked in the NAM file with the use of keyword CTS. </w:t>
       </w:r>
       <w:r>
         <w:t>The input file is needed only if contaminant treatment systems are simulated for circulation of mass within a model domain.</w:t>
@@ -13913,12 +13921,12 @@
       <w:pPr>
         <w:pStyle w:val="Heading2"/>
       </w:pPr>
-      <w:bookmarkStart w:id="5" w:name="_Toc321942236"/>
+      <w:bookmarkStart w:id="6" w:name="_Toc321942236"/>
       <w:r>
         <w:lastRenderedPageBreak/>
         <w:t>GCG Package</w:t>
       </w:r>
-      <w:bookmarkEnd w:id="5"/>
+      <w:bookmarkEnd w:id="6"/>
     </w:p>
     <w:p>
       <w:pPr>
@@ -14606,11 +14614,11 @@
       <w:pPr>
         <w:pStyle w:val="Heading2"/>
       </w:pPr>
-      <w:bookmarkStart w:id="6" w:name="_Toc321942238"/>
+      <w:bookmarkStart w:id="7" w:name="_Toc321942238"/>
       <w:r>
         <w:t>HSS Package</w:t>
       </w:r>
-      <w:bookmarkEnd w:id="6"/>
+      <w:bookmarkEnd w:id="7"/>
     </w:p>
     <w:p>
       <w:pPr>
@@ -17492,39 +17500,7 @@
         <w:t xml:space="preserve">is desired. </w:t>
       </w:r>
       <w:r>
-        <w:t xml:space="preserve">Note that as of version 1.1.0, MT3D-USGS does not support transport within lakes (i.e., calculate a concentration for </w:t>
-      </w:r>
-      <w:proofErr w:type="spellStart"/>
-      <w:r>
-        <w:t>a</w:t>
-      </w:r>
-      <w:proofErr w:type="spellEnd"/>
-      <w:r>
-        <w:t xml:space="preserve"> lake) with </w:t>
-      </w:r>
-      <w:proofErr w:type="spellStart"/>
-      <w:r>
-        <w:t>a</w:t>
-      </w:r>
-      <w:proofErr w:type="spellEnd"/>
-      <w:r>
-        <w:t xml:space="preserve"> MODFLOW-6 generated flow field.  In this case, lakes are only represented as </w:t>
-      </w:r>
-      <w:proofErr w:type="spellStart"/>
-      <w:r>
-        <w:t>a</w:t>
-      </w:r>
-      <w:proofErr w:type="spellEnd"/>
-      <w:r>
-        <w:t xml:space="preserve"> boundary condition in MT3D-USGS and users may specify the concentration of </w:t>
-      </w:r>
-      <w:proofErr w:type="spellStart"/>
-      <w:r>
-        <w:t>a</w:t>
-      </w:r>
-      <w:proofErr w:type="spellEnd"/>
-      <w:r>
-        <w:t xml:space="preserve"> lake boundary using the SSM package with an ITYPE equal to 26.  Similarly, i</w:t>
+        <w:t>Note that as of version 1.1.0, MT3D-USGS does not support transport within lakes (i.e., calculate a concentration for a lake) with a MODFLOW-6 generated flow field.  In this case, lakes are only represented as a boundary condition in MT3D-USGS and users may specify the concentration of a lake boundary using the SSM package with an ITYPE equal to 26.  Similarly, i</w:t>
       </w:r>
       <w:r>
         <w:t xml:space="preserve">f </w:t>
@@ -18701,11 +18677,11 @@
       <w:pPr>
         <w:pStyle w:val="Heading2"/>
       </w:pPr>
-      <w:bookmarkStart w:id="7" w:name="_Toc321942237"/>
+      <w:bookmarkStart w:id="8" w:name="_Toc321942237"/>
       <w:r>
         <w:t>RCT Package</w:t>
       </w:r>
-      <w:bookmarkEnd w:id="7"/>
+      <w:bookmarkEnd w:id="8"/>
     </w:p>
     <w:p>
       <w:pPr>
@@ -20723,7 +20699,7 @@
           <v:shape id="_x0000_i1025" type="#_x0000_t75" style="width:22.5pt;height:18.75pt" o:ole="">
             <v:imagedata r:id="rId8" o:title=""/>
           </v:shape>
-          <o:OLEObject Type="Embed" ProgID="Equation.3" ShapeID="_x0000_i1025" DrawAspect="Content" ObjectID="_1626781821" r:id="rId9"/>
+          <o:OLEObject Type="Embed" ProgID="Equation.3" ShapeID="_x0000_i1025" DrawAspect="Content" ObjectID="_1636805269" r:id="rId9"/>
         </w:object>
       </w:r>
       <w:r>
@@ -20943,7 +20919,7 @@
           <v:shape id="_x0000_i1026" type="#_x0000_t75" style="width:24.75pt;height:18.75pt" o:ole="">
             <v:imagedata r:id="rId10" o:title=""/>
           </v:shape>
-          <o:OLEObject Type="Embed" ProgID="Equation.3" ShapeID="_x0000_i1026" DrawAspect="Content" ObjectID="_1626781822" r:id="rId11"/>
+          <o:OLEObject Type="Embed" ProgID="Equation.3" ShapeID="_x0000_i1026" DrawAspect="Content" ObjectID="_1636805270" r:id="rId11"/>
         </w:object>
       </w:r>
       <w:r>
@@ -22265,7 +22241,7 @@
           <v:shape id="_x0000_i1027" type="#_x0000_t75" style="width:15.75pt;height:18.75pt" o:ole="">
             <v:imagedata r:id="rId12" o:title=""/>
           </v:shape>
-          <o:OLEObject Type="Embed" ProgID="Equation.3" ShapeID="_x0000_i1027" DrawAspect="Content" ObjectID="_1626781823" r:id="rId13"/>
+          <o:OLEObject Type="Embed" ProgID="Equation.3" ShapeID="_x0000_i1027" DrawAspect="Content" ObjectID="_1636805271" r:id="rId13"/>
         </w:object>
       </w:r>
       <w:r>
@@ -23994,13 +23970,13 @@
       <w:pPr>
         <w:pStyle w:val="Heading3"/>
       </w:pPr>
-      <w:bookmarkStart w:id="8" w:name="_Toc384370850"/>
-      <w:bookmarkStart w:id="9" w:name="_Toc395246446"/>
+      <w:bookmarkStart w:id="9" w:name="_Toc384370850"/>
+      <w:bookmarkStart w:id="10" w:name="_Toc395246446"/>
       <w:r>
         <w:t>New input requirements</w:t>
       </w:r>
-      <w:bookmarkEnd w:id="8"/>
       <w:bookmarkEnd w:id="9"/>
+      <w:bookmarkEnd w:id="10"/>
     </w:p>
     <w:p>
       <w:pPr>
@@ -26884,8 +26860,8 @@
       <w:pPr>
         <w:pStyle w:val="FigureCaption"/>
       </w:pPr>
-      <w:bookmarkStart w:id="10" w:name="_Toc384370916"/>
-      <w:bookmarkStart w:id="11" w:name="_Toc395246495"/>
+      <w:bookmarkStart w:id="11" w:name="_Toc384370916"/>
+      <w:bookmarkStart w:id="12" w:name="_Toc395246495"/>
       <w:r>
         <w:t xml:space="preserve">Table </w:t>
       </w:r>
@@ -26907,8 +26883,8 @@
         <w:t xml:space="preserve"> rows, on most occasions the matrix will actually possess only one row; that is, each species in the reaction possesses a single inhibition constant.</w:t>
       </w:r>
     </w:p>
-    <w:bookmarkEnd w:id="10"/>
     <w:bookmarkEnd w:id="11"/>
+    <w:bookmarkEnd w:id="12"/>
     <w:p>
       <w:pPr>
         <w:pStyle w:val="BodyText"/>
@@ -27769,11 +27745,11 @@
       <w:pPr>
         <w:pStyle w:val="BodyText"/>
       </w:pPr>
-      <w:bookmarkStart w:id="12" w:name="_Toc384370917"/>
-      <w:bookmarkStart w:id="13" w:name="_Toc395246496"/>
-    </w:p>
-    <w:bookmarkEnd w:id="12"/>
+      <w:bookmarkStart w:id="13" w:name="_Toc384370917"/>
+      <w:bookmarkStart w:id="14" w:name="_Toc395246496"/>
+    </w:p>
     <w:bookmarkEnd w:id="13"/>
+    <w:bookmarkEnd w:id="14"/>
     <w:p>
       <w:pPr>
         <w:pStyle w:val="BodyText"/>
@@ -27840,34 +27816,7 @@
         <w:t xml:space="preserve"> </w:t>
       </w:r>
       <w:r>
-        <w:t xml:space="preserve"> </w:t>
-      </w:r>
-      <w:r>
-        <w:t xml:space="preserve">Note that as of version 1.1.0, MT3D-USGS does not support transport within </w:t>
-      </w:r>
-      <w:r>
-        <w:t>streams</w:t>
-      </w:r>
-      <w:r>
-        <w:t xml:space="preserve"> (i.e., calculate a concentration for </w:t>
-      </w:r>
-      <w:r>
-        <w:t>a stream reach</w:t>
-      </w:r>
-      <w:r>
-        <w:t xml:space="preserve">) with a MODFLOW-6 generated flow field.  In this case, </w:t>
-      </w:r>
-      <w:r>
-        <w:t>streams</w:t>
-      </w:r>
-      <w:r>
-        <w:t xml:space="preserve"> are only represented as a boundary condition in MT3D-USGS and users may specify the concentration of a </w:t>
-      </w:r>
-      <w:r>
-        <w:t>stream</w:t>
-      </w:r>
-      <w:r>
-        <w:t xml:space="preserve"> boundary using the SSM package with an ITYPE equal to </w:t>
+        <w:t xml:space="preserve"> Note that as of version 1.1.0, MT3D-USGS does not support transport within streams (i.e., calculate a concentration for a stream reach) with a MODFLOW-6 generated flow field.  In this case, streams are only represented as a boundary condition in MT3D-USGS and users may specify the concentration of a stream boundary using the SSM package with an ITYPE equal to </w:t>
       </w:r>
       <w:r>
         <w:t>30</w:t>
@@ -30277,8 +30226,6 @@
         <w:spacing w:after="0" w:line="240" w:lineRule="auto"/>
         <w:ind w:left="2610" w:hanging="450"/>
       </w:pPr>
-      <w:bookmarkStart w:id="14" w:name="_GoBack"/>
-      <w:bookmarkEnd w:id="14"/>
     </w:p>
     <w:p>
       <w:pPr>
@@ -34105,7 +34052,7 @@
           <v:shape id="_x0000_i1028" type="#_x0000_t75" style="width:245.25pt;height:18.75pt" o:ole="">
             <v:imagedata r:id="rId14" o:title=""/>
           </v:shape>
-          <o:OLEObject Type="Embed" ProgID="Equation.3" ShapeID="_x0000_i1028" DrawAspect="Content" ObjectID="_1626781824" r:id="rId15"/>
+          <o:OLEObject Type="Embed" ProgID="Equation.3" ShapeID="_x0000_i1028" DrawAspect="Content" ObjectID="_1636805272" r:id="rId15"/>
         </w:object>
       </w:r>
     </w:p>
@@ -45223,6 +45170,7 @@
         <w:docPartUnique/>
       </w:docPartObj>
     </w:sdtPr>
+    <w:sdtEndPr/>
     <w:sdtContent>
       <w:p>
         <w:pPr>
@@ -52519,7 +52467,7 @@
 </file>
 
 <file path=customXml/itemProps1.xml><?xml version="1.0" encoding="utf-8"?>
-<ds:datastoreItem xmlns:ds="http://schemas.openxmlformats.org/officeDocument/2006/customXml" ds:itemID="{64EE2A07-92A9-40EA-BFD9-68227C255C7E}">
+<ds:datastoreItem xmlns:ds="http://schemas.openxmlformats.org/officeDocument/2006/customXml" ds:itemID="{28DFBC4F-1710-47E7-8D3D-E40BA90EF222}">
   <ds:schemaRefs>
     <ds:schemaRef ds:uri="http://schemas.openxmlformats.org/officeDocument/2006/bibliography"/>
   </ds:schemaRefs>

</xml_diff>